<commit_message>
Release 0.10.0 of EASy-Producer The current version requires Xtext at least in version 2.5.0.
</commit_message>
<xml_diff>
--- a/doc/Easy Producer release preparation.docx
+++ b/doc/Easy Producer release preparation.docx
@@ -10,11 +10,19 @@
           <w:lang w:val="en-US"/>
         </w:rPr>
       </w:pPr>
-      <w:r>
-        <w:rPr>
-          <w:lang w:val="en-US"/>
-        </w:rPr>
-        <w:t>EASy-Producer Release P</w:t>
+      <w:proofErr w:type="spellStart"/>
+      <w:r>
+        <w:rPr>
+          <w:lang w:val="en-US"/>
+        </w:rPr>
+        <w:t>EASy</w:t>
+      </w:r>
+      <w:proofErr w:type="spellEnd"/>
+      <w:r>
+        <w:rPr>
+          <w:lang w:val="en-US"/>
+        </w:rPr>
+        <w:t>-Producer Release P</w:t>
       </w:r>
       <w:r>
         <w:rPr>
@@ -115,7 +123,21 @@
         <w:rPr>
           <w:lang w:val="en-US"/>
         </w:rPr>
-        <w:t xml:space="preserve">Typically, “modification” of a version means increasing the current version number (plug-in and feature). As decreasing of versions is in general possible, this does not have any effect on the user installation of EASy (The Eclipse update mechanism does not support any kind of roll-back to an earlier version; it only detects new versions checking the version numbers of the installed features and the available features of an update site). </w:t>
+        <w:t xml:space="preserve">Typically, “modification” of a version means increasing the current version number (plug-in and feature). As decreasing of versions is in general possible, this does not have any effect on the user installation of </w:t>
+      </w:r>
+      <w:proofErr w:type="spellStart"/>
+      <w:r>
+        <w:rPr>
+          <w:lang w:val="en-US"/>
+        </w:rPr>
+        <w:t>EASy</w:t>
+      </w:r>
+      <w:proofErr w:type="spellEnd"/>
+      <w:r>
+        <w:rPr>
+          <w:lang w:val="en-US"/>
+        </w:rPr>
+        <w:t xml:space="preserve"> (The Eclipse update mechanism does not support any kind of roll-back to an earlier version; it only detects new versions checking the version numbers of the installed features and the available features of an update site). </w:t>
       </w:r>
     </w:p>
     <w:p>
@@ -131,11 +153,19 @@
         </w:rPr>
         <w:t xml:space="preserve">Overview </w:t>
       </w:r>
-      <w:r>
-        <w:rPr>
-          <w:lang w:val="en-US"/>
-        </w:rPr>
-        <w:t>EASy-Producer</w:t>
+      <w:proofErr w:type="spellStart"/>
+      <w:r>
+        <w:rPr>
+          <w:lang w:val="en-US"/>
+        </w:rPr>
+        <w:t>EASy</w:t>
+      </w:r>
+      <w:proofErr w:type="spellEnd"/>
+      <w:r>
+        <w:rPr>
+          <w:lang w:val="en-US"/>
+        </w:rPr>
+        <w:t>-Producer</w:t>
       </w:r>
       <w:r>
         <w:rPr>
@@ -156,11 +186,19 @@
           <w:lang w:val="en-US"/>
         </w:rPr>
       </w:pPr>
-      <w:r>
-        <w:rPr>
-          <w:lang w:val="en-US"/>
-        </w:rPr>
-        <w:t>EASy-Producer is managed in a set of different update sites. Besides a core update site</w:t>
+      <w:proofErr w:type="spellStart"/>
+      <w:r>
+        <w:rPr>
+          <w:lang w:val="en-US"/>
+        </w:rPr>
+        <w:t>EASy</w:t>
+      </w:r>
+      <w:proofErr w:type="spellEnd"/>
+      <w:r>
+        <w:rPr>
+          <w:lang w:val="en-US"/>
+        </w:rPr>
+        <w:t>-Producer is managed in a set of different update sites. Besides a core update site</w:t>
       </w:r>
       <w:r>
         <w:rPr>
@@ -173,7 +211,21 @@
         <w:rPr>
           <w:lang w:val="en-US"/>
         </w:rPr>
-        <w:t xml:space="preserve"> which provides the basic capabilities of EASy-Producer, the following project-specific </w:t>
+        <w:t xml:space="preserve"> which provides the basic capabilities of </w:t>
+      </w:r>
+      <w:proofErr w:type="spellStart"/>
+      <w:r>
+        <w:rPr>
+          <w:lang w:val="en-US"/>
+        </w:rPr>
+        <w:t>EASy</w:t>
+      </w:r>
+      <w:proofErr w:type="spellEnd"/>
+      <w:r>
+        <w:rPr>
+          <w:lang w:val="en-US"/>
+        </w:rPr>
+        <w:t xml:space="preserve">-Producer, the following project-specific </w:t>
       </w:r>
       <w:r>
         <w:rPr>
@@ -206,11 +258,19 @@
           <w:lang w:val="en-US"/>
         </w:rPr>
       </w:pPr>
-      <w:r>
-        <w:rPr>
-          <w:lang w:val="en-US"/>
-        </w:rPr>
-        <w:t xml:space="preserve">EASy-Producer Update Site </w:t>
+      <w:proofErr w:type="spellStart"/>
+      <w:r>
+        <w:rPr>
+          <w:lang w:val="en-US"/>
+        </w:rPr>
+        <w:t>EASy</w:t>
+      </w:r>
+      <w:proofErr w:type="spellEnd"/>
+      <w:r>
+        <w:rPr>
+          <w:lang w:val="en-US"/>
+        </w:rPr>
+        <w:t xml:space="preserve">-Producer Update Site </w:t>
       </w:r>
       <w:r>
         <w:rPr>
@@ -235,7 +295,15 @@
           <w:i/>
           <w:lang w:val="en-US"/>
         </w:rPr>
-        <w:t>[including INDENICA-features]</w:t>
+        <w:t>[including INDENICA-features</w:t>
+      </w:r>
+      <w:proofErr w:type="gramStart"/>
+      <w:r>
+        <w:rPr>
+          <w:i/>
+          <w:lang w:val="en-US"/>
+        </w:rPr>
+        <w:t>]</w:t>
       </w:r>
       <w:r>
         <w:rPr>
@@ -244,18 +312,27 @@
         </w:rPr>
         <w:t>1</w:t>
       </w:r>
-    </w:p>
-    <w:p>
-      <w:pPr>
-        <w:rPr>
-          <w:lang w:val="en-US"/>
-        </w:rPr>
-      </w:pPr>
-      <w:r>
-        <w:rPr>
-          <w:lang w:val="en-US"/>
-        </w:rPr>
-        <w:t xml:space="preserve">EASy-Producer Update Site (Bosch) </w:t>
+      <w:proofErr w:type="gramEnd"/>
+    </w:p>
+    <w:p>
+      <w:pPr>
+        <w:rPr>
+          <w:lang w:val="en-US"/>
+        </w:rPr>
+      </w:pPr>
+      <w:proofErr w:type="spellStart"/>
+      <w:r>
+        <w:rPr>
+          <w:lang w:val="en-US"/>
+        </w:rPr>
+        <w:t>EASy</w:t>
+      </w:r>
+      <w:proofErr w:type="spellEnd"/>
+      <w:r>
+        <w:rPr>
+          <w:lang w:val="en-US"/>
+        </w:rPr>
+        <w:t xml:space="preserve">-Producer Update Site (Bosch) </w:t>
       </w:r>
       <w:r>
         <w:rPr>
@@ -267,20 +344,56 @@
         <w:rPr>
           <w:lang w:val="en-US"/>
         </w:rPr>
-        <w:t xml:space="preserve"> update site for Bosch GmbH (Project “EASyCar”)</w:t>
-      </w:r>
-    </w:p>
-    <w:p>
-      <w:pPr>
-        <w:rPr>
-          <w:lang w:val="en-US"/>
-        </w:rPr>
-      </w:pPr>
-      <w:r>
-        <w:rPr>
-          <w:lang w:val="en-US"/>
-        </w:rPr>
-        <w:t xml:space="preserve">EASy-Producer Update Site (KlugIS) </w:t>
+        <w:t xml:space="preserve"> update site for Bosch GmbH (Project “</w:t>
+      </w:r>
+      <w:proofErr w:type="spellStart"/>
+      <w:r>
+        <w:rPr>
+          <w:lang w:val="en-US"/>
+        </w:rPr>
+        <w:t>EASyCar</w:t>
+      </w:r>
+      <w:proofErr w:type="spellEnd"/>
+      <w:r>
+        <w:rPr>
+          <w:lang w:val="en-US"/>
+        </w:rPr>
+        <w:t>”)</w:t>
+      </w:r>
+    </w:p>
+    <w:p>
+      <w:pPr>
+        <w:rPr>
+          <w:lang w:val="en-US"/>
+        </w:rPr>
+      </w:pPr>
+      <w:proofErr w:type="spellStart"/>
+      <w:r>
+        <w:rPr>
+          <w:lang w:val="en-US"/>
+        </w:rPr>
+        <w:t>EASy</w:t>
+      </w:r>
+      <w:proofErr w:type="spellEnd"/>
+      <w:r>
+        <w:rPr>
+          <w:lang w:val="en-US"/>
+        </w:rPr>
+        <w:t>-Producer Update Site (</w:t>
+      </w:r>
+      <w:proofErr w:type="spellStart"/>
+      <w:r>
+        <w:rPr>
+          <w:lang w:val="en-US"/>
+        </w:rPr>
+        <w:t>KlugIS</w:t>
+      </w:r>
+      <w:proofErr w:type="spellEnd"/>
+      <w:r>
+        <w:rPr>
+          <w:lang w:val="en-US"/>
+        </w:rPr>
+        <w:t xml:space="preserve">) </w:t>
       </w:r>
       <w:r>
         <w:rPr>
@@ -292,7 +405,35 @@
         <w:rPr>
           <w:lang w:val="en-US"/>
         </w:rPr>
-        <w:t xml:space="preserve"> update site for KlugIS (Project “ScaleLog”)</w:t>
+        <w:t xml:space="preserve"> update site for </w:t>
+      </w:r>
+      <w:proofErr w:type="spellStart"/>
+      <w:r>
+        <w:rPr>
+          <w:lang w:val="en-US"/>
+        </w:rPr>
+        <w:t>KlugIS</w:t>
+      </w:r>
+      <w:proofErr w:type="spellEnd"/>
+      <w:r>
+        <w:rPr>
+          <w:lang w:val="en-US"/>
+        </w:rPr>
+        <w:t xml:space="preserve"> (Project “</w:t>
+      </w:r>
+      <w:proofErr w:type="spellStart"/>
+      <w:r>
+        <w:rPr>
+          <w:lang w:val="en-US"/>
+        </w:rPr>
+        <w:t>ScaleLog</w:t>
+      </w:r>
+      <w:proofErr w:type="spellEnd"/>
+      <w:r>
+        <w:rPr>
+          <w:lang w:val="en-US"/>
+        </w:rPr>
+        <w:t>”)</w:t>
       </w:r>
     </w:p>
     <w:p>
@@ -317,14 +458,84 @@
         <w:rPr>
           <w:lang w:val="en-US"/>
         </w:rPr>
-        <w:t xml:space="preserve">. In other words, if new versions of ScaleLog-specific features (plug-ins) have to be released, focus on the EASy-Producer </w:t>
+        <w:t xml:space="preserve">. In other words, if new versions of </w:t>
+      </w:r>
+      <w:proofErr w:type="spellStart"/>
+      <w:r>
+        <w:rPr>
+          <w:lang w:val="en-US"/>
+        </w:rPr>
+        <w:t>ScaleLog</w:t>
+      </w:r>
+      <w:proofErr w:type="spellEnd"/>
+      <w:r>
+        <w:rPr>
+          <w:lang w:val="en-US"/>
+        </w:rPr>
+        <w:t xml:space="preserve">-specific features (plug-ins) have to be released, focus on the </w:t>
+      </w:r>
+      <w:proofErr w:type="spellStart"/>
+      <w:r>
+        <w:rPr>
+          <w:lang w:val="en-US"/>
+        </w:rPr>
+        <w:t>EASy</w:t>
+      </w:r>
+      <w:proofErr w:type="spellEnd"/>
+      <w:r>
+        <w:rPr>
+          <w:lang w:val="en-US"/>
+        </w:rPr>
+        <w:t xml:space="preserve">-Producer </w:t>
       </w:r>
       <w:r>
         <w:rPr>
           <w:lang w:val="en-US"/>
         </w:rPr>
         <w:lastRenderedPageBreak/>
-        <w:t>Update Site (KlugIS), while EASy core features like reasoning affect the EASy-Producer Update Site (core update site).</w:t>
+        <w:t>Update Site (</w:t>
+      </w:r>
+      <w:proofErr w:type="spellStart"/>
+      <w:r>
+        <w:rPr>
+          <w:lang w:val="en-US"/>
+        </w:rPr>
+        <w:t>KlugIS</w:t>
+      </w:r>
+      <w:proofErr w:type="spellEnd"/>
+      <w:r>
+        <w:rPr>
+          <w:lang w:val="en-US"/>
+        </w:rPr>
+        <w:t xml:space="preserve">), while </w:t>
+      </w:r>
+      <w:proofErr w:type="spellStart"/>
+      <w:r>
+        <w:rPr>
+          <w:lang w:val="en-US"/>
+        </w:rPr>
+        <w:t>EASy</w:t>
+      </w:r>
+      <w:proofErr w:type="spellEnd"/>
+      <w:r>
+        <w:rPr>
+          <w:lang w:val="en-US"/>
+        </w:rPr>
+        <w:t xml:space="preserve"> core features like reasoning affect the </w:t>
+      </w:r>
+      <w:proofErr w:type="spellStart"/>
+      <w:r>
+        <w:rPr>
+          <w:lang w:val="en-US"/>
+        </w:rPr>
+        <w:t>EASy</w:t>
+      </w:r>
+      <w:proofErr w:type="spellEnd"/>
+      <w:r>
+        <w:rPr>
+          <w:lang w:val="en-US"/>
+        </w:rPr>
+        <w:t>-Producer Update Site (core update site).</w:t>
       </w:r>
     </w:p>
     <w:p>
@@ -401,7 +612,21 @@
         <w:rPr>
           <w:lang w:val="en-US"/>
         </w:rPr>
-        <w:t xml:space="preserve"> (Update site, features, plug-ins)</w:t>
+        <w:t xml:space="preserve"> (Update site, features, </w:t>
+      </w:r>
+      <w:proofErr w:type="gramStart"/>
+      <w:r>
+        <w:rPr>
+          <w:lang w:val="en-US"/>
+        </w:rPr>
+        <w:t>plug</w:t>
+      </w:r>
+      <w:proofErr w:type="gramEnd"/>
+      <w:r>
+        <w:rPr>
+          <w:lang w:val="en-US"/>
+        </w:rPr>
+        <w:t>-ins)</w:t>
       </w:r>
       <w:r>
         <w:rPr>
@@ -656,7 +881,21 @@
         <w:rPr>
           <w:lang w:val="en-US"/>
         </w:rPr>
-        <w:t>Release x.x.x“</w:t>
+        <w:t xml:space="preserve">Release </w:t>
+      </w:r>
+      <w:proofErr w:type="spellStart"/>
+      <w:r>
+        <w:rPr>
+          <w:lang w:val="en-US"/>
+        </w:rPr>
+        <w:t>x.x.x</w:t>
+      </w:r>
+      <w:proofErr w:type="spellEnd"/>
+      <w:r>
+        <w:rPr>
+          <w:lang w:val="en-US"/>
+        </w:rPr>
+        <w:t>“</w:t>
       </w:r>
       <w:r>
         <w:rPr>
@@ -910,7 +1149,21 @@
         <w:rPr>
           <w:lang w:val="en-US"/>
         </w:rPr>
-        <w:t>Update the EASy help bundle</w:t>
+        <w:t xml:space="preserve">Update the </w:t>
+      </w:r>
+      <w:proofErr w:type="spellStart"/>
+      <w:r>
+        <w:rPr>
+          <w:lang w:val="en-US"/>
+        </w:rPr>
+        <w:t>EASy</w:t>
+      </w:r>
+      <w:proofErr w:type="spellEnd"/>
+      <w:r>
+        <w:rPr>
+          <w:lang w:val="en-US"/>
+        </w:rPr>
+        <w:t xml:space="preserve"> help bundle</w:t>
       </w:r>
     </w:p>
     <w:p>
@@ -988,7 +1241,35 @@
         <w:rPr>
           <w:lang w:val="en-US"/>
         </w:rPr>
-        <w:t xml:space="preserve">Replace the old PDFs in the folder html\pdf of the EASy help bundle with the newly generated ones. </w:t>
+        <w:t>Replace the old PDFs in the folder html\</w:t>
+      </w:r>
+      <w:proofErr w:type="spellStart"/>
+      <w:r>
+        <w:rPr>
+          <w:lang w:val="en-US"/>
+        </w:rPr>
+        <w:t>pdf</w:t>
+      </w:r>
+      <w:proofErr w:type="spellEnd"/>
+      <w:r>
+        <w:rPr>
+          <w:lang w:val="en-US"/>
+        </w:rPr>
+        <w:t xml:space="preserve"> of the </w:t>
+      </w:r>
+      <w:proofErr w:type="spellStart"/>
+      <w:r>
+        <w:rPr>
+          <w:lang w:val="en-US"/>
+        </w:rPr>
+        <w:t>EASy</w:t>
+      </w:r>
+      <w:proofErr w:type="spellEnd"/>
+      <w:r>
+        <w:rPr>
+          <w:lang w:val="en-US"/>
+        </w:rPr>
+        <w:t xml:space="preserve"> help bundle with the newly generated ones. </w:t>
       </w:r>
       <w:r>
         <w:rPr>
@@ -1185,23 +1466,33 @@
           <w:lang w:val="en-US"/>
         </w:rPr>
       </w:pPr>
+      <w:proofErr w:type="gramStart"/>
       <w:r>
         <w:rPr>
           <w:lang w:val="en-US"/>
         </w:rPr>
         <w:t>After ”</w:t>
       </w:r>
+      <w:proofErr w:type="gramEnd"/>
       <w:r>
         <w:rPr>
           <w:lang w:val="en-US"/>
         </w:rPr>
         <w:t>Build All“ 2 folders (</w:t>
       </w:r>
-      <w:r>
-        <w:rPr>
-          <w:lang w:val="en-US"/>
-        </w:rPr>
-        <w:t>plugins and features</w:t>
+      <w:proofErr w:type="spellStart"/>
+      <w:r>
+        <w:rPr>
+          <w:lang w:val="en-US"/>
+        </w:rPr>
+        <w:t>plugins</w:t>
+      </w:r>
+      <w:proofErr w:type="spellEnd"/>
+      <w:r>
+        <w:rPr>
+          <w:lang w:val="en-US"/>
+        </w:rPr>
+        <w:t xml:space="preserve"> and features</w:t>
       </w:r>
       <w:r>
         <w:rPr>
@@ -1329,7 +1620,21 @@
         <w:rPr>
           <w:lang w:val="en-US"/>
         </w:rPr>
-        <w:t>(s), delete the log.zip from the update site bundle</w:t>
+        <w:t>(s</w:t>
+      </w:r>
+      <w:proofErr w:type="gramStart"/>
+      <w:r>
+        <w:rPr>
+          <w:lang w:val="en-US"/>
+        </w:rPr>
+        <w:t>),</w:t>
+      </w:r>
+      <w:proofErr w:type="gramEnd"/>
+      <w:r>
+        <w:rPr>
+          <w:lang w:val="en-US"/>
+        </w:rPr>
+        <w:t xml:space="preserve"> delete the log.zip from the update site bundle</w:t>
       </w:r>
       <w:r>
         <w:rPr>
@@ -1470,7 +1775,21 @@
         <w:rPr>
           <w:lang w:val="en-US"/>
         </w:rPr>
-        <w:t>Access to the projects-server via WinSCP or similar tool</w:t>
+        <w:t xml:space="preserve">Access to the projects-server via </w:t>
+      </w:r>
+      <w:proofErr w:type="spellStart"/>
+      <w:r>
+        <w:rPr>
+          <w:lang w:val="en-US"/>
+        </w:rPr>
+        <w:t>WinSCP</w:t>
+      </w:r>
+      <w:proofErr w:type="spellEnd"/>
+      <w:r>
+        <w:rPr>
+          <w:lang w:val="en-US"/>
+        </w:rPr>
+        <w:t xml:space="preserve"> or similar tool</w:t>
       </w:r>
       <w:r>
         <w:rPr>
@@ -1597,7 +1916,35 @@
         <w:rPr>
           <w:lang w:val="en-US"/>
         </w:rPr>
-        <w:t xml:space="preserve"> – for an EASy-core release (this means an update of the EASy-core bundles which are typically not related to any specific project or extension)</w:t>
+        <w:t xml:space="preserve"> – for an </w:t>
+      </w:r>
+      <w:proofErr w:type="spellStart"/>
+      <w:r>
+        <w:rPr>
+          <w:lang w:val="en-US"/>
+        </w:rPr>
+        <w:t>EASy</w:t>
+      </w:r>
+      <w:proofErr w:type="spellEnd"/>
+      <w:r>
+        <w:rPr>
+          <w:lang w:val="en-US"/>
+        </w:rPr>
+        <w:t xml:space="preserve">-core release (this means an update of the </w:t>
+      </w:r>
+      <w:proofErr w:type="spellStart"/>
+      <w:r>
+        <w:rPr>
+          <w:lang w:val="en-US"/>
+        </w:rPr>
+        <w:t>EASy</w:t>
+      </w:r>
+      <w:proofErr w:type="spellEnd"/>
+      <w:r>
+        <w:rPr>
+          <w:lang w:val="en-US"/>
+        </w:rPr>
+        <w:t>-core bundles which are typically not related to any specific project or extension)</w:t>
       </w:r>
     </w:p>
     <w:p>
@@ -1616,13 +1963,29 @@
           <w:i/>
           <w:lang w:val="en-US"/>
         </w:rPr>
-        <w:t>WWW-Folder/eclipse/update-sites/easy/easy_extensions/</w:t>
-      </w:r>
+        <w:t>WWW-Folder/eclipse/update-sites/easy/</w:t>
+      </w:r>
+      <w:proofErr w:type="spellStart"/>
       <w:r>
         <w:rPr>
           <w:i/>
           <w:lang w:val="en-US"/>
         </w:rPr>
+        <w:t>easy_extensions</w:t>
+      </w:r>
+      <w:proofErr w:type="spellEnd"/>
+      <w:r>
+        <w:rPr>
+          <w:i/>
+          <w:lang w:val="en-US"/>
+        </w:rPr>
+        <w:t>/</w:t>
+      </w:r>
+      <w:r>
+        <w:rPr>
+          <w:i/>
+          <w:lang w:val="en-US"/>
+        </w:rPr>
         <w:br/>
       </w:r>
       <w:r>
@@ -1630,7 +1993,23 @@
           <w:i/>
           <w:lang w:val="en-US"/>
         </w:rPr>
-        <w:t>{ExtensionOrProjectName}</w:t>
+        <w:t>{</w:t>
+      </w:r>
+      <w:proofErr w:type="spellStart"/>
+      <w:r>
+        <w:rPr>
+          <w:i/>
+          <w:lang w:val="en-US"/>
+        </w:rPr>
+        <w:t>ExtensionOrProjectName</w:t>
+      </w:r>
+      <w:proofErr w:type="spellEnd"/>
+      <w:r>
+        <w:rPr>
+          <w:i/>
+          <w:lang w:val="en-US"/>
+        </w:rPr>
+        <w:t>}</w:t>
       </w:r>
       <w:r>
         <w:rPr>
@@ -1702,7 +2081,21 @@
         <w:rPr>
           <w:lang w:val="en-US"/>
         </w:rPr>
-        <w:t>Folder: plugins (including all nested files)</w:t>
+        <w:t xml:space="preserve">Folder: </w:t>
+      </w:r>
+      <w:proofErr w:type="spellStart"/>
+      <w:r>
+        <w:rPr>
+          <w:lang w:val="en-US"/>
+        </w:rPr>
+        <w:t>plugins</w:t>
+      </w:r>
+      <w:proofErr w:type="spellEnd"/>
+      <w:r>
+        <w:rPr>
+          <w:lang w:val="en-US"/>
+        </w:rPr>
+        <w:t xml:space="preserve"> (including all nested files)</w:t>
       </w:r>
     </w:p>
     <w:p>
@@ -1792,7 +2185,21 @@
         <w:rPr>
           <w:lang w:val="en-US"/>
         </w:rPr>
-        <w:t>Typically, you should have an Eclipse-instance with an installed EASy-Producer release (after the new release, this should be outdated)</w:t>
+        <w:t xml:space="preserve">Typically, you should have an Eclipse-instance with an installed </w:t>
+      </w:r>
+      <w:proofErr w:type="spellStart"/>
+      <w:r>
+        <w:rPr>
+          <w:lang w:val="en-US"/>
+        </w:rPr>
+        <w:t>EASy</w:t>
+      </w:r>
+      <w:proofErr w:type="spellEnd"/>
+      <w:r>
+        <w:rPr>
+          <w:lang w:val="en-US"/>
+        </w:rPr>
+        <w:t>-Producer release (after the new release, this should be outdated)</w:t>
       </w:r>
     </w:p>
     <w:p>
@@ -1973,7 +2380,35 @@
         <w:rPr>
           <w:lang w:val="en-US"/>
         </w:rPr>
-        <w:t xml:space="preserve">Update the (relevant) bundles in the EASyLoader by the new bundles of the release. Delete the old bundles in the EASyLoader and run the Generator. </w:t>
+        <w:t xml:space="preserve">Update the (relevant) bundles in the </w:t>
+      </w:r>
+      <w:proofErr w:type="spellStart"/>
+      <w:r>
+        <w:rPr>
+          <w:lang w:val="en-US"/>
+        </w:rPr>
+        <w:t>EASyLoader</w:t>
+      </w:r>
+      <w:proofErr w:type="spellEnd"/>
+      <w:r>
+        <w:rPr>
+          <w:lang w:val="en-US"/>
+        </w:rPr>
+        <w:t xml:space="preserve"> by the new bundles of the release. Delete the old bundles in the </w:t>
+      </w:r>
+      <w:proofErr w:type="spellStart"/>
+      <w:r>
+        <w:rPr>
+          <w:lang w:val="en-US"/>
+        </w:rPr>
+        <w:t>EASyLoader</w:t>
+      </w:r>
+      <w:proofErr w:type="spellEnd"/>
+      <w:r>
+        <w:rPr>
+          <w:lang w:val="en-US"/>
+        </w:rPr>
+        <w:t xml:space="preserve"> and run the Generator. </w:t>
       </w:r>
     </w:p>
     <w:p>
@@ -2027,7 +2462,21 @@
         <w:rPr>
           <w:lang w:val="en-US"/>
         </w:rPr>
-        <w:t xml:space="preserve">Test at least the ResoningCommands on your machine with the individual jars (unbundled) replacing the bundled </w:t>
+        <w:t xml:space="preserve">Test at least the </w:t>
+      </w:r>
+      <w:proofErr w:type="spellStart"/>
+      <w:r>
+        <w:rPr>
+          <w:lang w:val="en-US"/>
+        </w:rPr>
+        <w:t>ResoningCommands</w:t>
+      </w:r>
+      <w:proofErr w:type="spellEnd"/>
+      <w:r>
+        <w:rPr>
+          <w:lang w:val="en-US"/>
+        </w:rPr>
+        <w:t xml:space="preserve"> on your machine with the individual jars (unbundled) replacing the bundled </w:t>
       </w:r>
       <w:commentRangeStart w:id="0"/>
       <w:r>
@@ -2059,8 +2508,30 @@
         <w:rPr>
           <w:lang w:val="en-US"/>
         </w:rPr>
-        <w:t>Jar the EASy commandline</w:t>
-      </w:r>
+        <w:t xml:space="preserve">Jar the </w:t>
+      </w:r>
+      <w:proofErr w:type="spellStart"/>
+      <w:r>
+        <w:rPr>
+          <w:lang w:val="en-US"/>
+        </w:rPr>
+        <w:t>EASy</w:t>
+      </w:r>
+      <w:proofErr w:type="spellEnd"/>
+      <w:r>
+        <w:rPr>
+          <w:lang w:val="en-US"/>
+        </w:rPr>
+        <w:t xml:space="preserve"> </w:t>
+      </w:r>
+      <w:proofErr w:type="spellStart"/>
+      <w:r>
+        <w:rPr>
+          <w:lang w:val="en-US"/>
+        </w:rPr>
+        <w:t>commandline</w:t>
+      </w:r>
+      <w:proofErr w:type="spellEnd"/>
     </w:p>
     <w:p>
       <w:pPr>
@@ -2073,11 +2544,33 @@
           <w:lang w:val="en-US"/>
         </w:rPr>
       </w:pPr>
-      <w:r>
-        <w:rPr>
-          <w:lang w:val="en-US"/>
-        </w:rPr>
-        <w:t>Javadoc the EASY commandline and zip the docs.</w:t>
+      <w:proofErr w:type="spellStart"/>
+      <w:r>
+        <w:rPr>
+          <w:lang w:val="en-US"/>
+        </w:rPr>
+        <w:t>Javadoc</w:t>
+      </w:r>
+      <w:proofErr w:type="spellEnd"/>
+      <w:r>
+        <w:rPr>
+          <w:lang w:val="en-US"/>
+        </w:rPr>
+        <w:t xml:space="preserve"> the EASY </w:t>
+      </w:r>
+      <w:proofErr w:type="spellStart"/>
+      <w:r>
+        <w:rPr>
+          <w:lang w:val="en-US"/>
+        </w:rPr>
+        <w:t>commandline</w:t>
+      </w:r>
+      <w:proofErr w:type="spellEnd"/>
+      <w:r>
+        <w:rPr>
+          <w:lang w:val="en-US"/>
+        </w:rPr>
+        <w:t xml:space="preserve"> and zip the docs.</w:t>
       </w:r>
     </w:p>
     <w:p>
@@ -2127,13 +2620,93 @@
         <w:rPr>
           <w:lang w:val="en-US"/>
         </w:rPr>
-        <w:t xml:space="preserve">. Copy the EASy commandline jar (copy into dist and dist-unbundled) as well as the docs to the server. </w:t>
-      </w:r>
-      <w:r>
-        <w:rPr>
-          <w:lang w:val="en-US"/>
-        </w:rPr>
-        <w:t xml:space="preserve"> (EASYcmd, bundled and unbundled)</w:t>
+        <w:t xml:space="preserve">. Copy the </w:t>
+      </w:r>
+      <w:proofErr w:type="spellStart"/>
+      <w:r>
+        <w:rPr>
+          <w:lang w:val="en-US"/>
+        </w:rPr>
+        <w:t>EASy</w:t>
+      </w:r>
+      <w:proofErr w:type="spellEnd"/>
+      <w:r>
+        <w:rPr>
+          <w:lang w:val="en-US"/>
+        </w:rPr>
+        <w:t xml:space="preserve"> </w:t>
+      </w:r>
+      <w:proofErr w:type="spellStart"/>
+      <w:r>
+        <w:rPr>
+          <w:lang w:val="en-US"/>
+        </w:rPr>
+        <w:t>commandline</w:t>
+      </w:r>
+      <w:proofErr w:type="spellEnd"/>
+      <w:r>
+        <w:rPr>
+          <w:lang w:val="en-US"/>
+        </w:rPr>
+        <w:t xml:space="preserve"> jar (copy into dist and dist-unbundled) as </w:t>
+      </w:r>
+      <w:r>
+        <w:rPr>
+          <w:lang w:val="en-US"/>
+        </w:rPr>
+        <w:t>well as the docs to the server.</w:t>
+      </w:r>
+      <w:r>
+        <w:rPr>
+          <w:lang w:val="en-US"/>
+        </w:rPr>
+        <w:t xml:space="preserve"> (</w:t>
+      </w:r>
+      <w:proofErr w:type="spellStart"/>
+      <w:r>
+        <w:rPr>
+          <w:lang w:val="en-US"/>
+        </w:rPr>
+        <w:t>EASYcmd</w:t>
+      </w:r>
+      <w:proofErr w:type="spellEnd"/>
+      <w:r>
+        <w:rPr>
+          <w:lang w:val="en-US"/>
+        </w:rPr>
+        <w:t>, bundled and unbundled)</w:t>
+      </w:r>
+    </w:p>
+    <w:p>
+      <w:pPr>
+        <w:pStyle w:val="ListParagraph"/>
+        <w:numPr>
+          <w:ilvl w:val="1"/>
+          <w:numId w:val="5"/>
+        </w:numPr>
+        <w:rPr>
+          <w:lang w:val="en-US"/>
+        </w:rPr>
+      </w:pPr>
+      <w:r>
+        <w:rPr>
+          <w:lang w:val="en-US"/>
+        </w:rPr>
+        <w:t xml:space="preserve">Delete </w:t>
+      </w:r>
+      <w:proofErr w:type="spellStart"/>
+      <w:r>
+        <w:rPr>
+          <w:lang w:val="en-US"/>
+        </w:rPr>
+        <w:t>ecj</w:t>
+      </w:r>
+      <w:proofErr w:type="spellEnd"/>
+      <w:r>
+        <w:rPr>
+          <w:lang w:val="en-US"/>
+        </w:rPr>
+        <w:t>-* from the dist-unbundled on the server if required.</w:t>
       </w:r>
     </w:p>
     <w:p>
@@ -2243,7 +2816,21 @@
         <w:rPr>
           <w:lang w:val="en-US"/>
         </w:rPr>
-        <w:t xml:space="preserve">Subject: [Release: EASy] </w:t>
+        <w:t xml:space="preserve">Subject: [Release: </w:t>
+      </w:r>
+      <w:proofErr w:type="spellStart"/>
+      <w:r>
+        <w:rPr>
+          <w:lang w:val="en-US"/>
+        </w:rPr>
+        <w:t>EASy</w:t>
+      </w:r>
+      <w:proofErr w:type="spellEnd"/>
+      <w:r>
+        <w:rPr>
+          <w:lang w:val="en-US"/>
+        </w:rPr>
+        <w:t xml:space="preserve">] </w:t>
       </w:r>
       <w:r>
         <w:rPr>
@@ -2255,7 +2842,21 @@
         <w:rPr>
           <w:lang w:val="en-US"/>
         </w:rPr>
-        <w:t>{ReleaseVersionNumber}</w:t>
+        <w:t>{</w:t>
+      </w:r>
+      <w:proofErr w:type="spellStart"/>
+      <w:r>
+        <w:rPr>
+          <w:lang w:val="en-US"/>
+        </w:rPr>
+        <w:t>ReleaseVersionNumber</w:t>
+      </w:r>
+      <w:proofErr w:type="spellEnd"/>
+      <w:r>
+        <w:rPr>
+          <w:lang w:val="en-US"/>
+        </w:rPr>
+        <w:t>}</w:t>
       </w:r>
     </w:p>
     <w:p>
@@ -2354,7 +2955,21 @@
         <w:rPr>
           <w:lang w:val="en-US"/>
         </w:rPr>
-        <w:t xml:space="preserve"> works on jenkins but not on my machine…</w:t>
+        <w:t xml:space="preserve"> works on </w:t>
+      </w:r>
+      <w:proofErr w:type="spellStart"/>
+      <w:r>
+        <w:rPr>
+          <w:lang w:val="en-US"/>
+        </w:rPr>
+        <w:t>jenkins</w:t>
+      </w:r>
+      <w:proofErr w:type="spellEnd"/>
+      <w:r>
+        <w:rPr>
+          <w:lang w:val="en-US"/>
+        </w:rPr>
+        <w:t xml:space="preserve"> but not on my machine…</w:t>
       </w:r>
     </w:p>
   </w:comment>
@@ -2384,6 +2999,9 @@
     <w:p>
       <w:pPr>
         <w:pStyle w:val="CommentText"/>
+        <w:rPr>
+          <w:lang w:val="en-US"/>
+        </w:rPr>
       </w:pPr>
       <w:r>
         <w:rPr>
@@ -2392,9 +3010,15 @@
         <w:annotationRef/>
       </w:r>
       <w:r>
+        <w:rPr>
+          <w:lang w:val="en-US"/>
+        </w:rPr>
         <w:t>Please detail</w:t>
       </w:r>
       <w:r>
+        <w:rPr>
+          <w:lang w:val="en-US"/>
+        </w:rPr>
         <w:t xml:space="preserve"> where to put them</w:t>
       </w:r>
     </w:p>
@@ -2467,7 +3091,21 @@
         <w:rPr>
           <w:lang w:val="en-US"/>
         </w:rPr>
-        <w:t xml:space="preserve"> Due to historical reasons the core update site of EASy-Producer also provides the features </w:t>
+        <w:t xml:space="preserve"> Due to historical reasons the core update site of </w:t>
+      </w:r>
+      <w:proofErr w:type="spellStart"/>
+      <w:r>
+        <w:rPr>
+          <w:lang w:val="en-US"/>
+        </w:rPr>
+        <w:t>EASy</w:t>
+      </w:r>
+      <w:proofErr w:type="spellEnd"/>
+      <w:r>
+        <w:rPr>
+          <w:lang w:val="en-US"/>
+        </w:rPr>
+        <w:t xml:space="preserve">-Producer also provides the features </w:t>
       </w:r>
       <w:r>
         <w:rPr>
@@ -2485,7 +3123,21 @@
         <w:rPr>
           <w:lang w:val="en-US"/>
         </w:rPr>
-        <w:t>We will restructure this update site in the future to decouple the INDENICA-specific features from the core features of EASy-Producer.</w:t>
+        <w:t xml:space="preserve">We will restructure this update site in the future to decouple the INDENICA-specific features from the core features of </w:t>
+      </w:r>
+      <w:proofErr w:type="spellStart"/>
+      <w:r>
+        <w:rPr>
+          <w:lang w:val="en-US"/>
+        </w:rPr>
+        <w:t>EASy</w:t>
+      </w:r>
+      <w:proofErr w:type="spellEnd"/>
+      <w:r>
+        <w:rPr>
+          <w:lang w:val="en-US"/>
+        </w:rPr>
+        <w:t>-Producer.</w:t>
       </w:r>
     </w:p>
   </w:footnote>
@@ -2507,7 +3159,21 @@
         <w:rPr>
           <w:lang w:val="en-US"/>
         </w:rPr>
-        <w:t xml:space="preserve"> We decided to include the term „feature“ in the name of a feature project (at the end </w:t>
+        <w:t xml:space="preserve"> We decided to include the term „feature</w:t>
+      </w:r>
+      <w:proofErr w:type="gramStart"/>
+      <w:r>
+        <w:rPr>
+          <w:lang w:val="en-US"/>
+        </w:rPr>
+        <w:t>“ in</w:t>
+      </w:r>
+      <w:proofErr w:type="gramEnd"/>
+      <w:r>
+        <w:rPr>
+          <w:lang w:val="en-US"/>
+        </w:rPr>
+        <w:t xml:space="preserve"> the name of a feature project (at the end </w:t>
       </w:r>
       <w:r>
         <w:rPr>
@@ -3855,7 +4521,7 @@
 </file>
 
 <file path=customXml/itemProps1.xml><?xml version="1.0" encoding="utf-8"?>
-<ds:datastoreItem xmlns:ds="http://schemas.openxmlformats.org/officeDocument/2006/customXml" ds:itemID="{B0FD8546-4D92-4BC1-9ED4-742204666FA3}">
+<ds:datastoreItem xmlns:ds="http://schemas.openxmlformats.org/officeDocument/2006/customXml" ds:itemID="{D6F71A6C-8B13-4958-BBA4-F568D80DF1F6}">
   <ds:schemaRefs>
     <ds:schemaRef ds:uri="http://schemas.openxmlformats.org/officeDocument/2006/bibliography"/>
   </ds:schemaRefs>

</xml_diff>

<commit_message>
Release 0.11.2 of EASy-Producer (Release created on 12.09.2014).
</commit_message>
<xml_diff>
--- a/doc/Easy Producer release preparation.docx
+++ b/doc/Easy Producer release preparation.docx
@@ -748,6 +748,24 @@
         <w:rPr>
           <w:lang w:val="en-US"/>
         </w:rPr>
+        <w:t>Inform all contributors by mail that no SVN submission shall be done until the release notification is sent (better – lock SVN for write access).</w:t>
+      </w:r>
+    </w:p>
+    <w:p>
+      <w:pPr>
+        <w:pStyle w:val="ListParagraph"/>
+        <w:numPr>
+          <w:ilvl w:val="0"/>
+          <w:numId w:val="5"/>
+        </w:numPr>
+        <w:rPr>
+          <w:lang w:val="en-US"/>
+        </w:rPr>
+      </w:pPr>
+      <w:r>
+        <w:rPr>
+          <w:lang w:val="en-US"/>
+        </w:rPr>
         <w:t>F</w:t>
       </w:r>
       <w:r>
@@ -1336,6 +1354,7 @@
         <w:rPr>
           <w:lang w:val="en-US"/>
         </w:rPr>
+        <w:lastRenderedPageBreak/>
         <w:t xml:space="preserve">Open the </w:t>
       </w:r>
       <w:r>
@@ -1366,20 +1385,983 @@
         <w:rPr>
           <w:lang w:val="en-US"/>
         </w:rPr>
+        <w:t>S</w:t>
+      </w:r>
+      <w:r>
+        <w:rPr>
+          <w:lang w:val="en-US"/>
+        </w:rPr>
+        <w:t>earch for features that are registered in the change list and edit their version number</w:t>
+      </w:r>
+      <w:r>
+        <w:rPr>
+          <w:lang w:val="en-US"/>
+        </w:rPr>
+        <w:t xml:space="preserve"> accordingly to the versions defined in the above steps.</w:t>
+      </w:r>
+    </w:p>
+    <w:p>
+      <w:pPr>
+        <w:pStyle w:val="ListParagraph"/>
+        <w:numPr>
+          <w:ilvl w:val="1"/>
+          <w:numId w:val="5"/>
+        </w:numPr>
+        <w:rPr>
+          <w:lang w:val="en-US"/>
+        </w:rPr>
+      </w:pPr>
+      <w:r>
+        <w:rPr>
+          <w:b/>
+          <w:lang w:val="en-US"/>
+        </w:rPr>
+        <w:t>Hint</w:t>
+      </w:r>
+      <w:r>
+        <w:rPr>
+          <w:lang w:val="en-US"/>
+        </w:rPr>
+        <w:t xml:space="preserve">: you can check whether all features of an update site are updated correctly by switching to the site map tab of the site.xml file and searching for features (in the categories) if they are grayed-out. </w:t>
+      </w:r>
+      <w:r>
+        <w:rPr>
+          <w:lang w:val="en-US"/>
+        </w:rPr>
+        <w:t>This indicates that the feature in version defined in the site.xml cannot be found and thus has to be correct.</w:t>
+      </w:r>
+    </w:p>
+    <w:p>
+      <w:pPr>
+        <w:pStyle w:val="ListParagraph"/>
+        <w:numPr>
+          <w:ilvl w:val="1"/>
+          <w:numId w:val="5"/>
+        </w:numPr>
+        <w:rPr>
+          <w:lang w:val="en-US"/>
+        </w:rPr>
+      </w:pPr>
+      <w:r>
+        <w:rPr>
+          <w:lang w:val="en-US"/>
+        </w:rPr>
+        <w:t>Finally, build the update site by pressing the “Build All” button in the site map tab of the site.xml file.</w:t>
+      </w:r>
+    </w:p>
+    <w:p>
+      <w:pPr>
+        <w:pStyle w:val="ListParagraph"/>
+        <w:numPr>
+          <w:ilvl w:val="0"/>
+          <w:numId w:val="5"/>
+        </w:numPr>
+        <w:rPr>
+          <w:lang w:val="en-US"/>
+        </w:rPr>
+      </w:pPr>
+      <w:r>
+        <w:rPr>
+          <w:lang w:val="en-US"/>
+        </w:rPr>
+        <w:t>Build</w:t>
+      </w:r>
+      <w:r>
+        <w:rPr>
+          <w:lang w:val="en-US"/>
+        </w:rPr>
+        <w:t xml:space="preserve"> and commit:</w:t>
+      </w:r>
+    </w:p>
+    <w:p>
+      <w:pPr>
+        <w:pStyle w:val="ListParagraph"/>
+        <w:numPr>
+          <w:ilvl w:val="1"/>
+          <w:numId w:val="5"/>
+        </w:numPr>
+        <w:rPr>
+          <w:lang w:val="en-US"/>
+        </w:rPr>
+      </w:pPr>
+      <w:proofErr w:type="gramStart"/>
+      <w:r>
+        <w:rPr>
+          <w:lang w:val="en-US"/>
+        </w:rPr>
+        <w:t>After ”</w:t>
+      </w:r>
+      <w:proofErr w:type="gramEnd"/>
+      <w:r>
+        <w:rPr>
+          <w:lang w:val="en-US"/>
+        </w:rPr>
+        <w:t>Build All“ 2 folders (</w:t>
+      </w:r>
+      <w:proofErr w:type="spellStart"/>
+      <w:r>
+        <w:rPr>
+          <w:lang w:val="en-US"/>
+        </w:rPr>
+        <w:t>plugins</w:t>
+      </w:r>
+      <w:proofErr w:type="spellEnd"/>
+      <w:r>
+        <w:rPr>
+          <w:lang w:val="en-US"/>
+        </w:rPr>
+        <w:t xml:space="preserve"> and features</w:t>
+      </w:r>
+      <w:r>
+        <w:rPr>
+          <w:lang w:val="en-US"/>
+        </w:rPr>
+        <w:t>),</w:t>
+      </w:r>
+      <w:r>
+        <w:rPr>
+          <w:lang w:val="en-US"/>
+        </w:rPr>
+        <w:t xml:space="preserve"> 2 jar files </w:t>
+      </w:r>
+      <w:r>
+        <w:rPr>
+          <w:lang w:val="en-US"/>
+        </w:rPr>
+        <w:t>(</w:t>
+      </w:r>
+      <w:r>
+        <w:rPr>
+          <w:lang w:val="en-US"/>
+        </w:rPr>
+        <w:t>artifacts and content</w:t>
+      </w:r>
+      <w:r>
+        <w:rPr>
+          <w:lang w:val="en-US"/>
+        </w:rPr>
+        <w:t>)</w:t>
+      </w:r>
+      <w:r>
+        <w:rPr>
+          <w:lang w:val="en-US"/>
+        </w:rPr>
+        <w:t>,</w:t>
+      </w:r>
+      <w:r>
+        <w:rPr>
+          <w:lang w:val="en-US"/>
+        </w:rPr>
+        <w:t>and the site.</w:t>
+      </w:r>
+      <w:r>
+        <w:rPr>
+          <w:lang w:val="en-US"/>
+        </w:rPr>
+        <w:t>xml</w:t>
+      </w:r>
+      <w:r>
+        <w:rPr>
+          <w:lang w:val="en-US"/>
+        </w:rPr>
+        <w:t xml:space="preserve"> file</w:t>
+      </w:r>
+      <w:r>
+        <w:rPr>
+          <w:lang w:val="en-US"/>
+        </w:rPr>
+        <w:t xml:space="preserve"> should be generated</w:t>
+      </w:r>
+      <w:r>
+        <w:rPr>
+          <w:lang w:val="en-US"/>
+        </w:rPr>
+        <w:t>; these files have to be</w:t>
+      </w:r>
+      <w:r>
+        <w:rPr>
+          <w:lang w:val="en-US"/>
+        </w:rPr>
+        <w:t xml:space="preserve"> uploaded to the server.</w:t>
+      </w:r>
+    </w:p>
+    <w:p>
+      <w:pPr>
+        <w:pStyle w:val="ListParagraph"/>
+        <w:numPr>
+          <w:ilvl w:val="1"/>
+          <w:numId w:val="5"/>
+        </w:numPr>
+        <w:rPr>
+          <w:lang w:val="en-US"/>
+        </w:rPr>
+      </w:pPr>
+      <w:r>
+        <w:rPr>
+          <w:b/>
+          <w:lang w:val="en-US"/>
+        </w:rPr>
+        <w:t>Error:</w:t>
+      </w:r>
+      <w:r>
+        <w:rPr>
+          <w:lang w:val="en-US"/>
+        </w:rPr>
+        <w:t xml:space="preserve"> In case that an additional </w:t>
+      </w:r>
+      <w:r>
+        <w:rPr>
+          <w:b/>
+          <w:lang w:val="en-US"/>
+        </w:rPr>
+        <w:t>log.zip</w:t>
+      </w:r>
+      <w:r>
+        <w:rPr>
+          <w:lang w:val="en-US"/>
+        </w:rPr>
+        <w:t xml:space="preserve"> was generated, the build was not successful. In this case, unzip the </w:t>
+      </w:r>
+      <w:r>
+        <w:rPr>
+          <w:lang w:val="en-US"/>
+        </w:rPr>
+        <w:t>log.zip</w:t>
+      </w:r>
+      <w:r>
+        <w:rPr>
+          <w:lang w:val="en-US"/>
+        </w:rPr>
+        <w:t xml:space="preserve"> and search in the various logs (there is one log-file for each bundle) for error-messages. Correct the specific error</w:t>
+      </w:r>
+      <w:r>
+        <w:rPr>
+          <w:lang w:val="en-US"/>
+        </w:rPr>
+        <w:t>(s</w:t>
+      </w:r>
+      <w:proofErr w:type="gramStart"/>
+      <w:r>
+        <w:rPr>
+          <w:lang w:val="en-US"/>
+        </w:rPr>
+        <w:t>),</w:t>
+      </w:r>
+      <w:proofErr w:type="gramEnd"/>
+      <w:r>
+        <w:rPr>
+          <w:lang w:val="en-US"/>
+        </w:rPr>
+        <w:t xml:space="preserve"> delete the log.zip from the update site bundle</w:t>
+      </w:r>
+      <w:r>
+        <w:rPr>
+          <w:lang w:val="en-US"/>
+        </w:rPr>
+        <w:t xml:space="preserve"> and</w:t>
+      </w:r>
+      <w:r>
+        <w:rPr>
+          <w:lang w:val="en-US"/>
+        </w:rPr>
+        <w:t xml:space="preserve"> rebuild the entire update site </w:t>
+      </w:r>
+      <w:r>
+        <w:rPr>
+          <w:lang w:val="en-US"/>
+        </w:rPr>
+        <w:t>using the “Build all” button</w:t>
+      </w:r>
+      <w:r>
+        <w:rPr>
+          <w:lang w:val="en-US"/>
+        </w:rPr>
+        <w:t>. If the log.zip will be generated again, follow the instructions of this bullet ;-)</w:t>
+      </w:r>
+    </w:p>
+    <w:p>
+      <w:pPr>
+        <w:pStyle w:val="ListParagraph"/>
+        <w:numPr>
+          <w:ilvl w:val="1"/>
+          <w:numId w:val="5"/>
+        </w:numPr>
+        <w:rPr>
+          <w:lang w:val="en-US"/>
+        </w:rPr>
+      </w:pPr>
+      <w:r>
+        <w:rPr>
+          <w:lang w:val="en-US"/>
+        </w:rPr>
+        <w:t>Further all changes</w:t>
+      </w:r>
+      <w:r>
+        <w:rPr>
+          <w:lang w:val="en-US"/>
+        </w:rPr>
+        <w:t xml:space="preserve"> </w:t>
+      </w:r>
+      <w:r>
+        <w:rPr>
+          <w:lang w:val="en-US"/>
+        </w:rPr>
+        <w:t>(</w:t>
+      </w:r>
+      <w:r>
+        <w:rPr>
+          <w:lang w:val="en-US"/>
+        </w:rPr>
+        <w:t>files</w:t>
+      </w:r>
+      <w:r>
+        <w:rPr>
+          <w:lang w:val="en-US"/>
+        </w:rPr>
+        <w:t>, versions, etc.)</w:t>
+      </w:r>
+      <w:r>
+        <w:rPr>
+          <w:lang w:val="en-US"/>
+        </w:rPr>
+        <w:t xml:space="preserve"> should be committed with the comment „Release x.x.x+1“. </w:t>
+      </w:r>
+      <w:r>
+        <w:rPr>
+          <w:lang w:val="en-US"/>
+        </w:rPr>
+        <w:t xml:space="preserve"> </w:t>
+      </w:r>
+      <w:r>
+        <w:rPr>
+          <w:b/>
+          <w:lang w:val="en-US"/>
+        </w:rPr>
+        <w:t>Build.xml files must not be committed!</w:t>
+      </w:r>
+    </w:p>
+    <w:p>
+      <w:pPr>
+        <w:pStyle w:val="ListParagraph"/>
+        <w:numPr>
+          <w:ilvl w:val="0"/>
+          <w:numId w:val="5"/>
+        </w:numPr>
+        <w:rPr>
+          <w:lang w:val="en-US"/>
+        </w:rPr>
+      </w:pPr>
+      <w:r>
+        <w:rPr>
+          <w:lang w:val="en-US"/>
+        </w:rPr>
+        <w:t>Publish the release.</w:t>
+      </w:r>
+    </w:p>
+    <w:p>
+      <w:pPr>
+        <w:pStyle w:val="ListParagraph"/>
+        <w:numPr>
+          <w:ilvl w:val="1"/>
+          <w:numId w:val="5"/>
+        </w:numPr>
+        <w:rPr>
+          <w:b/>
+          <w:lang w:val="en-US"/>
+        </w:rPr>
+      </w:pPr>
+      <w:r>
+        <w:rPr>
+          <w:b/>
+          <w:lang w:val="en-US"/>
+        </w:rPr>
+        <w:t>Requirements:</w:t>
+      </w:r>
+    </w:p>
+    <w:p>
+      <w:pPr>
+        <w:pStyle w:val="ListParagraph"/>
+        <w:numPr>
+          <w:ilvl w:val="2"/>
+          <w:numId w:val="5"/>
+        </w:numPr>
+        <w:rPr>
+          <w:lang w:val="en-US"/>
+        </w:rPr>
+      </w:pPr>
+      <w:r>
+        <w:rPr>
+          <w:lang w:val="en-US"/>
+        </w:rPr>
+        <w:t xml:space="preserve">Access to the projects-server via </w:t>
+      </w:r>
+      <w:proofErr w:type="spellStart"/>
+      <w:r>
+        <w:rPr>
+          <w:lang w:val="en-US"/>
+        </w:rPr>
+        <w:t>WinSCP</w:t>
+      </w:r>
+      <w:proofErr w:type="spellEnd"/>
+      <w:r>
+        <w:rPr>
+          <w:lang w:val="en-US"/>
+        </w:rPr>
+        <w:t xml:space="preserve"> or similar tool</w:t>
+      </w:r>
+      <w:r>
+        <w:rPr>
+          <w:lang w:val="en-US"/>
+        </w:rPr>
+        <w:t>s</w:t>
+      </w:r>
+      <w:r>
+        <w:rPr>
+          <w:lang w:val="en-US"/>
+        </w:rPr>
+        <w:t>.</w:t>
+      </w:r>
+    </w:p>
+    <w:p>
+      <w:pPr>
+        <w:pStyle w:val="ListParagraph"/>
+        <w:numPr>
+          <w:ilvl w:val="2"/>
+          <w:numId w:val="5"/>
+        </w:numPr>
+        <w:rPr>
+          <w:lang w:val="en-US"/>
+        </w:rPr>
+      </w:pPr>
+      <w:r>
+        <w:rPr>
+          <w:lang w:val="en-US"/>
+        </w:rPr>
+        <w:t>Add the following information to access the server:</w:t>
+      </w:r>
+    </w:p>
+    <w:p>
+      <w:pPr>
+        <w:pStyle w:val="ListParagraph"/>
+        <w:numPr>
+          <w:ilvl w:val="3"/>
+          <w:numId w:val="5"/>
+        </w:numPr>
+        <w:rPr>
+          <w:lang w:val="en-US"/>
+        </w:rPr>
+      </w:pPr>
+      <w:r>
+        <w:rPr>
+          <w:lang w:val="en-US"/>
+        </w:rPr>
+        <w:t>Server-address: projects.sse.uni-hildesheim.de</w:t>
+      </w:r>
+    </w:p>
+    <w:p>
+      <w:pPr>
+        <w:pStyle w:val="ListParagraph"/>
+        <w:numPr>
+          <w:ilvl w:val="3"/>
+          <w:numId w:val="5"/>
+        </w:numPr>
+        <w:rPr>
+          <w:lang w:val="en-US"/>
+        </w:rPr>
+      </w:pPr>
+      <w:r>
+        <w:rPr>
+          <w:lang w:val="en-US"/>
+        </w:rPr>
+        <w:t>User: webmaster</w:t>
+      </w:r>
+    </w:p>
+    <w:p>
+      <w:pPr>
+        <w:pStyle w:val="ListParagraph"/>
+        <w:numPr>
+          <w:ilvl w:val="3"/>
+          <w:numId w:val="5"/>
+        </w:numPr>
+        <w:rPr>
+          <w:lang w:val="en-US"/>
+        </w:rPr>
+      </w:pPr>
+      <w:r>
+        <w:rPr>
+          <w:lang w:val="en-US"/>
+        </w:rPr>
+        <w:t>PW: seckrs321</w:t>
+      </w:r>
+    </w:p>
+    <w:p>
+      <w:pPr>
+        <w:pStyle w:val="ListParagraph"/>
+        <w:numPr>
+          <w:ilvl w:val="1"/>
+          <w:numId w:val="5"/>
+        </w:numPr>
+        <w:rPr>
+          <w:lang w:val="en-US"/>
+        </w:rPr>
+      </w:pPr>
+      <w:r>
+        <w:rPr>
+          <w:lang w:val="en-US"/>
+        </w:rPr>
+        <w:t>Navigate to one of following server-directories:</w:t>
+      </w:r>
+    </w:p>
+    <w:p>
+      <w:pPr>
+        <w:pStyle w:val="ListParagraph"/>
+        <w:numPr>
+          <w:ilvl w:val="2"/>
+          <w:numId w:val="5"/>
+        </w:numPr>
+        <w:rPr>
+          <w:lang w:val="en-US"/>
+        </w:rPr>
+      </w:pPr>
+      <w:r>
+        <w:rPr>
+          <w:i/>
+          <w:lang w:val="en-US"/>
+        </w:rPr>
+        <w:t>WWW-Folder/eclipse/update-sites/easy/easy</w:t>
+      </w:r>
+      <w:r>
+        <w:rPr>
+          <w:lang w:val="en-US"/>
+        </w:rPr>
+        <w:t xml:space="preserve"> – for an </w:t>
+      </w:r>
+      <w:proofErr w:type="spellStart"/>
+      <w:r>
+        <w:rPr>
+          <w:lang w:val="en-US"/>
+        </w:rPr>
+        <w:t>EASy</w:t>
+      </w:r>
+      <w:proofErr w:type="spellEnd"/>
+      <w:r>
+        <w:rPr>
+          <w:lang w:val="en-US"/>
+        </w:rPr>
+        <w:t xml:space="preserve">-core release (this means an update of the </w:t>
+      </w:r>
+      <w:proofErr w:type="spellStart"/>
+      <w:r>
+        <w:rPr>
+          <w:lang w:val="en-US"/>
+        </w:rPr>
+        <w:t>EASy</w:t>
+      </w:r>
+      <w:proofErr w:type="spellEnd"/>
+      <w:r>
+        <w:rPr>
+          <w:lang w:val="en-US"/>
+        </w:rPr>
+        <w:t>-core bundles which are typically not related to any specific project or extension)</w:t>
+      </w:r>
+    </w:p>
+    <w:p>
+      <w:pPr>
+        <w:pStyle w:val="ListParagraph"/>
+        <w:numPr>
+          <w:ilvl w:val="2"/>
+          <w:numId w:val="5"/>
+        </w:numPr>
+        <w:rPr>
+          <w:lang w:val="en-US"/>
+        </w:rPr>
+      </w:pPr>
+      <w:r>
+        <w:rPr>
+          <w:i/>
+          <w:lang w:val="en-US"/>
+        </w:rPr>
+        <w:t>WWW-Folder/eclipse/update-sites/easy/</w:t>
+      </w:r>
+      <w:proofErr w:type="spellStart"/>
+      <w:r>
+        <w:rPr>
+          <w:i/>
+          <w:lang w:val="en-US"/>
+        </w:rPr>
+        <w:t>easy_extensions</w:t>
+      </w:r>
+      <w:proofErr w:type="spellEnd"/>
+      <w:r>
+        <w:rPr>
+          <w:i/>
+          <w:lang w:val="en-US"/>
+        </w:rPr>
+        <w:t>/</w:t>
+      </w:r>
+      <w:r>
+        <w:rPr>
+          <w:i/>
+          <w:lang w:val="en-US"/>
+        </w:rPr>
+        <w:br/>
+      </w:r>
+      <w:r>
+        <w:rPr>
+          <w:i/>
+          <w:lang w:val="en-US"/>
+        </w:rPr>
+        <w:t>{</w:t>
+      </w:r>
+      <w:proofErr w:type="spellStart"/>
+      <w:r>
+        <w:rPr>
+          <w:i/>
+          <w:lang w:val="en-US"/>
+        </w:rPr>
+        <w:t>ExtensionOrProjectName</w:t>
+      </w:r>
+      <w:proofErr w:type="spellEnd"/>
+      <w:r>
+        <w:rPr>
+          <w:i/>
+          <w:lang w:val="en-US"/>
+        </w:rPr>
+        <w:t>}</w:t>
+      </w:r>
+      <w:r>
+        <w:rPr>
+          <w:lang w:val="en-US"/>
+        </w:rPr>
+        <w:t xml:space="preserve"> --- for a release of project- or partner-specific extensions</w:t>
+      </w:r>
+    </w:p>
+    <w:p>
+      <w:pPr>
+        <w:pStyle w:val="ListParagraph"/>
+        <w:numPr>
+          <w:ilvl w:val="1"/>
+          <w:numId w:val="5"/>
+        </w:numPr>
+        <w:rPr>
+          <w:lang w:val="en-US"/>
+        </w:rPr>
+      </w:pPr>
+      <w:r>
+        <w:rPr>
+          <w:lang w:val="en-US"/>
+        </w:rPr>
+        <w:t>Copy the following files</w:t>
+      </w:r>
+      <w:r>
+        <w:rPr>
+          <w:lang w:val="en-US"/>
+        </w:rPr>
+        <w:t xml:space="preserve"> and folders</w:t>
+      </w:r>
+      <w:r>
+        <w:rPr>
+          <w:lang w:val="en-US"/>
+        </w:rPr>
+        <w:t xml:space="preserve"> of the newly created release to one of the folders described above:</w:t>
+      </w:r>
+    </w:p>
+    <w:p>
+      <w:pPr>
+        <w:pStyle w:val="ListParagraph"/>
+        <w:numPr>
+          <w:ilvl w:val="2"/>
+          <w:numId w:val="5"/>
+        </w:numPr>
+        <w:rPr>
+          <w:lang w:val="en-US"/>
+        </w:rPr>
+      </w:pPr>
+      <w:r>
+        <w:rPr>
+          <w:lang w:val="en-US"/>
+        </w:rPr>
+        <w:t>Folder: features (including all nested files)</w:t>
+      </w:r>
+    </w:p>
+    <w:p>
+      <w:pPr>
+        <w:pStyle w:val="ListParagraph"/>
+        <w:numPr>
+          <w:ilvl w:val="2"/>
+          <w:numId w:val="5"/>
+        </w:numPr>
+        <w:rPr>
+          <w:lang w:val="en-US"/>
+        </w:rPr>
+      </w:pPr>
+      <w:r>
+        <w:rPr>
+          <w:lang w:val="en-US"/>
+        </w:rPr>
+        <w:t xml:space="preserve">Folder: </w:t>
+      </w:r>
+      <w:proofErr w:type="spellStart"/>
+      <w:r>
+        <w:rPr>
+          <w:lang w:val="en-US"/>
+        </w:rPr>
+        <w:t>plugins</w:t>
+      </w:r>
+      <w:proofErr w:type="spellEnd"/>
+      <w:r>
+        <w:rPr>
+          <w:lang w:val="en-US"/>
+        </w:rPr>
+        <w:t xml:space="preserve"> (including all nested files)</w:t>
+      </w:r>
+    </w:p>
+    <w:p>
+      <w:pPr>
+        <w:pStyle w:val="ListParagraph"/>
+        <w:numPr>
+          <w:ilvl w:val="2"/>
+          <w:numId w:val="5"/>
+        </w:numPr>
+        <w:rPr>
+          <w:lang w:val="en-US"/>
+        </w:rPr>
+      </w:pPr>
+      <w:r>
+        <w:rPr>
+          <w:lang w:val="en-US"/>
+        </w:rPr>
+        <w:t>File: artifact.jar</w:t>
+      </w:r>
+    </w:p>
+    <w:p>
+      <w:pPr>
+        <w:pStyle w:val="ListParagraph"/>
+        <w:numPr>
+          <w:ilvl w:val="2"/>
+          <w:numId w:val="5"/>
+        </w:numPr>
+        <w:rPr>
+          <w:lang w:val="en-US"/>
+        </w:rPr>
+      </w:pPr>
+      <w:r>
+        <w:rPr>
+          <w:lang w:val="en-US"/>
+        </w:rPr>
+        <w:t>File: content.jar</w:t>
+      </w:r>
+    </w:p>
+    <w:p>
+      <w:pPr>
+        <w:pStyle w:val="ListParagraph"/>
+        <w:numPr>
+          <w:ilvl w:val="2"/>
+          <w:numId w:val="5"/>
+        </w:numPr>
+        <w:rPr>
+          <w:lang w:val="en-US"/>
+        </w:rPr>
+      </w:pPr>
+      <w:r>
+        <w:rPr>
+          <w:lang w:val="en-US"/>
+        </w:rPr>
+        <w:t>File site.xml</w:t>
+      </w:r>
+    </w:p>
+    <w:p>
+      <w:pPr>
+        <w:pStyle w:val="ListParagraph"/>
+        <w:numPr>
+          <w:ilvl w:val="0"/>
+          <w:numId w:val="5"/>
+        </w:numPr>
+        <w:rPr>
+          <w:lang w:val="en-US"/>
+        </w:rPr>
+      </w:pPr>
+      <w:r>
+        <w:rPr>
+          <w:lang w:val="en-US"/>
+        </w:rPr>
+        <w:t xml:space="preserve">Testing the </w:t>
+      </w:r>
+      <w:commentRangeStart w:id="0"/>
+      <w:r>
+        <w:rPr>
+          <w:lang w:val="en-US"/>
+        </w:rPr>
+        <w:t>release</w:t>
+      </w:r>
+      <w:commentRangeEnd w:id="0"/>
+      <w:r>
+        <w:rPr>
+          <w:rStyle w:val="CommentReference"/>
+        </w:rPr>
+        <w:commentReference w:id="0"/>
+      </w:r>
+      <w:r>
+        <w:rPr>
+          <w:lang w:val="en-US"/>
+        </w:rPr>
+        <w:t>:</w:t>
+      </w:r>
+    </w:p>
+    <w:p>
+      <w:pPr>
+        <w:pStyle w:val="ListParagraph"/>
+        <w:numPr>
+          <w:ilvl w:val="1"/>
+          <w:numId w:val="5"/>
+        </w:numPr>
+        <w:rPr>
+          <w:lang w:val="en-US"/>
+        </w:rPr>
+      </w:pPr>
+      <w:r>
+        <w:rPr>
+          <w:lang w:val="en-US"/>
+        </w:rPr>
+        <w:t xml:space="preserve">Typically, you should have an Eclipse-instance with an installed </w:t>
+      </w:r>
+      <w:proofErr w:type="spellStart"/>
+      <w:r>
+        <w:rPr>
+          <w:lang w:val="en-US"/>
+        </w:rPr>
+        <w:t>EASy</w:t>
+      </w:r>
+      <w:proofErr w:type="spellEnd"/>
+      <w:r>
+        <w:rPr>
+          <w:lang w:val="en-US"/>
+        </w:rPr>
+        <w:t>-Producer release (after the new release, this should be outdated)</w:t>
+      </w:r>
+    </w:p>
+    <w:p>
+      <w:pPr>
+        <w:pStyle w:val="ListParagraph"/>
+        <w:numPr>
+          <w:ilvl w:val="1"/>
+          <w:numId w:val="5"/>
+        </w:numPr>
+        <w:rPr>
+          <w:lang w:val="en-US"/>
+        </w:rPr>
+      </w:pPr>
+      <w:r>
+        <w:rPr>
+          <w:lang w:val="en-US"/>
+        </w:rPr>
+        <w:t xml:space="preserve">Start this Eclipse-instance and go to </w:t>
+      </w:r>
+      <w:r>
+        <w:rPr>
+          <w:i/>
+          <w:lang w:val="en-US"/>
+        </w:rPr>
+        <w:t xml:space="preserve">Help </w:t>
+      </w:r>
+      <w:r>
+        <w:rPr>
+          <w:i/>
+          <w:lang w:val="en-US"/>
+        </w:rPr>
+        <w:sym w:font="Wingdings" w:char="F0E0"/>
+      </w:r>
+      <w:r>
+        <w:rPr>
+          <w:i/>
+          <w:lang w:val="en-US"/>
+        </w:rPr>
+        <w:t xml:space="preserve"> Check for Updates</w:t>
+      </w:r>
+      <w:r>
+        <w:rPr>
+          <w:lang w:val="en-US"/>
+        </w:rPr>
+        <w:t xml:space="preserve">. If the release was </w:t>
+      </w:r>
+      <w:r>
+        <w:rPr>
+          <w:lang w:val="en-US"/>
+        </w:rPr>
+        <w:t xml:space="preserve">successfully </w:t>
+      </w:r>
+      <w:r>
+        <w:rPr>
+          <w:lang w:val="en-US"/>
+        </w:rPr>
+        <w:t>build with increased version numbers</w:t>
+      </w:r>
+      <w:r>
+        <w:rPr>
+          <w:lang w:val="en-US"/>
+        </w:rPr>
+        <w:t xml:space="preserve"> for the respective bundles and </w:t>
+      </w:r>
+      <w:r>
+        <w:rPr>
+          <w:lang w:val="en-US"/>
+        </w:rPr>
         <w:lastRenderedPageBreak/>
-        <w:t>S</w:t>
-      </w:r>
-      <w:r>
-        <w:rPr>
-          <w:lang w:val="en-US"/>
-        </w:rPr>
-        <w:t>earch for features that are registered in the change list and edit their version number</w:t>
-      </w:r>
-      <w:r>
-        <w:rPr>
-          <w:lang w:val="en-US"/>
-        </w:rPr>
-        <w:t xml:space="preserve"> accordingly to the versions defined in the above steps.</w:t>
+        <w:t>parent-features</w:t>
+      </w:r>
+      <w:r>
+        <w:rPr>
+          <w:lang w:val="en-US"/>
+        </w:rPr>
+        <w:t xml:space="preserve"> </w:t>
+      </w:r>
+      <w:r>
+        <w:rPr>
+          <w:lang w:val="en-US"/>
+        </w:rPr>
+        <w:t xml:space="preserve">(and </w:t>
+      </w:r>
+      <w:r>
+        <w:rPr>
+          <w:lang w:val="en-US"/>
+        </w:rPr>
+        <w:t>published correctly</w:t>
+      </w:r>
+      <w:r>
+        <w:rPr>
+          <w:lang w:val="en-US"/>
+        </w:rPr>
+        <w:t>)</w:t>
+      </w:r>
+      <w:r>
+        <w:rPr>
+          <w:lang w:val="en-US"/>
+        </w:rPr>
+        <w:t xml:space="preserve">, the features that include the updated bundles will be displayed as </w:t>
+      </w:r>
+      <w:r>
+        <w:rPr>
+          <w:lang w:val="en-US"/>
+        </w:rPr>
+        <w:t>“</w:t>
+      </w:r>
+      <w:r>
+        <w:rPr>
+          <w:lang w:val="en-US"/>
+        </w:rPr>
+        <w:t>ready for update</w:t>
+      </w:r>
+      <w:r>
+        <w:rPr>
+          <w:lang w:val="en-US"/>
+        </w:rPr>
+        <w:t>”</w:t>
+      </w:r>
+      <w:r>
+        <w:rPr>
+          <w:lang w:val="en-US"/>
+        </w:rPr>
+        <w:t>.</w:t>
       </w:r>
     </w:p>
     <w:p>
@@ -1395,22 +2377,110 @@
       </w:pPr>
       <w:r>
         <w:rPr>
+          <w:lang w:val="en-US"/>
+        </w:rPr>
+        <w:t>Perform this update a</w:t>
+      </w:r>
+      <w:r>
+        <w:rPr>
+          <w:lang w:val="en-US"/>
+        </w:rPr>
+        <w:t xml:space="preserve">nd </w:t>
+      </w:r>
+      <w:r>
+        <w:rPr>
           <w:b/>
           <w:lang w:val="en-US"/>
         </w:rPr>
-        <w:t>Hint</w:t>
-      </w:r>
-      <w:r>
-        <w:rPr>
-          <w:lang w:val="en-US"/>
-        </w:rPr>
-        <w:t xml:space="preserve">: you can check whether all features of an update site are updated correctly by switching to the site map tab of the site.xml file and searching for features (in the categories) if they are grayed-out. </w:t>
-      </w:r>
-      <w:r>
-        <w:rPr>
-          <w:lang w:val="en-US"/>
-        </w:rPr>
-        <w:t>This indicates that the feature in version defined in the site.xml cannot be found and thus has to be correct.</w:t>
+        <w:t xml:space="preserve">test your new or update </w:t>
+      </w:r>
+      <w:commentRangeStart w:id="1"/>
+      <w:r>
+        <w:rPr>
+          <w:b/>
+          <w:lang w:val="en-US"/>
+        </w:rPr>
+        <w:t>functional</w:t>
+      </w:r>
+      <w:r>
+        <w:rPr>
+          <w:b/>
+          <w:lang w:val="en-US"/>
+        </w:rPr>
+        <w:t>it</w:t>
+      </w:r>
+      <w:r>
+        <w:rPr>
+          <w:b/>
+          <w:lang w:val="en-US"/>
+        </w:rPr>
+        <w:t>ies</w:t>
+      </w:r>
+      <w:commentRangeEnd w:id="1"/>
+      <w:r>
+        <w:rPr>
+          <w:rStyle w:val="CommentReference"/>
+        </w:rPr>
+        <w:commentReference w:id="1"/>
+      </w:r>
+      <w:r>
+        <w:rPr>
+          <w:b/>
+          <w:lang w:val="en-US"/>
+        </w:rPr>
+        <w:t xml:space="preserve">. </w:t>
+      </w:r>
+      <w:r>
+        <w:rPr>
+          <w:lang w:val="en-US"/>
+        </w:rPr>
+        <w:t>In particular, test also the UI functionality including the content assists of IVML, VIL and VTL.</w:t>
+      </w:r>
+    </w:p>
+    <w:p>
+      <w:pPr>
+        <w:pStyle w:val="ListParagraph"/>
+        <w:numPr>
+          <w:ilvl w:val="0"/>
+          <w:numId w:val="5"/>
+        </w:numPr>
+        <w:rPr>
+          <w:lang w:val="en-US"/>
+        </w:rPr>
+      </w:pPr>
+      <w:r>
+        <w:rPr>
+          <w:lang w:val="en-US"/>
+        </w:rPr>
+        <w:t xml:space="preserve">Update the (relevant) bundles in the </w:t>
+      </w:r>
+      <w:proofErr w:type="spellStart"/>
+      <w:r>
+        <w:rPr>
+          <w:lang w:val="en-US"/>
+        </w:rPr>
+        <w:t>EASyLoader</w:t>
+      </w:r>
+      <w:proofErr w:type="spellEnd"/>
+      <w:r>
+        <w:rPr>
+          <w:lang w:val="en-US"/>
+        </w:rPr>
+        <w:t xml:space="preserve"> by the new bundles of the release. Delete the old bundles in the </w:t>
+      </w:r>
+      <w:proofErr w:type="spellStart"/>
+      <w:r>
+        <w:rPr>
+          <w:lang w:val="en-US"/>
+        </w:rPr>
+        <w:t>EASyLoader</w:t>
+      </w:r>
+      <w:proofErr w:type="spellEnd"/>
+      <w:r>
+        <w:rPr>
+          <w:lang w:val="en-US"/>
+        </w:rPr>
+        <w:t xml:space="preserve"> and run the Generator. </w:t>
       </w:r>
     </w:p>
     <w:p>
@@ -1428,7 +2498,287 @@
         <w:rPr>
           <w:lang w:val="en-US"/>
         </w:rPr>
-        <w:t>Finally, build the update site by pressing the “Build All” button in the site map tab of the site.xml file.</w:t>
+        <w:t>Test the Command line. Yes, this is needed because accidental dependencies may prevent it from running.</w:t>
+      </w:r>
+    </w:p>
+    <w:p>
+      <w:pPr>
+        <w:pStyle w:val="ListParagraph"/>
+        <w:numPr>
+          <w:ilvl w:val="1"/>
+          <w:numId w:val="5"/>
+        </w:numPr>
+        <w:rPr>
+          <w:lang w:val="en-US"/>
+        </w:rPr>
+      </w:pPr>
+      <w:r>
+        <w:rPr>
+          <w:lang w:val="en-US"/>
+        </w:rPr>
+        <w:t>Commit the command line with the bundled jars – check Jenkins for failures</w:t>
+      </w:r>
+    </w:p>
+    <w:p>
+      <w:pPr>
+        <w:pStyle w:val="ListParagraph"/>
+        <w:numPr>
+          <w:ilvl w:val="1"/>
+          <w:numId w:val="5"/>
+        </w:numPr>
+        <w:rPr>
+          <w:lang w:val="en-US"/>
+        </w:rPr>
+      </w:pPr>
+      <w:r>
+        <w:rPr>
+          <w:lang w:val="en-US"/>
+        </w:rPr>
+        <w:t xml:space="preserve">Test at least the </w:t>
+      </w:r>
+      <w:proofErr w:type="spellStart"/>
+      <w:r>
+        <w:rPr>
+          <w:lang w:val="en-US"/>
+        </w:rPr>
+        <w:t>ResoningCommands</w:t>
+      </w:r>
+      <w:proofErr w:type="spellEnd"/>
+      <w:r>
+        <w:rPr>
+          <w:lang w:val="en-US"/>
+        </w:rPr>
+        <w:t xml:space="preserve"> on your machine with the individual jars (unbundled) replacing the bundled </w:t>
+      </w:r>
+      <w:commentRangeStart w:id="2"/>
+      <w:r>
+        <w:rPr>
+          <w:lang w:val="en-US"/>
+        </w:rPr>
+        <w:t>Jars</w:t>
+      </w:r>
+      <w:commentRangeEnd w:id="2"/>
+      <w:r>
+        <w:rPr>
+          <w:rStyle w:val="CommentReference"/>
+        </w:rPr>
+        <w:commentReference w:id="2"/>
+      </w:r>
+    </w:p>
+    <w:p>
+      <w:pPr>
+        <w:pStyle w:val="ListParagraph"/>
+        <w:numPr>
+          <w:ilvl w:val="1"/>
+          <w:numId w:val="5"/>
+        </w:numPr>
+        <w:rPr>
+          <w:lang w:val="en-US"/>
+        </w:rPr>
+      </w:pPr>
+      <w:r>
+        <w:rPr>
+          <w:lang w:val="en-US"/>
+        </w:rPr>
+        <w:t xml:space="preserve">Jar the </w:t>
+      </w:r>
+      <w:proofErr w:type="spellStart"/>
+      <w:r>
+        <w:rPr>
+          <w:lang w:val="en-US"/>
+        </w:rPr>
+        <w:t>EASy</w:t>
+      </w:r>
+      <w:proofErr w:type="spellEnd"/>
+      <w:r>
+        <w:rPr>
+          <w:lang w:val="en-US"/>
+        </w:rPr>
+        <w:t xml:space="preserve"> </w:t>
+      </w:r>
+      <w:proofErr w:type="spellStart"/>
+      <w:r>
+        <w:rPr>
+          <w:lang w:val="en-US"/>
+        </w:rPr>
+        <w:t>commandline</w:t>
+      </w:r>
+      <w:proofErr w:type="spellEnd"/>
+    </w:p>
+    <w:p>
+      <w:pPr>
+        <w:pStyle w:val="ListParagraph"/>
+        <w:numPr>
+          <w:ilvl w:val="1"/>
+          <w:numId w:val="5"/>
+        </w:numPr>
+        <w:rPr>
+          <w:lang w:val="en-US"/>
+        </w:rPr>
+      </w:pPr>
+      <w:proofErr w:type="spellStart"/>
+      <w:r>
+        <w:rPr>
+          <w:lang w:val="en-US"/>
+        </w:rPr>
+        <w:t>Javadoc</w:t>
+      </w:r>
+      <w:proofErr w:type="spellEnd"/>
+      <w:r>
+        <w:rPr>
+          <w:lang w:val="en-US"/>
+        </w:rPr>
+        <w:t xml:space="preserve"> the EASY </w:t>
+      </w:r>
+      <w:proofErr w:type="spellStart"/>
+      <w:r>
+        <w:rPr>
+          <w:lang w:val="en-US"/>
+        </w:rPr>
+        <w:t>commandline</w:t>
+      </w:r>
+      <w:proofErr w:type="spellEnd"/>
+      <w:r>
+        <w:rPr>
+          <w:lang w:val="en-US"/>
+        </w:rPr>
+        <w:t xml:space="preserve"> and zip the docs.</w:t>
+      </w:r>
+    </w:p>
+    <w:p>
+      <w:pPr>
+        <w:pStyle w:val="ListParagraph"/>
+        <w:numPr>
+          <w:ilvl w:val="1"/>
+          <w:numId w:val="5"/>
+        </w:numPr>
+        <w:rPr>
+          <w:lang w:val="en-US"/>
+        </w:rPr>
+      </w:pPr>
+      <w:r>
+        <w:rPr>
+          <w:lang w:val="en-US"/>
+        </w:rPr>
+        <w:t xml:space="preserve">Copy the created </w:t>
+      </w:r>
+      <w:r>
+        <w:rPr>
+          <w:lang w:val="en-US"/>
+        </w:rPr>
+        <w:t xml:space="preserve">bundled and unbundled </w:t>
+      </w:r>
+      <w:r>
+        <w:rPr>
+          <w:lang w:val="en-US"/>
+        </w:rPr>
+        <w:t xml:space="preserve">jars from dist to the </w:t>
+      </w:r>
+      <w:commentRangeStart w:id="3"/>
+      <w:r>
+        <w:rPr>
+          <w:lang w:val="en-US"/>
+        </w:rPr>
+        <w:t>server</w:t>
+      </w:r>
+      <w:commentRangeEnd w:id="3"/>
+      <w:r>
+        <w:rPr>
+          <w:rStyle w:val="CommentReference"/>
+        </w:rPr>
+        <w:commentReference w:id="3"/>
+      </w:r>
+      <w:r>
+        <w:rPr>
+          <w:lang w:val="en-US"/>
+        </w:rPr>
+        <w:t xml:space="preserve">. Copy the </w:t>
+      </w:r>
+      <w:proofErr w:type="spellStart"/>
+      <w:r>
+        <w:rPr>
+          <w:lang w:val="en-US"/>
+        </w:rPr>
+        <w:t>EASy</w:t>
+      </w:r>
+      <w:proofErr w:type="spellEnd"/>
+      <w:r>
+        <w:rPr>
+          <w:lang w:val="en-US"/>
+        </w:rPr>
+        <w:t xml:space="preserve"> </w:t>
+      </w:r>
+      <w:proofErr w:type="spellStart"/>
+      <w:r>
+        <w:rPr>
+          <w:lang w:val="en-US"/>
+        </w:rPr>
+        <w:t>commandline</w:t>
+      </w:r>
+      <w:proofErr w:type="spellEnd"/>
+      <w:r>
+        <w:rPr>
+          <w:lang w:val="en-US"/>
+        </w:rPr>
+        <w:t xml:space="preserve"> jar (copy into dist and dist-unbundled) as </w:t>
+      </w:r>
+      <w:r>
+        <w:rPr>
+          <w:lang w:val="en-US"/>
+        </w:rPr>
+        <w:t>well as the docs to the server.</w:t>
+      </w:r>
+      <w:r>
+        <w:rPr>
+          <w:lang w:val="en-US"/>
+        </w:rPr>
+        <w:t xml:space="preserve"> (</w:t>
+      </w:r>
+      <w:proofErr w:type="spellStart"/>
+      <w:r>
+        <w:rPr>
+          <w:lang w:val="en-US"/>
+        </w:rPr>
+        <w:t>EASYcmd</w:t>
+      </w:r>
+      <w:proofErr w:type="spellEnd"/>
+      <w:r>
+        <w:rPr>
+          <w:lang w:val="en-US"/>
+        </w:rPr>
+        <w:t>, bundled and unbundled)</w:t>
+      </w:r>
+    </w:p>
+    <w:p>
+      <w:pPr>
+        <w:pStyle w:val="ListParagraph"/>
+        <w:numPr>
+          <w:ilvl w:val="1"/>
+          <w:numId w:val="5"/>
+        </w:numPr>
+        <w:rPr>
+          <w:lang w:val="en-US"/>
+        </w:rPr>
+      </w:pPr>
+      <w:r>
+        <w:rPr>
+          <w:lang w:val="en-US"/>
+        </w:rPr>
+        <w:t xml:space="preserve">Delete </w:t>
+      </w:r>
+      <w:proofErr w:type="spellStart"/>
+      <w:r>
+        <w:rPr>
+          <w:lang w:val="en-US"/>
+        </w:rPr>
+        <w:t>ecj</w:t>
+      </w:r>
+      <w:proofErr w:type="spellEnd"/>
+      <w:r>
+        <w:rPr>
+          <w:lang w:val="en-US"/>
+        </w:rPr>
+        <w:t>-* from the dist-unbundled on the server if required.</w:t>
       </w:r>
     </w:p>
     <w:p>
@@ -1446,13 +2796,52 @@
         <w:rPr>
           <w:lang w:val="en-US"/>
         </w:rPr>
-        <w:t>Build</w:t>
-      </w:r>
-      <w:r>
-        <w:rPr>
-          <w:lang w:val="en-US"/>
-        </w:rPr>
-        <w:t xml:space="preserve"> and commit:</w:t>
+        <w:t xml:space="preserve">Copy the PDFs of the documentation to the </w:t>
+      </w:r>
+      <w:commentRangeStart w:id="4"/>
+      <w:r>
+        <w:rPr>
+          <w:lang w:val="en-US"/>
+        </w:rPr>
+        <w:t>server</w:t>
+      </w:r>
+      <w:commentRangeEnd w:id="4"/>
+      <w:r>
+        <w:rPr>
+          <w:rStyle w:val="CommentReference"/>
+        </w:rPr>
+        <w:commentReference w:id="4"/>
+      </w:r>
+      <w:r>
+        <w:rPr>
+          <w:lang w:val="en-US"/>
+        </w:rPr>
+        <w:t>.</w:t>
+      </w:r>
+    </w:p>
+    <w:p>
+      <w:pPr>
+        <w:pStyle w:val="ListParagraph"/>
+        <w:numPr>
+          <w:ilvl w:val="0"/>
+          <w:numId w:val="5"/>
+        </w:numPr>
+        <w:rPr>
+          <w:lang w:val="en-US"/>
+        </w:rPr>
+      </w:pPr>
+      <w:r>
+        <w:rPr>
+          <w:b/>
+          <w:lang w:val="en-US"/>
+        </w:rPr>
+        <w:t>Inform about new release</w:t>
+      </w:r>
+      <w:r>
+        <w:rPr>
+          <w:lang w:val="en-US"/>
+        </w:rPr>
+        <w:t>:</w:t>
       </w:r>
     </w:p>
     <w:p>
@@ -1466,105 +2855,179 @@
           <w:lang w:val="en-US"/>
         </w:rPr>
       </w:pPr>
-      <w:proofErr w:type="gramStart"/>
-      <w:r>
-        <w:rPr>
-          <w:lang w:val="en-US"/>
-        </w:rPr>
-        <w:t>After ”</w:t>
-      </w:r>
-      <w:proofErr w:type="gramEnd"/>
-      <w:r>
-        <w:rPr>
-          <w:lang w:val="en-US"/>
-        </w:rPr>
-        <w:t>Build All“ 2 folders (</w:t>
+      <w:r>
+        <w:rPr>
+          <w:lang w:val="en-US"/>
+        </w:rPr>
+        <w:t xml:space="preserve">If testing the new release was successful (no [new] errors found), the new release should be </w:t>
+      </w:r>
+      <w:r>
+        <w:rPr>
+          <w:lang w:val="en-US"/>
+        </w:rPr>
+        <w:t xml:space="preserve">announced, typically via mail. Mention explicitly the </w:t>
+      </w:r>
+      <w:r>
+        <w:rPr>
+          <w:b/>
+          <w:lang w:val="en-US"/>
+        </w:rPr>
+        <w:t>new features</w:t>
+      </w:r>
+      <w:r>
+        <w:rPr>
+          <w:lang w:val="en-US"/>
+        </w:rPr>
+        <w:t xml:space="preserve"> or the </w:t>
+      </w:r>
+      <w:r>
+        <w:rPr>
+          <w:b/>
+          <w:lang w:val="en-US"/>
+        </w:rPr>
+        <w:t>specific reason for the release</w:t>
+      </w:r>
+      <w:r>
+        <w:rPr>
+          <w:lang w:val="en-US"/>
+        </w:rPr>
+        <w:t>.</w:t>
+      </w:r>
+    </w:p>
+    <w:p>
+      <w:pPr>
+        <w:pStyle w:val="ListParagraph"/>
+        <w:numPr>
+          <w:ilvl w:val="2"/>
+          <w:numId w:val="5"/>
+        </w:numPr>
+        <w:rPr>
+          <w:lang w:val="en-US"/>
+        </w:rPr>
+      </w:pPr>
+      <w:r>
+        <w:rPr>
+          <w:lang w:val="en-US"/>
+        </w:rPr>
+        <w:t>Internal:</w:t>
+      </w:r>
+    </w:p>
+    <w:p>
+      <w:pPr>
+        <w:pStyle w:val="ListParagraph"/>
+        <w:numPr>
+          <w:ilvl w:val="3"/>
+          <w:numId w:val="5"/>
+        </w:numPr>
+        <w:rPr>
+          <w:lang w:val="en-US"/>
+        </w:rPr>
+      </w:pPr>
+      <w:r>
+        <w:rPr>
+          <w:lang w:val="en-US"/>
+        </w:rPr>
+        <w:t xml:space="preserve">Subject: [Release: </w:t>
       </w:r>
       <w:proofErr w:type="spellStart"/>
       <w:r>
         <w:rPr>
           <w:lang w:val="en-US"/>
         </w:rPr>
-        <w:t>plugins</w:t>
+        <w:t>EASy</w:t>
       </w:r>
       <w:proofErr w:type="spellEnd"/>
       <w:r>
         <w:rPr>
           <w:lang w:val="en-US"/>
         </w:rPr>
-        <w:t xml:space="preserve"> and features</w:t>
-      </w:r>
-      <w:r>
-        <w:rPr>
-          <w:lang w:val="en-US"/>
-        </w:rPr>
-        <w:t>),</w:t>
-      </w:r>
-      <w:r>
-        <w:rPr>
-          <w:lang w:val="en-US"/>
-        </w:rPr>
-        <w:t xml:space="preserve"> 2 jar files </w:t>
-      </w:r>
-      <w:r>
-        <w:rPr>
-          <w:lang w:val="en-US"/>
-        </w:rPr>
-        <w:t>(</w:t>
-      </w:r>
-      <w:r>
-        <w:rPr>
-          <w:lang w:val="en-US"/>
-        </w:rPr>
-        <w:t>artifacts and content</w:t>
-      </w:r>
-      <w:r>
-        <w:rPr>
-          <w:lang w:val="en-US"/>
-        </w:rPr>
-        <w:t>)</w:t>
-      </w:r>
-      <w:r>
-        <w:rPr>
-          <w:lang w:val="en-US"/>
-        </w:rPr>
-        <w:t>,</w:t>
-      </w:r>
-      <w:r>
-        <w:rPr>
-          <w:lang w:val="en-US"/>
-        </w:rPr>
-        <w:t>and the site.</w:t>
-      </w:r>
-      <w:r>
-        <w:rPr>
-          <w:lang w:val="en-US"/>
-        </w:rPr>
-        <w:t>xml</w:t>
-      </w:r>
-      <w:r>
-        <w:rPr>
-          <w:lang w:val="en-US"/>
-        </w:rPr>
-        <w:t xml:space="preserve"> file</w:t>
-      </w:r>
-      <w:r>
-        <w:rPr>
-          <w:lang w:val="en-US"/>
-        </w:rPr>
-        <w:t xml:space="preserve"> should be generated</w:t>
-      </w:r>
-      <w:r>
-        <w:rPr>
-          <w:lang w:val="en-US"/>
-        </w:rPr>
-        <w:t>; these files have to be</w:t>
-      </w:r>
-      <w:r>
-        <w:rPr>
-          <w:lang w:val="en-US"/>
-        </w:rPr>
-        <w:t xml:space="preserve"> uploaded to the server.</w:t>
+        <w:t xml:space="preserve">] </w:t>
+      </w:r>
+      <w:r>
+        <w:rPr>
+          <w:lang w:val="en-US"/>
+        </w:rPr>
+        <w:t xml:space="preserve">Version </w:t>
+      </w:r>
+      <w:r>
+        <w:rPr>
+          <w:lang w:val="en-US"/>
+        </w:rPr>
+        <w:t>{</w:t>
+      </w:r>
+      <w:proofErr w:type="spellStart"/>
+      <w:r>
+        <w:rPr>
+          <w:lang w:val="en-US"/>
+        </w:rPr>
+        <w:t>ReleaseVersionNumber</w:t>
+      </w:r>
+      <w:proofErr w:type="spellEnd"/>
+      <w:r>
+        <w:rPr>
+          <w:lang w:val="en-US"/>
+        </w:rPr>
+        <w:t>}</w:t>
+      </w:r>
+    </w:p>
+    <w:p>
+      <w:pPr>
+        <w:pStyle w:val="ListParagraph"/>
+        <w:numPr>
+          <w:ilvl w:val="3"/>
+          <w:numId w:val="5"/>
+        </w:numPr>
+        <w:rPr>
+          <w:lang w:val="en-US"/>
+        </w:rPr>
+      </w:pPr>
+      <w:r>
+        <w:rPr>
+          <w:lang w:val="en-US"/>
+        </w:rPr>
+        <w:t xml:space="preserve">Content: Summary of </w:t>
+      </w:r>
+      <w:r>
+        <w:rPr>
+          <w:lang w:val="en-US"/>
+        </w:rPr>
+        <w:t xml:space="preserve">major </w:t>
+      </w:r>
+      <w:r>
+        <w:rPr>
+          <w:lang w:val="en-US"/>
+        </w:rPr>
+        <w:t>changes and/or extensions</w:t>
+      </w:r>
+      <w:r>
+        <w:rPr>
+          <w:lang w:val="en-US"/>
+        </w:rPr>
+        <w:t xml:space="preserve"> in simple bullet-form</w:t>
+      </w:r>
+      <w:r>
+        <w:rPr>
+          <w:lang w:val="en-US"/>
+        </w:rPr>
+        <w:t>, no long text!</w:t>
+      </w:r>
+    </w:p>
+    <w:p>
+      <w:pPr>
+        <w:pStyle w:val="ListParagraph"/>
+        <w:numPr>
+          <w:ilvl w:val="2"/>
+          <w:numId w:val="5"/>
+        </w:numPr>
+        <w:rPr>
+          <w:lang w:val="en-US"/>
+        </w:rPr>
+      </w:pPr>
+      <w:r>
+        <w:rPr>
+          <w:lang w:val="en-US"/>
+        </w:rPr>
+        <w:t>External (e.g. for specific partners or projects): this depends on the conventions for using, e.g., the project-specific mailing-list.</w:t>
       </w:r>
     </w:p>
     <w:p>
@@ -1580,1343 +3043,9 @@
       </w:pPr>
       <w:r>
         <w:rPr>
-          <w:b/>
-          <w:lang w:val="en-US"/>
-        </w:rPr>
-        <w:t>Error:</w:t>
-      </w:r>
-      <w:r>
-        <w:rPr>
-          <w:lang w:val="en-US"/>
-        </w:rPr>
-        <w:t xml:space="preserve"> In case that an additional </w:t>
-      </w:r>
-      <w:r>
-        <w:rPr>
-          <w:b/>
-          <w:lang w:val="en-US"/>
-        </w:rPr>
-        <w:t>log.zip</w:t>
-      </w:r>
-      <w:r>
-        <w:rPr>
-          <w:lang w:val="en-US"/>
-        </w:rPr>
-        <w:t xml:space="preserve"> was generated, the build was not successful. In this case, unzip the </w:t>
-      </w:r>
-      <w:r>
-        <w:rPr>
-          <w:lang w:val="en-US"/>
-        </w:rPr>
-        <w:t>log.zip</w:t>
-      </w:r>
-      <w:r>
-        <w:rPr>
-          <w:lang w:val="en-US"/>
-        </w:rPr>
-        <w:t xml:space="preserve"> and search in the various logs (there is one log-file for each bundle) for error-messages. Correct the specific error</w:t>
-      </w:r>
-      <w:r>
-        <w:rPr>
-          <w:lang w:val="en-US"/>
-        </w:rPr>
-        <w:t>(s</w:t>
-      </w:r>
-      <w:proofErr w:type="gramStart"/>
-      <w:r>
-        <w:rPr>
-          <w:lang w:val="en-US"/>
-        </w:rPr>
-        <w:t>),</w:t>
-      </w:r>
-      <w:proofErr w:type="gramEnd"/>
-      <w:r>
-        <w:rPr>
-          <w:lang w:val="en-US"/>
-        </w:rPr>
-        <w:t xml:space="preserve"> delete the log.zip from the update site bundle</w:t>
-      </w:r>
-      <w:r>
-        <w:rPr>
-          <w:lang w:val="en-US"/>
-        </w:rPr>
-        <w:t xml:space="preserve"> and</w:t>
-      </w:r>
-      <w:r>
-        <w:rPr>
-          <w:lang w:val="en-US"/>
-        </w:rPr>
-        <w:t xml:space="preserve"> rebuild the entire update site </w:t>
-      </w:r>
-      <w:r>
-        <w:rPr>
-          <w:lang w:val="en-US"/>
-        </w:rPr>
-        <w:t>using the “Build all” button</w:t>
-      </w:r>
-      <w:r>
-        <w:rPr>
-          <w:lang w:val="en-US"/>
-        </w:rPr>
-        <w:t>. If the log.zip will be generated again, follow the instructions of this bullet ;-)</w:t>
-      </w:r>
-    </w:p>
-    <w:p>
-      <w:pPr>
-        <w:pStyle w:val="ListParagraph"/>
-        <w:numPr>
-          <w:ilvl w:val="1"/>
-          <w:numId w:val="5"/>
-        </w:numPr>
-        <w:rPr>
-          <w:lang w:val="en-US"/>
-        </w:rPr>
-      </w:pPr>
-      <w:r>
-        <w:rPr>
-          <w:lang w:val="en-US"/>
-        </w:rPr>
-        <w:t>Further all changes</w:t>
-      </w:r>
-      <w:r>
-        <w:rPr>
-          <w:lang w:val="en-US"/>
-        </w:rPr>
-        <w:t xml:space="preserve"> </w:t>
-      </w:r>
-      <w:r>
-        <w:rPr>
-          <w:lang w:val="en-US"/>
-        </w:rPr>
-        <w:t>(</w:t>
-      </w:r>
-      <w:r>
-        <w:rPr>
-          <w:lang w:val="en-US"/>
-        </w:rPr>
-        <w:t>files</w:t>
-      </w:r>
-      <w:r>
-        <w:rPr>
-          <w:lang w:val="en-US"/>
-        </w:rPr>
-        <w:t>, versions, etc.)</w:t>
-      </w:r>
-      <w:r>
-        <w:rPr>
-          <w:lang w:val="en-US"/>
-        </w:rPr>
-        <w:t xml:space="preserve"> should be committed with the comment „Release x.x.x+1“. </w:t>
-      </w:r>
-      <w:r>
-        <w:rPr>
-          <w:lang w:val="en-US"/>
-        </w:rPr>
-        <w:t xml:space="preserve"> </w:t>
-      </w:r>
-      <w:r>
-        <w:rPr>
-          <w:b/>
-          <w:lang w:val="en-US"/>
-        </w:rPr>
-        <w:t>Build.xml files must not be committed!</w:t>
-      </w:r>
-    </w:p>
-    <w:p>
-      <w:pPr>
-        <w:pStyle w:val="ListParagraph"/>
-        <w:numPr>
-          <w:ilvl w:val="0"/>
-          <w:numId w:val="5"/>
-        </w:numPr>
-        <w:rPr>
-          <w:lang w:val="en-US"/>
-        </w:rPr>
-      </w:pPr>
-      <w:r>
-        <w:rPr>
-          <w:lang w:val="en-US"/>
-        </w:rPr>
-        <w:t>Publish the release.</w:t>
-      </w:r>
-    </w:p>
-    <w:p>
-      <w:pPr>
-        <w:pStyle w:val="ListParagraph"/>
-        <w:numPr>
-          <w:ilvl w:val="1"/>
-          <w:numId w:val="5"/>
-        </w:numPr>
-        <w:rPr>
-          <w:b/>
-          <w:lang w:val="en-US"/>
-        </w:rPr>
-      </w:pPr>
-      <w:r>
-        <w:rPr>
-          <w:b/>
-          <w:lang w:val="en-US"/>
-        </w:rPr>
-        <w:t>Requirements:</w:t>
-      </w:r>
-    </w:p>
-    <w:p>
-      <w:pPr>
-        <w:pStyle w:val="ListParagraph"/>
-        <w:numPr>
-          <w:ilvl w:val="2"/>
-          <w:numId w:val="5"/>
-        </w:numPr>
-        <w:rPr>
-          <w:lang w:val="en-US"/>
-        </w:rPr>
-      </w:pPr>
-      <w:r>
-        <w:rPr>
-          <w:lang w:val="en-US"/>
-        </w:rPr>
-        <w:t xml:space="preserve">Access to the projects-server via </w:t>
-      </w:r>
-      <w:proofErr w:type="spellStart"/>
-      <w:r>
-        <w:rPr>
-          <w:lang w:val="en-US"/>
-        </w:rPr>
-        <w:t>WinSCP</w:t>
-      </w:r>
-      <w:proofErr w:type="spellEnd"/>
-      <w:r>
-        <w:rPr>
-          <w:lang w:val="en-US"/>
-        </w:rPr>
-        <w:t xml:space="preserve"> or similar tool</w:t>
-      </w:r>
-      <w:r>
-        <w:rPr>
-          <w:lang w:val="en-US"/>
-        </w:rPr>
-        <w:t>s</w:t>
-      </w:r>
-      <w:r>
-        <w:rPr>
-          <w:lang w:val="en-US"/>
-        </w:rPr>
-        <w:t>.</w:t>
-      </w:r>
-    </w:p>
-    <w:p>
-      <w:pPr>
-        <w:pStyle w:val="ListParagraph"/>
-        <w:numPr>
-          <w:ilvl w:val="2"/>
-          <w:numId w:val="5"/>
-        </w:numPr>
-        <w:rPr>
-          <w:lang w:val="en-US"/>
-        </w:rPr>
-      </w:pPr>
-      <w:r>
-        <w:rPr>
-          <w:lang w:val="en-US"/>
-        </w:rPr>
-        <w:t>Add the following information to access the server:</w:t>
-      </w:r>
-    </w:p>
-    <w:p>
-      <w:pPr>
-        <w:pStyle w:val="ListParagraph"/>
-        <w:numPr>
-          <w:ilvl w:val="3"/>
-          <w:numId w:val="5"/>
-        </w:numPr>
-        <w:rPr>
-          <w:lang w:val="en-US"/>
-        </w:rPr>
-      </w:pPr>
-      <w:r>
-        <w:rPr>
-          <w:lang w:val="en-US"/>
-        </w:rPr>
-        <w:t>Server-address: projects.sse.uni-hildesheim.de</w:t>
-      </w:r>
-    </w:p>
-    <w:p>
-      <w:pPr>
-        <w:pStyle w:val="ListParagraph"/>
-        <w:numPr>
-          <w:ilvl w:val="3"/>
-          <w:numId w:val="5"/>
-        </w:numPr>
-        <w:rPr>
-          <w:lang w:val="en-US"/>
-        </w:rPr>
-      </w:pPr>
-      <w:r>
-        <w:rPr>
-          <w:lang w:val="en-US"/>
-        </w:rPr>
-        <w:t>User: webmaster</w:t>
-      </w:r>
-    </w:p>
-    <w:p>
-      <w:pPr>
-        <w:pStyle w:val="ListParagraph"/>
-        <w:numPr>
-          <w:ilvl w:val="3"/>
-          <w:numId w:val="5"/>
-        </w:numPr>
-        <w:rPr>
-          <w:lang w:val="en-US"/>
-        </w:rPr>
-      </w:pPr>
-      <w:r>
-        <w:rPr>
-          <w:lang w:val="en-US"/>
-        </w:rPr>
-        <w:t>PW: seckrs321</w:t>
-      </w:r>
-    </w:p>
-    <w:p>
-      <w:pPr>
-        <w:pStyle w:val="ListParagraph"/>
-        <w:numPr>
-          <w:ilvl w:val="1"/>
-          <w:numId w:val="5"/>
-        </w:numPr>
-        <w:rPr>
-          <w:lang w:val="en-US"/>
-        </w:rPr>
-      </w:pPr>
-      <w:r>
-        <w:rPr>
-          <w:lang w:val="en-US"/>
-        </w:rPr>
-        <w:t>Navigate to one of following server-directories:</w:t>
-      </w:r>
-    </w:p>
-    <w:p>
-      <w:pPr>
-        <w:pStyle w:val="ListParagraph"/>
-        <w:numPr>
-          <w:ilvl w:val="2"/>
-          <w:numId w:val="5"/>
-        </w:numPr>
-        <w:rPr>
-          <w:lang w:val="en-US"/>
-        </w:rPr>
-      </w:pPr>
-      <w:r>
-        <w:rPr>
-          <w:i/>
-          <w:lang w:val="en-US"/>
-        </w:rPr>
-        <w:t>WWW-Folder/eclipse/update-sites/easy/easy</w:t>
-      </w:r>
-      <w:r>
-        <w:rPr>
-          <w:lang w:val="en-US"/>
-        </w:rPr>
-        <w:t xml:space="preserve"> – for an </w:t>
-      </w:r>
-      <w:proofErr w:type="spellStart"/>
-      <w:r>
-        <w:rPr>
-          <w:lang w:val="en-US"/>
-        </w:rPr>
-        <w:t>EASy</w:t>
-      </w:r>
-      <w:proofErr w:type="spellEnd"/>
-      <w:r>
-        <w:rPr>
-          <w:lang w:val="en-US"/>
-        </w:rPr>
-        <w:t xml:space="preserve">-core release (this means an update of the </w:t>
-      </w:r>
-      <w:proofErr w:type="spellStart"/>
-      <w:r>
-        <w:rPr>
-          <w:lang w:val="en-US"/>
-        </w:rPr>
-        <w:t>EASy</w:t>
-      </w:r>
-      <w:proofErr w:type="spellEnd"/>
-      <w:r>
-        <w:rPr>
-          <w:lang w:val="en-US"/>
-        </w:rPr>
-        <w:t>-core bundles which are typically not related to any specific project or extension)</w:t>
-      </w:r>
-    </w:p>
-    <w:p>
-      <w:pPr>
-        <w:pStyle w:val="ListParagraph"/>
-        <w:numPr>
-          <w:ilvl w:val="2"/>
-          <w:numId w:val="5"/>
-        </w:numPr>
-        <w:rPr>
-          <w:lang w:val="en-US"/>
-        </w:rPr>
-      </w:pPr>
-      <w:r>
-        <w:rPr>
-          <w:i/>
-          <w:lang w:val="en-US"/>
-        </w:rPr>
-        <w:t>WWW-Folder/eclipse/update-sites/easy/</w:t>
-      </w:r>
-      <w:proofErr w:type="spellStart"/>
-      <w:r>
-        <w:rPr>
-          <w:i/>
-          <w:lang w:val="en-US"/>
-        </w:rPr>
-        <w:t>easy_extensions</w:t>
-      </w:r>
-      <w:proofErr w:type="spellEnd"/>
-      <w:r>
-        <w:rPr>
-          <w:i/>
-          <w:lang w:val="en-US"/>
-        </w:rPr>
-        <w:t>/</w:t>
-      </w:r>
-      <w:r>
-        <w:rPr>
-          <w:i/>
-          <w:lang w:val="en-US"/>
-        </w:rPr>
-        <w:br/>
-      </w:r>
-      <w:r>
-        <w:rPr>
-          <w:i/>
-          <w:lang w:val="en-US"/>
-        </w:rPr>
-        <w:t>{</w:t>
-      </w:r>
-      <w:proofErr w:type="spellStart"/>
-      <w:r>
-        <w:rPr>
-          <w:i/>
-          <w:lang w:val="en-US"/>
-        </w:rPr>
-        <w:t>ExtensionOrProjectName</w:t>
-      </w:r>
-      <w:proofErr w:type="spellEnd"/>
-      <w:r>
-        <w:rPr>
-          <w:i/>
-          <w:lang w:val="en-US"/>
-        </w:rPr>
-        <w:t>}</w:t>
-      </w:r>
-      <w:r>
-        <w:rPr>
-          <w:lang w:val="en-US"/>
-        </w:rPr>
-        <w:t xml:space="preserve"> --- for a release of project- or partner-specific extensions</w:t>
-      </w:r>
-    </w:p>
-    <w:p>
-      <w:pPr>
-        <w:pStyle w:val="ListParagraph"/>
-        <w:numPr>
-          <w:ilvl w:val="1"/>
-          <w:numId w:val="5"/>
-        </w:numPr>
-        <w:rPr>
-          <w:lang w:val="en-US"/>
-        </w:rPr>
-      </w:pPr>
-      <w:r>
-        <w:rPr>
-          <w:lang w:val="en-US"/>
-        </w:rPr>
-        <w:t>Copy the following files</w:t>
-      </w:r>
-      <w:r>
-        <w:rPr>
-          <w:lang w:val="en-US"/>
-        </w:rPr>
-        <w:t xml:space="preserve"> and folders</w:t>
-      </w:r>
-      <w:r>
-        <w:rPr>
-          <w:lang w:val="en-US"/>
-        </w:rPr>
-        <w:t xml:space="preserve"> of the newly created release to one of the folders described above:</w:t>
-      </w:r>
-    </w:p>
-    <w:p>
-      <w:pPr>
-        <w:pStyle w:val="ListParagraph"/>
-        <w:numPr>
-          <w:ilvl w:val="2"/>
-          <w:numId w:val="5"/>
-        </w:numPr>
-        <w:rPr>
-          <w:lang w:val="en-US"/>
-        </w:rPr>
-      </w:pPr>
-      <w:r>
-        <w:rPr>
-          <w:lang w:val="en-US"/>
-        </w:rPr>
-        <w:t>Folder: features (including all nested files)</w:t>
-      </w:r>
-    </w:p>
-    <w:p>
-      <w:pPr>
-        <w:pStyle w:val="ListParagraph"/>
-        <w:numPr>
-          <w:ilvl w:val="2"/>
-          <w:numId w:val="5"/>
-        </w:numPr>
-        <w:rPr>
-          <w:lang w:val="en-US"/>
-        </w:rPr>
-      </w:pPr>
-      <w:r>
-        <w:rPr>
-          <w:lang w:val="en-US"/>
-        </w:rPr>
-        <w:t xml:space="preserve">Folder: </w:t>
-      </w:r>
-      <w:proofErr w:type="spellStart"/>
-      <w:r>
-        <w:rPr>
-          <w:lang w:val="en-US"/>
-        </w:rPr>
-        <w:t>plugins</w:t>
-      </w:r>
-      <w:proofErr w:type="spellEnd"/>
-      <w:r>
-        <w:rPr>
-          <w:lang w:val="en-US"/>
-        </w:rPr>
-        <w:t xml:space="preserve"> (including all nested files)</w:t>
-      </w:r>
-    </w:p>
-    <w:p>
-      <w:pPr>
-        <w:pStyle w:val="ListParagraph"/>
-        <w:numPr>
-          <w:ilvl w:val="2"/>
-          <w:numId w:val="5"/>
-        </w:numPr>
-        <w:rPr>
-          <w:lang w:val="en-US"/>
-        </w:rPr>
-      </w:pPr>
-      <w:r>
-        <w:rPr>
-          <w:lang w:val="en-US"/>
-        </w:rPr>
-        <w:t>File: artifact.jar</w:t>
-      </w:r>
-    </w:p>
-    <w:p>
-      <w:pPr>
-        <w:pStyle w:val="ListParagraph"/>
-        <w:numPr>
-          <w:ilvl w:val="2"/>
-          <w:numId w:val="5"/>
-        </w:numPr>
-        <w:rPr>
-          <w:lang w:val="en-US"/>
-        </w:rPr>
-      </w:pPr>
-      <w:r>
-        <w:rPr>
-          <w:lang w:val="en-US"/>
-        </w:rPr>
-        <w:t>File: content.jar</w:t>
-      </w:r>
-    </w:p>
-    <w:p>
-      <w:pPr>
-        <w:pStyle w:val="ListParagraph"/>
-        <w:numPr>
-          <w:ilvl w:val="2"/>
-          <w:numId w:val="5"/>
-        </w:numPr>
-        <w:rPr>
-          <w:lang w:val="en-US"/>
-        </w:rPr>
-      </w:pPr>
-      <w:r>
-        <w:rPr>
-          <w:lang w:val="en-US"/>
-        </w:rPr>
-        <w:t>File site.xml</w:t>
-      </w:r>
-    </w:p>
-    <w:p>
-      <w:pPr>
-        <w:pStyle w:val="ListParagraph"/>
-        <w:numPr>
-          <w:ilvl w:val="0"/>
-          <w:numId w:val="5"/>
-        </w:numPr>
-        <w:rPr>
-          <w:lang w:val="en-US"/>
-        </w:rPr>
-      </w:pPr>
-      <w:r>
-        <w:rPr>
-          <w:lang w:val="en-US"/>
-        </w:rPr>
-        <w:t>Testing the release:</w:t>
-      </w:r>
-    </w:p>
-    <w:p>
-      <w:pPr>
-        <w:pStyle w:val="ListParagraph"/>
-        <w:numPr>
-          <w:ilvl w:val="1"/>
-          <w:numId w:val="5"/>
-        </w:numPr>
-        <w:rPr>
-          <w:lang w:val="en-US"/>
-        </w:rPr>
-      </w:pPr>
-      <w:r>
-        <w:rPr>
-          <w:lang w:val="en-US"/>
-        </w:rPr>
-        <w:t xml:space="preserve">Typically, you should have an Eclipse-instance with an installed </w:t>
-      </w:r>
-      <w:proofErr w:type="spellStart"/>
-      <w:r>
-        <w:rPr>
-          <w:lang w:val="en-US"/>
-        </w:rPr>
-        <w:t>EASy</w:t>
-      </w:r>
-      <w:proofErr w:type="spellEnd"/>
-      <w:r>
-        <w:rPr>
-          <w:lang w:val="en-US"/>
-        </w:rPr>
-        <w:t>-Producer release (after the new release, this should be outdated)</w:t>
-      </w:r>
-    </w:p>
-    <w:p>
-      <w:pPr>
-        <w:pStyle w:val="ListParagraph"/>
-        <w:numPr>
-          <w:ilvl w:val="1"/>
-          <w:numId w:val="5"/>
-        </w:numPr>
-        <w:rPr>
-          <w:lang w:val="en-US"/>
-        </w:rPr>
-      </w:pPr>
-      <w:r>
-        <w:rPr>
-          <w:lang w:val="en-US"/>
-        </w:rPr>
-        <w:t xml:space="preserve">Start this Eclipse-instance and go to </w:t>
-      </w:r>
-      <w:r>
-        <w:rPr>
-          <w:i/>
-          <w:lang w:val="en-US"/>
-        </w:rPr>
-        <w:t xml:space="preserve">Help </w:t>
-      </w:r>
-      <w:r>
-        <w:rPr>
-          <w:i/>
-          <w:lang w:val="en-US"/>
-        </w:rPr>
-        <w:sym w:font="Wingdings" w:char="F0E0"/>
-      </w:r>
-      <w:r>
-        <w:rPr>
-          <w:i/>
-          <w:lang w:val="en-US"/>
-        </w:rPr>
-        <w:t xml:space="preserve"> Check for Updates</w:t>
-      </w:r>
-      <w:r>
-        <w:rPr>
-          <w:lang w:val="en-US"/>
-        </w:rPr>
-        <w:t xml:space="preserve">. If the release was </w:t>
-      </w:r>
-      <w:r>
-        <w:rPr>
-          <w:lang w:val="en-US"/>
-        </w:rPr>
-        <w:t xml:space="preserve">successfully </w:t>
-      </w:r>
-      <w:r>
-        <w:rPr>
-          <w:lang w:val="en-US"/>
-        </w:rPr>
-        <w:t>build with increased version numbers</w:t>
-      </w:r>
-      <w:r>
-        <w:rPr>
-          <w:lang w:val="en-US"/>
-        </w:rPr>
-        <w:t xml:space="preserve"> for the respective bundles and parent-features</w:t>
-      </w:r>
-      <w:r>
-        <w:rPr>
-          <w:lang w:val="en-US"/>
-        </w:rPr>
-        <w:t xml:space="preserve"> </w:t>
-      </w:r>
-      <w:r>
-        <w:rPr>
-          <w:lang w:val="en-US"/>
-        </w:rPr>
-        <w:t xml:space="preserve">(and </w:t>
-      </w:r>
-      <w:r>
-        <w:rPr>
-          <w:lang w:val="en-US"/>
-        </w:rPr>
-        <w:t>published correctly</w:t>
-      </w:r>
-      <w:r>
-        <w:rPr>
-          <w:lang w:val="en-US"/>
-        </w:rPr>
-        <w:t>)</w:t>
-      </w:r>
-      <w:r>
-        <w:rPr>
-          <w:lang w:val="en-US"/>
-        </w:rPr>
-        <w:t xml:space="preserve">, the features that include the updated bundles will be displayed as </w:t>
-      </w:r>
-      <w:r>
-        <w:rPr>
-          <w:lang w:val="en-US"/>
-        </w:rPr>
-        <w:t>“</w:t>
-      </w:r>
-      <w:r>
-        <w:rPr>
-          <w:lang w:val="en-US"/>
-        </w:rPr>
-        <w:t>ready for update</w:t>
-      </w:r>
-      <w:r>
-        <w:rPr>
-          <w:lang w:val="en-US"/>
-        </w:rPr>
-        <w:t>”</w:t>
-      </w:r>
-      <w:r>
-        <w:rPr>
-          <w:lang w:val="en-US"/>
-        </w:rPr>
-        <w:t>.</w:t>
-      </w:r>
-    </w:p>
-    <w:p>
-      <w:pPr>
-        <w:pStyle w:val="ListParagraph"/>
-        <w:numPr>
-          <w:ilvl w:val="1"/>
-          <w:numId w:val="5"/>
-        </w:numPr>
-        <w:rPr>
-          <w:lang w:val="en-US"/>
-        </w:rPr>
-      </w:pPr>
-      <w:r>
-        <w:rPr>
-          <w:lang w:val="en-US"/>
-        </w:rPr>
-        <w:lastRenderedPageBreak/>
-        <w:t>Perform this update a</w:t>
-      </w:r>
-      <w:r>
-        <w:rPr>
-          <w:lang w:val="en-US"/>
-        </w:rPr>
-        <w:t xml:space="preserve">nd </w:t>
-      </w:r>
-      <w:r>
-        <w:rPr>
-          <w:b/>
-          <w:lang w:val="en-US"/>
-        </w:rPr>
-        <w:t>test your new or update functional</w:t>
-      </w:r>
-      <w:r>
-        <w:rPr>
-          <w:b/>
-          <w:lang w:val="en-US"/>
-        </w:rPr>
-        <w:t>it</w:t>
-      </w:r>
-      <w:r>
-        <w:rPr>
-          <w:b/>
-          <w:lang w:val="en-US"/>
-        </w:rPr>
-        <w:t>ies</w:t>
-      </w:r>
-    </w:p>
-    <w:p>
-      <w:pPr>
-        <w:pStyle w:val="ListParagraph"/>
-        <w:numPr>
-          <w:ilvl w:val="0"/>
-          <w:numId w:val="5"/>
-        </w:numPr>
-        <w:rPr>
-          <w:lang w:val="en-US"/>
-        </w:rPr>
-      </w:pPr>
-      <w:r>
-        <w:rPr>
-          <w:lang w:val="en-US"/>
-        </w:rPr>
-        <w:t xml:space="preserve">Update the (relevant) bundles in the </w:t>
-      </w:r>
-      <w:proofErr w:type="spellStart"/>
-      <w:r>
-        <w:rPr>
-          <w:lang w:val="en-US"/>
-        </w:rPr>
-        <w:t>EASyLoader</w:t>
-      </w:r>
-      <w:proofErr w:type="spellEnd"/>
-      <w:r>
-        <w:rPr>
-          <w:lang w:val="en-US"/>
-        </w:rPr>
-        <w:t xml:space="preserve"> by the new bundles of the release. Delete the old bundles in the </w:t>
-      </w:r>
-      <w:proofErr w:type="spellStart"/>
-      <w:r>
-        <w:rPr>
-          <w:lang w:val="en-US"/>
-        </w:rPr>
-        <w:t>EASyLoader</w:t>
-      </w:r>
-      <w:proofErr w:type="spellEnd"/>
-      <w:r>
-        <w:rPr>
-          <w:lang w:val="en-US"/>
-        </w:rPr>
-        <w:t xml:space="preserve"> and run the Generator. </w:t>
-      </w:r>
-    </w:p>
-    <w:p>
-      <w:pPr>
-        <w:pStyle w:val="ListParagraph"/>
-        <w:numPr>
-          <w:ilvl w:val="1"/>
-          <w:numId w:val="5"/>
-        </w:numPr>
-        <w:rPr>
-          <w:lang w:val="en-US"/>
-        </w:rPr>
-      </w:pPr>
-      <w:r>
-        <w:rPr>
-          <w:lang w:val="en-US"/>
-        </w:rPr>
-        <w:t>Test the Command line. Yes, this is needed because accidental dependencies may prevent it from running.</w:t>
-      </w:r>
-    </w:p>
-    <w:p>
-      <w:pPr>
-        <w:pStyle w:val="ListParagraph"/>
-        <w:numPr>
-          <w:ilvl w:val="1"/>
-          <w:numId w:val="5"/>
-        </w:numPr>
-        <w:rPr>
-          <w:lang w:val="en-US"/>
-        </w:rPr>
-      </w:pPr>
-      <w:r>
-        <w:rPr>
-          <w:lang w:val="en-US"/>
-        </w:rPr>
-        <w:t>Commit the command line with the bundled jars – check Jenkins for failures</w:t>
-      </w:r>
-    </w:p>
-    <w:p>
-      <w:pPr>
-        <w:pStyle w:val="ListParagraph"/>
-        <w:numPr>
-          <w:ilvl w:val="1"/>
-          <w:numId w:val="5"/>
-        </w:numPr>
-        <w:rPr>
-          <w:lang w:val="en-US"/>
-        </w:rPr>
-      </w:pPr>
-      <w:r>
-        <w:rPr>
-          <w:lang w:val="en-US"/>
-        </w:rPr>
-        <w:t xml:space="preserve">Test at least the </w:t>
-      </w:r>
-      <w:proofErr w:type="spellStart"/>
-      <w:r>
-        <w:rPr>
-          <w:lang w:val="en-US"/>
-        </w:rPr>
-        <w:t>ResoningCommands</w:t>
-      </w:r>
-      <w:proofErr w:type="spellEnd"/>
-      <w:r>
-        <w:rPr>
-          <w:lang w:val="en-US"/>
-        </w:rPr>
-        <w:t xml:space="preserve"> on your machine with the individual jars (unbundled) replacing the bundled </w:t>
-      </w:r>
-      <w:commentRangeStart w:id="0"/>
-      <w:r>
-        <w:rPr>
-          <w:lang w:val="en-US"/>
-        </w:rPr>
-        <w:t>Jars</w:t>
-      </w:r>
-      <w:commentRangeEnd w:id="0"/>
-      <w:r>
-        <w:rPr>
-          <w:rStyle w:val="CommentReference"/>
-        </w:rPr>
-        <w:commentReference w:id="0"/>
-      </w:r>
-    </w:p>
-    <w:p>
-      <w:pPr>
-        <w:pStyle w:val="ListParagraph"/>
-        <w:numPr>
-          <w:ilvl w:val="1"/>
-          <w:numId w:val="5"/>
-        </w:numPr>
-        <w:rPr>
-          <w:lang w:val="en-US"/>
-        </w:rPr>
-      </w:pPr>
-      <w:r>
-        <w:rPr>
-          <w:lang w:val="en-US"/>
-        </w:rPr>
-        <w:t xml:space="preserve">Jar the </w:t>
-      </w:r>
-      <w:proofErr w:type="spellStart"/>
-      <w:r>
-        <w:rPr>
-          <w:lang w:val="en-US"/>
-        </w:rPr>
-        <w:t>EASy</w:t>
-      </w:r>
-      <w:proofErr w:type="spellEnd"/>
-      <w:r>
-        <w:rPr>
-          <w:lang w:val="en-US"/>
-        </w:rPr>
-        <w:t xml:space="preserve"> </w:t>
-      </w:r>
-      <w:proofErr w:type="spellStart"/>
-      <w:r>
-        <w:rPr>
-          <w:lang w:val="en-US"/>
-        </w:rPr>
-        <w:t>commandline</w:t>
-      </w:r>
-      <w:proofErr w:type="spellEnd"/>
-    </w:p>
-    <w:p>
-      <w:pPr>
-        <w:pStyle w:val="ListParagraph"/>
-        <w:numPr>
-          <w:ilvl w:val="1"/>
-          <w:numId w:val="5"/>
-        </w:numPr>
-        <w:rPr>
-          <w:lang w:val="en-US"/>
-        </w:rPr>
-      </w:pPr>
-      <w:proofErr w:type="spellStart"/>
-      <w:r>
-        <w:rPr>
-          <w:lang w:val="en-US"/>
-        </w:rPr>
-        <w:t>Javadoc</w:t>
-      </w:r>
-      <w:proofErr w:type="spellEnd"/>
-      <w:r>
-        <w:rPr>
-          <w:lang w:val="en-US"/>
-        </w:rPr>
-        <w:t xml:space="preserve"> the EASY </w:t>
-      </w:r>
-      <w:proofErr w:type="spellStart"/>
-      <w:r>
-        <w:rPr>
-          <w:lang w:val="en-US"/>
-        </w:rPr>
-        <w:t>commandline</w:t>
-      </w:r>
-      <w:proofErr w:type="spellEnd"/>
-      <w:r>
-        <w:rPr>
-          <w:lang w:val="en-US"/>
-        </w:rPr>
-        <w:t xml:space="preserve"> and zip the docs.</w:t>
-      </w:r>
-    </w:p>
-    <w:p>
-      <w:pPr>
-        <w:pStyle w:val="ListParagraph"/>
-        <w:numPr>
-          <w:ilvl w:val="1"/>
-          <w:numId w:val="5"/>
-        </w:numPr>
-        <w:rPr>
-          <w:lang w:val="en-US"/>
-        </w:rPr>
-      </w:pPr>
-      <w:r>
-        <w:rPr>
-          <w:lang w:val="en-US"/>
-        </w:rPr>
-        <w:t xml:space="preserve">Copy the created </w:t>
-      </w:r>
-      <w:r>
-        <w:rPr>
-          <w:lang w:val="en-US"/>
-        </w:rPr>
-        <w:t xml:space="preserve">bundled and unbundled </w:t>
-      </w:r>
-      <w:r>
-        <w:rPr>
-          <w:lang w:val="en-US"/>
-        </w:rPr>
-        <w:t xml:space="preserve">jars from dist to the </w:t>
-      </w:r>
-      <w:commentRangeStart w:id="1"/>
-      <w:r>
-        <w:rPr>
-          <w:lang w:val="en-US"/>
-        </w:rPr>
-        <w:t>server</w:t>
-      </w:r>
-      <w:commentRangeEnd w:id="1"/>
-      <w:r>
-        <w:rPr>
-          <w:rStyle w:val="CommentReference"/>
-        </w:rPr>
-        <w:commentReference w:id="1"/>
-      </w:r>
-      <w:r>
-        <w:rPr>
-          <w:lang w:val="en-US"/>
-        </w:rPr>
-        <w:t xml:space="preserve">. Copy the </w:t>
-      </w:r>
-      <w:proofErr w:type="spellStart"/>
-      <w:r>
-        <w:rPr>
-          <w:lang w:val="en-US"/>
-        </w:rPr>
-        <w:t>EASy</w:t>
-      </w:r>
-      <w:proofErr w:type="spellEnd"/>
-      <w:r>
-        <w:rPr>
-          <w:lang w:val="en-US"/>
-        </w:rPr>
-        <w:t xml:space="preserve"> </w:t>
-      </w:r>
-      <w:proofErr w:type="spellStart"/>
-      <w:r>
-        <w:rPr>
-          <w:lang w:val="en-US"/>
-        </w:rPr>
-        <w:t>commandline</w:t>
-      </w:r>
-      <w:proofErr w:type="spellEnd"/>
-      <w:r>
-        <w:rPr>
-          <w:lang w:val="en-US"/>
-        </w:rPr>
-        <w:t xml:space="preserve"> jar (copy into dist and dist-unbundled) as </w:t>
-      </w:r>
-      <w:r>
-        <w:rPr>
-          <w:lang w:val="en-US"/>
-        </w:rPr>
-        <w:t>well as the docs to the server.</w:t>
-      </w:r>
-      <w:r>
-        <w:rPr>
-          <w:lang w:val="en-US"/>
-        </w:rPr>
-        <w:t xml:space="preserve"> (</w:t>
-      </w:r>
-      <w:proofErr w:type="spellStart"/>
-      <w:r>
-        <w:rPr>
-          <w:lang w:val="en-US"/>
-        </w:rPr>
-        <w:t>EASYcmd</w:t>
-      </w:r>
-      <w:proofErr w:type="spellEnd"/>
-      <w:r>
-        <w:rPr>
-          <w:lang w:val="en-US"/>
-        </w:rPr>
-        <w:t>, bundled and unbundled)</w:t>
-      </w:r>
-    </w:p>
-    <w:p>
-      <w:pPr>
-        <w:pStyle w:val="ListParagraph"/>
-        <w:numPr>
-          <w:ilvl w:val="1"/>
-          <w:numId w:val="5"/>
-        </w:numPr>
-        <w:rPr>
-          <w:lang w:val="en-US"/>
-        </w:rPr>
-      </w:pPr>
-      <w:r>
-        <w:rPr>
-          <w:lang w:val="en-US"/>
-        </w:rPr>
-        <w:t xml:space="preserve">Delete </w:t>
-      </w:r>
-      <w:proofErr w:type="spellStart"/>
-      <w:r>
-        <w:rPr>
-          <w:lang w:val="en-US"/>
-        </w:rPr>
-        <w:t>ecj</w:t>
-      </w:r>
-      <w:proofErr w:type="spellEnd"/>
-      <w:r>
-        <w:rPr>
-          <w:lang w:val="en-US"/>
-        </w:rPr>
-        <w:t>-* from the dist-unbundled on the server if required.</w:t>
-      </w:r>
-    </w:p>
-    <w:p>
-      <w:pPr>
-        <w:pStyle w:val="ListParagraph"/>
-        <w:numPr>
-          <w:ilvl w:val="0"/>
-          <w:numId w:val="5"/>
-        </w:numPr>
-        <w:rPr>
-          <w:lang w:val="en-US"/>
-        </w:rPr>
-      </w:pPr>
-      <w:r>
-        <w:rPr>
-          <w:lang w:val="en-US"/>
-        </w:rPr>
-        <w:t xml:space="preserve">Copy the PDFs of the documentation to the </w:t>
-      </w:r>
-      <w:commentRangeStart w:id="2"/>
-      <w:r>
-        <w:rPr>
-          <w:lang w:val="en-US"/>
-        </w:rPr>
-        <w:t>server</w:t>
-      </w:r>
-      <w:commentRangeEnd w:id="2"/>
-      <w:r>
-        <w:rPr>
-          <w:rStyle w:val="CommentReference"/>
-        </w:rPr>
-        <w:commentReference w:id="2"/>
-      </w:r>
-      <w:r>
-        <w:rPr>
-          <w:lang w:val="en-US"/>
-        </w:rPr>
-        <w:t>.</w:t>
-      </w:r>
-    </w:p>
-    <w:p>
-      <w:pPr>
-        <w:pStyle w:val="ListParagraph"/>
-        <w:numPr>
-          <w:ilvl w:val="0"/>
-          <w:numId w:val="5"/>
-        </w:numPr>
-        <w:rPr>
-          <w:lang w:val="en-US"/>
-        </w:rPr>
-      </w:pPr>
-      <w:r>
-        <w:rPr>
-          <w:lang w:val="en-US"/>
-        </w:rPr>
-        <w:t>Inform about new release:</w:t>
-      </w:r>
-    </w:p>
-    <w:p>
-      <w:pPr>
-        <w:pStyle w:val="ListParagraph"/>
-        <w:numPr>
-          <w:ilvl w:val="1"/>
-          <w:numId w:val="5"/>
-        </w:numPr>
-        <w:rPr>
-          <w:lang w:val="en-US"/>
-        </w:rPr>
-      </w:pPr>
-      <w:r>
-        <w:rPr>
-          <w:lang w:val="en-US"/>
-        </w:rPr>
-        <w:t>If testing the new release was successful (no [new] errors found), the new release should be announced, typically via mail:</w:t>
-      </w:r>
-    </w:p>
-    <w:p>
-      <w:pPr>
-        <w:pStyle w:val="ListParagraph"/>
-        <w:numPr>
-          <w:ilvl w:val="2"/>
-          <w:numId w:val="5"/>
-        </w:numPr>
-        <w:rPr>
-          <w:lang w:val="en-US"/>
-        </w:rPr>
-      </w:pPr>
-      <w:r>
-        <w:rPr>
-          <w:lang w:val="en-US"/>
-        </w:rPr>
-        <w:t>Internal:</w:t>
-      </w:r>
-    </w:p>
-    <w:p>
-      <w:pPr>
-        <w:pStyle w:val="ListParagraph"/>
-        <w:numPr>
-          <w:ilvl w:val="3"/>
-          <w:numId w:val="5"/>
-        </w:numPr>
-        <w:rPr>
-          <w:lang w:val="en-US"/>
-        </w:rPr>
-      </w:pPr>
-      <w:r>
-        <w:rPr>
-          <w:lang w:val="en-US"/>
-        </w:rPr>
-        <w:t xml:space="preserve">Subject: [Release: </w:t>
-      </w:r>
-      <w:proofErr w:type="spellStart"/>
-      <w:r>
-        <w:rPr>
-          <w:lang w:val="en-US"/>
-        </w:rPr>
-        <w:t>EASy</w:t>
-      </w:r>
-      <w:proofErr w:type="spellEnd"/>
-      <w:r>
-        <w:rPr>
-          <w:lang w:val="en-US"/>
-        </w:rPr>
-        <w:t xml:space="preserve">] </w:t>
-      </w:r>
-      <w:r>
-        <w:rPr>
-          <w:lang w:val="en-US"/>
-        </w:rPr>
-        <w:t xml:space="preserve">Version </w:t>
-      </w:r>
-      <w:r>
-        <w:rPr>
-          <w:lang w:val="en-US"/>
-        </w:rPr>
-        <w:t>{</w:t>
-      </w:r>
-      <w:proofErr w:type="spellStart"/>
-      <w:r>
-        <w:rPr>
-          <w:lang w:val="en-US"/>
-        </w:rPr>
-        <w:t>ReleaseVersionNumber</w:t>
-      </w:r>
-      <w:proofErr w:type="spellEnd"/>
-      <w:r>
-        <w:rPr>
-          <w:lang w:val="en-US"/>
-        </w:rPr>
-        <w:t>}</w:t>
-      </w:r>
-    </w:p>
-    <w:p>
-      <w:pPr>
-        <w:pStyle w:val="ListParagraph"/>
-        <w:numPr>
-          <w:ilvl w:val="3"/>
-          <w:numId w:val="5"/>
-        </w:numPr>
-        <w:rPr>
-          <w:lang w:val="en-US"/>
-        </w:rPr>
-      </w:pPr>
-      <w:r>
-        <w:rPr>
-          <w:lang w:val="en-US"/>
-        </w:rPr>
-        <w:t xml:space="preserve">Content: Summary of </w:t>
-      </w:r>
-      <w:r>
-        <w:rPr>
-          <w:lang w:val="en-US"/>
-        </w:rPr>
-        <w:t xml:space="preserve">major </w:t>
-      </w:r>
-      <w:r>
-        <w:rPr>
-          <w:lang w:val="en-US"/>
-        </w:rPr>
-        <w:t>changes and/or extensions</w:t>
-      </w:r>
-      <w:r>
-        <w:rPr>
-          <w:lang w:val="en-US"/>
-        </w:rPr>
-        <w:t xml:space="preserve"> in simple bullet-form</w:t>
-      </w:r>
-      <w:r>
-        <w:rPr>
-          <w:lang w:val="en-US"/>
-        </w:rPr>
-        <w:t>, no long text!</w:t>
-      </w:r>
-    </w:p>
-    <w:p>
-      <w:pPr>
-        <w:pStyle w:val="ListParagraph"/>
-        <w:numPr>
-          <w:ilvl w:val="2"/>
-          <w:numId w:val="5"/>
-        </w:numPr>
-        <w:rPr>
-          <w:lang w:val="en-US"/>
-        </w:rPr>
-      </w:pPr>
-      <w:r>
-        <w:rPr>
-          <w:lang w:val="en-US"/>
-        </w:rPr>
-        <w:t>External (e.g. for specific partners or projects): this depends on the conventions for using, e.g., the project-specific mailing-list.</w:t>
+          <w:lang w:val="en-US"/>
+        </w:rPr>
+        <w:t>Unlock SVN if locked in first step.</w:t>
       </w:r>
     </w:p>
     <w:sectPr>
@@ -2931,7 +3060,7 @@
 
 <file path=word/comments.xml><?xml version="1.0" encoding="utf-8"?>
 <w:comments xmlns:ve="http://schemas.openxmlformats.org/markup-compatibility/2006" xmlns:o="urn:schemas-microsoft-com:office:office" xmlns:r="http://schemas.openxmlformats.org/officeDocument/2006/relationships" xmlns:m="http://schemas.openxmlformats.org/officeDocument/2006/math" xmlns:v="urn:schemas-microsoft-com:vml" xmlns:wp="http://schemas.openxmlformats.org/drawingml/2006/wordprocessingDrawing" xmlns:w10="urn:schemas-microsoft-com:office:word" xmlns:w="http://schemas.openxmlformats.org/wordprocessingml/2006/main" xmlns:wne="http://schemas.microsoft.com/office/word/2006/wordml">
-  <w:comment w:id="0" w:author="Holger Eichelberger" w:date="2013-12-19T18:05:00Z" w:initials="he">
+  <w:comment w:id="0" w:author="Holger Eichelberger" w:date="2014-05-26T12:06:00Z" w:initials="he">
     <w:p>
       <w:pPr>
         <w:pStyle w:val="CommentText"/>
@@ -2949,6 +3078,49 @@
         <w:rPr>
           <w:lang w:val="en-US"/>
         </w:rPr>
+        <w:t>What happens to the update site if the release fails?</w:t>
+      </w:r>
+    </w:p>
+  </w:comment>
+  <w:comment w:id="1" w:author="Holger Eichelberger" w:date="2014-05-26T12:06:00Z" w:initials="he">
+    <w:p>
+      <w:pPr>
+        <w:pStyle w:val="CommentText"/>
+      </w:pPr>
+      <w:r>
+        <w:rPr>
+          <w:rStyle w:val="CommentReference"/>
+        </w:rPr>
+        <w:annotationRef/>
+      </w:r>
+      <w:proofErr w:type="spellStart"/>
+      <w:r>
+        <w:t>Unspecific</w:t>
+      </w:r>
+      <w:proofErr w:type="spellEnd"/>
+      <w:r>
+        <w:t>!</w:t>
+      </w:r>
+    </w:p>
+  </w:comment>
+  <w:comment w:id="2" w:author="Holger Eichelberger" w:date="2013-12-19T18:05:00Z" w:initials="he">
+    <w:p>
+      <w:pPr>
+        <w:pStyle w:val="CommentText"/>
+        <w:rPr>
+          <w:lang w:val="en-US"/>
+        </w:rPr>
+      </w:pPr>
+      <w:r>
+        <w:rPr>
+          <w:rStyle w:val="CommentReference"/>
+        </w:rPr>
+        <w:annotationRef/>
+      </w:r>
+      <w:r>
+        <w:rPr>
+          <w:lang w:val="en-US"/>
+        </w:rPr>
         <w:t>Instantiation</w:t>
       </w:r>
       <w:r>
@@ -2973,7 +3145,7 @@
       </w:r>
     </w:p>
   </w:comment>
-  <w:comment w:id="1" w:author="Holger Eichelberger" w:date="2013-12-19T11:44:00Z" w:initials="he">
+  <w:comment w:id="3" w:author="Holger Eichelberger" w:date="2013-12-19T11:44:00Z" w:initials="he">
     <w:p>
       <w:pPr>
         <w:pStyle w:val="CommentText"/>
@@ -2995,7 +3167,7 @@
       </w:r>
     </w:p>
   </w:comment>
-  <w:comment w:id="2" w:author="Holger Eichelberger" w:date="2013-12-19T18:08:00Z" w:initials="he">
+  <w:comment w:id="4" w:author="Holger Eichelberger" w:date="2013-12-19T18:08:00Z" w:initials="he">
     <w:p>
       <w:pPr>
         <w:pStyle w:val="CommentText"/>
@@ -4521,7 +4693,7 @@
 </file>
 
 <file path=customXml/itemProps1.xml><?xml version="1.0" encoding="utf-8"?>
-<ds:datastoreItem xmlns:ds="http://schemas.openxmlformats.org/officeDocument/2006/customXml" ds:itemID="{D6F71A6C-8B13-4958-BBA4-F568D80DF1F6}">
+<ds:datastoreItem xmlns:ds="http://schemas.openxmlformats.org/officeDocument/2006/customXml" ds:itemID="{411CDE2E-CB3C-4C1F-BF6E-6FD090BF1BF5}">
   <ds:schemaRefs>
     <ds:schemaRef ds:uri="http://schemas.openxmlformats.org/officeDocument/2006/bibliography"/>
   </ds:schemaRefs>

</xml_diff>

<commit_message>
Release 1.0.0 of EASy-Producer
</commit_message>
<xml_diff>
--- a/doc/Easy Producer release preparation.docx
+++ b/doc/Easy Producer release preparation.docx
@@ -10,19 +10,11 @@
           <w:lang w:val="en-US"/>
         </w:rPr>
       </w:pPr>
-      <w:proofErr w:type="spellStart"/>
-      <w:r>
-        <w:rPr>
-          <w:lang w:val="en-US"/>
-        </w:rPr>
-        <w:t>EASy</w:t>
-      </w:r>
-      <w:proofErr w:type="spellEnd"/>
-      <w:r>
-        <w:rPr>
-          <w:lang w:val="en-US"/>
-        </w:rPr>
-        <w:t>-Producer Release P</w:t>
+      <w:r>
+        <w:rPr>
+          <w:lang w:val="en-US"/>
+        </w:rPr>
+        <w:t>EASy-Producer Release P</w:t>
       </w:r>
       <w:r>
         <w:rPr>
@@ -123,370 +115,288 @@
         <w:rPr>
           <w:lang w:val="en-US"/>
         </w:rPr>
-        <w:t xml:space="preserve">Typically, “modification” of a version means increasing the current version number (plug-in and feature). As decreasing of versions is in general possible, this does not have any effect on the user installation of </w:t>
+        <w:t xml:space="preserve">Typically, “modification” of a version means increasing the current version number (plug-in and feature). As decreasing of versions is in general possible, this does not have any effect on the user installation of EASy (The Eclipse update mechanism does not support any kind of roll-back to an earlier version; it only detects new versions checking the version numbers of the installed features and the available features of an update site). </w:t>
+      </w:r>
+    </w:p>
+    <w:p>
+      <w:pPr>
+        <w:pStyle w:val="Heading2"/>
+        <w:rPr>
+          <w:lang w:val="en-US"/>
+        </w:rPr>
+      </w:pPr>
+      <w:r>
+        <w:rPr>
+          <w:lang w:val="en-US"/>
+        </w:rPr>
+        <w:t xml:space="preserve">Overview </w:t>
+      </w:r>
+      <w:r>
+        <w:rPr>
+          <w:lang w:val="en-US"/>
+        </w:rPr>
+        <w:t>EASy-Producer</w:t>
+      </w:r>
+      <w:r>
+        <w:rPr>
+          <w:lang w:val="en-US"/>
+        </w:rPr>
+        <w:t xml:space="preserve"> Update Site</w:t>
+      </w:r>
+      <w:r>
+        <w:rPr>
+          <w:lang w:val="en-US"/>
+        </w:rPr>
+        <w:t>s</w:t>
+      </w:r>
+    </w:p>
+    <w:p>
+      <w:pPr>
+        <w:rPr>
+          <w:lang w:val="en-US"/>
+        </w:rPr>
+      </w:pPr>
+      <w:r>
+        <w:rPr>
+          <w:lang w:val="en-US"/>
+        </w:rPr>
+        <w:t>EASy-Producer is managed in a set of different update sites. Besides a core update site</w:t>
+      </w:r>
+      <w:r>
+        <w:rPr>
+          <w:rStyle w:val="FootnoteReference"/>
+          <w:lang w:val="en-US"/>
+        </w:rPr>
+        <w:footnoteReference w:id="1"/>
+      </w:r>
+      <w:r>
+        <w:rPr>
+          <w:lang w:val="en-US"/>
+        </w:rPr>
+        <w:t xml:space="preserve"> which provides the basic capabilities of EASy-Producer, the following project-specific </w:t>
+      </w:r>
+      <w:r>
+        <w:rPr>
+          <w:lang w:val="en-US"/>
+        </w:rPr>
+        <w:t>update</w:t>
+      </w:r>
+      <w:r>
+        <w:rPr>
+          <w:lang w:val="en-US"/>
+        </w:rPr>
+        <w:t xml:space="preserve"> site</w:t>
+      </w:r>
+      <w:r>
+        <w:rPr>
+          <w:lang w:val="en-US"/>
+        </w:rPr>
+        <w:t>s</w:t>
+      </w:r>
+      <w:r>
+        <w:rPr>
+          <w:lang w:val="en-US"/>
+        </w:rPr>
+        <w:t xml:space="preserve"> exist:</w:t>
+      </w:r>
+    </w:p>
+    <w:p>
+      <w:pPr>
+        <w:rPr>
+          <w:lang w:val="en-US"/>
+        </w:rPr>
+      </w:pPr>
+      <w:r>
+        <w:rPr>
+          <w:lang w:val="en-US"/>
+        </w:rPr>
+        <w:t xml:space="preserve">EASy-Producer Update Site </w:t>
+      </w:r>
+      <w:r>
+        <w:rPr>
+          <w:lang w:val="en-US"/>
+        </w:rPr>
+        <w:sym w:font="Wingdings" w:char="F0E8"/>
+      </w:r>
+      <w:r>
+        <w:rPr>
+          <w:lang w:val="en-US"/>
+        </w:rPr>
+        <w:t xml:space="preserve"> core update site</w:t>
+      </w:r>
+      <w:r>
+        <w:rPr>
+          <w:lang w:val="en-US"/>
+        </w:rPr>
+        <w:t xml:space="preserve"> </w:t>
+      </w:r>
+      <w:r>
+        <w:rPr>
+          <w:i/>
+          <w:lang w:val="en-US"/>
+        </w:rPr>
+        <w:t>[including INDENICA-features</w:t>
+      </w:r>
+      <w:proofErr w:type="gramStart"/>
+      <w:r>
+        <w:rPr>
+          <w:i/>
+          <w:lang w:val="en-US"/>
+        </w:rPr>
+        <w:t>]</w:t>
+      </w:r>
+      <w:r>
+        <w:rPr>
+          <w:vertAlign w:val="superscript"/>
+          <w:lang w:val="en-US"/>
+        </w:rPr>
+        <w:t>1</w:t>
+      </w:r>
+      <w:proofErr w:type="gramEnd"/>
+    </w:p>
+    <w:p>
+      <w:pPr>
+        <w:rPr>
+          <w:lang w:val="en-US"/>
+        </w:rPr>
+      </w:pPr>
+      <w:r>
+        <w:rPr>
+          <w:lang w:val="en-US"/>
+        </w:rPr>
+        <w:t xml:space="preserve">EASy-Producer Update Site (Bosch) </w:t>
+      </w:r>
+      <w:r>
+        <w:rPr>
+          <w:lang w:val="en-US"/>
+        </w:rPr>
+        <w:sym w:font="Wingdings" w:char="F0E8"/>
+      </w:r>
+      <w:r>
+        <w:rPr>
+          <w:lang w:val="en-US"/>
+        </w:rPr>
+        <w:t xml:space="preserve"> update site for Bosch GmbH (Project “</w:t>
       </w:r>
       <w:proofErr w:type="spellStart"/>
       <w:r>
         <w:rPr>
           <w:lang w:val="en-US"/>
         </w:rPr>
-        <w:t>EASy</w:t>
+        <w:t>EASyCar</w:t>
       </w:r>
       <w:proofErr w:type="spellEnd"/>
       <w:r>
         <w:rPr>
           <w:lang w:val="en-US"/>
         </w:rPr>
-        <w:t xml:space="preserve"> (The Eclipse update mechanism does not support any kind of roll-back to an earlier version; it only detects new versions checking the version numbers of the installed features and the available features of an update site). </w:t>
-      </w:r>
-    </w:p>
-    <w:p>
-      <w:pPr>
-        <w:pStyle w:val="Heading2"/>
-        <w:rPr>
-          <w:lang w:val="en-US"/>
-        </w:rPr>
-      </w:pPr>
-      <w:r>
-        <w:rPr>
-          <w:lang w:val="en-US"/>
-        </w:rPr>
-        <w:t xml:space="preserve">Overview </w:t>
+        <w:t>”)</w:t>
+      </w:r>
+    </w:p>
+    <w:p>
+      <w:pPr>
+        <w:rPr>
+          <w:lang w:val="en-US"/>
+        </w:rPr>
+      </w:pPr>
+      <w:r>
+        <w:rPr>
+          <w:lang w:val="en-US"/>
+        </w:rPr>
+        <w:t>EASy-Producer Update Site (</w:t>
       </w:r>
       <w:proofErr w:type="spellStart"/>
       <w:r>
         <w:rPr>
           <w:lang w:val="en-US"/>
         </w:rPr>
-        <w:t>EASy</w:t>
+        <w:t>KlugIS</w:t>
       </w:r>
       <w:proofErr w:type="spellEnd"/>
       <w:r>
         <w:rPr>
           <w:lang w:val="en-US"/>
         </w:rPr>
-        <w:t>-Producer</w:t>
-      </w:r>
-      <w:r>
-        <w:rPr>
-          <w:lang w:val="en-US"/>
-        </w:rPr>
-        <w:t xml:space="preserve"> Update Site</w:t>
-      </w:r>
-      <w:r>
-        <w:rPr>
-          <w:lang w:val="en-US"/>
-        </w:rPr>
-        <w:t>s</w:t>
-      </w:r>
-    </w:p>
-    <w:p>
-      <w:pPr>
-        <w:rPr>
-          <w:lang w:val="en-US"/>
-        </w:rPr>
-      </w:pPr>
+        <w:t xml:space="preserve">) </w:t>
+      </w:r>
+      <w:r>
+        <w:rPr>
+          <w:lang w:val="en-US"/>
+        </w:rPr>
+        <w:sym w:font="Wingdings" w:char="F0E8"/>
+      </w:r>
+      <w:r>
+        <w:rPr>
+          <w:lang w:val="en-US"/>
+        </w:rPr>
+        <w:t xml:space="preserve"> update site for </w:t>
+      </w:r>
       <w:proofErr w:type="spellStart"/>
       <w:r>
         <w:rPr>
           <w:lang w:val="en-US"/>
         </w:rPr>
-        <w:t>EASy</w:t>
+        <w:t>KlugIS</w:t>
       </w:r>
       <w:proofErr w:type="spellEnd"/>
       <w:r>
         <w:rPr>
           <w:lang w:val="en-US"/>
         </w:rPr>
-        <w:t>-Producer is managed in a set of different update sites. Besides a core update site</w:t>
-      </w:r>
-      <w:r>
-        <w:rPr>
-          <w:rStyle w:val="FootnoteReference"/>
-          <w:lang w:val="en-US"/>
-        </w:rPr>
-        <w:footnoteReference w:id="1"/>
-      </w:r>
-      <w:r>
-        <w:rPr>
-          <w:lang w:val="en-US"/>
-        </w:rPr>
-        <w:t xml:space="preserve"> which provides the basic capabilities of </w:t>
+        <w:t xml:space="preserve"> (Project “</w:t>
       </w:r>
       <w:proofErr w:type="spellStart"/>
       <w:r>
         <w:rPr>
           <w:lang w:val="en-US"/>
         </w:rPr>
-        <w:t>EASy</w:t>
+        <w:t>ScaleLog</w:t>
       </w:r>
       <w:proofErr w:type="spellEnd"/>
       <w:r>
         <w:rPr>
           <w:lang w:val="en-US"/>
         </w:rPr>
-        <w:t xml:space="preserve">-Producer, the following project-specific </w:t>
-      </w:r>
-      <w:r>
-        <w:rPr>
-          <w:lang w:val="en-US"/>
-        </w:rPr>
-        <w:t>update</w:t>
-      </w:r>
-      <w:r>
-        <w:rPr>
-          <w:lang w:val="en-US"/>
-        </w:rPr>
-        <w:t xml:space="preserve"> site</w:t>
-      </w:r>
-      <w:r>
-        <w:rPr>
-          <w:lang w:val="en-US"/>
-        </w:rPr>
-        <w:t>s</w:t>
-      </w:r>
-      <w:r>
-        <w:rPr>
-          <w:lang w:val="en-US"/>
-        </w:rPr>
-        <w:t xml:space="preserve"> exist:</w:t>
-      </w:r>
-    </w:p>
-    <w:p>
-      <w:pPr>
-        <w:rPr>
-          <w:lang w:val="en-US"/>
-        </w:rPr>
-      </w:pPr>
+        <w:t>”)</w:t>
+      </w:r>
+    </w:p>
+    <w:p>
+      <w:pPr>
+        <w:rPr>
+          <w:lang w:val="en-US"/>
+        </w:rPr>
+      </w:pPr>
+      <w:r>
+        <w:rPr>
+          <w:lang w:val="en-US"/>
+        </w:rPr>
+        <w:t xml:space="preserve">Thus, a new release depends on the </w:t>
+      </w:r>
+      <w:r>
+        <w:rPr>
+          <w:lang w:val="en-US"/>
+        </w:rPr>
+        <w:t>features that have to be updated</w:t>
+      </w:r>
+      <w:r>
+        <w:rPr>
+          <w:lang w:val="en-US"/>
+        </w:rPr>
+        <w:t xml:space="preserve">. In other words, if new versions of </w:t>
+      </w:r>
       <w:proofErr w:type="spellStart"/>
       <w:r>
         <w:rPr>
           <w:lang w:val="en-US"/>
         </w:rPr>
-        <w:t>EASy</w:t>
+        <w:t>ScaleLog</w:t>
       </w:r>
       <w:proofErr w:type="spellEnd"/>
       <w:r>
         <w:rPr>
           <w:lang w:val="en-US"/>
         </w:rPr>
-        <w:t xml:space="preserve">-Producer Update Site </w:t>
-      </w:r>
-      <w:r>
-        <w:rPr>
-          <w:lang w:val="en-US"/>
-        </w:rPr>
-        <w:sym w:font="Wingdings" w:char="F0E8"/>
-      </w:r>
-      <w:r>
-        <w:rPr>
-          <w:lang w:val="en-US"/>
-        </w:rPr>
-        <w:t xml:space="preserve"> core update site</w:t>
-      </w:r>
-      <w:r>
-        <w:rPr>
-          <w:lang w:val="en-US"/>
-        </w:rPr>
-        <w:t xml:space="preserve"> </w:t>
-      </w:r>
-      <w:r>
-        <w:rPr>
-          <w:i/>
-          <w:lang w:val="en-US"/>
-        </w:rPr>
-        <w:t>[including INDENICA-features</w:t>
-      </w:r>
-      <w:proofErr w:type="gramStart"/>
-      <w:r>
-        <w:rPr>
-          <w:i/>
-          <w:lang w:val="en-US"/>
-        </w:rPr>
-        <w:t>]</w:t>
-      </w:r>
-      <w:r>
-        <w:rPr>
-          <w:vertAlign w:val="superscript"/>
-          <w:lang w:val="en-US"/>
-        </w:rPr>
-        <w:t>1</w:t>
-      </w:r>
-      <w:proofErr w:type="gramEnd"/>
-    </w:p>
-    <w:p>
-      <w:pPr>
-        <w:rPr>
-          <w:lang w:val="en-US"/>
-        </w:rPr>
-      </w:pPr>
-      <w:proofErr w:type="spellStart"/>
-      <w:r>
-        <w:rPr>
-          <w:lang w:val="en-US"/>
-        </w:rPr>
-        <w:t>EASy</w:t>
-      </w:r>
-      <w:proofErr w:type="spellEnd"/>
-      <w:r>
-        <w:rPr>
-          <w:lang w:val="en-US"/>
-        </w:rPr>
-        <w:t xml:space="preserve">-Producer Update Site (Bosch) </w:t>
-      </w:r>
-      <w:r>
-        <w:rPr>
-          <w:lang w:val="en-US"/>
-        </w:rPr>
-        <w:sym w:font="Wingdings" w:char="F0E8"/>
-      </w:r>
-      <w:r>
-        <w:rPr>
-          <w:lang w:val="en-US"/>
-        </w:rPr>
-        <w:t xml:space="preserve"> update site for Bosch GmbH (Project “</w:t>
-      </w:r>
-      <w:proofErr w:type="spellStart"/>
-      <w:r>
-        <w:rPr>
-          <w:lang w:val="en-US"/>
-        </w:rPr>
-        <w:t>EASyCar</w:t>
-      </w:r>
-      <w:proofErr w:type="spellEnd"/>
-      <w:r>
-        <w:rPr>
-          <w:lang w:val="en-US"/>
-        </w:rPr>
-        <w:t>”)</w:t>
-      </w:r>
-    </w:p>
-    <w:p>
-      <w:pPr>
-        <w:rPr>
-          <w:lang w:val="en-US"/>
-        </w:rPr>
-      </w:pPr>
-      <w:proofErr w:type="spellStart"/>
-      <w:r>
-        <w:rPr>
-          <w:lang w:val="en-US"/>
-        </w:rPr>
-        <w:t>EASy</w:t>
-      </w:r>
-      <w:proofErr w:type="spellEnd"/>
-      <w:r>
-        <w:rPr>
-          <w:lang w:val="en-US"/>
-        </w:rPr>
-        <w:t>-Producer Update Site (</w:t>
-      </w:r>
-      <w:proofErr w:type="spellStart"/>
-      <w:r>
-        <w:rPr>
-          <w:lang w:val="en-US"/>
-        </w:rPr>
-        <w:t>KlugIS</w:t>
-      </w:r>
-      <w:proofErr w:type="spellEnd"/>
-      <w:r>
-        <w:rPr>
-          <w:lang w:val="en-US"/>
-        </w:rPr>
-        <w:t xml:space="preserve">) </w:t>
-      </w:r>
-      <w:r>
-        <w:rPr>
-          <w:lang w:val="en-US"/>
-        </w:rPr>
-        <w:sym w:font="Wingdings" w:char="F0E8"/>
-      </w:r>
-      <w:r>
-        <w:rPr>
-          <w:lang w:val="en-US"/>
-        </w:rPr>
-        <w:t xml:space="preserve"> update site for </w:t>
-      </w:r>
-      <w:proofErr w:type="spellStart"/>
-      <w:r>
-        <w:rPr>
-          <w:lang w:val="en-US"/>
-        </w:rPr>
-        <w:t>KlugIS</w:t>
-      </w:r>
-      <w:proofErr w:type="spellEnd"/>
-      <w:r>
-        <w:rPr>
-          <w:lang w:val="en-US"/>
-        </w:rPr>
-        <w:t xml:space="preserve"> (Project “</w:t>
-      </w:r>
-      <w:proofErr w:type="spellStart"/>
-      <w:r>
-        <w:rPr>
-          <w:lang w:val="en-US"/>
-        </w:rPr>
-        <w:t>ScaleLog</w:t>
-      </w:r>
-      <w:proofErr w:type="spellEnd"/>
-      <w:r>
-        <w:rPr>
-          <w:lang w:val="en-US"/>
-        </w:rPr>
-        <w:t>”)</w:t>
-      </w:r>
-    </w:p>
-    <w:p>
-      <w:pPr>
-        <w:rPr>
-          <w:lang w:val="en-US"/>
-        </w:rPr>
-      </w:pPr>
-      <w:r>
-        <w:rPr>
-          <w:lang w:val="en-US"/>
-        </w:rPr>
-        <w:t xml:space="preserve">Thus, a new release depends on the </w:t>
-      </w:r>
-      <w:r>
-        <w:rPr>
-          <w:lang w:val="en-US"/>
-        </w:rPr>
-        <w:t>features that have to be updated</w:t>
-      </w:r>
-      <w:r>
-        <w:rPr>
-          <w:lang w:val="en-US"/>
-        </w:rPr>
-        <w:t xml:space="preserve">. In other words, if new versions of </w:t>
-      </w:r>
-      <w:proofErr w:type="spellStart"/>
-      <w:r>
-        <w:rPr>
-          <w:lang w:val="en-US"/>
-        </w:rPr>
-        <w:t>ScaleLog</w:t>
-      </w:r>
-      <w:proofErr w:type="spellEnd"/>
-      <w:r>
-        <w:rPr>
-          <w:lang w:val="en-US"/>
-        </w:rPr>
-        <w:t xml:space="preserve">-specific features (plug-ins) have to be released, focus on the </w:t>
-      </w:r>
-      <w:proofErr w:type="spellStart"/>
-      <w:r>
-        <w:rPr>
-          <w:lang w:val="en-US"/>
-        </w:rPr>
-        <w:t>EASy</w:t>
-      </w:r>
-      <w:proofErr w:type="spellEnd"/>
-      <w:r>
-        <w:rPr>
-          <w:lang w:val="en-US"/>
-        </w:rPr>
-        <w:t xml:space="preserve">-Producer </w:t>
+        <w:t xml:space="preserve">-specific features (plug-ins) have to be released, focus on the EASy-Producer </w:t>
       </w:r>
       <w:r>
         <w:rPr>
@@ -507,35 +417,7 @@
         <w:rPr>
           <w:lang w:val="en-US"/>
         </w:rPr>
-        <w:t xml:space="preserve">), while </w:t>
-      </w:r>
-      <w:proofErr w:type="spellStart"/>
-      <w:r>
-        <w:rPr>
-          <w:lang w:val="en-US"/>
-        </w:rPr>
-        <w:t>EASy</w:t>
-      </w:r>
-      <w:proofErr w:type="spellEnd"/>
-      <w:r>
-        <w:rPr>
-          <w:lang w:val="en-US"/>
-        </w:rPr>
-        <w:t xml:space="preserve"> core features like reasoning affect the </w:t>
-      </w:r>
-      <w:proofErr w:type="spellStart"/>
-      <w:r>
-        <w:rPr>
-          <w:lang w:val="en-US"/>
-        </w:rPr>
-        <w:t>EASy</w:t>
-      </w:r>
-      <w:proofErr w:type="spellEnd"/>
-      <w:r>
-        <w:rPr>
-          <w:lang w:val="en-US"/>
-        </w:rPr>
-        <w:t>-Producer Update Site (core update site).</w:t>
+        <w:t>), while EASy core features like reasoning affect the EASy-Producer Update Site (core update site).</w:t>
       </w:r>
     </w:p>
     <w:p>
@@ -1167,127 +1049,99 @@
         <w:rPr>
           <w:lang w:val="en-US"/>
         </w:rPr>
-        <w:t xml:space="preserve">Update the </w:t>
+        <w:t>Update the EASy help bundle</w:t>
+      </w:r>
+    </w:p>
+    <w:p>
+      <w:pPr>
+        <w:pStyle w:val="ListParagraph"/>
+        <w:numPr>
+          <w:ilvl w:val="1"/>
+          <w:numId w:val="5"/>
+        </w:numPr>
+        <w:rPr>
+          <w:lang w:val="en-US"/>
+        </w:rPr>
+      </w:pPr>
+      <w:r>
+        <w:rPr>
+          <w:lang w:val="en-US"/>
+        </w:rPr>
+        <w:t>Update the most recent versions of the IVML and the VIL language spec with the respective bundle version numbers on the front page. (and commit the changed versions)</w:t>
+      </w:r>
+    </w:p>
+    <w:p>
+      <w:pPr>
+        <w:pStyle w:val="ListParagraph"/>
+        <w:numPr>
+          <w:ilvl w:val="1"/>
+          <w:numId w:val="5"/>
+        </w:numPr>
+        <w:rPr>
+          <w:lang w:val="en-US"/>
+        </w:rPr>
+      </w:pPr>
+      <w:r>
+        <w:rPr>
+          <w:lang w:val="en-US"/>
+        </w:rPr>
+        <w:t xml:space="preserve">Generate PDFs from the IVML language spec, the VIL language spec </w:t>
+      </w:r>
+      <w:r>
+        <w:rPr>
+          <w:lang w:val="en-US"/>
+        </w:rPr>
+        <w:t>as well as</w:t>
+      </w:r>
+      <w:r>
+        <w:rPr>
+          <w:lang w:val="en-US"/>
+        </w:rPr>
+        <w:t xml:space="preserve"> the user’s guide</w:t>
+      </w:r>
+      <w:r>
+        <w:rPr>
+          <w:lang w:val="en-US"/>
+        </w:rPr>
+        <w:t xml:space="preserve"> and the developers guide</w:t>
+      </w:r>
+      <w:r>
+        <w:rPr>
+          <w:lang w:val="en-US"/>
+        </w:rPr>
+        <w:t>.</w:t>
+      </w:r>
+    </w:p>
+    <w:p>
+      <w:pPr>
+        <w:pStyle w:val="ListParagraph"/>
+        <w:numPr>
+          <w:ilvl w:val="1"/>
+          <w:numId w:val="5"/>
+        </w:numPr>
+        <w:rPr>
+          <w:lang w:val="en-US"/>
+        </w:rPr>
+      </w:pPr>
+      <w:r>
+        <w:rPr>
+          <w:lang w:val="en-US"/>
+        </w:rPr>
+        <w:t>Replace the old PDFs in the folder html\</w:t>
       </w:r>
       <w:proofErr w:type="spellStart"/>
       <w:r>
         <w:rPr>
           <w:lang w:val="en-US"/>
         </w:rPr>
-        <w:t>EASy</w:t>
+        <w:t>pdf</w:t>
       </w:r>
       <w:proofErr w:type="spellEnd"/>
       <w:r>
         <w:rPr>
           <w:lang w:val="en-US"/>
         </w:rPr>
-        <w:t xml:space="preserve"> help bundle</w:t>
-      </w:r>
-    </w:p>
-    <w:p>
-      <w:pPr>
-        <w:pStyle w:val="ListParagraph"/>
-        <w:numPr>
-          <w:ilvl w:val="1"/>
-          <w:numId w:val="5"/>
-        </w:numPr>
-        <w:rPr>
-          <w:lang w:val="en-US"/>
-        </w:rPr>
-      </w:pPr>
-      <w:r>
-        <w:rPr>
-          <w:lang w:val="en-US"/>
-        </w:rPr>
-        <w:t>Update the most recent versions of the IVML and the VIL language spec with the respective bundle version numbers on the front page. (and commit the changed versions)</w:t>
-      </w:r>
-    </w:p>
-    <w:p>
-      <w:pPr>
-        <w:pStyle w:val="ListParagraph"/>
-        <w:numPr>
-          <w:ilvl w:val="1"/>
-          <w:numId w:val="5"/>
-        </w:numPr>
-        <w:rPr>
-          <w:lang w:val="en-US"/>
-        </w:rPr>
-      </w:pPr>
-      <w:r>
-        <w:rPr>
-          <w:lang w:val="en-US"/>
-        </w:rPr>
-        <w:t xml:space="preserve">Generate PDFs from the IVML language spec, the VIL language spec </w:t>
-      </w:r>
-      <w:r>
-        <w:rPr>
-          <w:lang w:val="en-US"/>
-        </w:rPr>
-        <w:t>as well as</w:t>
-      </w:r>
-      <w:r>
-        <w:rPr>
-          <w:lang w:val="en-US"/>
-        </w:rPr>
-        <w:t xml:space="preserve"> the user’s guide</w:t>
-      </w:r>
-      <w:r>
-        <w:rPr>
-          <w:lang w:val="en-US"/>
-        </w:rPr>
-        <w:t xml:space="preserve"> and the developers guide</w:t>
-      </w:r>
-      <w:r>
-        <w:rPr>
-          <w:lang w:val="en-US"/>
-        </w:rPr>
-        <w:t>.</w:t>
-      </w:r>
-    </w:p>
-    <w:p>
-      <w:pPr>
-        <w:pStyle w:val="ListParagraph"/>
-        <w:numPr>
-          <w:ilvl w:val="1"/>
-          <w:numId w:val="5"/>
-        </w:numPr>
-        <w:rPr>
-          <w:lang w:val="en-US"/>
-        </w:rPr>
-      </w:pPr>
-      <w:r>
-        <w:rPr>
-          <w:lang w:val="en-US"/>
-        </w:rPr>
-        <w:t>Replace the old PDFs in the folder html\</w:t>
-      </w:r>
-      <w:proofErr w:type="spellStart"/>
-      <w:r>
-        <w:rPr>
-          <w:lang w:val="en-US"/>
-        </w:rPr>
-        <w:t>pdf</w:t>
-      </w:r>
-      <w:proofErr w:type="spellEnd"/>
-      <w:r>
-        <w:rPr>
-          <w:lang w:val="en-US"/>
-        </w:rPr>
-        <w:t xml:space="preserve"> of the </w:t>
-      </w:r>
-      <w:proofErr w:type="spellStart"/>
-      <w:r>
-        <w:rPr>
-          <w:lang w:val="en-US"/>
-        </w:rPr>
-        <w:t>EASy</w:t>
-      </w:r>
-      <w:proofErr w:type="spellEnd"/>
-      <w:r>
-        <w:rPr>
-          <w:lang w:val="en-US"/>
-        </w:rPr>
-        <w:t xml:space="preserve"> help bundle with the newly generated ones. </w:t>
+        <w:t xml:space="preserve"> of the EASy help bundle with the newly generated ones. </w:t>
       </w:r>
       <w:r>
         <w:rPr>
@@ -1934,35 +1788,108 @@
         <w:rPr>
           <w:lang w:val="en-US"/>
         </w:rPr>
-        <w:t xml:space="preserve"> – for an </w:t>
+        <w:t xml:space="preserve"> – for an EASy-core release (this means an update of the EASy-core bundles which are typically not related to any specific project or extension)</w:t>
+      </w:r>
+    </w:p>
+    <w:p>
+      <w:pPr>
+        <w:pStyle w:val="ListParagraph"/>
+        <w:numPr>
+          <w:ilvl w:val="2"/>
+          <w:numId w:val="5"/>
+        </w:numPr>
+        <w:rPr>
+          <w:lang w:val="en-US"/>
+        </w:rPr>
+      </w:pPr>
+      <w:r>
+        <w:rPr>
+          <w:i/>
+          <w:lang w:val="en-US"/>
+        </w:rPr>
+        <w:t>WWW-Folder/eclipse/update-sites/easy/</w:t>
       </w:r>
       <w:proofErr w:type="spellStart"/>
       <w:r>
         <w:rPr>
-          <w:lang w:val="en-US"/>
-        </w:rPr>
-        <w:t>EASy</w:t>
+          <w:i/>
+          <w:lang w:val="en-US"/>
+        </w:rPr>
+        <w:t>easy_extensions</w:t>
       </w:r>
       <w:proofErr w:type="spellEnd"/>
       <w:r>
         <w:rPr>
-          <w:lang w:val="en-US"/>
-        </w:rPr>
-        <w:t xml:space="preserve">-core release (this means an update of the </w:t>
+          <w:i/>
+          <w:lang w:val="en-US"/>
+        </w:rPr>
+        <w:t>/</w:t>
+      </w:r>
+      <w:r>
+        <w:rPr>
+          <w:i/>
+          <w:lang w:val="en-US"/>
+        </w:rPr>
+        <w:br/>
+      </w:r>
+      <w:r>
+        <w:rPr>
+          <w:i/>
+          <w:lang w:val="en-US"/>
+        </w:rPr>
+        <w:t>{</w:t>
       </w:r>
       <w:proofErr w:type="spellStart"/>
       <w:r>
         <w:rPr>
-          <w:lang w:val="en-US"/>
-        </w:rPr>
-        <w:t>EASy</w:t>
+          <w:i/>
+          <w:lang w:val="en-US"/>
+        </w:rPr>
+        <w:t>ExtensionOrProjectName</w:t>
       </w:r>
       <w:proofErr w:type="spellEnd"/>
       <w:r>
         <w:rPr>
-          <w:lang w:val="en-US"/>
-        </w:rPr>
-        <w:t>-core bundles which are typically not related to any specific project or extension)</w:t>
+          <w:i/>
+          <w:lang w:val="en-US"/>
+        </w:rPr>
+        <w:t>}</w:t>
+      </w:r>
+      <w:r>
+        <w:rPr>
+          <w:lang w:val="en-US"/>
+        </w:rPr>
+        <w:t xml:space="preserve"> --- for a release of project- or partner-specific extensions</w:t>
+      </w:r>
+    </w:p>
+    <w:p>
+      <w:pPr>
+        <w:pStyle w:val="ListParagraph"/>
+        <w:numPr>
+          <w:ilvl w:val="1"/>
+          <w:numId w:val="5"/>
+        </w:numPr>
+        <w:rPr>
+          <w:lang w:val="en-US"/>
+        </w:rPr>
+      </w:pPr>
+      <w:r>
+        <w:rPr>
+          <w:lang w:val="en-US"/>
+        </w:rPr>
+        <w:t>Copy the following files</w:t>
+      </w:r>
+      <w:r>
+        <w:rPr>
+          <w:lang w:val="en-US"/>
+        </w:rPr>
+        <w:t xml:space="preserve"> and folders</w:t>
+      </w:r>
+      <w:r>
+        <w:rPr>
+          <w:lang w:val="en-US"/>
+        </w:rPr>
+        <w:t xml:space="preserve"> of the newly created release to one of the folders described above:</w:t>
       </w:r>
     </w:p>
     <w:p>
@@ -1978,62 +1905,850 @@
       </w:pPr>
       <w:r>
         <w:rPr>
+          <w:lang w:val="en-US"/>
+        </w:rPr>
+        <w:t>Folder: features (including all nested files)</w:t>
+      </w:r>
+    </w:p>
+    <w:p>
+      <w:pPr>
+        <w:pStyle w:val="ListParagraph"/>
+        <w:numPr>
+          <w:ilvl w:val="2"/>
+          <w:numId w:val="5"/>
+        </w:numPr>
+        <w:rPr>
+          <w:lang w:val="en-US"/>
+        </w:rPr>
+      </w:pPr>
+      <w:r>
+        <w:rPr>
+          <w:lang w:val="en-US"/>
+        </w:rPr>
+        <w:t xml:space="preserve">Folder: </w:t>
+      </w:r>
+      <w:proofErr w:type="spellStart"/>
+      <w:r>
+        <w:rPr>
+          <w:lang w:val="en-US"/>
+        </w:rPr>
+        <w:t>plugins</w:t>
+      </w:r>
+      <w:proofErr w:type="spellEnd"/>
+      <w:r>
+        <w:rPr>
+          <w:lang w:val="en-US"/>
+        </w:rPr>
+        <w:t xml:space="preserve"> (including all nested files)</w:t>
+      </w:r>
+    </w:p>
+    <w:p>
+      <w:pPr>
+        <w:pStyle w:val="ListParagraph"/>
+        <w:numPr>
+          <w:ilvl w:val="2"/>
+          <w:numId w:val="5"/>
+        </w:numPr>
+        <w:rPr>
+          <w:lang w:val="en-US"/>
+        </w:rPr>
+      </w:pPr>
+      <w:r>
+        <w:rPr>
+          <w:lang w:val="en-US"/>
+        </w:rPr>
+        <w:t>File: artifact.jar</w:t>
+      </w:r>
+    </w:p>
+    <w:p>
+      <w:pPr>
+        <w:pStyle w:val="ListParagraph"/>
+        <w:numPr>
+          <w:ilvl w:val="2"/>
+          <w:numId w:val="5"/>
+        </w:numPr>
+        <w:rPr>
+          <w:lang w:val="en-US"/>
+        </w:rPr>
+      </w:pPr>
+      <w:r>
+        <w:rPr>
+          <w:lang w:val="en-US"/>
+        </w:rPr>
+        <w:t>File: content.jar</w:t>
+      </w:r>
+    </w:p>
+    <w:p>
+      <w:pPr>
+        <w:pStyle w:val="ListParagraph"/>
+        <w:numPr>
+          <w:ilvl w:val="2"/>
+          <w:numId w:val="5"/>
+        </w:numPr>
+        <w:rPr>
+          <w:lang w:val="en-US"/>
+        </w:rPr>
+      </w:pPr>
+      <w:r>
+        <w:rPr>
+          <w:lang w:val="en-US"/>
+        </w:rPr>
+        <w:t>File site.xml</w:t>
+      </w:r>
+    </w:p>
+    <w:p>
+      <w:pPr>
+        <w:pStyle w:val="ListParagraph"/>
+        <w:numPr>
+          <w:ilvl w:val="0"/>
+          <w:numId w:val="5"/>
+        </w:numPr>
+        <w:rPr>
+          <w:lang w:val="en-US"/>
+        </w:rPr>
+      </w:pPr>
+      <w:r>
+        <w:rPr>
+          <w:lang w:val="en-US"/>
+        </w:rPr>
+        <w:t xml:space="preserve">Testing the </w:t>
+      </w:r>
+      <w:commentRangeStart w:id="0"/>
+      <w:r>
+        <w:rPr>
+          <w:lang w:val="en-US"/>
+        </w:rPr>
+        <w:t>release</w:t>
+      </w:r>
+      <w:commentRangeEnd w:id="0"/>
+      <w:r>
+        <w:rPr>
+          <w:rStyle w:val="CommentReference"/>
+        </w:rPr>
+        <w:commentReference w:id="0"/>
+      </w:r>
+      <w:r>
+        <w:rPr>
+          <w:lang w:val="en-US"/>
+        </w:rPr>
+        <w:t>:</w:t>
+      </w:r>
+    </w:p>
+    <w:p>
+      <w:pPr>
+        <w:pStyle w:val="ListParagraph"/>
+        <w:numPr>
+          <w:ilvl w:val="1"/>
+          <w:numId w:val="5"/>
+        </w:numPr>
+        <w:rPr>
+          <w:lang w:val="en-US"/>
+        </w:rPr>
+      </w:pPr>
+      <w:r>
+        <w:rPr>
+          <w:lang w:val="en-US"/>
+        </w:rPr>
+        <w:t>Typically, you should have an Eclipse-instance with an installed EASy-Producer release (after the new release, this should be outdated)</w:t>
+      </w:r>
+    </w:p>
+    <w:p>
+      <w:pPr>
+        <w:pStyle w:val="ListParagraph"/>
+        <w:numPr>
+          <w:ilvl w:val="1"/>
+          <w:numId w:val="5"/>
+        </w:numPr>
+        <w:rPr>
+          <w:lang w:val="en-US"/>
+        </w:rPr>
+      </w:pPr>
+      <w:r>
+        <w:rPr>
+          <w:lang w:val="en-US"/>
+        </w:rPr>
+        <w:t xml:space="preserve">Start this Eclipse-instance and go to </w:t>
+      </w:r>
+      <w:r>
+        <w:rPr>
           <w:i/>
           <w:lang w:val="en-US"/>
         </w:rPr>
-        <w:t>WWW-Folder/eclipse/update-sites/easy/</w:t>
+        <w:t xml:space="preserve">Help </w:t>
+      </w:r>
+      <w:r>
+        <w:rPr>
+          <w:i/>
+          <w:lang w:val="en-US"/>
+        </w:rPr>
+        <w:sym w:font="Wingdings" w:char="F0E0"/>
+      </w:r>
+      <w:r>
+        <w:rPr>
+          <w:i/>
+          <w:lang w:val="en-US"/>
+        </w:rPr>
+        <w:t xml:space="preserve"> Check for Updates</w:t>
+      </w:r>
+      <w:r>
+        <w:rPr>
+          <w:lang w:val="en-US"/>
+        </w:rPr>
+        <w:t xml:space="preserve">. If the release was </w:t>
+      </w:r>
+      <w:r>
+        <w:rPr>
+          <w:lang w:val="en-US"/>
+        </w:rPr>
+        <w:t xml:space="preserve">successfully </w:t>
+      </w:r>
+      <w:r>
+        <w:rPr>
+          <w:lang w:val="en-US"/>
+        </w:rPr>
+        <w:t>build with increased version numbers</w:t>
+      </w:r>
+      <w:r>
+        <w:rPr>
+          <w:lang w:val="en-US"/>
+        </w:rPr>
+        <w:t xml:space="preserve"> for the respective bundles and parent-features</w:t>
+      </w:r>
+      <w:r>
+        <w:rPr>
+          <w:lang w:val="en-US"/>
+        </w:rPr>
+        <w:t xml:space="preserve"> </w:t>
+      </w:r>
+      <w:r>
+        <w:rPr>
+          <w:lang w:val="en-US"/>
+        </w:rPr>
+        <w:t xml:space="preserve">(and </w:t>
+      </w:r>
+      <w:r>
+        <w:rPr>
+          <w:lang w:val="en-US"/>
+        </w:rPr>
+        <w:t>published correctly</w:t>
+      </w:r>
+      <w:r>
+        <w:rPr>
+          <w:lang w:val="en-US"/>
+        </w:rPr>
+        <w:t>)</w:t>
+      </w:r>
+      <w:r>
+        <w:rPr>
+          <w:lang w:val="en-US"/>
+        </w:rPr>
+        <w:t xml:space="preserve">, the features that include the updated bundles will be displayed as </w:t>
+      </w:r>
+      <w:r>
+        <w:rPr>
+          <w:lang w:val="en-US"/>
+        </w:rPr>
+        <w:t>“</w:t>
+      </w:r>
+      <w:r>
+        <w:rPr>
+          <w:lang w:val="en-US"/>
+        </w:rPr>
+        <w:t>ready for update</w:t>
+      </w:r>
+      <w:r>
+        <w:rPr>
+          <w:lang w:val="en-US"/>
+        </w:rPr>
+        <w:t>”</w:t>
+      </w:r>
+      <w:r>
+        <w:rPr>
+          <w:lang w:val="en-US"/>
+        </w:rPr>
+        <w:t>.</w:t>
+      </w:r>
+    </w:p>
+    <w:p>
+      <w:pPr>
+        <w:pStyle w:val="ListParagraph"/>
+        <w:numPr>
+          <w:ilvl w:val="1"/>
+          <w:numId w:val="5"/>
+        </w:numPr>
+        <w:rPr>
+          <w:lang w:val="en-US"/>
+        </w:rPr>
+      </w:pPr>
+      <w:r>
+        <w:rPr>
+          <w:lang w:val="en-US"/>
+        </w:rPr>
+        <w:t>Perform this update a</w:t>
+      </w:r>
+      <w:r>
+        <w:rPr>
+          <w:lang w:val="en-US"/>
+        </w:rPr>
+        <w:t xml:space="preserve">nd </w:t>
+      </w:r>
+      <w:r>
+        <w:rPr>
+          <w:b/>
+          <w:lang w:val="en-US"/>
+        </w:rPr>
+        <w:t xml:space="preserve">test your new or update </w:t>
+      </w:r>
+      <w:commentRangeStart w:id="1"/>
+      <w:r>
+        <w:rPr>
+          <w:b/>
+          <w:lang w:val="en-US"/>
+        </w:rPr>
+        <w:t>functional</w:t>
+      </w:r>
+      <w:r>
+        <w:rPr>
+          <w:b/>
+          <w:lang w:val="en-US"/>
+        </w:rPr>
+        <w:t>it</w:t>
+      </w:r>
+      <w:r>
+        <w:rPr>
+          <w:b/>
+          <w:lang w:val="en-US"/>
+        </w:rPr>
+        <w:t>ies</w:t>
+      </w:r>
+      <w:commentRangeEnd w:id="1"/>
+      <w:r>
+        <w:rPr>
+          <w:rStyle w:val="CommentReference"/>
+        </w:rPr>
+        <w:commentReference w:id="1"/>
+      </w:r>
+      <w:r>
+        <w:rPr>
+          <w:b/>
+          <w:lang w:val="en-US"/>
+        </w:rPr>
+        <w:t xml:space="preserve">. </w:t>
+      </w:r>
+      <w:r>
+        <w:rPr>
+          <w:lang w:val="en-US"/>
+        </w:rPr>
+        <w:t>In particular, test also the UI functionality including the content assists of IVML, VIL and VTL.</w:t>
+      </w:r>
+    </w:p>
+    <w:p>
+      <w:pPr>
+        <w:pStyle w:val="ListParagraph"/>
+        <w:numPr>
+          <w:ilvl w:val="0"/>
+          <w:numId w:val="5"/>
+        </w:numPr>
+        <w:rPr>
+          <w:lang w:val="en-US"/>
+        </w:rPr>
+      </w:pPr>
+      <w:r>
+        <w:rPr>
+          <w:lang w:val="en-US"/>
+        </w:rPr>
+        <w:t xml:space="preserve">Update the (relevant) bundles in the </w:t>
       </w:r>
       <w:proofErr w:type="spellStart"/>
       <w:r>
         <w:rPr>
+          <w:lang w:val="en-US"/>
+        </w:rPr>
+        <w:t>EASyLoader</w:t>
+      </w:r>
+      <w:proofErr w:type="spellEnd"/>
+      <w:r>
+        <w:rPr>
+          <w:lang w:val="en-US"/>
+        </w:rPr>
+        <w:t xml:space="preserve"> by the new bundles of the release. Delete the old bundles in the </w:t>
+      </w:r>
+      <w:proofErr w:type="spellStart"/>
+      <w:r>
+        <w:rPr>
+          <w:lang w:val="en-US"/>
+        </w:rPr>
+        <w:t>EASyLoader</w:t>
+      </w:r>
+      <w:proofErr w:type="spellEnd"/>
+      <w:r>
+        <w:rPr>
+          <w:lang w:val="en-US"/>
+        </w:rPr>
+        <w:t xml:space="preserve"> and run the Generator. </w:t>
+      </w:r>
+    </w:p>
+    <w:p>
+      <w:pPr>
+        <w:pStyle w:val="ListParagraph"/>
+        <w:numPr>
+          <w:ilvl w:val="1"/>
+          <w:numId w:val="5"/>
+        </w:numPr>
+        <w:rPr>
+          <w:lang w:val="en-US"/>
+        </w:rPr>
+      </w:pPr>
+      <w:r>
+        <w:rPr>
+          <w:lang w:val="en-US"/>
+        </w:rPr>
+        <w:t>Test the Command line. Yes, this is needed because accidental dependencies may prevent it from running.</w:t>
+      </w:r>
+    </w:p>
+    <w:p>
+      <w:pPr>
+        <w:pStyle w:val="ListParagraph"/>
+        <w:numPr>
+          <w:ilvl w:val="1"/>
+          <w:numId w:val="5"/>
+        </w:numPr>
+        <w:rPr>
+          <w:lang w:val="en-US"/>
+        </w:rPr>
+      </w:pPr>
+      <w:r>
+        <w:rPr>
+          <w:lang w:val="en-US"/>
+        </w:rPr>
+        <w:t>Commit the command line with the bundled jars – check Jenkins for failures</w:t>
+      </w:r>
+    </w:p>
+    <w:p>
+      <w:pPr>
+        <w:pStyle w:val="ListParagraph"/>
+        <w:numPr>
+          <w:ilvl w:val="1"/>
+          <w:numId w:val="5"/>
+        </w:numPr>
+        <w:rPr>
+          <w:lang w:val="en-US"/>
+        </w:rPr>
+      </w:pPr>
+      <w:r>
+        <w:rPr>
+          <w:lang w:val="en-US"/>
+        </w:rPr>
+        <w:t xml:space="preserve">Test at least the </w:t>
+      </w:r>
+      <w:proofErr w:type="spellStart"/>
+      <w:r>
+        <w:rPr>
+          <w:lang w:val="en-US"/>
+        </w:rPr>
+        <w:t>ResoningCommands</w:t>
+      </w:r>
+      <w:proofErr w:type="spellEnd"/>
+      <w:r>
+        <w:rPr>
+          <w:lang w:val="en-US"/>
+        </w:rPr>
+        <w:t xml:space="preserve"> on your machine with the individual jars (unbundled) replacing the bundled </w:t>
+      </w:r>
+      <w:commentRangeStart w:id="2"/>
+      <w:r>
+        <w:rPr>
+          <w:lang w:val="en-US"/>
+        </w:rPr>
+        <w:t>Jars</w:t>
+      </w:r>
+      <w:commentRangeEnd w:id="2"/>
+      <w:r>
+        <w:rPr>
+          <w:rStyle w:val="CommentReference"/>
+        </w:rPr>
+        <w:commentReference w:id="2"/>
+      </w:r>
+    </w:p>
+    <w:p>
+      <w:pPr>
+        <w:pStyle w:val="ListParagraph"/>
+        <w:numPr>
+          <w:ilvl w:val="1"/>
+          <w:numId w:val="5"/>
+        </w:numPr>
+        <w:rPr>
+          <w:lang w:val="en-US"/>
+        </w:rPr>
+      </w:pPr>
+      <w:r>
+        <w:rPr>
+          <w:lang w:val="en-US"/>
+        </w:rPr>
+        <w:t xml:space="preserve">Jar the EASy </w:t>
+      </w:r>
+      <w:proofErr w:type="spellStart"/>
+      <w:r>
+        <w:rPr>
+          <w:lang w:val="en-US"/>
+        </w:rPr>
+        <w:t>commandline</w:t>
+      </w:r>
+      <w:proofErr w:type="spellEnd"/>
+    </w:p>
+    <w:p>
+      <w:pPr>
+        <w:pStyle w:val="ListParagraph"/>
+        <w:numPr>
+          <w:ilvl w:val="1"/>
+          <w:numId w:val="5"/>
+        </w:numPr>
+        <w:rPr>
+          <w:lang w:val="en-US"/>
+        </w:rPr>
+      </w:pPr>
+      <w:proofErr w:type="spellStart"/>
+      <w:r>
+        <w:rPr>
+          <w:lang w:val="en-US"/>
+        </w:rPr>
+        <w:t>Javadoc</w:t>
+      </w:r>
+      <w:proofErr w:type="spellEnd"/>
+      <w:r>
+        <w:rPr>
+          <w:lang w:val="en-US"/>
+        </w:rPr>
+        <w:t xml:space="preserve"> the EASY </w:t>
+      </w:r>
+      <w:proofErr w:type="spellStart"/>
+      <w:r>
+        <w:rPr>
+          <w:lang w:val="en-US"/>
+        </w:rPr>
+        <w:t>commandline</w:t>
+      </w:r>
+      <w:proofErr w:type="spellEnd"/>
+      <w:r>
+        <w:rPr>
+          <w:lang w:val="en-US"/>
+        </w:rPr>
+        <w:t xml:space="preserve"> and zip the docs.</w:t>
+      </w:r>
+    </w:p>
+    <w:p>
+      <w:pPr>
+        <w:pStyle w:val="ListParagraph"/>
+        <w:numPr>
+          <w:ilvl w:val="1"/>
+          <w:numId w:val="5"/>
+        </w:numPr>
+        <w:rPr>
+          <w:lang w:val="en-US"/>
+        </w:rPr>
+      </w:pPr>
+      <w:r>
+        <w:rPr>
+          <w:lang w:val="en-US"/>
+        </w:rPr>
+        <w:t xml:space="preserve">Copy the created </w:t>
+      </w:r>
+      <w:r>
+        <w:rPr>
+          <w:lang w:val="en-US"/>
+        </w:rPr>
+        <w:t xml:space="preserve">bundled and unbundled </w:t>
+      </w:r>
+      <w:r>
+        <w:rPr>
+          <w:lang w:val="en-US"/>
+        </w:rPr>
+        <w:t xml:space="preserve">jars from dist to the </w:t>
+      </w:r>
+      <w:commentRangeStart w:id="3"/>
+      <w:r>
+        <w:rPr>
+          <w:lang w:val="en-US"/>
+        </w:rPr>
+        <w:t>server</w:t>
+      </w:r>
+      <w:commentRangeEnd w:id="3"/>
+      <w:r>
+        <w:rPr>
+          <w:rStyle w:val="CommentReference"/>
+        </w:rPr>
+        <w:commentReference w:id="3"/>
+      </w:r>
+      <w:r>
+        <w:rPr>
+          <w:lang w:val="en-US"/>
+        </w:rPr>
+        <w:t xml:space="preserve">. Copy the EASy </w:t>
+      </w:r>
+      <w:proofErr w:type="spellStart"/>
+      <w:r>
+        <w:rPr>
+          <w:lang w:val="en-US"/>
+        </w:rPr>
+        <w:t>commandline</w:t>
+      </w:r>
+      <w:proofErr w:type="spellEnd"/>
+      <w:r>
+        <w:rPr>
+          <w:lang w:val="en-US"/>
+        </w:rPr>
+        <w:t xml:space="preserve"> jar (copy into dist and dist-unbundled) as </w:t>
+      </w:r>
+      <w:r>
+        <w:rPr>
+          <w:lang w:val="en-US"/>
+        </w:rPr>
+        <w:t>well as the docs to the server.</w:t>
+      </w:r>
+      <w:r>
+        <w:rPr>
+          <w:lang w:val="en-US"/>
+        </w:rPr>
+        <w:t xml:space="preserve"> (</w:t>
+      </w:r>
+      <w:proofErr w:type="spellStart"/>
+      <w:r>
+        <w:rPr>
+          <w:lang w:val="en-US"/>
+        </w:rPr>
+        <w:t>EASYcmd</w:t>
+      </w:r>
+      <w:proofErr w:type="spellEnd"/>
+      <w:r>
+        <w:rPr>
+          <w:lang w:val="en-US"/>
+        </w:rPr>
+        <w:t>, bundled and unbundled)</w:t>
+      </w:r>
+    </w:p>
+    <w:p>
+      <w:pPr>
+        <w:pStyle w:val="ListParagraph"/>
+        <w:numPr>
+          <w:ilvl w:val="1"/>
+          <w:numId w:val="5"/>
+        </w:numPr>
+        <w:rPr>
+          <w:lang w:val="en-US"/>
+        </w:rPr>
+      </w:pPr>
+      <w:r>
+        <w:rPr>
+          <w:lang w:val="en-US"/>
+        </w:rPr>
+        <w:t xml:space="preserve">Delete </w:t>
+      </w:r>
+      <w:proofErr w:type="spellStart"/>
+      <w:r>
+        <w:rPr>
+          <w:lang w:val="en-US"/>
+        </w:rPr>
+        <w:t>ecj</w:t>
+      </w:r>
+      <w:proofErr w:type="spellEnd"/>
+      <w:r>
+        <w:rPr>
+          <w:lang w:val="en-US"/>
+        </w:rPr>
+        <w:t>-* from the dist-unbundled on the server if required.</w:t>
+      </w:r>
+    </w:p>
+    <w:p>
+      <w:pPr>
+        <w:pStyle w:val="ListParagraph"/>
+        <w:numPr>
+          <w:ilvl w:val="0"/>
+          <w:numId w:val="5"/>
+        </w:numPr>
+        <w:rPr>
+          <w:lang w:val="en-US"/>
+        </w:rPr>
+      </w:pPr>
+      <w:r>
+        <w:rPr>
+          <w:lang w:val="en-US"/>
+        </w:rPr>
+        <w:t xml:space="preserve">Copy the PDFs of the documentation to the </w:t>
+      </w:r>
+      <w:commentRangeStart w:id="4"/>
+      <w:r>
+        <w:rPr>
+          <w:lang w:val="en-US"/>
+        </w:rPr>
+        <w:t>server</w:t>
+      </w:r>
+      <w:commentRangeEnd w:id="4"/>
+      <w:r>
+        <w:rPr>
+          <w:rStyle w:val="CommentReference"/>
+        </w:rPr>
+        <w:commentReference w:id="4"/>
+      </w:r>
+      <w:r>
+        <w:rPr>
+          <w:lang w:val="en-US"/>
+        </w:rPr>
+        <w:t>.</w:t>
+      </w:r>
+    </w:p>
+    <w:p>
+      <w:pPr>
+        <w:pStyle w:val="ListParagraph"/>
+        <w:numPr>
+          <w:ilvl w:val="0"/>
+          <w:numId w:val="5"/>
+        </w:numPr>
+        <w:rPr>
+          <w:lang w:val="en-US"/>
+        </w:rPr>
+      </w:pPr>
+      <w:r>
+        <w:rPr>
+          <w:lang w:val="en-US"/>
+        </w:rPr>
+        <w:t xml:space="preserve">For QM: </w:t>
+      </w:r>
+    </w:p>
+    <w:p>
+      <w:pPr>
+        <w:pStyle w:val="ListParagraph"/>
+        <w:numPr>
+          <w:ilvl w:val="1"/>
+          <w:numId w:val="5"/>
+        </w:numPr>
+        <w:rPr>
+          <w:lang w:val="en-US"/>
+        </w:rPr>
+      </w:pPr>
+      <w:r>
+        <w:rPr>
+          <w:lang w:val="en-US"/>
+        </w:rPr>
+        <w:t xml:space="preserve">With new version numbers </w:t>
+      </w:r>
+      <w:proofErr w:type="spellStart"/>
+      <w:r>
+        <w:rPr>
+          <w:lang w:val="en-US"/>
+        </w:rPr>
+        <w:t>commited</w:t>
+      </w:r>
+      <w:proofErr w:type="spellEnd"/>
+      <w:r>
+        <w:rPr>
+          <w:lang w:val="en-US"/>
+        </w:rPr>
+        <w:t xml:space="preserve">, wait until Jenkins built the </w:t>
+      </w:r>
+      <w:r>
+        <w:rPr>
           <w:i/>
           <w:lang w:val="en-US"/>
         </w:rPr>
-        <w:t>easy_extensions</w:t>
+        <w:t>Standalone</w:t>
+      </w:r>
+      <w:r>
+        <w:rPr>
+          <w:lang w:val="en-US"/>
+        </w:rPr>
+        <w:t xml:space="preserve"> job</w:t>
+      </w:r>
+    </w:p>
+    <w:p>
+      <w:pPr>
+        <w:pStyle w:val="ListParagraph"/>
+        <w:numPr>
+          <w:ilvl w:val="1"/>
+          <w:numId w:val="5"/>
+        </w:numPr>
+        <w:rPr>
+          <w:lang w:val="en-US"/>
+        </w:rPr>
+      </w:pPr>
+      <w:r>
+        <w:rPr>
+          <w:lang w:val="en-US"/>
+        </w:rPr>
+        <w:t xml:space="preserve">Change the version numbers in all </w:t>
+      </w:r>
+      <w:proofErr w:type="spellStart"/>
+      <w:r>
+        <w:rPr>
+          <w:lang w:val="en-US"/>
+        </w:rPr>
+        <w:t>pom</w:t>
       </w:r>
       <w:proofErr w:type="spellEnd"/>
       <w:r>
         <w:rPr>
+          <w:lang w:val="en-US"/>
+        </w:rPr>
+        <w:t xml:space="preserve"> files of </w:t>
+      </w:r>
+      <w:proofErr w:type="spellStart"/>
+      <w:r>
+        <w:rPr>
           <w:i/>
           <w:lang w:val="en-US"/>
         </w:rPr>
-        <w:t>/</w:t>
-      </w:r>
+        <w:t>QualiMaster.EASyRuntime</w:t>
+      </w:r>
+      <w:proofErr w:type="spellEnd"/>
+      <w:r>
+        <w:rPr>
+          <w:lang w:val="en-US"/>
+        </w:rPr>
+        <w:t xml:space="preserve"> </w:t>
+      </w:r>
+      <w:r>
+        <w:rPr>
+          <w:lang w:val="en-US"/>
+        </w:rPr>
+        <w:t>to the (new) EASy release version number (without –SNAPSHOT). Please consider also the Eclipse dependencies. Commit the changes (causes a Maven release).</w:t>
+      </w:r>
+    </w:p>
+    <w:p>
+      <w:pPr>
+        <w:pStyle w:val="ListParagraph"/>
+        <w:numPr>
+          <w:ilvl w:val="1"/>
+          <w:numId w:val="5"/>
+        </w:numPr>
+        <w:rPr>
+          <w:lang w:val="en-US"/>
+        </w:rPr>
+      </w:pPr>
+      <w:r>
+        <w:rPr>
+          <w:lang w:val="en-US"/>
+        </w:rPr>
+        <w:t xml:space="preserve">Wait until Jenkins build job of </w:t>
+      </w:r>
+      <w:proofErr w:type="spellStart"/>
       <w:r>
         <w:rPr>
           <w:i/>
           <w:lang w:val="en-US"/>
         </w:rPr>
-        <w:br/>
-      </w:r>
-      <w:r>
-        <w:rPr>
-          <w:i/>
-          <w:lang w:val="en-US"/>
-        </w:rPr>
-        <w:t>{</w:t>
-      </w:r>
-      <w:proofErr w:type="spellStart"/>
-      <w:r>
-        <w:rPr>
-          <w:i/>
-          <w:lang w:val="en-US"/>
-        </w:rPr>
-        <w:t>ExtensionOrProjectName</w:t>
+        <w:t>QualiMaster.EASyRuntime</w:t>
       </w:r>
       <w:proofErr w:type="spellEnd"/>
       <w:r>
         <w:rPr>
-          <w:i/>
-          <w:lang w:val="en-US"/>
-        </w:rPr>
-        <w:t>}</w:t>
-      </w:r>
-      <w:r>
-        <w:rPr>
-          <w:lang w:val="en-US"/>
-        </w:rPr>
-        <w:t xml:space="preserve"> --- for a release of project- or partner-specific extensions</w:t>
+          <w:lang w:val="en-US"/>
+        </w:rPr>
+        <w:t xml:space="preserve"> is done</w:t>
+      </w:r>
+      <w:r>
+        <w:rPr>
+          <w:lang w:val="en-US"/>
+        </w:rPr>
+        <w:t>.</w:t>
       </w:r>
     </w:p>
     <w:p>
@@ -2051,19 +2766,118 @@
         <w:rPr>
           <w:lang w:val="en-US"/>
         </w:rPr>
-        <w:t>Copy the following files</w:t>
-      </w:r>
-      <w:r>
-        <w:rPr>
-          <w:lang w:val="en-US"/>
-        </w:rPr>
-        <w:t xml:space="preserve"> and folders</w:t>
-      </w:r>
-      <w:r>
-        <w:rPr>
-          <w:lang w:val="en-US"/>
-        </w:rPr>
-        <w:t xml:space="preserve"> of the newly created release to one of the folders described above:</w:t>
+        <w:t>Change all EASy-/Eclipse-related version numbers to the next expected EASy release version number and add the –SNAPSHOT prefix.</w:t>
+      </w:r>
+    </w:p>
+    <w:p>
+      <w:pPr>
+        <w:pStyle w:val="ListParagraph"/>
+        <w:numPr>
+          <w:ilvl w:val="1"/>
+          <w:numId w:val="5"/>
+        </w:numPr>
+        <w:rPr>
+          <w:lang w:val="en-US"/>
+        </w:rPr>
+      </w:pPr>
+      <w:r>
+        <w:rPr>
+          <w:lang w:val="en-US"/>
+        </w:rPr>
+        <w:t>Commit again (causes start of new snapshot series).</w:t>
+      </w:r>
+    </w:p>
+    <w:p>
+      <w:pPr>
+        <w:pStyle w:val="ListParagraph"/>
+        <w:numPr>
+          <w:ilvl w:val="1"/>
+          <w:numId w:val="5"/>
+        </w:numPr>
+        <w:rPr>
+          <w:lang w:val="en-US"/>
+        </w:rPr>
+      </w:pPr>
+      <w:r>
+        <w:rPr>
+          <w:lang w:val="en-US"/>
+        </w:rPr>
+        <w:t>Inform SSE-QM team about new version so that the infrastructure can be updated accordingly.</w:t>
+      </w:r>
+    </w:p>
+    <w:p>
+      <w:pPr>
+        <w:pStyle w:val="ListParagraph"/>
+        <w:numPr>
+          <w:ilvl w:val="0"/>
+          <w:numId w:val="5"/>
+        </w:numPr>
+        <w:rPr>
+          <w:lang w:val="en-US"/>
+        </w:rPr>
+      </w:pPr>
+      <w:r>
+        <w:rPr>
+          <w:b/>
+          <w:lang w:val="en-US"/>
+        </w:rPr>
+        <w:t>Inform about new release</w:t>
+      </w:r>
+      <w:r>
+        <w:rPr>
+          <w:lang w:val="en-US"/>
+        </w:rPr>
+        <w:t>:</w:t>
+      </w:r>
+    </w:p>
+    <w:p>
+      <w:pPr>
+        <w:pStyle w:val="ListParagraph"/>
+        <w:numPr>
+          <w:ilvl w:val="1"/>
+          <w:numId w:val="5"/>
+        </w:numPr>
+        <w:rPr>
+          <w:lang w:val="en-US"/>
+        </w:rPr>
+      </w:pPr>
+      <w:r>
+        <w:rPr>
+          <w:lang w:val="en-US"/>
+        </w:rPr>
+        <w:t xml:space="preserve">If testing the new release was successful (no [new] errors found), the new release should be </w:t>
+      </w:r>
+      <w:r>
+        <w:rPr>
+          <w:lang w:val="en-US"/>
+        </w:rPr>
+        <w:t xml:space="preserve">announced, typically via mail. Mention explicitly the </w:t>
+      </w:r>
+      <w:r>
+        <w:rPr>
+          <w:b/>
+          <w:lang w:val="en-US"/>
+        </w:rPr>
+        <w:t>new features</w:t>
+      </w:r>
+      <w:r>
+        <w:rPr>
+          <w:lang w:val="en-US"/>
+        </w:rPr>
+        <w:t xml:space="preserve"> or the </w:t>
+      </w:r>
+      <w:r>
+        <w:rPr>
+          <w:b/>
+          <w:lang w:val="en-US"/>
+        </w:rPr>
+        <w:t>specific reason for the release</w:t>
+      </w:r>
+      <w:r>
+        <w:rPr>
+          <w:lang w:val="en-US"/>
+        </w:rPr>
+        <w:t>.</w:t>
       </w:r>
     </w:p>
     <w:p>
@@ -2081,834 +2895,6 @@
         <w:rPr>
           <w:lang w:val="en-US"/>
         </w:rPr>
-        <w:t>Folder: features (including all nested files)</w:t>
-      </w:r>
-    </w:p>
-    <w:p>
-      <w:pPr>
-        <w:pStyle w:val="ListParagraph"/>
-        <w:numPr>
-          <w:ilvl w:val="2"/>
-          <w:numId w:val="5"/>
-        </w:numPr>
-        <w:rPr>
-          <w:lang w:val="en-US"/>
-        </w:rPr>
-      </w:pPr>
-      <w:r>
-        <w:rPr>
-          <w:lang w:val="en-US"/>
-        </w:rPr>
-        <w:t xml:space="preserve">Folder: </w:t>
-      </w:r>
-      <w:proofErr w:type="spellStart"/>
-      <w:r>
-        <w:rPr>
-          <w:lang w:val="en-US"/>
-        </w:rPr>
-        <w:t>plugins</w:t>
-      </w:r>
-      <w:proofErr w:type="spellEnd"/>
-      <w:r>
-        <w:rPr>
-          <w:lang w:val="en-US"/>
-        </w:rPr>
-        <w:t xml:space="preserve"> (including all nested files)</w:t>
-      </w:r>
-    </w:p>
-    <w:p>
-      <w:pPr>
-        <w:pStyle w:val="ListParagraph"/>
-        <w:numPr>
-          <w:ilvl w:val="2"/>
-          <w:numId w:val="5"/>
-        </w:numPr>
-        <w:rPr>
-          <w:lang w:val="en-US"/>
-        </w:rPr>
-      </w:pPr>
-      <w:r>
-        <w:rPr>
-          <w:lang w:val="en-US"/>
-        </w:rPr>
-        <w:t>File: artifact.jar</w:t>
-      </w:r>
-    </w:p>
-    <w:p>
-      <w:pPr>
-        <w:pStyle w:val="ListParagraph"/>
-        <w:numPr>
-          <w:ilvl w:val="2"/>
-          <w:numId w:val="5"/>
-        </w:numPr>
-        <w:rPr>
-          <w:lang w:val="en-US"/>
-        </w:rPr>
-      </w:pPr>
-      <w:r>
-        <w:rPr>
-          <w:lang w:val="en-US"/>
-        </w:rPr>
-        <w:t>File: content.jar</w:t>
-      </w:r>
-    </w:p>
-    <w:p>
-      <w:pPr>
-        <w:pStyle w:val="ListParagraph"/>
-        <w:numPr>
-          <w:ilvl w:val="2"/>
-          <w:numId w:val="5"/>
-        </w:numPr>
-        <w:rPr>
-          <w:lang w:val="en-US"/>
-        </w:rPr>
-      </w:pPr>
-      <w:r>
-        <w:rPr>
-          <w:lang w:val="en-US"/>
-        </w:rPr>
-        <w:t>File site.xml</w:t>
-      </w:r>
-    </w:p>
-    <w:p>
-      <w:pPr>
-        <w:pStyle w:val="ListParagraph"/>
-        <w:numPr>
-          <w:ilvl w:val="0"/>
-          <w:numId w:val="5"/>
-        </w:numPr>
-        <w:rPr>
-          <w:lang w:val="en-US"/>
-        </w:rPr>
-      </w:pPr>
-      <w:r>
-        <w:rPr>
-          <w:lang w:val="en-US"/>
-        </w:rPr>
-        <w:t xml:space="preserve">Testing the </w:t>
-      </w:r>
-      <w:commentRangeStart w:id="0"/>
-      <w:r>
-        <w:rPr>
-          <w:lang w:val="en-US"/>
-        </w:rPr>
-        <w:t>release</w:t>
-      </w:r>
-      <w:commentRangeEnd w:id="0"/>
-      <w:r>
-        <w:rPr>
-          <w:rStyle w:val="CommentReference"/>
-        </w:rPr>
-        <w:commentReference w:id="0"/>
-      </w:r>
-      <w:r>
-        <w:rPr>
-          <w:lang w:val="en-US"/>
-        </w:rPr>
-        <w:t>:</w:t>
-      </w:r>
-    </w:p>
-    <w:p>
-      <w:pPr>
-        <w:pStyle w:val="ListParagraph"/>
-        <w:numPr>
-          <w:ilvl w:val="1"/>
-          <w:numId w:val="5"/>
-        </w:numPr>
-        <w:rPr>
-          <w:lang w:val="en-US"/>
-        </w:rPr>
-      </w:pPr>
-      <w:r>
-        <w:rPr>
-          <w:lang w:val="en-US"/>
-        </w:rPr>
-        <w:t xml:space="preserve">Typically, you should have an Eclipse-instance with an installed </w:t>
-      </w:r>
-      <w:proofErr w:type="spellStart"/>
-      <w:r>
-        <w:rPr>
-          <w:lang w:val="en-US"/>
-        </w:rPr>
-        <w:t>EASy</w:t>
-      </w:r>
-      <w:proofErr w:type="spellEnd"/>
-      <w:r>
-        <w:rPr>
-          <w:lang w:val="en-US"/>
-        </w:rPr>
-        <w:t>-Producer release (after the new release, this should be outdated)</w:t>
-      </w:r>
-    </w:p>
-    <w:p>
-      <w:pPr>
-        <w:pStyle w:val="ListParagraph"/>
-        <w:numPr>
-          <w:ilvl w:val="1"/>
-          <w:numId w:val="5"/>
-        </w:numPr>
-        <w:rPr>
-          <w:lang w:val="en-US"/>
-        </w:rPr>
-      </w:pPr>
-      <w:r>
-        <w:rPr>
-          <w:lang w:val="en-US"/>
-        </w:rPr>
-        <w:t xml:space="preserve">Start this Eclipse-instance and go to </w:t>
-      </w:r>
-      <w:r>
-        <w:rPr>
-          <w:i/>
-          <w:lang w:val="en-US"/>
-        </w:rPr>
-        <w:t xml:space="preserve">Help </w:t>
-      </w:r>
-      <w:r>
-        <w:rPr>
-          <w:i/>
-          <w:lang w:val="en-US"/>
-        </w:rPr>
-        <w:sym w:font="Wingdings" w:char="F0E0"/>
-      </w:r>
-      <w:r>
-        <w:rPr>
-          <w:i/>
-          <w:lang w:val="en-US"/>
-        </w:rPr>
-        <w:t xml:space="preserve"> Check for Updates</w:t>
-      </w:r>
-      <w:r>
-        <w:rPr>
-          <w:lang w:val="en-US"/>
-        </w:rPr>
-        <w:t xml:space="preserve">. If the release was </w:t>
-      </w:r>
-      <w:r>
-        <w:rPr>
-          <w:lang w:val="en-US"/>
-        </w:rPr>
-        <w:t xml:space="preserve">successfully </w:t>
-      </w:r>
-      <w:r>
-        <w:rPr>
-          <w:lang w:val="en-US"/>
-        </w:rPr>
-        <w:t>build with increased version numbers</w:t>
-      </w:r>
-      <w:r>
-        <w:rPr>
-          <w:lang w:val="en-US"/>
-        </w:rPr>
-        <w:t xml:space="preserve"> for the respective bundles and </w:t>
-      </w:r>
-      <w:r>
-        <w:rPr>
-          <w:lang w:val="en-US"/>
-        </w:rPr>
-        <w:lastRenderedPageBreak/>
-        <w:t>parent-features</w:t>
-      </w:r>
-      <w:r>
-        <w:rPr>
-          <w:lang w:val="en-US"/>
-        </w:rPr>
-        <w:t xml:space="preserve"> </w:t>
-      </w:r>
-      <w:r>
-        <w:rPr>
-          <w:lang w:val="en-US"/>
-        </w:rPr>
-        <w:t xml:space="preserve">(and </w:t>
-      </w:r>
-      <w:r>
-        <w:rPr>
-          <w:lang w:val="en-US"/>
-        </w:rPr>
-        <w:t>published correctly</w:t>
-      </w:r>
-      <w:r>
-        <w:rPr>
-          <w:lang w:val="en-US"/>
-        </w:rPr>
-        <w:t>)</w:t>
-      </w:r>
-      <w:r>
-        <w:rPr>
-          <w:lang w:val="en-US"/>
-        </w:rPr>
-        <w:t xml:space="preserve">, the features that include the updated bundles will be displayed as </w:t>
-      </w:r>
-      <w:r>
-        <w:rPr>
-          <w:lang w:val="en-US"/>
-        </w:rPr>
-        <w:t>“</w:t>
-      </w:r>
-      <w:r>
-        <w:rPr>
-          <w:lang w:val="en-US"/>
-        </w:rPr>
-        <w:t>ready for update</w:t>
-      </w:r>
-      <w:r>
-        <w:rPr>
-          <w:lang w:val="en-US"/>
-        </w:rPr>
-        <w:t>”</w:t>
-      </w:r>
-      <w:r>
-        <w:rPr>
-          <w:lang w:val="en-US"/>
-        </w:rPr>
-        <w:t>.</w:t>
-      </w:r>
-    </w:p>
-    <w:p>
-      <w:pPr>
-        <w:pStyle w:val="ListParagraph"/>
-        <w:numPr>
-          <w:ilvl w:val="1"/>
-          <w:numId w:val="5"/>
-        </w:numPr>
-        <w:rPr>
-          <w:lang w:val="en-US"/>
-        </w:rPr>
-      </w:pPr>
-      <w:r>
-        <w:rPr>
-          <w:lang w:val="en-US"/>
-        </w:rPr>
-        <w:t>Perform this update a</w:t>
-      </w:r>
-      <w:r>
-        <w:rPr>
-          <w:lang w:val="en-US"/>
-        </w:rPr>
-        <w:t xml:space="preserve">nd </w:t>
-      </w:r>
-      <w:r>
-        <w:rPr>
-          <w:b/>
-          <w:lang w:val="en-US"/>
-        </w:rPr>
-        <w:t xml:space="preserve">test your new or update </w:t>
-      </w:r>
-      <w:commentRangeStart w:id="1"/>
-      <w:r>
-        <w:rPr>
-          <w:b/>
-          <w:lang w:val="en-US"/>
-        </w:rPr>
-        <w:t>functional</w:t>
-      </w:r>
-      <w:r>
-        <w:rPr>
-          <w:b/>
-          <w:lang w:val="en-US"/>
-        </w:rPr>
-        <w:t>it</w:t>
-      </w:r>
-      <w:r>
-        <w:rPr>
-          <w:b/>
-          <w:lang w:val="en-US"/>
-        </w:rPr>
-        <w:t>ies</w:t>
-      </w:r>
-      <w:commentRangeEnd w:id="1"/>
-      <w:r>
-        <w:rPr>
-          <w:rStyle w:val="CommentReference"/>
-        </w:rPr>
-        <w:commentReference w:id="1"/>
-      </w:r>
-      <w:r>
-        <w:rPr>
-          <w:b/>
-          <w:lang w:val="en-US"/>
-        </w:rPr>
-        <w:t xml:space="preserve">. </w:t>
-      </w:r>
-      <w:r>
-        <w:rPr>
-          <w:lang w:val="en-US"/>
-        </w:rPr>
-        <w:t>In particular, test also the UI functionality including the content assists of IVML, VIL and VTL.</w:t>
-      </w:r>
-    </w:p>
-    <w:p>
-      <w:pPr>
-        <w:pStyle w:val="ListParagraph"/>
-        <w:numPr>
-          <w:ilvl w:val="0"/>
-          <w:numId w:val="5"/>
-        </w:numPr>
-        <w:rPr>
-          <w:lang w:val="en-US"/>
-        </w:rPr>
-      </w:pPr>
-      <w:r>
-        <w:rPr>
-          <w:lang w:val="en-US"/>
-        </w:rPr>
-        <w:t xml:space="preserve">Update the (relevant) bundles in the </w:t>
-      </w:r>
-      <w:proofErr w:type="spellStart"/>
-      <w:r>
-        <w:rPr>
-          <w:lang w:val="en-US"/>
-        </w:rPr>
-        <w:t>EASyLoader</w:t>
-      </w:r>
-      <w:proofErr w:type="spellEnd"/>
-      <w:r>
-        <w:rPr>
-          <w:lang w:val="en-US"/>
-        </w:rPr>
-        <w:t xml:space="preserve"> by the new bundles of the release. Delete the old bundles in the </w:t>
-      </w:r>
-      <w:proofErr w:type="spellStart"/>
-      <w:r>
-        <w:rPr>
-          <w:lang w:val="en-US"/>
-        </w:rPr>
-        <w:t>EASyLoader</w:t>
-      </w:r>
-      <w:proofErr w:type="spellEnd"/>
-      <w:r>
-        <w:rPr>
-          <w:lang w:val="en-US"/>
-        </w:rPr>
-        <w:t xml:space="preserve"> and run the Generator. </w:t>
-      </w:r>
-    </w:p>
-    <w:p>
-      <w:pPr>
-        <w:pStyle w:val="ListParagraph"/>
-        <w:numPr>
-          <w:ilvl w:val="1"/>
-          <w:numId w:val="5"/>
-        </w:numPr>
-        <w:rPr>
-          <w:lang w:val="en-US"/>
-        </w:rPr>
-      </w:pPr>
-      <w:r>
-        <w:rPr>
-          <w:lang w:val="en-US"/>
-        </w:rPr>
-        <w:t>Test the Command line. Yes, this is needed because accidental dependencies may prevent it from running.</w:t>
-      </w:r>
-    </w:p>
-    <w:p>
-      <w:pPr>
-        <w:pStyle w:val="ListParagraph"/>
-        <w:numPr>
-          <w:ilvl w:val="1"/>
-          <w:numId w:val="5"/>
-        </w:numPr>
-        <w:rPr>
-          <w:lang w:val="en-US"/>
-        </w:rPr>
-      </w:pPr>
-      <w:r>
-        <w:rPr>
-          <w:lang w:val="en-US"/>
-        </w:rPr>
-        <w:t>Commit the command line with the bundled jars – check Jenkins for failures</w:t>
-      </w:r>
-    </w:p>
-    <w:p>
-      <w:pPr>
-        <w:pStyle w:val="ListParagraph"/>
-        <w:numPr>
-          <w:ilvl w:val="1"/>
-          <w:numId w:val="5"/>
-        </w:numPr>
-        <w:rPr>
-          <w:lang w:val="en-US"/>
-        </w:rPr>
-      </w:pPr>
-      <w:r>
-        <w:rPr>
-          <w:lang w:val="en-US"/>
-        </w:rPr>
-        <w:t xml:space="preserve">Test at least the </w:t>
-      </w:r>
-      <w:proofErr w:type="spellStart"/>
-      <w:r>
-        <w:rPr>
-          <w:lang w:val="en-US"/>
-        </w:rPr>
-        <w:t>ResoningCommands</w:t>
-      </w:r>
-      <w:proofErr w:type="spellEnd"/>
-      <w:r>
-        <w:rPr>
-          <w:lang w:val="en-US"/>
-        </w:rPr>
-        <w:t xml:space="preserve"> on your machine with the individual jars (unbundled) replacing the bundled </w:t>
-      </w:r>
-      <w:commentRangeStart w:id="2"/>
-      <w:r>
-        <w:rPr>
-          <w:lang w:val="en-US"/>
-        </w:rPr>
-        <w:t>Jars</w:t>
-      </w:r>
-      <w:commentRangeEnd w:id="2"/>
-      <w:r>
-        <w:rPr>
-          <w:rStyle w:val="CommentReference"/>
-        </w:rPr>
-        <w:commentReference w:id="2"/>
-      </w:r>
-    </w:p>
-    <w:p>
-      <w:pPr>
-        <w:pStyle w:val="ListParagraph"/>
-        <w:numPr>
-          <w:ilvl w:val="1"/>
-          <w:numId w:val="5"/>
-        </w:numPr>
-        <w:rPr>
-          <w:lang w:val="en-US"/>
-        </w:rPr>
-      </w:pPr>
-      <w:r>
-        <w:rPr>
-          <w:lang w:val="en-US"/>
-        </w:rPr>
-        <w:t xml:space="preserve">Jar the </w:t>
-      </w:r>
-      <w:proofErr w:type="spellStart"/>
-      <w:r>
-        <w:rPr>
-          <w:lang w:val="en-US"/>
-        </w:rPr>
-        <w:t>EASy</w:t>
-      </w:r>
-      <w:proofErr w:type="spellEnd"/>
-      <w:r>
-        <w:rPr>
-          <w:lang w:val="en-US"/>
-        </w:rPr>
-        <w:t xml:space="preserve"> </w:t>
-      </w:r>
-      <w:proofErr w:type="spellStart"/>
-      <w:r>
-        <w:rPr>
-          <w:lang w:val="en-US"/>
-        </w:rPr>
-        <w:t>commandline</w:t>
-      </w:r>
-      <w:proofErr w:type="spellEnd"/>
-    </w:p>
-    <w:p>
-      <w:pPr>
-        <w:pStyle w:val="ListParagraph"/>
-        <w:numPr>
-          <w:ilvl w:val="1"/>
-          <w:numId w:val="5"/>
-        </w:numPr>
-        <w:rPr>
-          <w:lang w:val="en-US"/>
-        </w:rPr>
-      </w:pPr>
-      <w:proofErr w:type="spellStart"/>
-      <w:r>
-        <w:rPr>
-          <w:lang w:val="en-US"/>
-        </w:rPr>
-        <w:t>Javadoc</w:t>
-      </w:r>
-      <w:proofErr w:type="spellEnd"/>
-      <w:r>
-        <w:rPr>
-          <w:lang w:val="en-US"/>
-        </w:rPr>
-        <w:t xml:space="preserve"> the EASY </w:t>
-      </w:r>
-      <w:proofErr w:type="spellStart"/>
-      <w:r>
-        <w:rPr>
-          <w:lang w:val="en-US"/>
-        </w:rPr>
-        <w:t>commandline</w:t>
-      </w:r>
-      <w:proofErr w:type="spellEnd"/>
-      <w:r>
-        <w:rPr>
-          <w:lang w:val="en-US"/>
-        </w:rPr>
-        <w:t xml:space="preserve"> and zip the docs.</w:t>
-      </w:r>
-    </w:p>
-    <w:p>
-      <w:pPr>
-        <w:pStyle w:val="ListParagraph"/>
-        <w:numPr>
-          <w:ilvl w:val="1"/>
-          <w:numId w:val="5"/>
-        </w:numPr>
-        <w:rPr>
-          <w:lang w:val="en-US"/>
-        </w:rPr>
-      </w:pPr>
-      <w:r>
-        <w:rPr>
-          <w:lang w:val="en-US"/>
-        </w:rPr>
-        <w:t xml:space="preserve">Copy the created </w:t>
-      </w:r>
-      <w:r>
-        <w:rPr>
-          <w:lang w:val="en-US"/>
-        </w:rPr>
-        <w:t xml:space="preserve">bundled and unbundled </w:t>
-      </w:r>
-      <w:r>
-        <w:rPr>
-          <w:lang w:val="en-US"/>
-        </w:rPr>
-        <w:t xml:space="preserve">jars from dist to the </w:t>
-      </w:r>
-      <w:commentRangeStart w:id="3"/>
-      <w:r>
-        <w:rPr>
-          <w:lang w:val="en-US"/>
-        </w:rPr>
-        <w:t>server</w:t>
-      </w:r>
-      <w:commentRangeEnd w:id="3"/>
-      <w:r>
-        <w:rPr>
-          <w:rStyle w:val="CommentReference"/>
-        </w:rPr>
-        <w:commentReference w:id="3"/>
-      </w:r>
-      <w:r>
-        <w:rPr>
-          <w:lang w:val="en-US"/>
-        </w:rPr>
-        <w:t xml:space="preserve">. Copy the </w:t>
-      </w:r>
-      <w:proofErr w:type="spellStart"/>
-      <w:r>
-        <w:rPr>
-          <w:lang w:val="en-US"/>
-        </w:rPr>
-        <w:t>EASy</w:t>
-      </w:r>
-      <w:proofErr w:type="spellEnd"/>
-      <w:r>
-        <w:rPr>
-          <w:lang w:val="en-US"/>
-        </w:rPr>
-        <w:t xml:space="preserve"> </w:t>
-      </w:r>
-      <w:proofErr w:type="spellStart"/>
-      <w:r>
-        <w:rPr>
-          <w:lang w:val="en-US"/>
-        </w:rPr>
-        <w:t>commandline</w:t>
-      </w:r>
-      <w:proofErr w:type="spellEnd"/>
-      <w:r>
-        <w:rPr>
-          <w:lang w:val="en-US"/>
-        </w:rPr>
-        <w:t xml:space="preserve"> jar (copy into dist and dist-unbundled) as </w:t>
-      </w:r>
-      <w:r>
-        <w:rPr>
-          <w:lang w:val="en-US"/>
-        </w:rPr>
-        <w:t>well as the docs to the server.</w:t>
-      </w:r>
-      <w:r>
-        <w:rPr>
-          <w:lang w:val="en-US"/>
-        </w:rPr>
-        <w:t xml:space="preserve"> (</w:t>
-      </w:r>
-      <w:proofErr w:type="spellStart"/>
-      <w:r>
-        <w:rPr>
-          <w:lang w:val="en-US"/>
-        </w:rPr>
-        <w:t>EASYcmd</w:t>
-      </w:r>
-      <w:proofErr w:type="spellEnd"/>
-      <w:r>
-        <w:rPr>
-          <w:lang w:val="en-US"/>
-        </w:rPr>
-        <w:t>, bundled and unbundled)</w:t>
-      </w:r>
-    </w:p>
-    <w:p>
-      <w:pPr>
-        <w:pStyle w:val="ListParagraph"/>
-        <w:numPr>
-          <w:ilvl w:val="1"/>
-          <w:numId w:val="5"/>
-        </w:numPr>
-        <w:rPr>
-          <w:lang w:val="en-US"/>
-        </w:rPr>
-      </w:pPr>
-      <w:r>
-        <w:rPr>
-          <w:lang w:val="en-US"/>
-        </w:rPr>
-        <w:t xml:space="preserve">Delete </w:t>
-      </w:r>
-      <w:proofErr w:type="spellStart"/>
-      <w:r>
-        <w:rPr>
-          <w:lang w:val="en-US"/>
-        </w:rPr>
-        <w:t>ecj</w:t>
-      </w:r>
-      <w:proofErr w:type="spellEnd"/>
-      <w:r>
-        <w:rPr>
-          <w:lang w:val="en-US"/>
-        </w:rPr>
-        <w:t>-* from the dist-unbundled on the server if required.</w:t>
-      </w:r>
-    </w:p>
-    <w:p>
-      <w:pPr>
-        <w:pStyle w:val="ListParagraph"/>
-        <w:numPr>
-          <w:ilvl w:val="0"/>
-          <w:numId w:val="5"/>
-        </w:numPr>
-        <w:rPr>
-          <w:lang w:val="en-US"/>
-        </w:rPr>
-      </w:pPr>
-      <w:r>
-        <w:rPr>
-          <w:lang w:val="en-US"/>
-        </w:rPr>
-        <w:t xml:space="preserve">Copy the PDFs of the documentation to the </w:t>
-      </w:r>
-      <w:commentRangeStart w:id="4"/>
-      <w:r>
-        <w:rPr>
-          <w:lang w:val="en-US"/>
-        </w:rPr>
-        <w:t>server</w:t>
-      </w:r>
-      <w:commentRangeEnd w:id="4"/>
-      <w:r>
-        <w:rPr>
-          <w:rStyle w:val="CommentReference"/>
-        </w:rPr>
-        <w:commentReference w:id="4"/>
-      </w:r>
-      <w:r>
-        <w:rPr>
-          <w:lang w:val="en-US"/>
-        </w:rPr>
-        <w:t>.</w:t>
-      </w:r>
-    </w:p>
-    <w:p>
-      <w:pPr>
-        <w:pStyle w:val="ListParagraph"/>
-        <w:numPr>
-          <w:ilvl w:val="0"/>
-          <w:numId w:val="5"/>
-        </w:numPr>
-        <w:rPr>
-          <w:lang w:val="en-US"/>
-        </w:rPr>
-      </w:pPr>
-      <w:r>
-        <w:rPr>
-          <w:b/>
-          <w:lang w:val="en-US"/>
-        </w:rPr>
-        <w:t>Inform about new release</w:t>
-      </w:r>
-      <w:r>
-        <w:rPr>
-          <w:lang w:val="en-US"/>
-        </w:rPr>
-        <w:t>:</w:t>
-      </w:r>
-    </w:p>
-    <w:p>
-      <w:pPr>
-        <w:pStyle w:val="ListParagraph"/>
-        <w:numPr>
-          <w:ilvl w:val="1"/>
-          <w:numId w:val="5"/>
-        </w:numPr>
-        <w:rPr>
-          <w:lang w:val="en-US"/>
-        </w:rPr>
-      </w:pPr>
-      <w:r>
-        <w:rPr>
-          <w:lang w:val="en-US"/>
-        </w:rPr>
-        <w:t xml:space="preserve">If testing the new release was successful (no [new] errors found), the new release should be </w:t>
-      </w:r>
-      <w:r>
-        <w:rPr>
-          <w:lang w:val="en-US"/>
-        </w:rPr>
-        <w:t xml:space="preserve">announced, typically via mail. Mention explicitly the </w:t>
-      </w:r>
-      <w:r>
-        <w:rPr>
-          <w:b/>
-          <w:lang w:val="en-US"/>
-        </w:rPr>
-        <w:t>new features</w:t>
-      </w:r>
-      <w:r>
-        <w:rPr>
-          <w:lang w:val="en-US"/>
-        </w:rPr>
-        <w:t xml:space="preserve"> or the </w:t>
-      </w:r>
-      <w:r>
-        <w:rPr>
-          <w:b/>
-          <w:lang w:val="en-US"/>
-        </w:rPr>
-        <w:t>specific reason for the release</w:t>
-      </w:r>
-      <w:r>
-        <w:rPr>
-          <w:lang w:val="en-US"/>
-        </w:rPr>
-        <w:t>.</w:t>
-      </w:r>
-    </w:p>
-    <w:p>
-      <w:pPr>
-        <w:pStyle w:val="ListParagraph"/>
-        <w:numPr>
-          <w:ilvl w:val="2"/>
-          <w:numId w:val="5"/>
-        </w:numPr>
-        <w:rPr>
-          <w:lang w:val="en-US"/>
-        </w:rPr>
-      </w:pPr>
-      <w:r>
-        <w:rPr>
-          <w:lang w:val="en-US"/>
-        </w:rPr>
         <w:t>Internal:</w:t>
       </w:r>
     </w:p>
@@ -2927,21 +2913,7 @@
         <w:rPr>
           <w:lang w:val="en-US"/>
         </w:rPr>
-        <w:t xml:space="preserve">Subject: [Release: </w:t>
-      </w:r>
-      <w:proofErr w:type="spellStart"/>
-      <w:r>
-        <w:rPr>
-          <w:lang w:val="en-US"/>
-        </w:rPr>
-        <w:t>EASy</w:t>
-      </w:r>
-      <w:proofErr w:type="spellEnd"/>
-      <w:r>
-        <w:rPr>
-          <w:lang w:val="en-US"/>
-        </w:rPr>
-        <w:t xml:space="preserve">] </w:t>
+        <w:t xml:space="preserve">Subject: [Release: EASy] </w:t>
       </w:r>
       <w:r>
         <w:rPr>
@@ -3086,6 +3058,9 @@
     <w:p>
       <w:pPr>
         <w:pStyle w:val="CommentText"/>
+        <w:rPr>
+          <w:lang w:val="en-US"/>
+        </w:rPr>
       </w:pPr>
       <w:r>
         <w:rPr>
@@ -3093,13 +3068,11 @@
         </w:rPr>
         <w:annotationRef/>
       </w:r>
-      <w:proofErr w:type="spellStart"/>
-      <w:r>
-        <w:t>Unspecific</w:t>
-      </w:r>
-      <w:proofErr w:type="spellEnd"/>
-      <w:r>
-        <w:t>!</w:t>
+      <w:r>
+        <w:rPr>
+          <w:lang w:val="en-US"/>
+        </w:rPr>
+        <w:t>Unspecific!</w:t>
       </w:r>
     </w:p>
   </w:comment>
@@ -3263,21 +3236,7 @@
         <w:rPr>
           <w:lang w:val="en-US"/>
         </w:rPr>
-        <w:t xml:space="preserve"> Due to historical reasons the core update site of </w:t>
-      </w:r>
-      <w:proofErr w:type="spellStart"/>
-      <w:r>
-        <w:rPr>
-          <w:lang w:val="en-US"/>
-        </w:rPr>
-        <w:t>EASy</w:t>
-      </w:r>
-      <w:proofErr w:type="spellEnd"/>
-      <w:r>
-        <w:rPr>
-          <w:lang w:val="en-US"/>
-        </w:rPr>
-        <w:t xml:space="preserve">-Producer also provides the features </w:t>
+        <w:t xml:space="preserve"> Due to historical reasons the core update site of EASy-Producer also provides the features </w:t>
       </w:r>
       <w:r>
         <w:rPr>
@@ -3295,21 +3254,7 @@
         <w:rPr>
           <w:lang w:val="en-US"/>
         </w:rPr>
-        <w:t xml:space="preserve">We will restructure this update site in the future to decouple the INDENICA-specific features from the core features of </w:t>
-      </w:r>
-      <w:proofErr w:type="spellStart"/>
-      <w:r>
-        <w:rPr>
-          <w:lang w:val="en-US"/>
-        </w:rPr>
-        <w:t>EASy</w:t>
-      </w:r>
-      <w:proofErr w:type="spellEnd"/>
-      <w:r>
-        <w:rPr>
-          <w:lang w:val="en-US"/>
-        </w:rPr>
-        <w:t>-Producer.</w:t>
+        <w:t>We will restructure this update site in the future to decouple the INDENICA-specific features from the core features of EASy-Producer.</w:t>
       </w:r>
     </w:p>
   </w:footnote>
@@ -4693,7 +4638,7 @@
 </file>
 
 <file path=customXml/itemProps1.xml><?xml version="1.0" encoding="utf-8"?>
-<ds:datastoreItem xmlns:ds="http://schemas.openxmlformats.org/officeDocument/2006/customXml" ds:itemID="{411CDE2E-CB3C-4C1F-BF6E-6FD090BF1BF5}">
+<ds:datastoreItem xmlns:ds="http://schemas.openxmlformats.org/officeDocument/2006/customXml" ds:itemID="{9479BF4C-8900-4E98-8DB3-83189C94836E}">
   <ds:schemaRefs>
     <ds:schemaRef ds:uri="http://schemas.openxmlformats.org/officeDocument/2006/bibliography"/>
   </ds:schemaRefs>

</xml_diff>

<commit_message>
update for Maven Central deployment
</commit_message>
<xml_diff>
--- a/doc/Easy Producer release preparation.docx
+++ b/doc/Easy Producer release preparation.docx
@@ -1,6 +1,6 @@
 
 <file path=word/document.xml><?xml version="1.0" encoding="utf-8"?>
-<w:document xmlns:wpc="http://schemas.microsoft.com/office/word/2010/wordprocessingCanvas" xmlns:cx="http://schemas.microsoft.com/office/drawing/2014/chartex" xmlns:cx1="http://schemas.microsoft.com/office/drawing/2015/9/8/chartex" xmlns:mc="http://schemas.openxmlformats.org/markup-compatibility/2006" xmlns:o="urn:schemas-microsoft-com:office:office" xmlns:r="http://schemas.openxmlformats.org/officeDocument/2006/relationships" xmlns:m="http://schemas.openxmlformats.org/officeDocument/2006/math" xmlns:v="urn:schemas-microsoft-com:vml" xmlns:wp14="http://schemas.microsoft.com/office/word/2010/wordprocessingDrawing" xmlns:wp="http://schemas.openxmlformats.org/drawingml/2006/wordprocessingDrawing" xmlns:w10="urn:schemas-microsoft-com:office:word" xmlns:w="http://schemas.openxmlformats.org/wordprocessingml/2006/main" xmlns:w14="http://schemas.microsoft.com/office/word/2010/wordml" xmlns:w15="http://schemas.microsoft.com/office/word/2012/wordml" xmlns:w16se="http://schemas.microsoft.com/office/word/2015/wordml/symex" xmlns:wpg="http://schemas.microsoft.com/office/word/2010/wordprocessingGroup" xmlns:wpi="http://schemas.microsoft.com/office/word/2010/wordprocessingInk" xmlns:wne="http://schemas.microsoft.com/office/word/2006/wordml" xmlns:wps="http://schemas.microsoft.com/office/word/2010/wordprocessingShape" mc:Ignorable="w14 w15 w16se wp14">
+<w:document xmlns:wpc="http://schemas.microsoft.com/office/word/2010/wordprocessingCanvas" xmlns:cx="http://schemas.microsoft.com/office/drawing/2014/chartex" xmlns:mc="http://schemas.openxmlformats.org/markup-compatibility/2006" xmlns:o="urn:schemas-microsoft-com:office:office" xmlns:r="http://schemas.openxmlformats.org/officeDocument/2006/relationships" xmlns:m="http://schemas.openxmlformats.org/officeDocument/2006/math" xmlns:v="urn:schemas-microsoft-com:vml" xmlns:wp14="http://schemas.microsoft.com/office/word/2010/wordprocessingDrawing" xmlns:wp="http://schemas.openxmlformats.org/drawingml/2006/wordprocessingDrawing" xmlns:w10="urn:schemas-microsoft-com:office:word" xmlns:w="http://schemas.openxmlformats.org/wordprocessingml/2006/main" xmlns:w14="http://schemas.microsoft.com/office/word/2010/wordml" xmlns:w15="http://schemas.microsoft.com/office/word/2012/wordml" xmlns:w16se="http://schemas.microsoft.com/office/word/2015/wordml/symex" xmlns:wpg="http://schemas.microsoft.com/office/word/2010/wordprocessingGroup" xmlns:wpi="http://schemas.microsoft.com/office/word/2010/wordprocessingInk" xmlns:wne="http://schemas.microsoft.com/office/word/2006/wordml" xmlns:wps="http://schemas.microsoft.com/office/word/2010/wordprocessingShape" mc:Ignorable="w14 w15 w16se wp14">
   <w:body>
     <w:p>
       <w:pPr>
@@ -66,7 +66,7 @@
       <w:r>
         <w:rPr>
           <w:noProof/>
-          <w:lang w:eastAsia="de-DE"/>
+          <w:lang w:val="en-US"/>
         </w:rPr>
         <w:drawing>
           <wp:inline distT="0" distB="0" distL="0" distR="0" wp14:anchorId="22C5512C" wp14:editId="06C7BF0F">
@@ -235,15 +235,7 @@
           <w:i/>
           <w:lang w:val="en-US"/>
         </w:rPr>
-        <w:t>[including INDENICA-features</w:t>
-      </w:r>
-      <w:proofErr w:type="gramStart"/>
-      <w:r>
-        <w:rPr>
-          <w:i/>
-          <w:lang w:val="en-US"/>
-        </w:rPr>
-        <w:t>]</w:t>
+        <w:t>[including INDENICA-features]</w:t>
       </w:r>
       <w:r>
         <w:rPr>
@@ -252,7 +244,6 @@
         </w:rPr>
         <w:t>1</w:t>
       </w:r>
-      <w:proofErr w:type="gramEnd"/>
     </w:p>
     <w:p>
       <w:pPr>
@@ -276,48 +267,20 @@
         <w:rPr>
           <w:lang w:val="en-US"/>
         </w:rPr>
-        <w:t xml:space="preserve"> update site for Bosch GmbH (Project “</w:t>
-      </w:r>
-      <w:proofErr w:type="spellStart"/>
-      <w:r>
-        <w:rPr>
-          <w:lang w:val="en-US"/>
-        </w:rPr>
-        <w:t>EASyCar</w:t>
-      </w:r>
-      <w:proofErr w:type="spellEnd"/>
-      <w:r>
-        <w:rPr>
-          <w:lang w:val="en-US"/>
-        </w:rPr>
-        <w:t>”)</w:t>
-      </w:r>
-    </w:p>
-    <w:p>
-      <w:pPr>
-        <w:rPr>
-          <w:lang w:val="en-US"/>
-        </w:rPr>
-      </w:pPr>
-      <w:r>
-        <w:rPr>
-          <w:lang w:val="en-US"/>
-        </w:rPr>
-        <w:t>EASy-Producer Update Site (</w:t>
-      </w:r>
-      <w:proofErr w:type="spellStart"/>
-      <w:r>
-        <w:rPr>
-          <w:lang w:val="en-US"/>
-        </w:rPr>
-        <w:t>KlugIS</w:t>
-      </w:r>
-      <w:proofErr w:type="spellEnd"/>
-      <w:r>
-        <w:rPr>
-          <w:lang w:val="en-US"/>
-        </w:rPr>
-        <w:t xml:space="preserve">) </w:t>
+        <w:t xml:space="preserve"> update site for Bosch GmbH (Project “EASyCar”)</w:t>
+      </w:r>
+    </w:p>
+    <w:p>
+      <w:pPr>
+        <w:rPr>
+          <w:lang w:val="en-US"/>
+        </w:rPr>
+      </w:pPr>
+      <w:r>
+        <w:rPr>
+          <w:lang w:val="en-US"/>
+        </w:rPr>
+        <w:t xml:space="preserve">EASy-Producer Update Site (KlugIS) </w:t>
       </w:r>
       <w:r>
         <w:rPr>
@@ -329,35 +292,7 @@
         <w:rPr>
           <w:lang w:val="en-US"/>
         </w:rPr>
-        <w:t xml:space="preserve"> update site for </w:t>
-      </w:r>
-      <w:proofErr w:type="spellStart"/>
-      <w:r>
-        <w:rPr>
-          <w:lang w:val="en-US"/>
-        </w:rPr>
-        <w:t>KlugIS</w:t>
-      </w:r>
-      <w:proofErr w:type="spellEnd"/>
-      <w:r>
-        <w:rPr>
-          <w:lang w:val="en-US"/>
-        </w:rPr>
-        <w:t xml:space="preserve"> (Project “</w:t>
-      </w:r>
-      <w:proofErr w:type="spellStart"/>
-      <w:r>
-        <w:rPr>
-          <w:lang w:val="en-US"/>
-        </w:rPr>
-        <w:t>ScaleLog</w:t>
-      </w:r>
-      <w:proofErr w:type="spellEnd"/>
-      <w:r>
-        <w:rPr>
-          <w:lang w:val="en-US"/>
-        </w:rPr>
-        <w:t>”)</w:t>
+        <w:t xml:space="preserve"> update site for KlugIS (Project “ScaleLog”)</w:t>
       </w:r>
     </w:p>
     <w:p>
@@ -382,42 +317,14 @@
         <w:rPr>
           <w:lang w:val="en-US"/>
         </w:rPr>
-        <w:t xml:space="preserve">. In other words, if new versions of </w:t>
-      </w:r>
-      <w:proofErr w:type="spellStart"/>
-      <w:r>
-        <w:rPr>
-          <w:lang w:val="en-US"/>
-        </w:rPr>
-        <w:t>ScaleLog</w:t>
-      </w:r>
-      <w:proofErr w:type="spellEnd"/>
-      <w:r>
-        <w:rPr>
-          <w:lang w:val="en-US"/>
-        </w:rPr>
-        <w:t xml:space="preserve">-specific features (plug-ins) have to be released, focus on the EASy-Producer </w:t>
+        <w:t xml:space="preserve">. In other words, if new versions of ScaleLog-specific features (plug-ins) have to be released, focus on the EASy-Producer </w:t>
       </w:r>
       <w:r>
         <w:rPr>
           <w:lang w:val="en-US"/>
         </w:rPr>
         <w:lastRenderedPageBreak/>
-        <w:t>Update Site (</w:t>
-      </w:r>
-      <w:proofErr w:type="spellStart"/>
-      <w:r>
-        <w:rPr>
-          <w:lang w:val="en-US"/>
-        </w:rPr>
-        <w:t>KlugIS</w:t>
-      </w:r>
-      <w:proofErr w:type="spellEnd"/>
-      <w:r>
-        <w:rPr>
-          <w:lang w:val="en-US"/>
-        </w:rPr>
-        <w:t>), while EASy core features like reasoning affect the EASy-Producer Update Site (core update site).</w:t>
+        <w:t>Update Site (KlugIS), while EASy core features like reasoning affect the EASy-Producer Update Site (core update site).</w:t>
       </w:r>
     </w:p>
     <w:p>
@@ -494,21 +401,7 @@
         <w:rPr>
           <w:lang w:val="en-US"/>
         </w:rPr>
-        <w:t xml:space="preserve"> (Update site, features, </w:t>
-      </w:r>
-      <w:proofErr w:type="gramStart"/>
-      <w:r>
-        <w:rPr>
-          <w:lang w:val="en-US"/>
-        </w:rPr>
-        <w:t>plug</w:t>
-      </w:r>
-      <w:proofErr w:type="gramEnd"/>
-      <w:r>
-        <w:rPr>
-          <w:lang w:val="en-US"/>
-        </w:rPr>
-        <w:t>-ins)</w:t>
+        <w:t xml:space="preserve"> (Update site, features, plug-ins)</w:t>
       </w:r>
       <w:r>
         <w:rPr>
@@ -630,7 +523,25 @@
         <w:rPr>
           <w:lang w:val="en-US"/>
         </w:rPr>
-        <w:t>Inform all contributors by mail that no SVN submission shall be done until the release notification is sent (better – lock SVN for write access).</w:t>
+        <w:t xml:space="preserve">Inform all contributors by mail that no </w:t>
+      </w:r>
+      <w:r>
+        <w:rPr>
+          <w:lang w:val="en-US"/>
+        </w:rPr>
+        <w:t>git</w:t>
+      </w:r>
+      <w:r>
+        <w:rPr>
+          <w:lang w:val="en-US"/>
+        </w:rPr>
+        <w:t xml:space="preserve"> submission shall be done until t</w:t>
+      </w:r>
+      <w:r>
+        <w:rPr>
+          <w:lang w:val="en-US"/>
+        </w:rPr>
+        <w:t>he release notification is sent.</w:t>
       </w:r>
     </w:p>
     <w:p>
@@ -781,21 +692,7 @@
         <w:rPr>
           <w:lang w:val="en-US"/>
         </w:rPr>
-        <w:t xml:space="preserve">Release </w:t>
-      </w:r>
-      <w:proofErr w:type="spellStart"/>
-      <w:r>
-        <w:rPr>
-          <w:lang w:val="en-US"/>
-        </w:rPr>
-        <w:t>x.x.x</w:t>
-      </w:r>
-      <w:proofErr w:type="spellEnd"/>
-      <w:r>
-        <w:rPr>
-          <w:lang w:val="en-US"/>
-        </w:rPr>
-        <w:t>“</w:t>
+        <w:t>Release x.x.x“</w:t>
       </w:r>
       <w:r>
         <w:rPr>
@@ -1171,21 +1068,7 @@
           <w:lang w:val="en-US"/>
         </w:rPr>
         <w:lastRenderedPageBreak/>
-        <w:t>Copy the PDFS also into doc/web/</w:t>
-      </w:r>
-      <w:proofErr w:type="spellStart"/>
-      <w:r>
-        <w:rPr>
-          <w:lang w:val="en-US"/>
-        </w:rPr>
-        <w:t>docRelease</w:t>
-      </w:r>
-      <w:proofErr w:type="spellEnd"/>
-      <w:r>
-        <w:rPr>
-          <w:lang w:val="en-US"/>
-        </w:rPr>
-        <w:t xml:space="preserve"> and commit the result for automated publishing to the EASy update sites.</w:t>
+        <w:t>Copy the PDFS also into doc/web/docRelease and commit the result for automated publishing to the EASy update sites.</w:t>
       </w:r>
     </w:p>
     <w:p>
@@ -1356,14 +1239,12 @@
           <w:lang w:val="en-US"/>
         </w:rPr>
       </w:pPr>
-      <w:proofErr w:type="gramStart"/>
       <w:r>
         <w:rPr>
           <w:lang w:val="en-US"/>
         </w:rPr>
         <w:t>After ”</w:t>
       </w:r>
-      <w:proofErr w:type="gramEnd"/>
       <w:r>
         <w:rPr>
           <w:lang w:val="en-US"/>
@@ -1502,21 +1383,7 @@
         <w:rPr>
           <w:lang w:val="en-US"/>
         </w:rPr>
-        <w:t>(s</w:t>
-      </w:r>
-      <w:proofErr w:type="gramStart"/>
-      <w:r>
-        <w:rPr>
-          <w:lang w:val="en-US"/>
-        </w:rPr>
-        <w:t>),</w:t>
-      </w:r>
-      <w:proofErr w:type="gramEnd"/>
-      <w:r>
-        <w:rPr>
-          <w:lang w:val="en-US"/>
-        </w:rPr>
-        <w:t xml:space="preserve"> delete the log.zip from the update site bundle</w:t>
+        <w:t>(s), delete the log.zip from the update site bundle</w:t>
       </w:r>
       <w:r>
         <w:rPr>
@@ -1657,21 +1524,7 @@
         <w:rPr>
           <w:lang w:val="en-US"/>
         </w:rPr>
-        <w:t xml:space="preserve">Access to the projects-server via </w:t>
-      </w:r>
-      <w:proofErr w:type="spellStart"/>
-      <w:r>
-        <w:rPr>
-          <w:lang w:val="en-US"/>
-        </w:rPr>
-        <w:t>WinSCP</w:t>
-      </w:r>
-      <w:proofErr w:type="spellEnd"/>
-      <w:r>
-        <w:rPr>
-          <w:lang w:val="en-US"/>
-        </w:rPr>
-        <w:t xml:space="preserve"> or similar tool</w:t>
+        <w:t>Access to the projects-server via WinSCP or similar tool</w:t>
       </w:r>
       <w:r>
         <w:rPr>
@@ -1763,8 +1616,6 @@
         </w:rPr>
         <w:t>&lt;ask Holger&gt;</w:t>
       </w:r>
-      <w:bookmarkStart w:id="0" w:name="_GoBack"/>
-      <w:bookmarkEnd w:id="0"/>
     </w:p>
     <w:p>
       <w:pPr>
@@ -1825,53 +1676,21 @@
           <w:i/>
           <w:lang w:val="en-US"/>
         </w:rPr>
-        <w:t>WWW-Folder/eclipse/update-sites/easy/</w:t>
-      </w:r>
-      <w:proofErr w:type="spellStart"/>
+        <w:t>WWW-Folder/eclipse/update-sites/easy/easy_extensions/</w:t>
+      </w:r>
       <w:r>
         <w:rPr>
           <w:i/>
           <w:lang w:val="en-US"/>
         </w:rPr>
-        <w:t>easy_extensions</w:t>
-      </w:r>
-      <w:proofErr w:type="spellEnd"/>
+        <w:br/>
+      </w:r>
       <w:r>
         <w:rPr>
           <w:i/>
           <w:lang w:val="en-US"/>
         </w:rPr>
-        <w:t>/</w:t>
-      </w:r>
-      <w:r>
-        <w:rPr>
-          <w:i/>
-          <w:lang w:val="en-US"/>
-        </w:rPr>
-        <w:br/>
-      </w:r>
-      <w:r>
-        <w:rPr>
-          <w:i/>
-          <w:lang w:val="en-US"/>
-        </w:rPr>
-        <w:t>{</w:t>
-      </w:r>
-      <w:proofErr w:type="spellStart"/>
-      <w:r>
-        <w:rPr>
-          <w:i/>
-          <w:lang w:val="en-US"/>
-        </w:rPr>
-        <w:t>ExtensionOrProjectName</w:t>
-      </w:r>
-      <w:proofErr w:type="spellEnd"/>
-      <w:r>
-        <w:rPr>
-          <w:i/>
-          <w:lang w:val="en-US"/>
-        </w:rPr>
-        <w:t>}</w:t>
+        <w:t>{ExtensionOrProjectName}</w:t>
       </w:r>
       <w:r>
         <w:rPr>
@@ -2017,19 +1836,19 @@
         </w:rPr>
         <w:t xml:space="preserve">Testing the </w:t>
       </w:r>
-      <w:commentRangeStart w:id="1"/>
+      <w:commentRangeStart w:id="0"/>
       <w:r>
         <w:rPr>
           <w:lang w:val="en-US"/>
         </w:rPr>
         <w:t>release</w:t>
       </w:r>
-      <w:commentRangeEnd w:id="1"/>
+      <w:commentRangeEnd w:id="0"/>
       <w:r>
         <w:rPr>
           <w:rStyle w:val="CommentReference"/>
         </w:rPr>
-        <w:commentReference w:id="1"/>
+        <w:commentReference w:id="0"/>
       </w:r>
       <w:r>
         <w:rPr>
@@ -2204,7 +2023,7 @@
         </w:rPr>
         <w:t xml:space="preserve">test your new or update </w:t>
       </w:r>
-      <w:commentRangeStart w:id="2"/>
+      <w:commentRangeStart w:id="1"/>
       <w:r>
         <w:rPr>
           <w:b/>
@@ -2226,12 +2045,12 @@
         </w:rPr>
         <w:t>ies</w:t>
       </w:r>
-      <w:commentRangeEnd w:id="2"/>
+      <w:commentRangeEnd w:id="1"/>
       <w:r>
         <w:rPr>
           <w:rStyle w:val="CommentReference"/>
         </w:rPr>
-        <w:commentReference w:id="2"/>
+        <w:commentReference w:id="1"/>
       </w:r>
       <w:r>
         <w:rPr>
@@ -2262,35 +2081,7 @@
         <w:rPr>
           <w:lang w:val="en-US"/>
         </w:rPr>
-        <w:t xml:space="preserve">Update the (relevant) bundles in the </w:t>
-      </w:r>
-      <w:proofErr w:type="spellStart"/>
-      <w:r>
-        <w:rPr>
-          <w:lang w:val="en-US"/>
-        </w:rPr>
-        <w:t>EASyLoader</w:t>
-      </w:r>
-      <w:proofErr w:type="spellEnd"/>
-      <w:r>
-        <w:rPr>
-          <w:lang w:val="en-US"/>
-        </w:rPr>
-        <w:t xml:space="preserve"> by the new bundles of the release. Delete the old bundles in the </w:t>
-      </w:r>
-      <w:proofErr w:type="spellStart"/>
-      <w:r>
-        <w:rPr>
-          <w:lang w:val="en-US"/>
-        </w:rPr>
-        <w:t>EASyLoader</w:t>
-      </w:r>
-      <w:proofErr w:type="spellEnd"/>
-      <w:r>
-        <w:rPr>
-          <w:lang w:val="en-US"/>
-        </w:rPr>
-        <w:t xml:space="preserve"> and run the Generator. </w:t>
+        <w:t>Create a Maven release</w:t>
       </w:r>
     </w:p>
     <w:p>
@@ -2308,7 +2099,7 @@
         <w:rPr>
           <w:lang w:val="en-US"/>
         </w:rPr>
-        <w:t>Test the Command line. Yes, this is needed because accidental dependencies may prevent it from running.</w:t>
+        <w:t>Change all POM files from x.x.x-SNAPSHOT to x.x.x, i.e., keep the same version number. The x.x.x-SNAPSHOT versions were used to create the x.x.x release. Also change the POM files in EASy-Standalone/poms as they are used for deploying the bundled versions.</w:t>
       </w:r>
     </w:p>
     <w:p>
@@ -2326,7 +2117,7 @@
         <w:rPr>
           <w:lang w:val="en-US"/>
         </w:rPr>
-        <w:t>Commit the command line with the bundled jars – check Jenkins for failures</w:t>
+        <w:t>Commit the changes and let Jenkins do a full build.</w:t>
       </w:r>
     </w:p>
     <w:p>
@@ -2344,35 +2135,7 @@
         <w:rPr>
           <w:lang w:val="en-US"/>
         </w:rPr>
-        <w:t xml:space="preserve">Test at least the </w:t>
-      </w:r>
-      <w:proofErr w:type="spellStart"/>
-      <w:r>
-        <w:rPr>
-          <w:lang w:val="en-US"/>
-        </w:rPr>
-        <w:t>ResoningCommands</w:t>
-      </w:r>
-      <w:proofErr w:type="spellEnd"/>
-      <w:r>
-        <w:rPr>
-          <w:lang w:val="en-US"/>
-        </w:rPr>
-        <w:t xml:space="preserve"> on your machine with the individual jars (unbundled) replacing the bundled </w:t>
-      </w:r>
-      <w:commentRangeStart w:id="3"/>
-      <w:r>
-        <w:rPr>
-          <w:lang w:val="en-US"/>
-        </w:rPr>
-        <w:t>Jars</w:t>
-      </w:r>
-      <w:commentRangeEnd w:id="3"/>
-      <w:r>
-        <w:rPr>
-          <w:rStyle w:val="CommentReference"/>
-        </w:rPr>
-        <w:commentReference w:id="3"/>
+        <w:t>Check deploying/deployCentral.bat whether all headless components are included. If needed, perform a dry run, i.e., comment out all Maven deployment commands and check the tmp folder whether all Jars have been downloaded correctly. Finally, check the prerequisites for a Maven Central deployment (pgp installed, default key set, etc. as stated in deploy.Central.bat) and run deployCentral.bat with all Maven deployment commands.</w:t>
       </w:r>
     </w:p>
     <w:p>
@@ -2390,16 +2153,35 @@
         <w:rPr>
           <w:lang w:val="en-US"/>
         </w:rPr>
-        <w:t xml:space="preserve">Jar the EASy </w:t>
-      </w:r>
-      <w:proofErr w:type="spellStart"/>
-      <w:r>
-        <w:rPr>
-          <w:lang w:val="en-US"/>
-        </w:rPr>
-        <w:t>commandline</w:t>
-      </w:r>
-      <w:proofErr w:type="spellEnd"/>
+        <w:t xml:space="preserve">Go for </w:t>
+      </w:r>
+      <w:hyperlink r:id="rId11" w:history="1">
+        <w:r>
+          <w:rPr>
+            <w:rStyle w:val="Hyperlink"/>
+            <w:lang w:val="en-US"/>
+          </w:rPr>
+          <w:t>https://oss.sonatype.org</w:t>
+        </w:r>
+      </w:hyperlink>
+      <w:r>
+        <w:rPr>
+          <w:lang w:val="en-US"/>
+        </w:rPr>
+        <w:t xml:space="preserve"> as described in </w:t>
+      </w:r>
+      <w:r>
+        <w:rPr>
+          <w:lang w:val="en-US"/>
+        </w:rPr>
+        <w:t>deployCentral.bat</w:t>
+      </w:r>
+      <w:r>
+        <w:rPr>
+          <w:lang w:val="en-US"/>
+        </w:rPr>
+        <w:t>, close/check the deployment and, if checks are successful, deploy the release to Maven central.</w:t>
+      </w:r>
     </w:p>
     <w:p>
       <w:pPr>
@@ -2416,21 +2198,43 @@
         <w:rPr>
           <w:lang w:val="en-US"/>
         </w:rPr>
-        <w:t xml:space="preserve">Javadoc the EASY </w:t>
-      </w:r>
-      <w:proofErr w:type="spellStart"/>
-      <w:r>
-        <w:rPr>
-          <w:lang w:val="en-US"/>
-        </w:rPr>
-        <w:t>commandline</w:t>
-      </w:r>
-      <w:proofErr w:type="spellEnd"/>
-      <w:r>
-        <w:rPr>
-          <w:lang w:val="en-US"/>
-        </w:rPr>
-        <w:t xml:space="preserve"> and zip the docs.</w:t>
+        <w:t xml:space="preserve">Change all POM files </w:t>
+      </w:r>
+      <w:r>
+        <w:rPr>
+          <w:lang w:val="en-US"/>
+        </w:rPr>
+        <w:t>to</w:t>
+      </w:r>
+      <w:r>
+        <w:rPr>
+          <w:lang w:val="en-US"/>
+        </w:rPr>
+        <w:t xml:space="preserve"> </w:t>
+      </w:r>
+      <w:r>
+        <w:rPr>
+          <w:lang w:val="en-US"/>
+        </w:rPr>
+        <w:t>y.y.y</w:t>
+      </w:r>
+      <w:r>
+        <w:rPr>
+          <w:lang w:val="en-US"/>
+        </w:rPr>
+        <w:t>-SNAPSHOT</w:t>
+      </w:r>
+      <w:r>
+        <w:rPr>
+          <w:lang w:val="en-US"/>
+        </w:rPr>
+        <w:t xml:space="preserve">, with y.y.y being the next version number of EASy. </w:t>
+      </w:r>
+      <w:r>
+        <w:rPr>
+          <w:lang w:val="en-US"/>
+        </w:rPr>
+        <w:t>Also change the POM files in EASy-Standalone/poms as they are used for deploying the bundled versions.</w:t>
       </w:r>
     </w:p>
     <w:p>
@@ -2448,79 +2252,39 @@
         <w:rPr>
           <w:lang w:val="en-US"/>
         </w:rPr>
-        <w:t xml:space="preserve">Copy the created </w:t>
-      </w:r>
-      <w:r>
-        <w:rPr>
-          <w:lang w:val="en-US"/>
-        </w:rPr>
-        <w:t xml:space="preserve">bundled and unbundled </w:t>
-      </w:r>
-      <w:r>
-        <w:rPr>
-          <w:lang w:val="en-US"/>
-        </w:rPr>
-        <w:t xml:space="preserve">jars from dist to the </w:t>
-      </w:r>
-      <w:commentRangeStart w:id="4"/>
-      <w:r>
-        <w:rPr>
-          <w:lang w:val="en-US"/>
-        </w:rPr>
-        <w:t>server</w:t>
-      </w:r>
-      <w:commentRangeEnd w:id="4"/>
-      <w:r>
-        <w:rPr>
-          <w:rStyle w:val="CommentReference"/>
-        </w:rPr>
-        <w:commentReference w:id="4"/>
-      </w:r>
-      <w:r>
-        <w:rPr>
-          <w:lang w:val="en-US"/>
-        </w:rPr>
-        <w:t xml:space="preserve">. Copy the EASy </w:t>
-      </w:r>
-      <w:proofErr w:type="spellStart"/>
-      <w:r>
-        <w:rPr>
-          <w:lang w:val="en-US"/>
-        </w:rPr>
-        <w:t>commandline</w:t>
-      </w:r>
-      <w:proofErr w:type="spellEnd"/>
-      <w:r>
-        <w:rPr>
-          <w:lang w:val="en-US"/>
-        </w:rPr>
-        <w:t xml:space="preserve"> jar (copy into dist and dist-unbundled) as </w:t>
-      </w:r>
-      <w:r>
-        <w:rPr>
-          <w:lang w:val="en-US"/>
-        </w:rPr>
-        <w:t>well as the docs to the server.</w:t>
-      </w:r>
-      <w:r>
-        <w:rPr>
-          <w:lang w:val="en-US"/>
-        </w:rPr>
-        <w:t xml:space="preserve"> (</w:t>
-      </w:r>
-      <w:proofErr w:type="spellStart"/>
-      <w:r>
-        <w:rPr>
-          <w:lang w:val="en-US"/>
-        </w:rPr>
-        <w:t>EASYcmd</w:t>
-      </w:r>
-      <w:proofErr w:type="spellEnd"/>
-      <w:r>
-        <w:rPr>
-          <w:lang w:val="en-US"/>
-        </w:rPr>
-        <w:t>, bundled and unbundled)</w:t>
+        <w:t>Commit the changes and let Jenkins do a full build</w:t>
+      </w:r>
+      <w:r>
+        <w:rPr>
+          <w:lang w:val="en-US"/>
+        </w:rPr>
+        <w:t xml:space="preserve"> for the new snapshot versions</w:t>
+      </w:r>
+      <w:bookmarkStart w:id="2" w:name="_GoBack"/>
+      <w:bookmarkEnd w:id="2"/>
+      <w:r>
+        <w:rPr>
+          <w:lang w:val="en-US"/>
+        </w:rPr>
+        <w:t>.</w:t>
+      </w:r>
+    </w:p>
+    <w:p>
+      <w:pPr>
+        <w:pStyle w:val="ListParagraph"/>
+        <w:numPr>
+          <w:ilvl w:val="0"/>
+          <w:numId w:val="5"/>
+        </w:numPr>
+        <w:rPr>
+          <w:lang w:val="en-US"/>
+        </w:rPr>
+      </w:pPr>
+      <w:r>
+        <w:rPr>
+          <w:lang w:val="en-US"/>
+        </w:rPr>
+        <w:t xml:space="preserve">For QM: </w:t>
       </w:r>
     </w:p>
     <w:p>
@@ -2538,35 +2302,148 @@
         <w:rPr>
           <w:lang w:val="en-US"/>
         </w:rPr>
-        <w:t xml:space="preserve">Delete </w:t>
-      </w:r>
-      <w:proofErr w:type="spellStart"/>
-      <w:r>
-        <w:rPr>
-          <w:lang w:val="en-US"/>
-        </w:rPr>
-        <w:t>ecj</w:t>
-      </w:r>
-      <w:proofErr w:type="spellEnd"/>
-      <w:r>
-        <w:rPr>
-          <w:lang w:val="en-US"/>
-        </w:rPr>
-        <w:t xml:space="preserve">-* from the </w:t>
-      </w:r>
-      <w:proofErr w:type="spellStart"/>
-      <w:r>
-        <w:rPr>
-          <w:lang w:val="en-US"/>
-        </w:rPr>
-        <w:t>dist</w:t>
-      </w:r>
-      <w:proofErr w:type="spellEnd"/>
-      <w:r>
-        <w:rPr>
-          <w:lang w:val="en-US"/>
-        </w:rPr>
-        <w:t>-unbundled on the server if required.</w:t>
+        <w:t xml:space="preserve">With new version numbers commited, wait until Jenkins built the </w:t>
+      </w:r>
+      <w:r>
+        <w:rPr>
+          <w:i/>
+          <w:lang w:val="en-US"/>
+        </w:rPr>
+        <w:t>Standalone</w:t>
+      </w:r>
+      <w:r>
+        <w:rPr>
+          <w:lang w:val="en-US"/>
+        </w:rPr>
+        <w:t xml:space="preserve"> job</w:t>
+      </w:r>
+    </w:p>
+    <w:p>
+      <w:pPr>
+        <w:pStyle w:val="ListParagraph"/>
+        <w:numPr>
+          <w:ilvl w:val="1"/>
+          <w:numId w:val="5"/>
+        </w:numPr>
+        <w:rPr>
+          <w:lang w:val="en-US"/>
+        </w:rPr>
+      </w:pPr>
+      <w:r>
+        <w:rPr>
+          <w:lang w:val="en-US"/>
+        </w:rPr>
+        <w:t xml:space="preserve">Change the version numbers in all pom files of </w:t>
+      </w:r>
+      <w:r>
+        <w:rPr>
+          <w:i/>
+          <w:lang w:val="en-US"/>
+        </w:rPr>
+        <w:t>QualiMaster.EASyRuntime</w:t>
+      </w:r>
+      <w:r>
+        <w:rPr>
+          <w:lang w:val="en-US"/>
+        </w:rPr>
+        <w:t xml:space="preserve"> </w:t>
+      </w:r>
+      <w:r>
+        <w:rPr>
+          <w:lang w:val="en-US"/>
+        </w:rPr>
+        <w:t>to the (new) EASy release version number (without –SNAPSHOT). Please consider also the Eclipse dependencies. Commit the changes (causes a Maven release).</w:t>
+      </w:r>
+    </w:p>
+    <w:p>
+      <w:pPr>
+        <w:pStyle w:val="ListParagraph"/>
+        <w:numPr>
+          <w:ilvl w:val="1"/>
+          <w:numId w:val="5"/>
+        </w:numPr>
+        <w:rPr>
+          <w:lang w:val="en-US"/>
+        </w:rPr>
+      </w:pPr>
+      <w:r>
+        <w:rPr>
+          <w:lang w:val="en-US"/>
+        </w:rPr>
+        <w:t xml:space="preserve">Wait until Jenkins build job of </w:t>
+      </w:r>
+      <w:r>
+        <w:rPr>
+          <w:i/>
+          <w:lang w:val="en-US"/>
+        </w:rPr>
+        <w:t>QualiMaster.EASyRuntime</w:t>
+      </w:r>
+      <w:r>
+        <w:rPr>
+          <w:lang w:val="en-US"/>
+        </w:rPr>
+        <w:t xml:space="preserve"> is done</w:t>
+      </w:r>
+      <w:r>
+        <w:rPr>
+          <w:lang w:val="en-US"/>
+        </w:rPr>
+        <w:t>.</w:t>
+      </w:r>
+    </w:p>
+    <w:p>
+      <w:pPr>
+        <w:pStyle w:val="ListParagraph"/>
+        <w:numPr>
+          <w:ilvl w:val="1"/>
+          <w:numId w:val="5"/>
+        </w:numPr>
+        <w:rPr>
+          <w:lang w:val="en-US"/>
+        </w:rPr>
+      </w:pPr>
+      <w:r>
+        <w:rPr>
+          <w:lang w:val="en-US"/>
+        </w:rPr>
+        <w:t>Change all EASy-/Eclipse-related version numbers to the next expected EASy release version number and add the –SNAPSHOT prefix.</w:t>
+      </w:r>
+    </w:p>
+    <w:p>
+      <w:pPr>
+        <w:pStyle w:val="ListParagraph"/>
+        <w:numPr>
+          <w:ilvl w:val="1"/>
+          <w:numId w:val="5"/>
+        </w:numPr>
+        <w:rPr>
+          <w:lang w:val="en-US"/>
+        </w:rPr>
+      </w:pPr>
+      <w:r>
+        <w:rPr>
+          <w:lang w:val="en-US"/>
+        </w:rPr>
+        <w:t>Commit again (causes start of new snapshot series).</w:t>
+      </w:r>
+    </w:p>
+    <w:p>
+      <w:pPr>
+        <w:pStyle w:val="ListParagraph"/>
+        <w:numPr>
+          <w:ilvl w:val="1"/>
+          <w:numId w:val="5"/>
+        </w:numPr>
+        <w:rPr>
+          <w:lang w:val="en-US"/>
+        </w:rPr>
+      </w:pPr>
+      <w:r>
+        <w:rPr>
+          <w:lang w:val="en-US"/>
+        </w:rPr>
+        <w:t>Inform SSE-QM team about new version so that the infrastructure can be updated accordingly.</w:t>
       </w:r>
     </w:p>
     <w:p>
@@ -2582,9 +2459,16 @@
       </w:pPr>
       <w:r>
         <w:rPr>
-          <w:lang w:val="en-US"/>
-        </w:rPr>
-        <w:t xml:space="preserve">For QM: </w:t>
+          <w:b/>
+          <w:lang w:val="en-US"/>
+        </w:rPr>
+        <w:t>Inform about new release</w:t>
+      </w:r>
+      <w:r>
+        <w:rPr>
+          <w:lang w:val="en-US"/>
+        </w:rPr>
+        <w:t>:</w:t>
       </w:r>
     </w:p>
     <w:p>
@@ -2602,120 +2486,33 @@
         <w:rPr>
           <w:lang w:val="en-US"/>
         </w:rPr>
-        <w:t xml:space="preserve">With new version numbers </w:t>
-      </w:r>
-      <w:proofErr w:type="spellStart"/>
-      <w:r>
-        <w:rPr>
-          <w:lang w:val="en-US"/>
-        </w:rPr>
-        <w:t>commited</w:t>
-      </w:r>
-      <w:proofErr w:type="spellEnd"/>
-      <w:r>
-        <w:rPr>
-          <w:lang w:val="en-US"/>
-        </w:rPr>
-        <w:t xml:space="preserve">, wait until Jenkins built the </w:t>
-      </w:r>
-      <w:r>
-        <w:rPr>
-          <w:i/>
-          <w:lang w:val="en-US"/>
-        </w:rPr>
-        <w:t>Standalone</w:t>
-      </w:r>
-      <w:r>
-        <w:rPr>
-          <w:lang w:val="en-US"/>
-        </w:rPr>
-        <w:t xml:space="preserve"> job</w:t>
-      </w:r>
-    </w:p>
-    <w:p>
-      <w:pPr>
-        <w:pStyle w:val="ListParagraph"/>
-        <w:numPr>
-          <w:ilvl w:val="1"/>
-          <w:numId w:val="5"/>
-        </w:numPr>
-        <w:rPr>
-          <w:lang w:val="en-US"/>
-        </w:rPr>
-      </w:pPr>
-      <w:r>
-        <w:rPr>
-          <w:lang w:val="en-US"/>
-        </w:rPr>
-        <w:t xml:space="preserve">Change the version numbers in all </w:t>
-      </w:r>
-      <w:proofErr w:type="spellStart"/>
-      <w:r>
-        <w:rPr>
-          <w:lang w:val="en-US"/>
-        </w:rPr>
-        <w:t>pom</w:t>
-      </w:r>
-      <w:proofErr w:type="spellEnd"/>
-      <w:r>
-        <w:rPr>
-          <w:lang w:val="en-US"/>
-        </w:rPr>
-        <w:t xml:space="preserve"> files of </w:t>
-      </w:r>
-      <w:proofErr w:type="spellStart"/>
-      <w:r>
-        <w:rPr>
-          <w:i/>
-          <w:lang w:val="en-US"/>
-        </w:rPr>
-        <w:t>QualiMaster.EASyRuntime</w:t>
-      </w:r>
-      <w:proofErr w:type="spellEnd"/>
-      <w:r>
-        <w:rPr>
-          <w:lang w:val="en-US"/>
-        </w:rPr>
-        <w:t xml:space="preserve"> </w:t>
-      </w:r>
-      <w:r>
-        <w:rPr>
-          <w:lang w:val="en-US"/>
-        </w:rPr>
-        <w:t>to the (new) EASy release version number (without –SNAPSHOT). Please consider also the Eclipse dependencies. Commit the changes (causes a Maven release).</w:t>
-      </w:r>
-    </w:p>
-    <w:p>
-      <w:pPr>
-        <w:pStyle w:val="ListParagraph"/>
-        <w:numPr>
-          <w:ilvl w:val="1"/>
-          <w:numId w:val="5"/>
-        </w:numPr>
-        <w:rPr>
-          <w:lang w:val="en-US"/>
-        </w:rPr>
-      </w:pPr>
-      <w:r>
-        <w:rPr>
-          <w:lang w:val="en-US"/>
-        </w:rPr>
-        <w:t xml:space="preserve">Wait until Jenkins build job of </w:t>
-      </w:r>
-      <w:proofErr w:type="spellStart"/>
-      <w:r>
-        <w:rPr>
-          <w:i/>
-          <w:lang w:val="en-US"/>
-        </w:rPr>
-        <w:t>QualiMaster.EASyRuntime</w:t>
-      </w:r>
-      <w:proofErr w:type="spellEnd"/>
-      <w:r>
-        <w:rPr>
-          <w:lang w:val="en-US"/>
-        </w:rPr>
-        <w:t xml:space="preserve"> is done</w:t>
+        <w:t xml:space="preserve">If testing the new release was successful (no [new] errors found), the new release should be </w:t>
+      </w:r>
+      <w:r>
+        <w:rPr>
+          <w:lang w:val="en-US"/>
+        </w:rPr>
+        <w:t xml:space="preserve">announced, typically via mail. Mention explicitly the </w:t>
+      </w:r>
+      <w:r>
+        <w:rPr>
+          <w:b/>
+          <w:lang w:val="en-US"/>
+        </w:rPr>
+        <w:t>new features</w:t>
+      </w:r>
+      <w:r>
+        <w:rPr>
+          <w:lang w:val="en-US"/>
+        </w:rPr>
+        <w:t xml:space="preserve"> or the </w:t>
+      </w:r>
+      <w:r>
+        <w:rPr>
+          <w:b/>
+          <w:lang w:val="en-US"/>
+        </w:rPr>
+        <w:t>specific reason for the release</w:t>
       </w:r>
       <w:r>
         <w:rPr>
@@ -2728,135 +2525,6 @@
       <w:pPr>
         <w:pStyle w:val="ListParagraph"/>
         <w:numPr>
-          <w:ilvl w:val="1"/>
-          <w:numId w:val="5"/>
-        </w:numPr>
-        <w:rPr>
-          <w:lang w:val="en-US"/>
-        </w:rPr>
-      </w:pPr>
-      <w:r>
-        <w:rPr>
-          <w:lang w:val="en-US"/>
-        </w:rPr>
-        <w:t>Change all EASy-/Eclipse-related version numbers to the next expected EASy release version number and add the –SNAPSHOT prefix.</w:t>
-      </w:r>
-    </w:p>
-    <w:p>
-      <w:pPr>
-        <w:pStyle w:val="ListParagraph"/>
-        <w:numPr>
-          <w:ilvl w:val="1"/>
-          <w:numId w:val="5"/>
-        </w:numPr>
-        <w:rPr>
-          <w:lang w:val="en-US"/>
-        </w:rPr>
-      </w:pPr>
-      <w:r>
-        <w:rPr>
-          <w:lang w:val="en-US"/>
-        </w:rPr>
-        <w:t>Commit again (causes start of new snapshot series).</w:t>
-      </w:r>
-    </w:p>
-    <w:p>
-      <w:pPr>
-        <w:pStyle w:val="ListParagraph"/>
-        <w:numPr>
-          <w:ilvl w:val="1"/>
-          <w:numId w:val="5"/>
-        </w:numPr>
-        <w:rPr>
-          <w:lang w:val="en-US"/>
-        </w:rPr>
-      </w:pPr>
-      <w:r>
-        <w:rPr>
-          <w:lang w:val="en-US"/>
-        </w:rPr>
-        <w:t>Inform SSE-QM team about new version so that the infrastructure can be updated accordingly.</w:t>
-      </w:r>
-    </w:p>
-    <w:p>
-      <w:pPr>
-        <w:pStyle w:val="ListParagraph"/>
-        <w:numPr>
-          <w:ilvl w:val="0"/>
-          <w:numId w:val="5"/>
-        </w:numPr>
-        <w:rPr>
-          <w:lang w:val="en-US"/>
-        </w:rPr>
-      </w:pPr>
-      <w:r>
-        <w:rPr>
-          <w:b/>
-          <w:lang w:val="en-US"/>
-        </w:rPr>
-        <w:t>Inform about new release</w:t>
-      </w:r>
-      <w:r>
-        <w:rPr>
-          <w:lang w:val="en-US"/>
-        </w:rPr>
-        <w:t>:</w:t>
-      </w:r>
-    </w:p>
-    <w:p>
-      <w:pPr>
-        <w:pStyle w:val="ListParagraph"/>
-        <w:numPr>
-          <w:ilvl w:val="1"/>
-          <w:numId w:val="5"/>
-        </w:numPr>
-        <w:rPr>
-          <w:lang w:val="en-US"/>
-        </w:rPr>
-      </w:pPr>
-      <w:r>
-        <w:rPr>
-          <w:lang w:val="en-US"/>
-        </w:rPr>
-        <w:t xml:space="preserve">If testing the new release was successful (no [new] errors found), the new release should be </w:t>
-      </w:r>
-      <w:r>
-        <w:rPr>
-          <w:lang w:val="en-US"/>
-        </w:rPr>
-        <w:t xml:space="preserve">announced, typically via mail. Mention explicitly the </w:t>
-      </w:r>
-      <w:r>
-        <w:rPr>
-          <w:b/>
-          <w:lang w:val="en-US"/>
-        </w:rPr>
-        <w:t>new features</w:t>
-      </w:r>
-      <w:r>
-        <w:rPr>
-          <w:lang w:val="en-US"/>
-        </w:rPr>
-        <w:t xml:space="preserve"> or the </w:t>
-      </w:r>
-      <w:r>
-        <w:rPr>
-          <w:b/>
-          <w:lang w:val="en-US"/>
-        </w:rPr>
-        <w:t>specific reason for the release</w:t>
-      </w:r>
-      <w:r>
-        <w:rPr>
-          <w:lang w:val="en-US"/>
-        </w:rPr>
-        <w:t>.</w:t>
-      </w:r>
-    </w:p>
-    <w:p>
-      <w:pPr>
-        <w:pStyle w:val="ListParagraph"/>
-        <w:numPr>
           <w:ilvl w:val="2"/>
           <w:numId w:val="5"/>
         </w:numPr>
@@ -2898,21 +2566,7 @@
         <w:rPr>
           <w:lang w:val="en-US"/>
         </w:rPr>
-        <w:t>{</w:t>
-      </w:r>
-      <w:proofErr w:type="spellStart"/>
-      <w:r>
-        <w:rPr>
-          <w:lang w:val="en-US"/>
-        </w:rPr>
-        <w:t>ReleaseVersionNumber</w:t>
-      </w:r>
-      <w:proofErr w:type="spellEnd"/>
-      <w:r>
-        <w:rPr>
-          <w:lang w:val="en-US"/>
-        </w:rPr>
-        <w:t>}</w:t>
+        <w:t>{ReleaseVersionNumber}</w:t>
       </w:r>
     </w:p>
     <w:p>
@@ -2973,24 +2627,6 @@
           <w:lang w:val="en-US"/>
         </w:rPr>
         <w:t>External (e.g. for specific partners or projects): this depends on the conventions for using, e.g., the project-specific mailing-list.</w:t>
-      </w:r>
-    </w:p>
-    <w:p>
-      <w:pPr>
-        <w:pStyle w:val="ListParagraph"/>
-        <w:numPr>
-          <w:ilvl w:val="1"/>
-          <w:numId w:val="5"/>
-        </w:numPr>
-        <w:rPr>
-          <w:lang w:val="en-US"/>
-        </w:rPr>
-      </w:pPr>
-      <w:r>
-        <w:rPr>
-          <w:lang w:val="en-US"/>
-        </w:rPr>
-        <w:t>Unlock SVN if locked in first step.</w:t>
       </w:r>
     </w:p>
     <w:sectPr>
@@ -3004,7 +2640,29 @@
 </file>
 
 <file path=word/comments.xml><?xml version="1.0" encoding="utf-8"?>
-<w:comments xmlns:wpc="http://schemas.microsoft.com/office/word/2010/wordprocessingCanvas" xmlns:cx="http://schemas.microsoft.com/office/drawing/2014/chartex" xmlns:cx1="http://schemas.microsoft.com/office/drawing/2015/9/8/chartex" xmlns:mc="http://schemas.openxmlformats.org/markup-compatibility/2006" xmlns:o="urn:schemas-microsoft-com:office:office" xmlns:r="http://schemas.openxmlformats.org/officeDocument/2006/relationships" xmlns:m="http://schemas.openxmlformats.org/officeDocument/2006/math" xmlns:v="urn:schemas-microsoft-com:vml" xmlns:wp14="http://schemas.microsoft.com/office/word/2010/wordprocessingDrawing" xmlns:wp="http://schemas.openxmlformats.org/drawingml/2006/wordprocessingDrawing" xmlns:w10="urn:schemas-microsoft-com:office:word" xmlns:w="http://schemas.openxmlformats.org/wordprocessingml/2006/main" xmlns:w14="http://schemas.microsoft.com/office/word/2010/wordml" xmlns:w15="http://schemas.microsoft.com/office/word/2012/wordml" xmlns:w16se="http://schemas.microsoft.com/office/word/2015/wordml/symex" xmlns:wpg="http://schemas.microsoft.com/office/word/2010/wordprocessingGroup" xmlns:wpi="http://schemas.microsoft.com/office/word/2010/wordprocessingInk" xmlns:wne="http://schemas.microsoft.com/office/word/2006/wordml" xmlns:wps="http://schemas.microsoft.com/office/word/2010/wordprocessingShape" mc:Ignorable="w14 w15 w16se wp14">
+<w:comments xmlns:wpc="http://schemas.microsoft.com/office/word/2010/wordprocessingCanvas" xmlns:cx="http://schemas.microsoft.com/office/drawing/2014/chartex" xmlns:mc="http://schemas.openxmlformats.org/markup-compatibility/2006" xmlns:o="urn:schemas-microsoft-com:office:office" xmlns:r="http://schemas.openxmlformats.org/officeDocument/2006/relationships" xmlns:m="http://schemas.openxmlformats.org/officeDocument/2006/math" xmlns:v="urn:schemas-microsoft-com:vml" xmlns:wp14="http://schemas.microsoft.com/office/word/2010/wordprocessingDrawing" xmlns:wp="http://schemas.openxmlformats.org/drawingml/2006/wordprocessingDrawing" xmlns:w10="urn:schemas-microsoft-com:office:word" xmlns:w="http://schemas.openxmlformats.org/wordprocessingml/2006/main" xmlns:w14="http://schemas.microsoft.com/office/word/2010/wordml" xmlns:w15="http://schemas.microsoft.com/office/word/2012/wordml" xmlns:w16se="http://schemas.microsoft.com/office/word/2015/wordml/symex" xmlns:wpg="http://schemas.microsoft.com/office/word/2010/wordprocessingGroup" xmlns:wpi="http://schemas.microsoft.com/office/word/2010/wordprocessingInk" xmlns:wne="http://schemas.microsoft.com/office/word/2006/wordml" xmlns:wps="http://schemas.microsoft.com/office/word/2010/wordprocessingShape" mc:Ignorable="w14 w15 w16se wp14">
+  <w:comment w:id="0" w:author="Holger Eichelberger" w:date="2014-05-26T12:06:00Z" w:initials="he">
+    <w:p>
+      <w:pPr>
+        <w:pStyle w:val="CommentText"/>
+        <w:rPr>
+          <w:lang w:val="en-US"/>
+        </w:rPr>
+      </w:pPr>
+      <w:r>
+        <w:rPr>
+          <w:rStyle w:val="CommentReference"/>
+        </w:rPr>
+        <w:annotationRef/>
+      </w:r>
+      <w:r>
+        <w:rPr>
+          <w:lang w:val="en-US"/>
+        </w:rPr>
+        <w:t>What happens to the update site if the release fails?</w:t>
+      </w:r>
+    </w:p>
+  </w:comment>
   <w:comment w:id="1" w:author="Holger Eichelberger" w:date="2014-05-26T12:06:00Z" w:initials="he">
     <w:p>
       <w:pPr>
@@ -3023,93 +2681,7 @@
         <w:rPr>
           <w:lang w:val="en-US"/>
         </w:rPr>
-        <w:t>What happens to the update site if the release fails?</w:t>
-      </w:r>
-    </w:p>
-  </w:comment>
-  <w:comment w:id="2" w:author="Holger Eichelberger" w:date="2014-05-26T12:06:00Z" w:initials="he">
-    <w:p>
-      <w:pPr>
-        <w:pStyle w:val="CommentText"/>
-        <w:rPr>
-          <w:lang w:val="en-US"/>
-        </w:rPr>
-      </w:pPr>
-      <w:r>
-        <w:rPr>
-          <w:rStyle w:val="CommentReference"/>
-        </w:rPr>
-        <w:annotationRef/>
-      </w:r>
-      <w:r>
-        <w:rPr>
-          <w:lang w:val="en-US"/>
-        </w:rPr>
         <w:t>Unspecific!</w:t>
-      </w:r>
-    </w:p>
-  </w:comment>
-  <w:comment w:id="3" w:author="Holger Eichelberger" w:date="2013-12-19T18:05:00Z" w:initials="he">
-    <w:p>
-      <w:pPr>
-        <w:pStyle w:val="CommentText"/>
-        <w:rPr>
-          <w:lang w:val="en-US"/>
-        </w:rPr>
-      </w:pPr>
-      <w:r>
-        <w:rPr>
-          <w:rStyle w:val="CommentReference"/>
-        </w:rPr>
-        <w:annotationRef/>
-      </w:r>
-      <w:r>
-        <w:rPr>
-          <w:lang w:val="en-US"/>
-        </w:rPr>
-        <w:t>Instantiation</w:t>
-      </w:r>
-      <w:r>
-        <w:rPr>
-          <w:lang w:val="en-US"/>
-        </w:rPr>
-        <w:t xml:space="preserve"> works on </w:t>
-      </w:r>
-      <w:proofErr w:type="spellStart"/>
-      <w:r>
-        <w:rPr>
-          <w:lang w:val="en-US"/>
-        </w:rPr>
-        <w:t>jenkins</w:t>
-      </w:r>
-      <w:proofErr w:type="spellEnd"/>
-      <w:r>
-        <w:rPr>
-          <w:lang w:val="en-US"/>
-        </w:rPr>
-        <w:t xml:space="preserve"> but not on my machine…</w:t>
-      </w:r>
-    </w:p>
-  </w:comment>
-  <w:comment w:id="4" w:author="Holger Eichelberger" w:date="2013-12-19T11:44:00Z" w:initials="he">
-    <w:p>
-      <w:pPr>
-        <w:pStyle w:val="CommentText"/>
-        <w:rPr>
-          <w:lang w:val="en-US"/>
-        </w:rPr>
-      </w:pPr>
-      <w:r>
-        <w:rPr>
-          <w:rStyle w:val="CommentReference"/>
-        </w:rPr>
-        <w:annotationRef/>
-      </w:r>
-      <w:r>
-        <w:rPr>
-          <w:lang w:val="en-US"/>
-        </w:rPr>
-        <w:t>Clarify where to put this.</w:t>
       </w:r>
     </w:p>
   </w:comment>
@@ -3117,16 +2689,14 @@
 </file>
 
 <file path=word/commentsExtended.xml><?xml version="1.0" encoding="utf-8"?>
-<w15:commentsEx xmlns:wpc="http://schemas.microsoft.com/office/word/2010/wordprocessingCanvas" xmlns:cx="http://schemas.microsoft.com/office/drawing/2014/chartex" xmlns:cx1="http://schemas.microsoft.com/office/drawing/2015/9/8/chartex" xmlns:mc="http://schemas.openxmlformats.org/markup-compatibility/2006" xmlns:o="urn:schemas-microsoft-com:office:office" xmlns:r="http://schemas.openxmlformats.org/officeDocument/2006/relationships" xmlns:m="http://schemas.openxmlformats.org/officeDocument/2006/math" xmlns:v="urn:schemas-microsoft-com:vml" xmlns:wp14="http://schemas.microsoft.com/office/word/2010/wordprocessingDrawing" xmlns:wp="http://schemas.openxmlformats.org/drawingml/2006/wordprocessingDrawing" xmlns:w10="urn:schemas-microsoft-com:office:word" xmlns:w="http://schemas.openxmlformats.org/wordprocessingml/2006/main" xmlns:w14="http://schemas.microsoft.com/office/word/2010/wordml" xmlns:w15="http://schemas.microsoft.com/office/word/2012/wordml" xmlns:w16se="http://schemas.microsoft.com/office/word/2015/wordml/symex" xmlns:wpg="http://schemas.microsoft.com/office/word/2010/wordprocessingGroup" xmlns:wpi="http://schemas.microsoft.com/office/word/2010/wordprocessingInk" xmlns:wne="http://schemas.microsoft.com/office/word/2006/wordml" xmlns:wps="http://schemas.microsoft.com/office/word/2010/wordprocessingShape" mc:Ignorable="w14 w15 w16se wp14">
+<w15:commentsEx xmlns:wpc="http://schemas.microsoft.com/office/word/2010/wordprocessingCanvas" xmlns:cx="http://schemas.microsoft.com/office/drawing/2014/chartex" xmlns:mc="http://schemas.openxmlformats.org/markup-compatibility/2006" xmlns:o="urn:schemas-microsoft-com:office:office" xmlns:r="http://schemas.openxmlformats.org/officeDocument/2006/relationships" xmlns:m="http://schemas.openxmlformats.org/officeDocument/2006/math" xmlns:v="urn:schemas-microsoft-com:vml" xmlns:wp14="http://schemas.microsoft.com/office/word/2010/wordprocessingDrawing" xmlns:wp="http://schemas.openxmlformats.org/drawingml/2006/wordprocessingDrawing" xmlns:w10="urn:schemas-microsoft-com:office:word" xmlns:w="http://schemas.openxmlformats.org/wordprocessingml/2006/main" xmlns:w14="http://schemas.microsoft.com/office/word/2010/wordml" xmlns:w15="http://schemas.microsoft.com/office/word/2012/wordml" xmlns:w16se="http://schemas.microsoft.com/office/word/2015/wordml/symex" xmlns:wpg="http://schemas.microsoft.com/office/word/2010/wordprocessingGroup" xmlns:wpi="http://schemas.microsoft.com/office/word/2010/wordprocessingInk" xmlns:wne="http://schemas.microsoft.com/office/word/2006/wordml" xmlns:wps="http://schemas.microsoft.com/office/word/2010/wordprocessingShape" mc:Ignorable="w14 w15 w16se wp14">
   <w15:commentEx w15:paraId="25A36982" w15:done="0"/>
   <w15:commentEx w15:paraId="09136204" w15:done="0"/>
-  <w15:commentEx w15:paraId="47A3F95C" w15:done="0"/>
-  <w15:commentEx w15:paraId="78A22A51" w15:done="0"/>
 </w15:commentsEx>
 </file>
 
 <file path=word/endnotes.xml><?xml version="1.0" encoding="utf-8"?>
-<w:endnotes xmlns:wpc="http://schemas.microsoft.com/office/word/2010/wordprocessingCanvas" xmlns:cx="http://schemas.microsoft.com/office/drawing/2014/chartex" xmlns:cx1="http://schemas.microsoft.com/office/drawing/2015/9/8/chartex" xmlns:mc="http://schemas.openxmlformats.org/markup-compatibility/2006" xmlns:o="urn:schemas-microsoft-com:office:office" xmlns:r="http://schemas.openxmlformats.org/officeDocument/2006/relationships" xmlns:m="http://schemas.openxmlformats.org/officeDocument/2006/math" xmlns:v="urn:schemas-microsoft-com:vml" xmlns:wp14="http://schemas.microsoft.com/office/word/2010/wordprocessingDrawing" xmlns:wp="http://schemas.openxmlformats.org/drawingml/2006/wordprocessingDrawing" xmlns:w10="urn:schemas-microsoft-com:office:word" xmlns:w="http://schemas.openxmlformats.org/wordprocessingml/2006/main" xmlns:w14="http://schemas.microsoft.com/office/word/2010/wordml" xmlns:w15="http://schemas.microsoft.com/office/word/2012/wordml" xmlns:w16se="http://schemas.microsoft.com/office/word/2015/wordml/symex" xmlns:wpg="http://schemas.microsoft.com/office/word/2010/wordprocessingGroup" xmlns:wpi="http://schemas.microsoft.com/office/word/2010/wordprocessingInk" xmlns:wne="http://schemas.microsoft.com/office/word/2006/wordml" xmlns:wps="http://schemas.microsoft.com/office/word/2010/wordprocessingShape" mc:Ignorable="w14 w15 w16se wp14">
+<w:endnotes xmlns:wpc="http://schemas.microsoft.com/office/word/2010/wordprocessingCanvas" xmlns:cx="http://schemas.microsoft.com/office/drawing/2014/chartex" xmlns:mc="http://schemas.openxmlformats.org/markup-compatibility/2006" xmlns:o="urn:schemas-microsoft-com:office:office" xmlns:r="http://schemas.openxmlformats.org/officeDocument/2006/relationships" xmlns:m="http://schemas.openxmlformats.org/officeDocument/2006/math" xmlns:v="urn:schemas-microsoft-com:vml" xmlns:wp14="http://schemas.microsoft.com/office/word/2010/wordprocessingDrawing" xmlns:wp="http://schemas.openxmlformats.org/drawingml/2006/wordprocessingDrawing" xmlns:w10="urn:schemas-microsoft-com:office:word" xmlns:w="http://schemas.openxmlformats.org/wordprocessingml/2006/main" xmlns:w14="http://schemas.microsoft.com/office/word/2010/wordml" xmlns:w15="http://schemas.microsoft.com/office/word/2012/wordml" xmlns:w16se="http://schemas.microsoft.com/office/word/2015/wordml/symex" xmlns:wpg="http://schemas.microsoft.com/office/word/2010/wordprocessingGroup" xmlns:wpi="http://schemas.microsoft.com/office/word/2010/wordprocessingInk" xmlns:wne="http://schemas.microsoft.com/office/word/2006/wordml" xmlns:wps="http://schemas.microsoft.com/office/word/2010/wordprocessingShape" mc:Ignorable="w14 w15 w16se wp14">
   <w:endnote w:type="separator" w:id="-1">
     <w:p>
       <w:pPr>
@@ -3151,7 +2721,7 @@
 </file>
 
 <file path=word/footnotes.xml><?xml version="1.0" encoding="utf-8"?>
-<w:footnotes xmlns:wpc="http://schemas.microsoft.com/office/word/2010/wordprocessingCanvas" xmlns:cx="http://schemas.microsoft.com/office/drawing/2014/chartex" xmlns:cx1="http://schemas.microsoft.com/office/drawing/2015/9/8/chartex" xmlns:mc="http://schemas.openxmlformats.org/markup-compatibility/2006" xmlns:o="urn:schemas-microsoft-com:office:office" xmlns:r="http://schemas.openxmlformats.org/officeDocument/2006/relationships" xmlns:m="http://schemas.openxmlformats.org/officeDocument/2006/math" xmlns:v="urn:schemas-microsoft-com:vml" xmlns:wp14="http://schemas.microsoft.com/office/word/2010/wordprocessingDrawing" xmlns:wp="http://schemas.openxmlformats.org/drawingml/2006/wordprocessingDrawing" xmlns:w10="urn:schemas-microsoft-com:office:word" xmlns:w="http://schemas.openxmlformats.org/wordprocessingml/2006/main" xmlns:w14="http://schemas.microsoft.com/office/word/2010/wordml" xmlns:w15="http://schemas.microsoft.com/office/word/2012/wordml" xmlns:w16se="http://schemas.microsoft.com/office/word/2015/wordml/symex" xmlns:wpg="http://schemas.microsoft.com/office/word/2010/wordprocessingGroup" xmlns:wpi="http://schemas.microsoft.com/office/word/2010/wordprocessingInk" xmlns:wne="http://schemas.microsoft.com/office/word/2006/wordml" xmlns:wps="http://schemas.microsoft.com/office/word/2010/wordprocessingShape" mc:Ignorable="w14 w15 w16se wp14">
+<w:footnotes xmlns:wpc="http://schemas.microsoft.com/office/word/2010/wordprocessingCanvas" xmlns:cx="http://schemas.microsoft.com/office/drawing/2014/chartex" xmlns:mc="http://schemas.openxmlformats.org/markup-compatibility/2006" xmlns:o="urn:schemas-microsoft-com:office:office" xmlns:r="http://schemas.openxmlformats.org/officeDocument/2006/relationships" xmlns:m="http://schemas.openxmlformats.org/officeDocument/2006/math" xmlns:v="urn:schemas-microsoft-com:vml" xmlns:wp14="http://schemas.microsoft.com/office/word/2010/wordprocessingDrawing" xmlns:wp="http://schemas.openxmlformats.org/drawingml/2006/wordprocessingDrawing" xmlns:w10="urn:schemas-microsoft-com:office:word" xmlns:w="http://schemas.openxmlformats.org/wordprocessingml/2006/main" xmlns:w14="http://schemas.microsoft.com/office/word/2010/wordml" xmlns:w15="http://schemas.microsoft.com/office/word/2012/wordml" xmlns:w16se="http://schemas.microsoft.com/office/word/2015/wordml/symex" xmlns:wpg="http://schemas.microsoft.com/office/word/2010/wordprocessingGroup" xmlns:wpi="http://schemas.microsoft.com/office/word/2010/wordprocessingInk" xmlns:wne="http://schemas.microsoft.com/office/word/2006/wordml" xmlns:wps="http://schemas.microsoft.com/office/word/2010/wordprocessingShape" mc:Ignorable="w14 w15 w16se wp14">
   <w:footnote w:type="separator" w:id="-1">
     <w:p>
       <w:pPr>
@@ -3230,21 +2800,7 @@
         <w:rPr>
           <w:lang w:val="en-US"/>
         </w:rPr>
-        <w:t xml:space="preserve"> We decided to include the term „feature</w:t>
-      </w:r>
-      <w:proofErr w:type="gramStart"/>
-      <w:r>
-        <w:rPr>
-          <w:lang w:val="en-US"/>
-        </w:rPr>
-        <w:t>“ in</w:t>
-      </w:r>
-      <w:proofErr w:type="gramEnd"/>
-      <w:r>
-        <w:rPr>
-          <w:lang w:val="en-US"/>
-        </w:rPr>
-        <w:t xml:space="preserve"> the name of a feature project (at the end </w:t>
+        <w:t xml:space="preserve"> We decided to include the term „feature“ in the name of a feature project (at the end </w:t>
       </w:r>
       <w:r>
         <w:rPr>
@@ -3270,7 +2826,7 @@
 </file>
 
 <file path=word/numbering.xml><?xml version="1.0" encoding="utf-8"?>
-<w:numbering xmlns:wpc="http://schemas.microsoft.com/office/word/2010/wordprocessingCanvas" xmlns:cx="http://schemas.microsoft.com/office/drawing/2014/chartex" xmlns:cx1="http://schemas.microsoft.com/office/drawing/2015/9/8/chartex" xmlns:mc="http://schemas.openxmlformats.org/markup-compatibility/2006" xmlns:o="urn:schemas-microsoft-com:office:office" xmlns:r="http://schemas.openxmlformats.org/officeDocument/2006/relationships" xmlns:m="http://schemas.openxmlformats.org/officeDocument/2006/math" xmlns:v="urn:schemas-microsoft-com:vml" xmlns:wp14="http://schemas.microsoft.com/office/word/2010/wordprocessingDrawing" xmlns:wp="http://schemas.openxmlformats.org/drawingml/2006/wordprocessingDrawing" xmlns:w10="urn:schemas-microsoft-com:office:word" xmlns:w="http://schemas.openxmlformats.org/wordprocessingml/2006/main" xmlns:w14="http://schemas.microsoft.com/office/word/2010/wordml" xmlns:w15="http://schemas.microsoft.com/office/word/2012/wordml" xmlns:w16se="http://schemas.microsoft.com/office/word/2015/wordml/symex" xmlns:wpg="http://schemas.microsoft.com/office/word/2010/wordprocessingGroup" xmlns:wpi="http://schemas.microsoft.com/office/word/2010/wordprocessingInk" xmlns:wne="http://schemas.microsoft.com/office/word/2006/wordml" xmlns:wps="http://schemas.microsoft.com/office/word/2010/wordprocessingShape" mc:Ignorable="w14 w15 w16se wp14">
+<w:numbering xmlns:wpc="http://schemas.microsoft.com/office/word/2010/wordprocessingCanvas" xmlns:cx="http://schemas.microsoft.com/office/drawing/2014/chartex" xmlns:mc="http://schemas.openxmlformats.org/markup-compatibility/2006" xmlns:o="urn:schemas-microsoft-com:office:office" xmlns:r="http://schemas.openxmlformats.org/officeDocument/2006/relationships" xmlns:m="http://schemas.openxmlformats.org/officeDocument/2006/math" xmlns:v="urn:schemas-microsoft-com:vml" xmlns:wp14="http://schemas.microsoft.com/office/word/2010/wordprocessingDrawing" xmlns:wp="http://schemas.openxmlformats.org/drawingml/2006/wordprocessingDrawing" xmlns:w10="urn:schemas-microsoft-com:office:word" xmlns:w="http://schemas.openxmlformats.org/wordprocessingml/2006/main" xmlns:w14="http://schemas.microsoft.com/office/word/2010/wordml" xmlns:w15="http://schemas.microsoft.com/office/word/2012/wordml" xmlns:w16se="http://schemas.microsoft.com/office/word/2015/wordml/symex" xmlns:wpg="http://schemas.microsoft.com/office/word/2010/wordprocessingGroup" xmlns:wpi="http://schemas.microsoft.com/office/word/2010/wordprocessingInk" xmlns:wne="http://schemas.microsoft.com/office/word/2006/wordml" xmlns:wps="http://schemas.microsoft.com/office/word/2010/wordprocessingShape" mc:Ignorable="w14 w15 w16se wp14">
   <w:abstractNum w:abstractNumId="0" w15:restartNumberingAfterBreak="0">
     <w:nsid w:val="0DA93073"/>
     <w:multiLevelType w:val="hybridMultilevel"/>
@@ -4536,6 +4092,17 @@
       <w:szCs w:val="20"/>
     </w:rPr>
   </w:style>
+  <w:style w:type="character" w:styleId="Hyperlink">
+    <w:name w:val="Hyperlink"/>
+    <w:basedOn w:val="DefaultParagraphFont"/>
+    <w:uiPriority w:val="99"/>
+    <w:unhideWhenUsed/>
+    <w:rsid w:val="000F1BC9"/>
+    <w:rPr>
+      <w:color w:val="0000FF" w:themeColor="hyperlink"/>
+      <w:u w:val="single"/>
+    </w:rPr>
+  </w:style>
 </w:styles>
 </file>
 
@@ -4827,7 +4394,7 @@
 </file>
 
 <file path=customXml/itemProps1.xml><?xml version="1.0" encoding="utf-8"?>
-<ds:datastoreItem xmlns:ds="http://schemas.openxmlformats.org/officeDocument/2006/customXml" ds:itemID="{62601A2B-01F6-4652-BFCC-2632159CDFA9}">
+<ds:datastoreItem xmlns:ds="http://schemas.openxmlformats.org/officeDocument/2006/customXml" ds:itemID="{E21AEA7E-0566-4203-BCE4-F8A27CFF1F00}">
   <ds:schemaRefs>
     <ds:schemaRef ds:uri="http://schemas.openxmlformats.org/officeDocument/2006/bibliography"/>
   </ds:schemaRefs>

</xml_diff>

<commit_message>
Maven header hint (checking multi-module build)
</commit_message>
<xml_diff>
--- a/doc/Easy Producer release preparation.docx
+++ b/doc/Easy Producer release preparation.docx
@@ -10,11 +10,19 @@
           <w:lang w:val="en-US"/>
         </w:rPr>
       </w:pPr>
-      <w:r>
-        <w:rPr>
-          <w:lang w:val="en-US"/>
-        </w:rPr>
-        <w:t>EASy-Producer Release P</w:t>
+      <w:proofErr w:type="spellStart"/>
+      <w:r>
+        <w:rPr>
+          <w:lang w:val="en-US"/>
+        </w:rPr>
+        <w:t>EASy</w:t>
+      </w:r>
+      <w:proofErr w:type="spellEnd"/>
+      <w:r>
+        <w:rPr>
+          <w:lang w:val="en-US"/>
+        </w:rPr>
+        <w:t>-Producer Release P</w:t>
       </w:r>
       <w:r>
         <w:rPr>
@@ -115,7 +123,21 @@
         <w:rPr>
           <w:lang w:val="en-US"/>
         </w:rPr>
-        <w:t xml:space="preserve">Typically, “modification” of a version means increasing the current version number (plug-in and feature). As decreasing of versions is in general possible, this does not have any effect on the user installation of EASy (The Eclipse update mechanism does not support any kind of roll-back to an earlier version; it only detects new versions checking the version numbers of the installed features and the available features of an update site). </w:t>
+        <w:t xml:space="preserve">Typically, “modification” of a version means increasing the current version number (plug-in and feature). As decreasing of versions is in general possible, this does not have any effect on the user installation of </w:t>
+      </w:r>
+      <w:proofErr w:type="spellStart"/>
+      <w:r>
+        <w:rPr>
+          <w:lang w:val="en-US"/>
+        </w:rPr>
+        <w:t>EASy</w:t>
+      </w:r>
+      <w:proofErr w:type="spellEnd"/>
+      <w:r>
+        <w:rPr>
+          <w:lang w:val="en-US"/>
+        </w:rPr>
+        <w:t xml:space="preserve"> (The Eclipse update mechanism does not support any kind of roll-back to an earlier version; it only detects new versions checking the version numbers of the installed features and the available features of an update site). </w:t>
       </w:r>
     </w:p>
     <w:p>
@@ -131,11 +153,19 @@
         </w:rPr>
         <w:t xml:space="preserve">Overview </w:t>
       </w:r>
-      <w:r>
-        <w:rPr>
-          <w:lang w:val="en-US"/>
-        </w:rPr>
-        <w:t>EASy-Producer</w:t>
+      <w:proofErr w:type="spellStart"/>
+      <w:r>
+        <w:rPr>
+          <w:lang w:val="en-US"/>
+        </w:rPr>
+        <w:t>EASy</w:t>
+      </w:r>
+      <w:proofErr w:type="spellEnd"/>
+      <w:r>
+        <w:rPr>
+          <w:lang w:val="en-US"/>
+        </w:rPr>
+        <w:t>-Producer</w:t>
       </w:r>
       <w:r>
         <w:rPr>
@@ -156,11 +186,19 @@
           <w:lang w:val="en-US"/>
         </w:rPr>
       </w:pPr>
-      <w:r>
-        <w:rPr>
-          <w:lang w:val="en-US"/>
-        </w:rPr>
-        <w:t>EASy-Producer is managed in a set of different update sites. Besides a core update site</w:t>
+      <w:proofErr w:type="spellStart"/>
+      <w:r>
+        <w:rPr>
+          <w:lang w:val="en-US"/>
+        </w:rPr>
+        <w:t>EASy</w:t>
+      </w:r>
+      <w:proofErr w:type="spellEnd"/>
+      <w:r>
+        <w:rPr>
+          <w:lang w:val="en-US"/>
+        </w:rPr>
+        <w:t>-Producer is managed in a set of different update sites. Besides a core update site</w:t>
       </w:r>
       <w:r>
         <w:rPr>
@@ -173,7 +211,21 @@
         <w:rPr>
           <w:lang w:val="en-US"/>
         </w:rPr>
-        <w:t xml:space="preserve"> which provides the basic capabilities of EASy-Producer, the following project-specific </w:t>
+        <w:t xml:space="preserve"> which provides the basic capabilities of </w:t>
+      </w:r>
+      <w:proofErr w:type="spellStart"/>
+      <w:r>
+        <w:rPr>
+          <w:lang w:val="en-US"/>
+        </w:rPr>
+        <w:t>EASy</w:t>
+      </w:r>
+      <w:proofErr w:type="spellEnd"/>
+      <w:r>
+        <w:rPr>
+          <w:lang w:val="en-US"/>
+        </w:rPr>
+        <w:t xml:space="preserve">-Producer, the following project-specific </w:t>
       </w:r>
       <w:r>
         <w:rPr>
@@ -206,11 +258,19 @@
           <w:lang w:val="en-US"/>
         </w:rPr>
       </w:pPr>
-      <w:r>
-        <w:rPr>
-          <w:lang w:val="en-US"/>
-        </w:rPr>
-        <w:t xml:space="preserve">EASy-Producer Update Site </w:t>
+      <w:proofErr w:type="spellStart"/>
+      <w:r>
+        <w:rPr>
+          <w:lang w:val="en-US"/>
+        </w:rPr>
+        <w:t>EASy</w:t>
+      </w:r>
+      <w:proofErr w:type="spellEnd"/>
+      <w:r>
+        <w:rPr>
+          <w:lang w:val="en-US"/>
+        </w:rPr>
+        <w:t xml:space="preserve">-Producer Update Site </w:t>
       </w:r>
       <w:r>
         <w:rPr>
@@ -251,11 +311,19 @@
           <w:lang w:val="en-US"/>
         </w:rPr>
       </w:pPr>
-      <w:r>
-        <w:rPr>
-          <w:lang w:val="en-US"/>
-        </w:rPr>
-        <w:t xml:space="preserve">EASy-Producer Update Site (Bosch) </w:t>
+      <w:proofErr w:type="spellStart"/>
+      <w:r>
+        <w:rPr>
+          <w:lang w:val="en-US"/>
+        </w:rPr>
+        <w:t>EASy</w:t>
+      </w:r>
+      <w:proofErr w:type="spellEnd"/>
+      <w:r>
+        <w:rPr>
+          <w:lang w:val="en-US"/>
+        </w:rPr>
+        <w:t xml:space="preserve">-Producer Update Site (Bosch) </w:t>
       </w:r>
       <w:r>
         <w:rPr>
@@ -267,20 +335,56 @@
         <w:rPr>
           <w:lang w:val="en-US"/>
         </w:rPr>
-        <w:t xml:space="preserve"> update site for Bosch GmbH (Project “EASyCar”)</w:t>
-      </w:r>
-    </w:p>
-    <w:p>
-      <w:pPr>
-        <w:rPr>
-          <w:lang w:val="en-US"/>
-        </w:rPr>
-      </w:pPr>
-      <w:r>
-        <w:rPr>
-          <w:lang w:val="en-US"/>
-        </w:rPr>
-        <w:t xml:space="preserve">EASy-Producer Update Site (KlugIS) </w:t>
+        <w:t xml:space="preserve"> update site for Bosch GmbH (Project “</w:t>
+      </w:r>
+      <w:proofErr w:type="spellStart"/>
+      <w:r>
+        <w:rPr>
+          <w:lang w:val="en-US"/>
+        </w:rPr>
+        <w:t>EASyCar</w:t>
+      </w:r>
+      <w:proofErr w:type="spellEnd"/>
+      <w:r>
+        <w:rPr>
+          <w:lang w:val="en-US"/>
+        </w:rPr>
+        <w:t>”)</w:t>
+      </w:r>
+    </w:p>
+    <w:p>
+      <w:pPr>
+        <w:rPr>
+          <w:lang w:val="en-US"/>
+        </w:rPr>
+      </w:pPr>
+      <w:proofErr w:type="spellStart"/>
+      <w:r>
+        <w:rPr>
+          <w:lang w:val="en-US"/>
+        </w:rPr>
+        <w:t>EASy</w:t>
+      </w:r>
+      <w:proofErr w:type="spellEnd"/>
+      <w:r>
+        <w:rPr>
+          <w:lang w:val="en-US"/>
+        </w:rPr>
+        <w:t>-Producer Update Site (</w:t>
+      </w:r>
+      <w:proofErr w:type="spellStart"/>
+      <w:r>
+        <w:rPr>
+          <w:lang w:val="en-US"/>
+        </w:rPr>
+        <w:t>KlugIS</w:t>
+      </w:r>
+      <w:proofErr w:type="spellEnd"/>
+      <w:r>
+        <w:rPr>
+          <w:lang w:val="en-US"/>
+        </w:rPr>
+        <w:t xml:space="preserve">) </w:t>
       </w:r>
       <w:r>
         <w:rPr>
@@ -292,7 +396,35 @@
         <w:rPr>
           <w:lang w:val="en-US"/>
         </w:rPr>
-        <w:t xml:space="preserve"> update site for KlugIS (Project “ScaleLog”)</w:t>
+        <w:t xml:space="preserve"> update site for </w:t>
+      </w:r>
+      <w:proofErr w:type="spellStart"/>
+      <w:r>
+        <w:rPr>
+          <w:lang w:val="en-US"/>
+        </w:rPr>
+        <w:t>KlugIS</w:t>
+      </w:r>
+      <w:proofErr w:type="spellEnd"/>
+      <w:r>
+        <w:rPr>
+          <w:lang w:val="en-US"/>
+        </w:rPr>
+        <w:t xml:space="preserve"> (Project “</w:t>
+      </w:r>
+      <w:proofErr w:type="spellStart"/>
+      <w:r>
+        <w:rPr>
+          <w:lang w:val="en-US"/>
+        </w:rPr>
+        <w:t>ScaleLog</w:t>
+      </w:r>
+      <w:proofErr w:type="spellEnd"/>
+      <w:r>
+        <w:rPr>
+          <w:lang w:val="en-US"/>
+        </w:rPr>
+        <w:t>”)</w:t>
       </w:r>
     </w:p>
     <w:p>
@@ -317,14 +449,84 @@
         <w:rPr>
           <w:lang w:val="en-US"/>
         </w:rPr>
-        <w:t xml:space="preserve">. In other words, if new versions of ScaleLog-specific features (plug-ins) have to be released, focus on the EASy-Producer </w:t>
+        <w:t xml:space="preserve">. In other words, if new versions of </w:t>
+      </w:r>
+      <w:proofErr w:type="spellStart"/>
+      <w:r>
+        <w:rPr>
+          <w:lang w:val="en-US"/>
+        </w:rPr>
+        <w:t>ScaleLog</w:t>
+      </w:r>
+      <w:proofErr w:type="spellEnd"/>
+      <w:r>
+        <w:rPr>
+          <w:lang w:val="en-US"/>
+        </w:rPr>
+        <w:t xml:space="preserve">-specific features (plug-ins) have to be released, focus on the </w:t>
+      </w:r>
+      <w:proofErr w:type="spellStart"/>
+      <w:r>
+        <w:rPr>
+          <w:lang w:val="en-US"/>
+        </w:rPr>
+        <w:t>EASy</w:t>
+      </w:r>
+      <w:proofErr w:type="spellEnd"/>
+      <w:r>
+        <w:rPr>
+          <w:lang w:val="en-US"/>
+        </w:rPr>
+        <w:t xml:space="preserve">-Producer </w:t>
       </w:r>
       <w:r>
         <w:rPr>
           <w:lang w:val="en-US"/>
         </w:rPr>
         <w:lastRenderedPageBreak/>
-        <w:t>Update Site (KlugIS), while EASy core features like reasoning affect the EASy-Producer Update Site (core update site).</w:t>
+        <w:t>Update Site (</w:t>
+      </w:r>
+      <w:proofErr w:type="spellStart"/>
+      <w:r>
+        <w:rPr>
+          <w:lang w:val="en-US"/>
+        </w:rPr>
+        <w:t>KlugIS</w:t>
+      </w:r>
+      <w:proofErr w:type="spellEnd"/>
+      <w:r>
+        <w:rPr>
+          <w:lang w:val="en-US"/>
+        </w:rPr>
+        <w:t xml:space="preserve">), while </w:t>
+      </w:r>
+      <w:proofErr w:type="spellStart"/>
+      <w:r>
+        <w:rPr>
+          <w:lang w:val="en-US"/>
+        </w:rPr>
+        <w:t>EASy</w:t>
+      </w:r>
+      <w:proofErr w:type="spellEnd"/>
+      <w:r>
+        <w:rPr>
+          <w:lang w:val="en-US"/>
+        </w:rPr>
+        <w:t xml:space="preserve"> core features like reasoning affect the </w:t>
+      </w:r>
+      <w:proofErr w:type="spellStart"/>
+      <w:r>
+        <w:rPr>
+          <w:lang w:val="en-US"/>
+        </w:rPr>
+        <w:t>EASy</w:t>
+      </w:r>
+      <w:proofErr w:type="spellEnd"/>
+      <w:r>
+        <w:rPr>
+          <w:lang w:val="en-US"/>
+        </w:rPr>
+        <w:t>-Producer Update Site (core update site).</w:t>
       </w:r>
     </w:p>
     <w:p>
@@ -525,12 +727,14 @@
         </w:rPr>
         <w:t xml:space="preserve">Inform all contributors by mail that no </w:t>
       </w:r>
+      <w:proofErr w:type="spellStart"/>
       <w:r>
         <w:rPr>
           <w:lang w:val="en-US"/>
         </w:rPr>
         <w:t>git</w:t>
       </w:r>
+      <w:proofErr w:type="spellEnd"/>
       <w:r>
         <w:rPr>
           <w:lang w:val="en-US"/>
@@ -692,7 +896,21 @@
         <w:rPr>
           <w:lang w:val="en-US"/>
         </w:rPr>
-        <w:t>Release x.x.x“</w:t>
+        <w:t xml:space="preserve">Release </w:t>
+      </w:r>
+      <w:proofErr w:type="spellStart"/>
+      <w:r>
+        <w:rPr>
+          <w:lang w:val="en-US"/>
+        </w:rPr>
+        <w:t>x.x.x</w:t>
+      </w:r>
+      <w:proofErr w:type="spellEnd"/>
+      <w:r>
+        <w:rPr>
+          <w:lang w:val="en-US"/>
+        </w:rPr>
+        <w:t>“</w:t>
       </w:r>
       <w:r>
         <w:rPr>
@@ -722,7 +940,21 @@
         <w:rPr>
           <w:lang w:val="en-US"/>
         </w:rPr>
-        <w:t>y.y.y+1“</w:t>
+        <w:t>y.</w:t>
+      </w:r>
+      <w:proofErr w:type="gramStart"/>
+      <w:r>
+        <w:rPr>
+          <w:lang w:val="en-US"/>
+        </w:rPr>
+        <w:t>y.y</w:t>
+      </w:r>
+      <w:proofErr w:type="gramEnd"/>
+      <w:r>
+        <w:rPr>
+          <w:lang w:val="en-US"/>
+        </w:rPr>
+        <w:t>+1“</w:t>
       </w:r>
       <w:r>
         <w:rPr>
@@ -910,7 +1142,21 @@
         <w:rPr>
           <w:lang w:val="en-US"/>
         </w:rPr>
-        <w:t xml:space="preserve"> must be changed to „z.z.z+1“.</w:t>
+        <w:t xml:space="preserve"> must be changed to „z.</w:t>
+      </w:r>
+      <w:proofErr w:type="gramStart"/>
+      <w:r>
+        <w:rPr>
+          <w:lang w:val="en-US"/>
+        </w:rPr>
+        <w:t>z.z</w:t>
+      </w:r>
+      <w:proofErr w:type="gramEnd"/>
+      <w:r>
+        <w:rPr>
+          <w:lang w:val="en-US"/>
+        </w:rPr>
+        <w:t>+1“.</w:t>
       </w:r>
     </w:p>
     <w:p>
@@ -946,7 +1192,21 @@
         <w:rPr>
           <w:lang w:val="en-US"/>
         </w:rPr>
-        <w:t>Update the EASy help bundle</w:t>
+        <w:t xml:space="preserve">Update the </w:t>
+      </w:r>
+      <w:proofErr w:type="spellStart"/>
+      <w:r>
+        <w:rPr>
+          <w:lang w:val="en-US"/>
+        </w:rPr>
+        <w:t>EASy</w:t>
+      </w:r>
+      <w:proofErr w:type="spellEnd"/>
+      <w:r>
+        <w:rPr>
+          <w:lang w:val="en-US"/>
+        </w:rPr>
+        <w:t xml:space="preserve"> help bundle</w:t>
       </w:r>
     </w:p>
     <w:p>
@@ -1024,7 +1284,21 @@
         <w:rPr>
           <w:lang w:val="en-US"/>
         </w:rPr>
-        <w:t xml:space="preserve">Replace the old PDFs in the folder html\pdf of the EASy help bundle with the newly generated ones. </w:t>
+        <w:t xml:space="preserve">Replace the old PDFs in the folder html\pdf of the </w:t>
+      </w:r>
+      <w:proofErr w:type="spellStart"/>
+      <w:r>
+        <w:rPr>
+          <w:lang w:val="en-US"/>
+        </w:rPr>
+        <w:t>EASy</w:t>
+      </w:r>
+      <w:proofErr w:type="spellEnd"/>
+      <w:r>
+        <w:rPr>
+          <w:lang w:val="en-US"/>
+        </w:rPr>
+        <w:t xml:space="preserve"> help bundle with the newly generated ones. </w:t>
       </w:r>
       <w:r>
         <w:rPr>
@@ -1049,7 +1323,21 @@
         <w:rPr>
           <w:lang w:val="en-US"/>
         </w:rPr>
-        <w:t>. Otherwise, the link in the HTML-pages will brake and the help is not usable anymore.</w:t>
+        <w:t xml:space="preserve">. Otherwise, the link in the HTML-pages will </w:t>
+      </w:r>
+      <w:proofErr w:type="spellStart"/>
+      <w:r>
+        <w:rPr>
+          <w:lang w:val="en-US"/>
+        </w:rPr>
+        <w:t>brake</w:t>
+      </w:r>
+      <w:proofErr w:type="spellEnd"/>
+      <w:r>
+        <w:rPr>
+          <w:lang w:val="en-US"/>
+        </w:rPr>
+        <w:t xml:space="preserve"> and the help is not usable anymore.</w:t>
       </w:r>
     </w:p>
     <w:p>
@@ -1068,7 +1356,35 @@
           <w:lang w:val="en-US"/>
         </w:rPr>
         <w:lastRenderedPageBreak/>
-        <w:t>Copy the PDFS also into doc/web/docRelease and commit the result for automated publishing to the EASy update sites.</w:t>
+        <w:t>Copy the PDFS also into doc/web/</w:t>
+      </w:r>
+      <w:proofErr w:type="spellStart"/>
+      <w:r>
+        <w:rPr>
+          <w:lang w:val="en-US"/>
+        </w:rPr>
+        <w:t>docRelease</w:t>
+      </w:r>
+      <w:proofErr w:type="spellEnd"/>
+      <w:r>
+        <w:rPr>
+          <w:lang w:val="en-US"/>
+        </w:rPr>
+        <w:t xml:space="preserve"> and commit the result for automated publishing to the </w:t>
+      </w:r>
+      <w:proofErr w:type="spellStart"/>
+      <w:r>
+        <w:rPr>
+          <w:lang w:val="en-US"/>
+        </w:rPr>
+        <w:t>EASy</w:t>
+      </w:r>
+      <w:proofErr w:type="spellEnd"/>
+      <w:r>
+        <w:rPr>
+          <w:lang w:val="en-US"/>
+        </w:rPr>
+        <w:t xml:space="preserve"> update sites.</w:t>
       </w:r>
     </w:p>
     <w:p>
@@ -1239,6 +1555,7 @@
           <w:lang w:val="en-US"/>
         </w:rPr>
       </w:pPr>
+      <w:proofErr w:type="gramStart"/>
       <w:r>
         <w:rPr>
           <w:lang w:val="en-US"/>
@@ -1249,7 +1566,14 @@
         <w:rPr>
           <w:lang w:val="en-US"/>
         </w:rPr>
-        <w:t>Build All“ 2 folders (</w:t>
+        <w:t>Build</w:t>
+      </w:r>
+      <w:proofErr w:type="gramEnd"/>
+      <w:r>
+        <w:rPr>
+          <w:lang w:val="en-US"/>
+        </w:rPr>
+        <w:t xml:space="preserve"> All“ 2 folders (</w:t>
       </w:r>
       <w:r>
         <w:rPr>
@@ -1524,7 +1848,21 @@
         <w:rPr>
           <w:lang w:val="en-US"/>
         </w:rPr>
-        <w:t>Access to the projects-server via WinSCP or similar tool</w:t>
+        <w:t xml:space="preserve">Access to the projects-server via </w:t>
+      </w:r>
+      <w:proofErr w:type="spellStart"/>
+      <w:r>
+        <w:rPr>
+          <w:lang w:val="en-US"/>
+        </w:rPr>
+        <w:t>WinSCP</w:t>
+      </w:r>
+      <w:proofErr w:type="spellEnd"/>
+      <w:r>
+        <w:rPr>
+          <w:lang w:val="en-US"/>
+        </w:rPr>
+        <w:t xml:space="preserve"> or similar tool</w:t>
       </w:r>
       <w:r>
         <w:rPr>
@@ -1657,7 +1995,35 @@
         <w:rPr>
           <w:lang w:val="en-US"/>
         </w:rPr>
-        <w:t xml:space="preserve"> – for an EASy-core release (this means an update of the EASy-core bundles which are typically not related to any specific project or extension)</w:t>
+        <w:t xml:space="preserve"> – for an </w:t>
+      </w:r>
+      <w:proofErr w:type="spellStart"/>
+      <w:r>
+        <w:rPr>
+          <w:lang w:val="en-US"/>
+        </w:rPr>
+        <w:t>EASy</w:t>
+      </w:r>
+      <w:proofErr w:type="spellEnd"/>
+      <w:r>
+        <w:rPr>
+          <w:lang w:val="en-US"/>
+        </w:rPr>
+        <w:t xml:space="preserve">-core release (this means an update of the </w:t>
+      </w:r>
+      <w:proofErr w:type="spellStart"/>
+      <w:r>
+        <w:rPr>
+          <w:lang w:val="en-US"/>
+        </w:rPr>
+        <w:t>EASy</w:t>
+      </w:r>
+      <w:proofErr w:type="spellEnd"/>
+      <w:r>
+        <w:rPr>
+          <w:lang w:val="en-US"/>
+        </w:rPr>
+        <w:t>-core bundles which are typically not related to any specific project or extension)</w:t>
       </w:r>
     </w:p>
     <w:p>
@@ -1676,13 +2042,29 @@
           <w:i/>
           <w:lang w:val="en-US"/>
         </w:rPr>
-        <w:t>WWW-Folder/eclipse/update-sites/easy/easy_extensions/</w:t>
-      </w:r>
+        <w:t>WWW-Folder/eclipse/update-sites/easy/</w:t>
+      </w:r>
+      <w:proofErr w:type="spellStart"/>
       <w:r>
         <w:rPr>
           <w:i/>
           <w:lang w:val="en-US"/>
         </w:rPr>
+        <w:t>easy_extensions</w:t>
+      </w:r>
+      <w:proofErr w:type="spellEnd"/>
+      <w:r>
+        <w:rPr>
+          <w:i/>
+          <w:lang w:val="en-US"/>
+        </w:rPr>
+        <w:t>/</w:t>
+      </w:r>
+      <w:r>
+        <w:rPr>
+          <w:i/>
+          <w:lang w:val="en-US"/>
+        </w:rPr>
         <w:br/>
       </w:r>
       <w:r>
@@ -1690,7 +2072,23 @@
           <w:i/>
           <w:lang w:val="en-US"/>
         </w:rPr>
-        <w:t>{ExtensionOrProjectName}</w:t>
+        <w:t>{</w:t>
+      </w:r>
+      <w:proofErr w:type="spellStart"/>
+      <w:r>
+        <w:rPr>
+          <w:i/>
+          <w:lang w:val="en-US"/>
+        </w:rPr>
+        <w:t>ExtensionOrProjectName</w:t>
+      </w:r>
+      <w:proofErr w:type="spellEnd"/>
+      <w:r>
+        <w:rPr>
+          <w:i/>
+          <w:lang w:val="en-US"/>
+        </w:rPr>
+        <w:t>}</w:t>
       </w:r>
       <w:r>
         <w:rPr>
@@ -1872,7 +2270,21 @@
         <w:rPr>
           <w:lang w:val="en-US"/>
         </w:rPr>
-        <w:t>Typically, you should have an Eclipse-instance with an installed EASy-Producer release (after the new release, this should be outdated)</w:t>
+        <w:t xml:space="preserve">Typically, you should have an Eclipse-instance with an installed </w:t>
+      </w:r>
+      <w:proofErr w:type="spellStart"/>
+      <w:r>
+        <w:rPr>
+          <w:lang w:val="en-US"/>
+        </w:rPr>
+        <w:t>EASy</w:t>
+      </w:r>
+      <w:proofErr w:type="spellEnd"/>
+      <w:r>
+        <w:rPr>
+          <w:lang w:val="en-US"/>
+        </w:rPr>
+        <w:t>-Producer release (after the new release, this should be outdated)</w:t>
       </w:r>
     </w:p>
     <w:p>
@@ -2099,7 +2511,111 @@
         <w:rPr>
           <w:lang w:val="en-US"/>
         </w:rPr>
-        <w:t>Change all POM files from x.x.x-SNAPSHOT to x.x.x, i.e., keep the same version number. The x.x.x-SNAPSHOT versions were used to create the x.x.x release. Also change the POM files in EASy-Standalone/poms as they are used for deploying the bundled versions.</w:t>
+        <w:t xml:space="preserve">Change all POM files from </w:t>
+      </w:r>
+      <w:proofErr w:type="spellStart"/>
+      <w:r>
+        <w:rPr>
+          <w:lang w:val="en-US"/>
+        </w:rPr>
+        <w:t>x.x.x</w:t>
+      </w:r>
+      <w:proofErr w:type="spellEnd"/>
+      <w:r>
+        <w:rPr>
+          <w:lang w:val="en-US"/>
+        </w:rPr>
+        <w:t xml:space="preserve">-SNAPSHOT to </w:t>
+      </w:r>
+      <w:proofErr w:type="spellStart"/>
+      <w:r>
+        <w:rPr>
+          <w:lang w:val="en-US"/>
+        </w:rPr>
+        <w:t>x.x.x</w:t>
+      </w:r>
+      <w:proofErr w:type="spellEnd"/>
+      <w:r>
+        <w:rPr>
+          <w:lang w:val="en-US"/>
+        </w:rPr>
+        <w:t xml:space="preserve">, i.e., keep the same version number. The </w:t>
+      </w:r>
+      <w:proofErr w:type="spellStart"/>
+      <w:r>
+        <w:rPr>
+          <w:lang w:val="en-US"/>
+        </w:rPr>
+        <w:t>x.x.x</w:t>
+      </w:r>
+      <w:proofErr w:type="spellEnd"/>
+      <w:r>
+        <w:rPr>
+          <w:lang w:val="en-US"/>
+        </w:rPr>
+        <w:t xml:space="preserve">-SNAPSHOT versions were used to create the </w:t>
+      </w:r>
+      <w:proofErr w:type="spellStart"/>
+      <w:r>
+        <w:rPr>
+          <w:lang w:val="en-US"/>
+        </w:rPr>
+        <w:t>x.x.x</w:t>
+      </w:r>
+      <w:proofErr w:type="spellEnd"/>
+      <w:r>
+        <w:rPr>
+          <w:lang w:val="en-US"/>
+        </w:rPr>
+        <w:t xml:space="preserve"> release. Also change the POM files in </w:t>
+      </w:r>
+      <w:proofErr w:type="spellStart"/>
+      <w:r>
+        <w:rPr>
+          <w:lang w:val="en-US"/>
+        </w:rPr>
+        <w:t>EASy</w:t>
+      </w:r>
+      <w:proofErr w:type="spellEnd"/>
+      <w:r>
+        <w:rPr>
+          <w:lang w:val="en-US"/>
+        </w:rPr>
+        <w:t>-Standalone/</w:t>
+      </w:r>
+      <w:proofErr w:type="spellStart"/>
+      <w:r>
+        <w:rPr>
+          <w:lang w:val="en-US"/>
+        </w:rPr>
+        <w:t>poms</w:t>
+      </w:r>
+      <w:proofErr w:type="spellEnd"/>
+      <w:r>
+        <w:rPr>
+          <w:lang w:val="en-US"/>
+        </w:rPr>
+        <w:t xml:space="preserve"> as they are used for deploying the bundled versions.</w:t>
+      </w:r>
+      <w:r>
+        <w:rPr>
+          <w:lang w:val="en-US"/>
+        </w:rPr>
+        <w:t xml:space="preserve"> Since </w:t>
+      </w:r>
+      <w:proofErr w:type="spellStart"/>
+      <w:r>
+        <w:rPr>
+          <w:lang w:val="en-US"/>
+        </w:rPr>
+        <w:t>EASy</w:t>
+      </w:r>
+      <w:proofErr w:type="spellEnd"/>
+      <w:r>
+        <w:rPr>
+          <w:lang w:val="en-US"/>
+        </w:rPr>
+        <w:t xml:space="preserve"> version 1.3.0-SNAPSHOT, versions are just in POM headers.</w:t>
       </w:r>
     </w:p>
     <w:p>
@@ -2135,7 +2651,35 @@
         <w:rPr>
           <w:lang w:val="en-US"/>
         </w:rPr>
-        <w:t>Check deploying/deployCentral.bat whether all headless components are included. If needed, perform a dry run, i.e., comment out all Maven deployment commands and check the tmp folder whether all Jars have been downloaded correctly. Finally, check the prerequisites for a Maven Central deployment (pgp installed, default key set, etc. as stated in deploy.Central.bat) and run deployCentral.bat with all Maven deployment commands.</w:t>
+        <w:t xml:space="preserve">Check deploying/deployCentral.bat whether all headless components are included. If needed, perform a dry run, i.e., comment out all Maven deployment commands and check the </w:t>
+      </w:r>
+      <w:proofErr w:type="spellStart"/>
+      <w:r>
+        <w:rPr>
+          <w:lang w:val="en-US"/>
+        </w:rPr>
+        <w:t>tmp</w:t>
+      </w:r>
+      <w:proofErr w:type="spellEnd"/>
+      <w:r>
+        <w:rPr>
+          <w:lang w:val="en-US"/>
+        </w:rPr>
+        <w:t xml:space="preserve"> folder whether all Jars have been downloaded correctly. Finally, check the prerequisites for a Maven Central deployment (</w:t>
+      </w:r>
+      <w:proofErr w:type="spellStart"/>
+      <w:r>
+        <w:rPr>
+          <w:lang w:val="en-US"/>
+        </w:rPr>
+        <w:t>pgp</w:t>
+      </w:r>
+      <w:proofErr w:type="spellEnd"/>
+      <w:r>
+        <w:rPr>
+          <w:lang w:val="en-US"/>
+        </w:rPr>
+        <w:t xml:space="preserve"> installed, default key set, etc. as stated in deploy.Central.bat) and run deployCentral.bat with all Maven deployment commands.</w:t>
       </w:r>
     </w:p>
     <w:p>
@@ -2168,19 +2712,7 @@
         <w:rPr>
           <w:lang w:val="en-US"/>
         </w:rPr>
-        <w:t xml:space="preserve"> as described in </w:t>
-      </w:r>
-      <w:r>
-        <w:rPr>
-          <w:lang w:val="en-US"/>
-        </w:rPr>
-        <w:t>deployCentral.bat</w:t>
-      </w:r>
-      <w:r>
-        <w:rPr>
-          <w:lang w:val="en-US"/>
-        </w:rPr>
-        <w:t>, close/check the deployment and, if checks are successful, deploy the release to Maven central.</w:t>
+        <w:t xml:space="preserve"> as described in deployCentral.bat, close/check the deployment and, if checks are successful, deploy the release to Maven central.</w:t>
       </w:r>
     </w:p>
     <w:p>
@@ -2198,13 +2730,77 @@
         <w:rPr>
           <w:lang w:val="en-US"/>
         </w:rPr>
-        <w:t xml:space="preserve">Change all POM files </w:t>
-      </w:r>
-      <w:r>
-        <w:rPr>
-          <w:lang w:val="en-US"/>
-        </w:rPr>
-        <w:t>to</w:t>
+        <w:t xml:space="preserve">Change all POM files to </w:t>
+      </w:r>
+      <w:proofErr w:type="spellStart"/>
+      <w:r>
+        <w:rPr>
+          <w:lang w:val="en-US"/>
+        </w:rPr>
+        <w:t>y.y.y</w:t>
+      </w:r>
+      <w:proofErr w:type="spellEnd"/>
+      <w:r>
+        <w:rPr>
+          <w:lang w:val="en-US"/>
+        </w:rPr>
+        <w:t xml:space="preserve">-SNAPSHOT, with </w:t>
+      </w:r>
+      <w:proofErr w:type="spellStart"/>
+      <w:r>
+        <w:rPr>
+          <w:lang w:val="en-US"/>
+        </w:rPr>
+        <w:t>y.y.y</w:t>
+      </w:r>
+      <w:proofErr w:type="spellEnd"/>
+      <w:r>
+        <w:rPr>
+          <w:lang w:val="en-US"/>
+        </w:rPr>
+        <w:t xml:space="preserve"> being the next version number of </w:t>
+      </w:r>
+      <w:proofErr w:type="spellStart"/>
+      <w:r>
+        <w:rPr>
+          <w:lang w:val="en-US"/>
+        </w:rPr>
+        <w:t>EASy</w:t>
+      </w:r>
+      <w:proofErr w:type="spellEnd"/>
+      <w:r>
+        <w:rPr>
+          <w:lang w:val="en-US"/>
+        </w:rPr>
+        <w:t xml:space="preserve">. Also change the POM files in </w:t>
+      </w:r>
+      <w:proofErr w:type="spellStart"/>
+      <w:r>
+        <w:rPr>
+          <w:lang w:val="en-US"/>
+        </w:rPr>
+        <w:t>EASy</w:t>
+      </w:r>
+      <w:proofErr w:type="spellEnd"/>
+      <w:r>
+        <w:rPr>
+          <w:lang w:val="en-US"/>
+        </w:rPr>
+        <w:t>-Standalone/</w:t>
+      </w:r>
+      <w:proofErr w:type="spellStart"/>
+      <w:r>
+        <w:rPr>
+          <w:lang w:val="en-US"/>
+        </w:rPr>
+        <w:t>poms</w:t>
+      </w:r>
+      <w:proofErr w:type="spellEnd"/>
+      <w:r>
+        <w:rPr>
+          <w:lang w:val="en-US"/>
+        </w:rPr>
+        <w:t xml:space="preserve"> as they are used for deploying the bundled versions.</w:t>
       </w:r>
       <w:r>
         <w:rPr>
@@ -2216,52 +2812,205 @@
         <w:rPr>
           <w:lang w:val="en-US"/>
         </w:rPr>
-        <w:t>y.y.y</w:t>
-      </w:r>
-      <w:r>
-        <w:rPr>
-          <w:lang w:val="en-US"/>
-        </w:rPr>
-        <w:t>-SNAPSHOT</w:t>
-      </w:r>
-      <w:r>
-        <w:rPr>
-          <w:lang w:val="en-US"/>
-        </w:rPr>
-        <w:t xml:space="preserve">, with y.y.y being the next version number of EASy. </w:t>
-      </w:r>
-      <w:r>
-        <w:rPr>
-          <w:lang w:val="en-US"/>
-        </w:rPr>
-        <w:t>Also change the POM files in EASy-Standalone/poms as they are used for deploying the bundled versions.</w:t>
-      </w:r>
-    </w:p>
-    <w:p>
-      <w:pPr>
-        <w:pStyle w:val="ListParagraph"/>
-        <w:numPr>
-          <w:ilvl w:val="1"/>
-          <w:numId w:val="5"/>
-        </w:numPr>
-        <w:rPr>
-          <w:lang w:val="en-US"/>
-        </w:rPr>
-      </w:pPr>
-      <w:r>
-        <w:rPr>
-          <w:lang w:val="en-US"/>
-        </w:rPr>
-        <w:t>Commit the changes and let Jenkins do a full build</w:t>
-      </w:r>
-      <w:r>
-        <w:rPr>
-          <w:lang w:val="en-US"/>
-        </w:rPr>
-        <w:t xml:space="preserve"> for the new snapshot versions</w:t>
+        <w:t xml:space="preserve">Since </w:t>
+      </w:r>
+      <w:proofErr w:type="spellStart"/>
+      <w:r>
+        <w:rPr>
+          <w:lang w:val="en-US"/>
+        </w:rPr>
+        <w:t>EASy</w:t>
+      </w:r>
+      <w:proofErr w:type="spellEnd"/>
+      <w:r>
+        <w:rPr>
+          <w:lang w:val="en-US"/>
+        </w:rPr>
+        <w:t xml:space="preserve"> version 1.3.0-SNAPSHOT, versions are just in POM headers.</w:t>
       </w:r>
       <w:bookmarkStart w:id="2" w:name="_GoBack"/>
       <w:bookmarkEnd w:id="2"/>
+    </w:p>
+    <w:p>
+      <w:pPr>
+        <w:pStyle w:val="ListParagraph"/>
+        <w:numPr>
+          <w:ilvl w:val="1"/>
+          <w:numId w:val="5"/>
+        </w:numPr>
+        <w:rPr>
+          <w:lang w:val="en-US"/>
+        </w:rPr>
+      </w:pPr>
+      <w:r>
+        <w:rPr>
+          <w:lang w:val="en-US"/>
+        </w:rPr>
+        <w:t>Commit the changes and let Jenkins do a full build for the new snapshot versions.</w:t>
+      </w:r>
+    </w:p>
+    <w:p>
+      <w:pPr>
+        <w:pStyle w:val="ListParagraph"/>
+        <w:numPr>
+          <w:ilvl w:val="0"/>
+          <w:numId w:val="5"/>
+        </w:numPr>
+        <w:rPr>
+          <w:lang w:val="en-US"/>
+        </w:rPr>
+      </w:pPr>
+      <w:r>
+        <w:rPr>
+          <w:lang w:val="en-US"/>
+        </w:rPr>
+        <w:t xml:space="preserve">For QM: </w:t>
+      </w:r>
+    </w:p>
+    <w:p>
+      <w:pPr>
+        <w:pStyle w:val="ListParagraph"/>
+        <w:numPr>
+          <w:ilvl w:val="1"/>
+          <w:numId w:val="5"/>
+        </w:numPr>
+        <w:rPr>
+          <w:lang w:val="en-US"/>
+        </w:rPr>
+      </w:pPr>
+      <w:r>
+        <w:rPr>
+          <w:lang w:val="en-US"/>
+        </w:rPr>
+        <w:t xml:space="preserve">With new version numbers </w:t>
+      </w:r>
+      <w:proofErr w:type="spellStart"/>
+      <w:r>
+        <w:rPr>
+          <w:lang w:val="en-US"/>
+        </w:rPr>
+        <w:t>commited</w:t>
+      </w:r>
+      <w:proofErr w:type="spellEnd"/>
+      <w:r>
+        <w:rPr>
+          <w:lang w:val="en-US"/>
+        </w:rPr>
+        <w:t xml:space="preserve">, wait until Jenkins built the </w:t>
+      </w:r>
+      <w:r>
+        <w:rPr>
+          <w:i/>
+          <w:lang w:val="en-US"/>
+        </w:rPr>
+        <w:t>Standalone</w:t>
+      </w:r>
+      <w:r>
+        <w:rPr>
+          <w:lang w:val="en-US"/>
+        </w:rPr>
+        <w:t xml:space="preserve"> job</w:t>
+      </w:r>
+    </w:p>
+    <w:p>
+      <w:pPr>
+        <w:pStyle w:val="ListParagraph"/>
+        <w:numPr>
+          <w:ilvl w:val="1"/>
+          <w:numId w:val="5"/>
+        </w:numPr>
+        <w:rPr>
+          <w:lang w:val="en-US"/>
+        </w:rPr>
+      </w:pPr>
+      <w:r>
+        <w:rPr>
+          <w:lang w:val="en-US"/>
+        </w:rPr>
+        <w:t xml:space="preserve">Change the version numbers in all </w:t>
+      </w:r>
+      <w:proofErr w:type="spellStart"/>
+      <w:r>
+        <w:rPr>
+          <w:lang w:val="en-US"/>
+        </w:rPr>
+        <w:t>pom</w:t>
+      </w:r>
+      <w:proofErr w:type="spellEnd"/>
+      <w:r>
+        <w:rPr>
+          <w:lang w:val="en-US"/>
+        </w:rPr>
+        <w:t xml:space="preserve"> files of </w:t>
+      </w:r>
+      <w:proofErr w:type="spellStart"/>
+      <w:r>
+        <w:rPr>
+          <w:i/>
+          <w:lang w:val="en-US"/>
+        </w:rPr>
+        <w:t>QualiMaster.EASyRuntime</w:t>
+      </w:r>
+      <w:proofErr w:type="spellEnd"/>
+      <w:r>
+        <w:rPr>
+          <w:lang w:val="en-US"/>
+        </w:rPr>
+        <w:t xml:space="preserve"> </w:t>
+      </w:r>
+      <w:r>
+        <w:rPr>
+          <w:lang w:val="en-US"/>
+        </w:rPr>
+        <w:t xml:space="preserve">to the (new) </w:t>
+      </w:r>
+      <w:proofErr w:type="spellStart"/>
+      <w:r>
+        <w:rPr>
+          <w:lang w:val="en-US"/>
+        </w:rPr>
+        <w:t>EASy</w:t>
+      </w:r>
+      <w:proofErr w:type="spellEnd"/>
+      <w:r>
+        <w:rPr>
+          <w:lang w:val="en-US"/>
+        </w:rPr>
+        <w:t xml:space="preserve"> release version number (without –SNAPSHOT). Please consider also the Eclipse dependencies. Commit the changes (causes a Maven release).</w:t>
+      </w:r>
+    </w:p>
+    <w:p>
+      <w:pPr>
+        <w:pStyle w:val="ListParagraph"/>
+        <w:numPr>
+          <w:ilvl w:val="1"/>
+          <w:numId w:val="5"/>
+        </w:numPr>
+        <w:rPr>
+          <w:lang w:val="en-US"/>
+        </w:rPr>
+      </w:pPr>
+      <w:r>
+        <w:rPr>
+          <w:lang w:val="en-US"/>
+        </w:rPr>
+        <w:t xml:space="preserve">Wait until Jenkins build job of </w:t>
+      </w:r>
+      <w:proofErr w:type="spellStart"/>
+      <w:r>
+        <w:rPr>
+          <w:i/>
+          <w:lang w:val="en-US"/>
+        </w:rPr>
+        <w:t>QualiMaster.EASyRuntime</w:t>
+      </w:r>
+      <w:proofErr w:type="spellEnd"/>
+      <w:r>
+        <w:rPr>
+          <w:lang w:val="en-US"/>
+        </w:rPr>
+        <w:t xml:space="preserve"> is done</w:t>
+      </w:r>
       <w:r>
         <w:rPr>
           <w:lang w:val="en-US"/>
@@ -2273,6 +3022,88 @@
       <w:pPr>
         <w:pStyle w:val="ListParagraph"/>
         <w:numPr>
+          <w:ilvl w:val="1"/>
+          <w:numId w:val="5"/>
+        </w:numPr>
+        <w:rPr>
+          <w:lang w:val="en-US"/>
+        </w:rPr>
+      </w:pPr>
+      <w:r>
+        <w:rPr>
+          <w:lang w:val="en-US"/>
+        </w:rPr>
+        <w:t xml:space="preserve">Change all </w:t>
+      </w:r>
+      <w:proofErr w:type="spellStart"/>
+      <w:r>
+        <w:rPr>
+          <w:lang w:val="en-US"/>
+        </w:rPr>
+        <w:t>EASy</w:t>
+      </w:r>
+      <w:proofErr w:type="spellEnd"/>
+      <w:r>
+        <w:rPr>
+          <w:lang w:val="en-US"/>
+        </w:rPr>
+        <w:t xml:space="preserve">-/Eclipse-related version numbers to the next expected </w:t>
+      </w:r>
+      <w:proofErr w:type="spellStart"/>
+      <w:r>
+        <w:rPr>
+          <w:lang w:val="en-US"/>
+        </w:rPr>
+        <w:t>EASy</w:t>
+      </w:r>
+      <w:proofErr w:type="spellEnd"/>
+      <w:r>
+        <w:rPr>
+          <w:lang w:val="en-US"/>
+        </w:rPr>
+        <w:t xml:space="preserve"> release version number and add the –SNAPSHOT prefix.</w:t>
+      </w:r>
+    </w:p>
+    <w:p>
+      <w:pPr>
+        <w:pStyle w:val="ListParagraph"/>
+        <w:numPr>
+          <w:ilvl w:val="1"/>
+          <w:numId w:val="5"/>
+        </w:numPr>
+        <w:rPr>
+          <w:lang w:val="en-US"/>
+        </w:rPr>
+      </w:pPr>
+      <w:r>
+        <w:rPr>
+          <w:lang w:val="en-US"/>
+        </w:rPr>
+        <w:t>Commit again (causes start of new snapshot series).</w:t>
+      </w:r>
+    </w:p>
+    <w:p>
+      <w:pPr>
+        <w:pStyle w:val="ListParagraph"/>
+        <w:numPr>
+          <w:ilvl w:val="1"/>
+          <w:numId w:val="5"/>
+        </w:numPr>
+        <w:rPr>
+          <w:lang w:val="en-US"/>
+        </w:rPr>
+      </w:pPr>
+      <w:r>
+        <w:rPr>
+          <w:lang w:val="en-US"/>
+        </w:rPr>
+        <w:t>Inform SSE-QM team about new version so that the infrastructure can be updated accordingly.</w:t>
+      </w:r>
+    </w:p>
+    <w:p>
+      <w:pPr>
+        <w:pStyle w:val="ListParagraph"/>
+        <w:numPr>
           <w:ilvl w:val="0"/>
           <w:numId w:val="5"/>
         </w:numPr>
@@ -2282,9 +3113,16 @@
       </w:pPr>
       <w:r>
         <w:rPr>
-          <w:lang w:val="en-US"/>
-        </w:rPr>
-        <w:t xml:space="preserve">For QM: </w:t>
+          <w:b/>
+          <w:lang w:val="en-US"/>
+        </w:rPr>
+        <w:t>Inform about new release</w:t>
+      </w:r>
+      <w:r>
+        <w:rPr>
+          <w:lang w:val="en-US"/>
+        </w:rPr>
+        <w:t>:</w:t>
       </w:r>
     </w:p>
     <w:p>
@@ -2302,88 +3140,33 @@
         <w:rPr>
           <w:lang w:val="en-US"/>
         </w:rPr>
-        <w:t xml:space="preserve">With new version numbers commited, wait until Jenkins built the </w:t>
-      </w:r>
-      <w:r>
-        <w:rPr>
-          <w:i/>
-          <w:lang w:val="en-US"/>
-        </w:rPr>
-        <w:t>Standalone</w:t>
-      </w:r>
-      <w:r>
-        <w:rPr>
-          <w:lang w:val="en-US"/>
-        </w:rPr>
-        <w:t xml:space="preserve"> job</w:t>
-      </w:r>
-    </w:p>
-    <w:p>
-      <w:pPr>
-        <w:pStyle w:val="ListParagraph"/>
-        <w:numPr>
-          <w:ilvl w:val="1"/>
-          <w:numId w:val="5"/>
-        </w:numPr>
-        <w:rPr>
-          <w:lang w:val="en-US"/>
-        </w:rPr>
-      </w:pPr>
-      <w:r>
-        <w:rPr>
-          <w:lang w:val="en-US"/>
-        </w:rPr>
-        <w:t xml:space="preserve">Change the version numbers in all pom files of </w:t>
-      </w:r>
-      <w:r>
-        <w:rPr>
-          <w:i/>
-          <w:lang w:val="en-US"/>
-        </w:rPr>
-        <w:t>QualiMaster.EASyRuntime</w:t>
-      </w:r>
-      <w:r>
-        <w:rPr>
-          <w:lang w:val="en-US"/>
-        </w:rPr>
-        <w:t xml:space="preserve"> </w:t>
-      </w:r>
-      <w:r>
-        <w:rPr>
-          <w:lang w:val="en-US"/>
-        </w:rPr>
-        <w:t>to the (new) EASy release version number (without –SNAPSHOT). Please consider also the Eclipse dependencies. Commit the changes (causes a Maven release).</w:t>
-      </w:r>
-    </w:p>
-    <w:p>
-      <w:pPr>
-        <w:pStyle w:val="ListParagraph"/>
-        <w:numPr>
-          <w:ilvl w:val="1"/>
-          <w:numId w:val="5"/>
-        </w:numPr>
-        <w:rPr>
-          <w:lang w:val="en-US"/>
-        </w:rPr>
-      </w:pPr>
-      <w:r>
-        <w:rPr>
-          <w:lang w:val="en-US"/>
-        </w:rPr>
-        <w:t xml:space="preserve">Wait until Jenkins build job of </w:t>
-      </w:r>
-      <w:r>
-        <w:rPr>
-          <w:i/>
-          <w:lang w:val="en-US"/>
-        </w:rPr>
-        <w:t>QualiMaster.EASyRuntime</w:t>
-      </w:r>
-      <w:r>
-        <w:rPr>
-          <w:lang w:val="en-US"/>
-        </w:rPr>
-        <w:t xml:space="preserve"> is done</w:t>
+        <w:t xml:space="preserve">If testing the new release was successful (no [new] errors found), the new release should be </w:t>
+      </w:r>
+      <w:r>
+        <w:rPr>
+          <w:lang w:val="en-US"/>
+        </w:rPr>
+        <w:t xml:space="preserve">announced, typically via mail. Mention explicitly the </w:t>
+      </w:r>
+      <w:r>
+        <w:rPr>
+          <w:b/>
+          <w:lang w:val="en-US"/>
+        </w:rPr>
+        <w:t>new features</w:t>
+      </w:r>
+      <w:r>
+        <w:rPr>
+          <w:lang w:val="en-US"/>
+        </w:rPr>
+        <w:t xml:space="preserve"> or the </w:t>
+      </w:r>
+      <w:r>
+        <w:rPr>
+          <w:b/>
+          <w:lang w:val="en-US"/>
+        </w:rPr>
+        <w:t>specific reason for the release</w:t>
       </w:r>
       <w:r>
         <w:rPr>
@@ -2396,135 +3179,6 @@
       <w:pPr>
         <w:pStyle w:val="ListParagraph"/>
         <w:numPr>
-          <w:ilvl w:val="1"/>
-          <w:numId w:val="5"/>
-        </w:numPr>
-        <w:rPr>
-          <w:lang w:val="en-US"/>
-        </w:rPr>
-      </w:pPr>
-      <w:r>
-        <w:rPr>
-          <w:lang w:val="en-US"/>
-        </w:rPr>
-        <w:t>Change all EASy-/Eclipse-related version numbers to the next expected EASy release version number and add the –SNAPSHOT prefix.</w:t>
-      </w:r>
-    </w:p>
-    <w:p>
-      <w:pPr>
-        <w:pStyle w:val="ListParagraph"/>
-        <w:numPr>
-          <w:ilvl w:val="1"/>
-          <w:numId w:val="5"/>
-        </w:numPr>
-        <w:rPr>
-          <w:lang w:val="en-US"/>
-        </w:rPr>
-      </w:pPr>
-      <w:r>
-        <w:rPr>
-          <w:lang w:val="en-US"/>
-        </w:rPr>
-        <w:t>Commit again (causes start of new snapshot series).</w:t>
-      </w:r>
-    </w:p>
-    <w:p>
-      <w:pPr>
-        <w:pStyle w:val="ListParagraph"/>
-        <w:numPr>
-          <w:ilvl w:val="1"/>
-          <w:numId w:val="5"/>
-        </w:numPr>
-        <w:rPr>
-          <w:lang w:val="en-US"/>
-        </w:rPr>
-      </w:pPr>
-      <w:r>
-        <w:rPr>
-          <w:lang w:val="en-US"/>
-        </w:rPr>
-        <w:t>Inform SSE-QM team about new version so that the infrastructure can be updated accordingly.</w:t>
-      </w:r>
-    </w:p>
-    <w:p>
-      <w:pPr>
-        <w:pStyle w:val="ListParagraph"/>
-        <w:numPr>
-          <w:ilvl w:val="0"/>
-          <w:numId w:val="5"/>
-        </w:numPr>
-        <w:rPr>
-          <w:lang w:val="en-US"/>
-        </w:rPr>
-      </w:pPr>
-      <w:r>
-        <w:rPr>
-          <w:b/>
-          <w:lang w:val="en-US"/>
-        </w:rPr>
-        <w:t>Inform about new release</w:t>
-      </w:r>
-      <w:r>
-        <w:rPr>
-          <w:lang w:val="en-US"/>
-        </w:rPr>
-        <w:t>:</w:t>
-      </w:r>
-    </w:p>
-    <w:p>
-      <w:pPr>
-        <w:pStyle w:val="ListParagraph"/>
-        <w:numPr>
-          <w:ilvl w:val="1"/>
-          <w:numId w:val="5"/>
-        </w:numPr>
-        <w:rPr>
-          <w:lang w:val="en-US"/>
-        </w:rPr>
-      </w:pPr>
-      <w:r>
-        <w:rPr>
-          <w:lang w:val="en-US"/>
-        </w:rPr>
-        <w:t xml:space="preserve">If testing the new release was successful (no [new] errors found), the new release should be </w:t>
-      </w:r>
-      <w:r>
-        <w:rPr>
-          <w:lang w:val="en-US"/>
-        </w:rPr>
-        <w:t xml:space="preserve">announced, typically via mail. Mention explicitly the </w:t>
-      </w:r>
-      <w:r>
-        <w:rPr>
-          <w:b/>
-          <w:lang w:val="en-US"/>
-        </w:rPr>
-        <w:t>new features</w:t>
-      </w:r>
-      <w:r>
-        <w:rPr>
-          <w:lang w:val="en-US"/>
-        </w:rPr>
-        <w:t xml:space="preserve"> or the </w:t>
-      </w:r>
-      <w:r>
-        <w:rPr>
-          <w:b/>
-          <w:lang w:val="en-US"/>
-        </w:rPr>
-        <w:t>specific reason for the release</w:t>
-      </w:r>
-      <w:r>
-        <w:rPr>
-          <w:lang w:val="en-US"/>
-        </w:rPr>
-        <w:t>.</w:t>
-      </w:r>
-    </w:p>
-    <w:p>
-      <w:pPr>
-        <w:pStyle w:val="ListParagraph"/>
-        <w:numPr>
           <w:ilvl w:val="2"/>
           <w:numId w:val="5"/>
         </w:numPr>
@@ -2554,7 +3208,21 @@
         <w:rPr>
           <w:lang w:val="en-US"/>
         </w:rPr>
-        <w:t xml:space="preserve">Subject: [Release: EASy] </w:t>
+        <w:t xml:space="preserve">Subject: [Release: </w:t>
+      </w:r>
+      <w:proofErr w:type="spellStart"/>
+      <w:r>
+        <w:rPr>
+          <w:lang w:val="en-US"/>
+        </w:rPr>
+        <w:t>EASy</w:t>
+      </w:r>
+      <w:proofErr w:type="spellEnd"/>
+      <w:r>
+        <w:rPr>
+          <w:lang w:val="en-US"/>
+        </w:rPr>
+        <w:t xml:space="preserve">] </w:t>
       </w:r>
       <w:r>
         <w:rPr>
@@ -2566,7 +3234,21 @@
         <w:rPr>
           <w:lang w:val="en-US"/>
         </w:rPr>
-        <w:t>{ReleaseVersionNumber}</w:t>
+        <w:t>{</w:t>
+      </w:r>
+      <w:proofErr w:type="spellStart"/>
+      <w:r>
+        <w:rPr>
+          <w:lang w:val="en-US"/>
+        </w:rPr>
+        <w:t>ReleaseVersionNumber</w:t>
+      </w:r>
+      <w:proofErr w:type="spellEnd"/>
+      <w:r>
+        <w:rPr>
+          <w:lang w:val="en-US"/>
+        </w:rPr>
+        <w:t>}</w:t>
       </w:r>
     </w:p>
     <w:p>
@@ -2626,6 +3308,7 @@
         <w:rPr>
           <w:lang w:val="en-US"/>
         </w:rPr>
+        <w:lastRenderedPageBreak/>
         <w:t>External (e.g. for specific partners or projects): this depends on the conventions for using, e.g., the project-specific mailing-list.</w:t>
       </w:r>
     </w:p>
@@ -2760,7 +3443,21 @@
         <w:rPr>
           <w:lang w:val="en-US"/>
         </w:rPr>
-        <w:t xml:space="preserve"> Due to historical reasons the core update site of EASy-Producer also provides the features </w:t>
+        <w:t xml:space="preserve"> Due to historical reasons the core update site of </w:t>
+      </w:r>
+      <w:proofErr w:type="spellStart"/>
+      <w:r>
+        <w:rPr>
+          <w:lang w:val="en-US"/>
+        </w:rPr>
+        <w:t>EASy</w:t>
+      </w:r>
+      <w:proofErr w:type="spellEnd"/>
+      <w:r>
+        <w:rPr>
+          <w:lang w:val="en-US"/>
+        </w:rPr>
+        <w:t xml:space="preserve">-Producer also provides the features </w:t>
       </w:r>
       <w:r>
         <w:rPr>
@@ -2778,7 +3475,21 @@
         <w:rPr>
           <w:lang w:val="en-US"/>
         </w:rPr>
-        <w:t>We will restructure this update site in the future to decouple the INDENICA-specific features from the core features of EASy-Producer.</w:t>
+        <w:t xml:space="preserve">We will restructure this update site in the future to decouple the INDENICA-specific features from the core features of </w:t>
+      </w:r>
+      <w:proofErr w:type="spellStart"/>
+      <w:r>
+        <w:rPr>
+          <w:lang w:val="en-US"/>
+        </w:rPr>
+        <w:t>EASy</w:t>
+      </w:r>
+      <w:proofErr w:type="spellEnd"/>
+      <w:r>
+        <w:rPr>
+          <w:lang w:val="en-US"/>
+        </w:rPr>
+        <w:t>-Producer.</w:t>
       </w:r>
     </w:p>
   </w:footnote>
@@ -2800,7 +3511,21 @@
         <w:rPr>
           <w:lang w:val="en-US"/>
         </w:rPr>
-        <w:t xml:space="preserve"> We decided to include the term „feature“ in the name of a feature project (at the end </w:t>
+        <w:t xml:space="preserve"> We decided to include the term „</w:t>
+      </w:r>
+      <w:proofErr w:type="gramStart"/>
+      <w:r>
+        <w:rPr>
+          <w:lang w:val="en-US"/>
+        </w:rPr>
+        <w:t>feature“ in</w:t>
+      </w:r>
+      <w:proofErr w:type="gramEnd"/>
+      <w:r>
+        <w:rPr>
+          <w:lang w:val="en-US"/>
+        </w:rPr>
+        <w:t xml:space="preserve"> the name of a feature project (at the end </w:t>
       </w:r>
       <w:r>
         <w:rPr>
@@ -4394,7 +5119,7 @@
 </file>
 
 <file path=customXml/itemProps1.xml><?xml version="1.0" encoding="utf-8"?>
-<ds:datastoreItem xmlns:ds="http://schemas.openxmlformats.org/officeDocument/2006/customXml" ds:itemID="{E21AEA7E-0566-4203-BCE4-F8A27CFF1F00}">
+<ds:datastoreItem xmlns:ds="http://schemas.openxmlformats.org/officeDocument/2006/customXml" ds:itemID="{484551DC-8FA6-47F7-8E32-4B8DF126CF9C}">
   <ds:schemaRefs>
     <ds:schemaRef ds:uri="http://schemas.openxmlformats.org/officeDocument/2006/bibliography"/>
   </ds:schemaRefs>

</xml_diff>

<commit_message>
Missing update of EASy Command Line.
</commit_message>
<xml_diff>
--- a/doc/Easy Producer release preparation.docx
+++ b/doc/Easy Producer release preparation.docx
@@ -10,19 +10,11 @@
           <w:lang w:val="en-US"/>
         </w:rPr>
       </w:pPr>
-      <w:proofErr w:type="spellStart"/>
-      <w:r>
-        <w:rPr>
-          <w:lang w:val="en-US"/>
-        </w:rPr>
-        <w:t>EASy</w:t>
-      </w:r>
-      <w:proofErr w:type="spellEnd"/>
-      <w:r>
-        <w:rPr>
-          <w:lang w:val="en-US"/>
-        </w:rPr>
-        <w:t>-Producer Release P</w:t>
+      <w:r>
+        <w:rPr>
+          <w:lang w:val="en-US"/>
+        </w:rPr>
+        <w:t>EASy-Producer Release P</w:t>
       </w:r>
       <w:r>
         <w:rPr>
@@ -123,21 +115,7 @@
         <w:rPr>
           <w:lang w:val="en-US"/>
         </w:rPr>
-        <w:t xml:space="preserve">Typically, “modification” of a version means increasing the current version number (plug-in and feature). As decreasing of versions is in general possible, this does not have any effect on the user installation of </w:t>
-      </w:r>
-      <w:proofErr w:type="spellStart"/>
-      <w:r>
-        <w:rPr>
-          <w:lang w:val="en-US"/>
-        </w:rPr>
-        <w:t>EASy</w:t>
-      </w:r>
-      <w:proofErr w:type="spellEnd"/>
-      <w:r>
-        <w:rPr>
-          <w:lang w:val="en-US"/>
-        </w:rPr>
-        <w:t xml:space="preserve"> (The Eclipse update mechanism does not support any kind of roll-back to an earlier version; it only detects new versions checking the version numbers of the installed features and the available features of an update site). </w:t>
+        <w:t xml:space="preserve">Typically, “modification” of a version means increasing the current version number (plug-in and feature). As decreasing of versions is in general possible, this does not have any effect on the user installation of EASy (The Eclipse update mechanism does not support any kind of roll-back to an earlier version; it only detects new versions checking the version numbers of the installed features and the available features of an update site). </w:t>
       </w:r>
     </w:p>
     <w:p>
@@ -153,19 +131,11 @@
         </w:rPr>
         <w:t xml:space="preserve">Overview </w:t>
       </w:r>
-      <w:proofErr w:type="spellStart"/>
-      <w:r>
-        <w:rPr>
-          <w:lang w:val="en-US"/>
-        </w:rPr>
-        <w:t>EASy</w:t>
-      </w:r>
-      <w:proofErr w:type="spellEnd"/>
-      <w:r>
-        <w:rPr>
-          <w:lang w:val="en-US"/>
-        </w:rPr>
-        <w:t>-Producer</w:t>
+      <w:r>
+        <w:rPr>
+          <w:lang w:val="en-US"/>
+        </w:rPr>
+        <w:t>EASy-Producer</w:t>
       </w:r>
       <w:r>
         <w:rPr>
@@ -186,19 +156,11 @@
           <w:lang w:val="en-US"/>
         </w:rPr>
       </w:pPr>
-      <w:proofErr w:type="spellStart"/>
-      <w:r>
-        <w:rPr>
-          <w:lang w:val="en-US"/>
-        </w:rPr>
-        <w:t>EASy</w:t>
-      </w:r>
-      <w:proofErr w:type="spellEnd"/>
-      <w:r>
-        <w:rPr>
-          <w:lang w:val="en-US"/>
-        </w:rPr>
-        <w:t>-Producer is managed in a set of different update sites. Besides a core update site</w:t>
+      <w:r>
+        <w:rPr>
+          <w:lang w:val="en-US"/>
+        </w:rPr>
+        <w:t>EASy-Producer is managed in a set of different update sites. Besides a core update site</w:t>
       </w:r>
       <w:r>
         <w:rPr>
@@ -211,21 +173,7 @@
         <w:rPr>
           <w:lang w:val="en-US"/>
         </w:rPr>
-        <w:t xml:space="preserve"> which provides the basic capabilities of </w:t>
-      </w:r>
-      <w:proofErr w:type="spellStart"/>
-      <w:r>
-        <w:rPr>
-          <w:lang w:val="en-US"/>
-        </w:rPr>
-        <w:t>EASy</w:t>
-      </w:r>
-      <w:proofErr w:type="spellEnd"/>
-      <w:r>
-        <w:rPr>
-          <w:lang w:val="en-US"/>
-        </w:rPr>
-        <w:t xml:space="preserve">-Producer, the following project-specific </w:t>
+        <w:t xml:space="preserve"> which provides the basic capabilities of EASy-Producer, the following project-specific </w:t>
       </w:r>
       <w:r>
         <w:rPr>
@@ -258,19 +206,11 @@
           <w:lang w:val="en-US"/>
         </w:rPr>
       </w:pPr>
-      <w:proofErr w:type="spellStart"/>
-      <w:r>
-        <w:rPr>
-          <w:lang w:val="en-US"/>
-        </w:rPr>
-        <w:t>EASy</w:t>
-      </w:r>
-      <w:proofErr w:type="spellEnd"/>
-      <w:r>
-        <w:rPr>
-          <w:lang w:val="en-US"/>
-        </w:rPr>
-        <w:t xml:space="preserve">-Producer Update Site </w:t>
+      <w:r>
+        <w:rPr>
+          <w:lang w:val="en-US"/>
+        </w:rPr>
+        <w:t xml:space="preserve">EASy-Producer Update Site </w:t>
       </w:r>
       <w:r>
         <w:rPr>
@@ -311,19 +251,11 @@
           <w:lang w:val="en-US"/>
         </w:rPr>
       </w:pPr>
-      <w:proofErr w:type="spellStart"/>
-      <w:r>
-        <w:rPr>
-          <w:lang w:val="en-US"/>
-        </w:rPr>
-        <w:t>EASy</w:t>
-      </w:r>
-      <w:proofErr w:type="spellEnd"/>
-      <w:r>
-        <w:rPr>
-          <w:lang w:val="en-US"/>
-        </w:rPr>
-        <w:t xml:space="preserve">-Producer Update Site (Bosch) </w:t>
+      <w:r>
+        <w:rPr>
+          <w:lang w:val="en-US"/>
+        </w:rPr>
+        <w:t xml:space="preserve">EASy-Producer Update Site (Bosch) </w:t>
       </w:r>
       <w:r>
         <w:rPr>
@@ -335,56 +267,20 @@
         <w:rPr>
           <w:lang w:val="en-US"/>
         </w:rPr>
-        <w:t xml:space="preserve"> update site for Bosch GmbH (Project “</w:t>
-      </w:r>
-      <w:proofErr w:type="spellStart"/>
-      <w:r>
-        <w:rPr>
-          <w:lang w:val="en-US"/>
-        </w:rPr>
-        <w:t>EASyCar</w:t>
-      </w:r>
-      <w:proofErr w:type="spellEnd"/>
-      <w:r>
-        <w:rPr>
-          <w:lang w:val="en-US"/>
-        </w:rPr>
-        <w:t>”)</w:t>
-      </w:r>
-    </w:p>
-    <w:p>
-      <w:pPr>
-        <w:rPr>
-          <w:lang w:val="en-US"/>
-        </w:rPr>
-      </w:pPr>
-      <w:proofErr w:type="spellStart"/>
-      <w:r>
-        <w:rPr>
-          <w:lang w:val="en-US"/>
-        </w:rPr>
-        <w:t>EASy</w:t>
-      </w:r>
-      <w:proofErr w:type="spellEnd"/>
-      <w:r>
-        <w:rPr>
-          <w:lang w:val="en-US"/>
-        </w:rPr>
-        <w:t>-Producer Update Site (</w:t>
-      </w:r>
-      <w:proofErr w:type="spellStart"/>
-      <w:r>
-        <w:rPr>
-          <w:lang w:val="en-US"/>
-        </w:rPr>
-        <w:t>KlugIS</w:t>
-      </w:r>
-      <w:proofErr w:type="spellEnd"/>
-      <w:r>
-        <w:rPr>
-          <w:lang w:val="en-US"/>
-        </w:rPr>
-        <w:t xml:space="preserve">) </w:t>
+        <w:t xml:space="preserve"> update site for Bosch GmbH (Project “EASyCar”)</w:t>
+      </w:r>
+    </w:p>
+    <w:p>
+      <w:pPr>
+        <w:rPr>
+          <w:lang w:val="en-US"/>
+        </w:rPr>
+      </w:pPr>
+      <w:r>
+        <w:rPr>
+          <w:lang w:val="en-US"/>
+        </w:rPr>
+        <w:t xml:space="preserve">EASy-Producer Update Site (KlugIS) </w:t>
       </w:r>
       <w:r>
         <w:rPr>
@@ -396,35 +292,7 @@
         <w:rPr>
           <w:lang w:val="en-US"/>
         </w:rPr>
-        <w:t xml:space="preserve"> update site for </w:t>
-      </w:r>
-      <w:proofErr w:type="spellStart"/>
-      <w:r>
-        <w:rPr>
-          <w:lang w:val="en-US"/>
-        </w:rPr>
-        <w:t>KlugIS</w:t>
-      </w:r>
-      <w:proofErr w:type="spellEnd"/>
-      <w:r>
-        <w:rPr>
-          <w:lang w:val="en-US"/>
-        </w:rPr>
-        <w:t xml:space="preserve"> (Project “</w:t>
-      </w:r>
-      <w:proofErr w:type="spellStart"/>
-      <w:r>
-        <w:rPr>
-          <w:lang w:val="en-US"/>
-        </w:rPr>
-        <w:t>ScaleLog</w:t>
-      </w:r>
-      <w:proofErr w:type="spellEnd"/>
-      <w:r>
-        <w:rPr>
-          <w:lang w:val="en-US"/>
-        </w:rPr>
-        <w:t>”)</w:t>
+        <w:t xml:space="preserve"> update site for KlugIS (Project “ScaleLog”)</w:t>
       </w:r>
     </w:p>
     <w:p>
@@ -449,84 +317,14 @@
         <w:rPr>
           <w:lang w:val="en-US"/>
         </w:rPr>
-        <w:t xml:space="preserve">. In other words, if new versions of </w:t>
-      </w:r>
-      <w:proofErr w:type="spellStart"/>
-      <w:r>
-        <w:rPr>
-          <w:lang w:val="en-US"/>
-        </w:rPr>
-        <w:t>ScaleLog</w:t>
-      </w:r>
-      <w:proofErr w:type="spellEnd"/>
-      <w:r>
-        <w:rPr>
-          <w:lang w:val="en-US"/>
-        </w:rPr>
-        <w:t xml:space="preserve">-specific features (plug-ins) have to be released, focus on the </w:t>
-      </w:r>
-      <w:proofErr w:type="spellStart"/>
-      <w:r>
-        <w:rPr>
-          <w:lang w:val="en-US"/>
-        </w:rPr>
-        <w:t>EASy</w:t>
-      </w:r>
-      <w:proofErr w:type="spellEnd"/>
-      <w:r>
-        <w:rPr>
-          <w:lang w:val="en-US"/>
-        </w:rPr>
-        <w:t xml:space="preserve">-Producer </w:t>
+        <w:t xml:space="preserve">. In other words, if new versions of ScaleLog-specific features (plug-ins) have to be released, focus on the EASy-Producer </w:t>
       </w:r>
       <w:r>
         <w:rPr>
           <w:lang w:val="en-US"/>
         </w:rPr>
         <w:lastRenderedPageBreak/>
-        <w:t>Update Site (</w:t>
-      </w:r>
-      <w:proofErr w:type="spellStart"/>
-      <w:r>
-        <w:rPr>
-          <w:lang w:val="en-US"/>
-        </w:rPr>
-        <w:t>KlugIS</w:t>
-      </w:r>
-      <w:proofErr w:type="spellEnd"/>
-      <w:r>
-        <w:rPr>
-          <w:lang w:val="en-US"/>
-        </w:rPr>
-        <w:t xml:space="preserve">), while </w:t>
-      </w:r>
-      <w:proofErr w:type="spellStart"/>
-      <w:r>
-        <w:rPr>
-          <w:lang w:val="en-US"/>
-        </w:rPr>
-        <w:t>EASy</w:t>
-      </w:r>
-      <w:proofErr w:type="spellEnd"/>
-      <w:r>
-        <w:rPr>
-          <w:lang w:val="en-US"/>
-        </w:rPr>
-        <w:t xml:space="preserve"> core features like reasoning affect the </w:t>
-      </w:r>
-      <w:proofErr w:type="spellStart"/>
-      <w:r>
-        <w:rPr>
-          <w:lang w:val="en-US"/>
-        </w:rPr>
-        <w:t>EASy</w:t>
-      </w:r>
-      <w:proofErr w:type="spellEnd"/>
-      <w:r>
-        <w:rPr>
-          <w:lang w:val="en-US"/>
-        </w:rPr>
-        <w:t>-Producer Update Site (core update site).</w:t>
+        <w:t>Update Site (KlugIS), while EASy core features like reasoning affect the EASy-Producer Update Site (core update site).</w:t>
       </w:r>
     </w:p>
     <w:p>
@@ -727,14 +525,12 @@
         </w:rPr>
         <w:t xml:space="preserve">Inform all contributors by mail that no </w:t>
       </w:r>
-      <w:proofErr w:type="spellStart"/>
       <w:r>
         <w:rPr>
           <w:lang w:val="en-US"/>
         </w:rPr>
         <w:t>git</w:t>
       </w:r>
-      <w:proofErr w:type="spellEnd"/>
       <w:r>
         <w:rPr>
           <w:lang w:val="en-US"/>
@@ -896,21 +692,7 @@
         <w:rPr>
           <w:lang w:val="en-US"/>
         </w:rPr>
-        <w:t xml:space="preserve">Release </w:t>
-      </w:r>
-      <w:proofErr w:type="spellStart"/>
-      <w:r>
-        <w:rPr>
-          <w:lang w:val="en-US"/>
-        </w:rPr>
-        <w:t>x.x.x</w:t>
-      </w:r>
-      <w:proofErr w:type="spellEnd"/>
-      <w:r>
-        <w:rPr>
-          <w:lang w:val="en-US"/>
-        </w:rPr>
-        <w:t>“</w:t>
+        <w:t>Release x.x.x“</w:t>
       </w:r>
       <w:r>
         <w:rPr>
@@ -940,21 +722,7 @@
         <w:rPr>
           <w:lang w:val="en-US"/>
         </w:rPr>
-        <w:t>y.</w:t>
-      </w:r>
-      <w:proofErr w:type="gramStart"/>
-      <w:r>
-        <w:rPr>
-          <w:lang w:val="en-US"/>
-        </w:rPr>
-        <w:t>y.y</w:t>
-      </w:r>
-      <w:proofErr w:type="gramEnd"/>
-      <w:r>
-        <w:rPr>
-          <w:lang w:val="en-US"/>
-        </w:rPr>
-        <w:t>+1“</w:t>
+        <w:t>y.y.y+1“</w:t>
       </w:r>
       <w:r>
         <w:rPr>
@@ -1142,21 +910,7 @@
         <w:rPr>
           <w:lang w:val="en-US"/>
         </w:rPr>
-        <w:t xml:space="preserve"> must be changed to „z.</w:t>
-      </w:r>
-      <w:proofErr w:type="gramStart"/>
-      <w:r>
-        <w:rPr>
-          <w:lang w:val="en-US"/>
-        </w:rPr>
-        <w:t>z.z</w:t>
-      </w:r>
-      <w:proofErr w:type="gramEnd"/>
-      <w:r>
-        <w:rPr>
-          <w:lang w:val="en-US"/>
-        </w:rPr>
-        <w:t>+1“.</w:t>
+        <w:t xml:space="preserve"> must be changed to „z.z.z+1“.</w:t>
       </w:r>
     </w:p>
     <w:p>
@@ -1192,21 +946,7 @@
         <w:rPr>
           <w:lang w:val="en-US"/>
         </w:rPr>
-        <w:t xml:space="preserve">Update the </w:t>
-      </w:r>
-      <w:proofErr w:type="spellStart"/>
-      <w:r>
-        <w:rPr>
-          <w:lang w:val="en-US"/>
-        </w:rPr>
-        <w:t>EASy</w:t>
-      </w:r>
-      <w:proofErr w:type="spellEnd"/>
-      <w:r>
-        <w:rPr>
-          <w:lang w:val="en-US"/>
-        </w:rPr>
-        <w:t xml:space="preserve"> help bundle</w:t>
+        <w:t>Update the EASy help bundle</w:t>
       </w:r>
     </w:p>
     <w:p>
@@ -1284,21 +1024,7 @@
         <w:rPr>
           <w:lang w:val="en-US"/>
         </w:rPr>
-        <w:t xml:space="preserve">Replace the old PDFs in the folder html\pdf of the </w:t>
-      </w:r>
-      <w:proofErr w:type="spellStart"/>
-      <w:r>
-        <w:rPr>
-          <w:lang w:val="en-US"/>
-        </w:rPr>
-        <w:t>EASy</w:t>
-      </w:r>
-      <w:proofErr w:type="spellEnd"/>
-      <w:r>
-        <w:rPr>
-          <w:lang w:val="en-US"/>
-        </w:rPr>
-        <w:t xml:space="preserve"> help bundle with the newly generated ones. </w:t>
+        <w:t xml:space="preserve">Replace the old PDFs in the folder html\pdf of the EASy help bundle with the newly generated ones. </w:t>
       </w:r>
       <w:r>
         <w:rPr>
@@ -1323,21 +1049,7 @@
         <w:rPr>
           <w:lang w:val="en-US"/>
         </w:rPr>
-        <w:t xml:space="preserve">. Otherwise, the link in the HTML-pages will </w:t>
-      </w:r>
-      <w:proofErr w:type="spellStart"/>
-      <w:r>
-        <w:rPr>
-          <w:lang w:val="en-US"/>
-        </w:rPr>
-        <w:t>brake</w:t>
-      </w:r>
-      <w:proofErr w:type="spellEnd"/>
-      <w:r>
-        <w:rPr>
-          <w:lang w:val="en-US"/>
-        </w:rPr>
-        <w:t xml:space="preserve"> and the help is not usable anymore.</w:t>
+        <w:t>. Otherwise, the link in the HTML-pages will brake and the help is not usable anymore.</w:t>
       </w:r>
     </w:p>
     <w:p>
@@ -1356,35 +1068,7 @@
           <w:lang w:val="en-US"/>
         </w:rPr>
         <w:lastRenderedPageBreak/>
-        <w:t>Copy the PDFS also into doc/web/</w:t>
-      </w:r>
-      <w:proofErr w:type="spellStart"/>
-      <w:r>
-        <w:rPr>
-          <w:lang w:val="en-US"/>
-        </w:rPr>
-        <w:t>docRelease</w:t>
-      </w:r>
-      <w:proofErr w:type="spellEnd"/>
-      <w:r>
-        <w:rPr>
-          <w:lang w:val="en-US"/>
-        </w:rPr>
-        <w:t xml:space="preserve"> and commit the result for automated publishing to the </w:t>
-      </w:r>
-      <w:proofErr w:type="spellStart"/>
-      <w:r>
-        <w:rPr>
-          <w:lang w:val="en-US"/>
-        </w:rPr>
-        <w:t>EASy</w:t>
-      </w:r>
-      <w:proofErr w:type="spellEnd"/>
-      <w:r>
-        <w:rPr>
-          <w:lang w:val="en-US"/>
-        </w:rPr>
-        <w:t xml:space="preserve"> update sites.</w:t>
+        <w:t>Copy the PDFS also into doc/web/docRelease and commit the result for automated publishing to the EASy update sites.</w:t>
       </w:r>
     </w:p>
     <w:p>
@@ -1555,7 +1239,6 @@
           <w:lang w:val="en-US"/>
         </w:rPr>
       </w:pPr>
-      <w:proofErr w:type="gramStart"/>
       <w:r>
         <w:rPr>
           <w:lang w:val="en-US"/>
@@ -1566,14 +1249,7 @@
         <w:rPr>
           <w:lang w:val="en-US"/>
         </w:rPr>
-        <w:t>Build</w:t>
-      </w:r>
-      <w:proofErr w:type="gramEnd"/>
-      <w:r>
-        <w:rPr>
-          <w:lang w:val="en-US"/>
-        </w:rPr>
-        <w:t xml:space="preserve"> All“ 2 folders (</w:t>
+        <w:t>Build All“ 2 folders (</w:t>
       </w:r>
       <w:r>
         <w:rPr>
@@ -1848,21 +1524,7 @@
         <w:rPr>
           <w:lang w:val="en-US"/>
         </w:rPr>
-        <w:t xml:space="preserve">Access to the projects-server via </w:t>
-      </w:r>
-      <w:proofErr w:type="spellStart"/>
-      <w:r>
-        <w:rPr>
-          <w:lang w:val="en-US"/>
-        </w:rPr>
-        <w:t>WinSCP</w:t>
-      </w:r>
-      <w:proofErr w:type="spellEnd"/>
-      <w:r>
-        <w:rPr>
-          <w:lang w:val="en-US"/>
-        </w:rPr>
-        <w:t xml:space="preserve"> or similar tool</w:t>
+        <w:t>Access to the projects-server via WinSCP or similar tool</w:t>
       </w:r>
       <w:r>
         <w:rPr>
@@ -1995,35 +1657,7 @@
         <w:rPr>
           <w:lang w:val="en-US"/>
         </w:rPr>
-        <w:t xml:space="preserve"> – for an </w:t>
-      </w:r>
-      <w:proofErr w:type="spellStart"/>
-      <w:r>
-        <w:rPr>
-          <w:lang w:val="en-US"/>
-        </w:rPr>
-        <w:t>EASy</w:t>
-      </w:r>
-      <w:proofErr w:type="spellEnd"/>
-      <w:r>
-        <w:rPr>
-          <w:lang w:val="en-US"/>
-        </w:rPr>
-        <w:t xml:space="preserve">-core release (this means an update of the </w:t>
-      </w:r>
-      <w:proofErr w:type="spellStart"/>
-      <w:r>
-        <w:rPr>
-          <w:lang w:val="en-US"/>
-        </w:rPr>
-        <w:t>EASy</w:t>
-      </w:r>
-      <w:proofErr w:type="spellEnd"/>
-      <w:r>
-        <w:rPr>
-          <w:lang w:val="en-US"/>
-        </w:rPr>
-        <w:t>-core bundles which are typically not related to any specific project or extension)</w:t>
+        <w:t xml:space="preserve"> – for an EASy-core release (this means an update of the EASy-core bundles which are typically not related to any specific project or extension)</w:t>
       </w:r>
     </w:p>
     <w:p>
@@ -2042,53 +1676,21 @@
           <w:i/>
           <w:lang w:val="en-US"/>
         </w:rPr>
-        <w:t>WWW-Folder/eclipse/update-sites/easy/</w:t>
-      </w:r>
-      <w:proofErr w:type="spellStart"/>
+        <w:t>WWW-Folder/eclipse/update-sites/easy/easy_extensions/</w:t>
+      </w:r>
       <w:r>
         <w:rPr>
           <w:i/>
           <w:lang w:val="en-US"/>
         </w:rPr>
-        <w:t>easy_extensions</w:t>
-      </w:r>
-      <w:proofErr w:type="spellEnd"/>
+        <w:br/>
+      </w:r>
       <w:r>
         <w:rPr>
           <w:i/>
           <w:lang w:val="en-US"/>
         </w:rPr>
-        <w:t>/</w:t>
-      </w:r>
-      <w:r>
-        <w:rPr>
-          <w:i/>
-          <w:lang w:val="en-US"/>
-        </w:rPr>
-        <w:br/>
-      </w:r>
-      <w:r>
-        <w:rPr>
-          <w:i/>
-          <w:lang w:val="en-US"/>
-        </w:rPr>
-        <w:t>{</w:t>
-      </w:r>
-      <w:proofErr w:type="spellStart"/>
-      <w:r>
-        <w:rPr>
-          <w:i/>
-          <w:lang w:val="en-US"/>
-        </w:rPr>
-        <w:t>ExtensionOrProjectName</w:t>
-      </w:r>
-      <w:proofErr w:type="spellEnd"/>
-      <w:r>
-        <w:rPr>
-          <w:i/>
-          <w:lang w:val="en-US"/>
-        </w:rPr>
-        <w:t>}</w:t>
+        <w:t>{ExtensionOrProjectName}</w:t>
       </w:r>
       <w:r>
         <w:rPr>
@@ -2270,21 +1872,7 @@
         <w:rPr>
           <w:lang w:val="en-US"/>
         </w:rPr>
-        <w:t xml:space="preserve">Typically, you should have an Eclipse-instance with an installed </w:t>
-      </w:r>
-      <w:proofErr w:type="spellStart"/>
-      <w:r>
-        <w:rPr>
-          <w:lang w:val="en-US"/>
-        </w:rPr>
-        <w:t>EASy</w:t>
-      </w:r>
-      <w:proofErr w:type="spellEnd"/>
-      <w:r>
-        <w:rPr>
-          <w:lang w:val="en-US"/>
-        </w:rPr>
-        <w:t>-Producer release (after the new release, this should be outdated)</w:t>
+        <w:t>Typically, you should have an Eclipse-instance with an installed EASy-Producer release (after the new release, this should be outdated)</w:t>
       </w:r>
     </w:p>
     <w:p>
@@ -2511,111 +2099,13 @@
         <w:rPr>
           <w:lang w:val="en-US"/>
         </w:rPr>
-        <w:t xml:space="preserve">Change all POM files from </w:t>
-      </w:r>
-      <w:proofErr w:type="spellStart"/>
-      <w:r>
-        <w:rPr>
-          <w:lang w:val="en-US"/>
-        </w:rPr>
-        <w:t>x.x.x</w:t>
-      </w:r>
-      <w:proofErr w:type="spellEnd"/>
-      <w:r>
-        <w:rPr>
-          <w:lang w:val="en-US"/>
-        </w:rPr>
-        <w:t xml:space="preserve">-SNAPSHOT to </w:t>
-      </w:r>
-      <w:proofErr w:type="spellStart"/>
-      <w:r>
-        <w:rPr>
-          <w:lang w:val="en-US"/>
-        </w:rPr>
-        <w:t>x.x.x</w:t>
-      </w:r>
-      <w:proofErr w:type="spellEnd"/>
-      <w:r>
-        <w:rPr>
-          <w:lang w:val="en-US"/>
-        </w:rPr>
-        <w:t xml:space="preserve">, i.e., keep the same version number. The </w:t>
-      </w:r>
-      <w:proofErr w:type="spellStart"/>
-      <w:r>
-        <w:rPr>
-          <w:lang w:val="en-US"/>
-        </w:rPr>
-        <w:t>x.x.x</w:t>
-      </w:r>
-      <w:proofErr w:type="spellEnd"/>
-      <w:r>
-        <w:rPr>
-          <w:lang w:val="en-US"/>
-        </w:rPr>
-        <w:t xml:space="preserve">-SNAPSHOT versions were used to create the </w:t>
-      </w:r>
-      <w:proofErr w:type="spellStart"/>
-      <w:r>
-        <w:rPr>
-          <w:lang w:val="en-US"/>
-        </w:rPr>
-        <w:t>x.x.x</w:t>
-      </w:r>
-      <w:proofErr w:type="spellEnd"/>
-      <w:r>
-        <w:rPr>
-          <w:lang w:val="en-US"/>
-        </w:rPr>
-        <w:t xml:space="preserve"> release. Also change the POM files in </w:t>
-      </w:r>
-      <w:proofErr w:type="spellStart"/>
-      <w:r>
-        <w:rPr>
-          <w:lang w:val="en-US"/>
-        </w:rPr>
-        <w:t>EASy</w:t>
-      </w:r>
-      <w:proofErr w:type="spellEnd"/>
-      <w:r>
-        <w:rPr>
-          <w:lang w:val="en-US"/>
-        </w:rPr>
-        <w:t>-Standalone/</w:t>
-      </w:r>
-      <w:proofErr w:type="spellStart"/>
-      <w:r>
-        <w:rPr>
-          <w:lang w:val="en-US"/>
-        </w:rPr>
-        <w:t>poms</w:t>
-      </w:r>
-      <w:proofErr w:type="spellEnd"/>
-      <w:r>
-        <w:rPr>
-          <w:lang w:val="en-US"/>
-        </w:rPr>
-        <w:t xml:space="preserve"> as they are used for deploying the bundled versions.</w:t>
-      </w:r>
-      <w:r>
-        <w:rPr>
-          <w:lang w:val="en-US"/>
-        </w:rPr>
-        <w:t xml:space="preserve"> Since </w:t>
-      </w:r>
-      <w:proofErr w:type="spellStart"/>
-      <w:r>
-        <w:rPr>
-          <w:lang w:val="en-US"/>
-        </w:rPr>
-        <w:t>EASy</w:t>
-      </w:r>
-      <w:proofErr w:type="spellEnd"/>
-      <w:r>
-        <w:rPr>
-          <w:lang w:val="en-US"/>
-        </w:rPr>
-        <w:t xml:space="preserve"> version 1.3.0-SNAPSHOT, versions are just in POM headers.</w:t>
+        <w:t>Change all POM files from x.x.x-SNAPSHOT to x.x.x, i.e., keep the same version number. The x.x.x-SNAPSHOT versions were used to create the x.x.x release. Also change the POM files in EASy-Standalone/poms as they are used for deploying the bundled versions.</w:t>
+      </w:r>
+      <w:r>
+        <w:rPr>
+          <w:lang w:val="en-US"/>
+        </w:rPr>
+        <w:t xml:space="preserve"> Since EASy version 1.3.0-SNAPSHOT, versions are just in POM headers.</w:t>
       </w:r>
     </w:p>
     <w:p>
@@ -2651,35 +2141,7 @@
         <w:rPr>
           <w:lang w:val="en-US"/>
         </w:rPr>
-        <w:t xml:space="preserve">Check deploying/deployCentral.bat whether all headless components are included. If needed, perform a dry run, i.e., comment out all Maven deployment commands and check the </w:t>
-      </w:r>
-      <w:proofErr w:type="spellStart"/>
-      <w:r>
-        <w:rPr>
-          <w:lang w:val="en-US"/>
-        </w:rPr>
-        <w:t>tmp</w:t>
-      </w:r>
-      <w:proofErr w:type="spellEnd"/>
-      <w:r>
-        <w:rPr>
-          <w:lang w:val="en-US"/>
-        </w:rPr>
-        <w:t xml:space="preserve"> folder whether all Jars have been downloaded correctly. Finally, check the prerequisites for a Maven Central deployment (</w:t>
-      </w:r>
-      <w:proofErr w:type="spellStart"/>
-      <w:r>
-        <w:rPr>
-          <w:lang w:val="en-US"/>
-        </w:rPr>
-        <w:t>pgp</w:t>
-      </w:r>
-      <w:proofErr w:type="spellEnd"/>
-      <w:r>
-        <w:rPr>
-          <w:lang w:val="en-US"/>
-        </w:rPr>
-        <w:t xml:space="preserve"> installed, default key set, etc. as stated in deploy.Central.bat) and run deployCentral.bat with all Maven deployment commands.</w:t>
+        <w:t>Check deploying/deployCentral.bat whether all headless components are included. If needed, perform a dry run, i.e., comment out all Maven deployment commands and check the tmp folder whether all Jars have been downloaded correctly. Finally, check the prerequisites for a Maven Central deployment (pgp installed, default key set, etc. as stated in deploy.Central.bat) and run deployCentral.bat with all Maven deployment commands.</w:t>
       </w:r>
     </w:p>
     <w:p>
@@ -2730,103 +2192,55 @@
         <w:rPr>
           <w:lang w:val="en-US"/>
         </w:rPr>
-        <w:t xml:space="preserve">Change all POM files to </w:t>
-      </w:r>
-      <w:proofErr w:type="spellStart"/>
-      <w:r>
-        <w:rPr>
-          <w:lang w:val="en-US"/>
-        </w:rPr>
-        <w:t>y.y.y</w:t>
-      </w:r>
-      <w:proofErr w:type="spellEnd"/>
-      <w:r>
-        <w:rPr>
-          <w:lang w:val="en-US"/>
-        </w:rPr>
-        <w:t xml:space="preserve">-SNAPSHOT, with </w:t>
-      </w:r>
-      <w:proofErr w:type="spellStart"/>
-      <w:r>
-        <w:rPr>
-          <w:lang w:val="en-US"/>
-        </w:rPr>
-        <w:t>y.y.y</w:t>
-      </w:r>
-      <w:proofErr w:type="spellEnd"/>
-      <w:r>
-        <w:rPr>
-          <w:lang w:val="en-US"/>
-        </w:rPr>
-        <w:t xml:space="preserve"> being the next version number of </w:t>
-      </w:r>
-      <w:proofErr w:type="spellStart"/>
-      <w:r>
-        <w:rPr>
-          <w:lang w:val="en-US"/>
-        </w:rPr>
-        <w:t>EASy</w:t>
-      </w:r>
-      <w:proofErr w:type="spellEnd"/>
-      <w:r>
-        <w:rPr>
-          <w:lang w:val="en-US"/>
-        </w:rPr>
-        <w:t xml:space="preserve">. Also change the POM files in </w:t>
-      </w:r>
-      <w:proofErr w:type="spellStart"/>
-      <w:r>
-        <w:rPr>
-          <w:lang w:val="en-US"/>
-        </w:rPr>
-        <w:t>EASy</w:t>
-      </w:r>
-      <w:proofErr w:type="spellEnd"/>
-      <w:r>
-        <w:rPr>
-          <w:lang w:val="en-US"/>
-        </w:rPr>
-        <w:t>-Standalone/</w:t>
-      </w:r>
-      <w:proofErr w:type="spellStart"/>
-      <w:r>
-        <w:rPr>
-          <w:lang w:val="en-US"/>
-        </w:rPr>
-        <w:t>poms</w:t>
-      </w:r>
-      <w:proofErr w:type="spellEnd"/>
-      <w:r>
-        <w:rPr>
-          <w:lang w:val="en-US"/>
-        </w:rPr>
-        <w:t xml:space="preserve"> as they are used for deploying the bundled versions.</w:t>
-      </w:r>
-      <w:r>
-        <w:rPr>
-          <w:lang w:val="en-US"/>
-        </w:rPr>
-        <w:t xml:space="preserve"> </w:t>
-      </w:r>
-      <w:r>
-        <w:rPr>
-          <w:lang w:val="en-US"/>
-        </w:rPr>
-        <w:t xml:space="preserve">Since </w:t>
-      </w:r>
-      <w:proofErr w:type="spellStart"/>
-      <w:r>
-        <w:rPr>
-          <w:lang w:val="en-US"/>
-        </w:rPr>
-        <w:t>EASy</w:t>
-      </w:r>
-      <w:proofErr w:type="spellEnd"/>
-      <w:r>
-        <w:rPr>
-          <w:lang w:val="en-US"/>
-        </w:rPr>
-        <w:t xml:space="preserve"> version 1.3.0-SNAPSHOT, versions are just in POM headers.</w:t>
+        <w:t>Change all POM files to y.y.y-SNAPSHOT, with y.y.y being the next version number of EASy. Also change the POM files in EASy-Standalone/poms as they are used for deploying the bundled versions.</w:t>
+      </w:r>
+      <w:r>
+        <w:rPr>
+          <w:lang w:val="en-US"/>
+        </w:rPr>
+        <w:t xml:space="preserve"> Since EASy version 1.3.0-SNAPSHOT, versions are just in POM headers.</w:t>
+      </w:r>
+    </w:p>
+    <w:p>
+      <w:pPr>
+        <w:pStyle w:val="ListParagraph"/>
+        <w:numPr>
+          <w:ilvl w:val="1"/>
+          <w:numId w:val="5"/>
+        </w:numPr>
+        <w:rPr>
+          <w:lang w:val="en-US"/>
+        </w:rPr>
+      </w:pPr>
+      <w:r>
+        <w:rPr>
+          <w:lang w:val="en-US"/>
+        </w:rPr>
+        <w:t>Commit the changes and let Jenkins do a full build for the new snapshot versions.</w:t>
+      </w:r>
+    </w:p>
+    <w:p>
+      <w:pPr>
+        <w:pStyle w:val="ListParagraph"/>
+        <w:numPr>
+          <w:ilvl w:val="0"/>
+          <w:numId w:val="5"/>
+        </w:numPr>
+        <w:rPr>
+          <w:lang w:val="en-US"/>
+        </w:rPr>
+      </w:pPr>
+      <w:r>
+        <w:rPr>
+          <w:lang w:val="en-US"/>
+        </w:rPr>
+        <w:t>Update EASyCommandLine.zip from Jenkins job Standalo</w:t>
+      </w:r>
+      <w:r>
+        <w:rPr>
+          <w:lang w:val="en-US"/>
+        </w:rPr>
+        <w:t>ne in /var/www/easy on projects.</w:t>
       </w:r>
       <w:bookmarkStart w:id="2" w:name="_GoBack"/>
       <w:bookmarkEnd w:id="2"/>
@@ -2835,6 +2249,24 @@
       <w:pPr>
         <w:pStyle w:val="ListParagraph"/>
         <w:numPr>
+          <w:ilvl w:val="0"/>
+          <w:numId w:val="5"/>
+        </w:numPr>
+        <w:rPr>
+          <w:lang w:val="en-US"/>
+        </w:rPr>
+      </w:pPr>
+      <w:r>
+        <w:rPr>
+          <w:lang w:val="en-US"/>
+        </w:rPr>
+        <w:t xml:space="preserve">For QM: </w:t>
+      </w:r>
+    </w:p>
+    <w:p>
+      <w:pPr>
+        <w:pStyle w:val="ListParagraph"/>
+        <w:numPr>
           <w:ilvl w:val="1"/>
           <w:numId w:val="5"/>
         </w:numPr>
@@ -2846,7 +2278,148 @@
         <w:rPr>
           <w:lang w:val="en-US"/>
         </w:rPr>
-        <w:t>Commit the changes and let Jenkins do a full build for the new snapshot versions.</w:t>
+        <w:t xml:space="preserve">With new version numbers commited, wait until Jenkins built the </w:t>
+      </w:r>
+      <w:r>
+        <w:rPr>
+          <w:i/>
+          <w:lang w:val="en-US"/>
+        </w:rPr>
+        <w:t>Standalone</w:t>
+      </w:r>
+      <w:r>
+        <w:rPr>
+          <w:lang w:val="en-US"/>
+        </w:rPr>
+        <w:t xml:space="preserve"> job</w:t>
+      </w:r>
+    </w:p>
+    <w:p>
+      <w:pPr>
+        <w:pStyle w:val="ListParagraph"/>
+        <w:numPr>
+          <w:ilvl w:val="1"/>
+          <w:numId w:val="5"/>
+        </w:numPr>
+        <w:rPr>
+          <w:lang w:val="en-US"/>
+        </w:rPr>
+      </w:pPr>
+      <w:r>
+        <w:rPr>
+          <w:lang w:val="en-US"/>
+        </w:rPr>
+        <w:t xml:space="preserve">Change the version numbers in all pom files of </w:t>
+      </w:r>
+      <w:r>
+        <w:rPr>
+          <w:i/>
+          <w:lang w:val="en-US"/>
+        </w:rPr>
+        <w:t>QualiMaster.EASyRuntime</w:t>
+      </w:r>
+      <w:r>
+        <w:rPr>
+          <w:lang w:val="en-US"/>
+        </w:rPr>
+        <w:t xml:space="preserve"> </w:t>
+      </w:r>
+      <w:r>
+        <w:rPr>
+          <w:lang w:val="en-US"/>
+        </w:rPr>
+        <w:t>to the (new) EASy release version number (without –SNAPSHOT). Please consider also the Eclipse dependencies. Commit the changes (causes a Maven release).</w:t>
+      </w:r>
+    </w:p>
+    <w:p>
+      <w:pPr>
+        <w:pStyle w:val="ListParagraph"/>
+        <w:numPr>
+          <w:ilvl w:val="1"/>
+          <w:numId w:val="5"/>
+        </w:numPr>
+        <w:rPr>
+          <w:lang w:val="en-US"/>
+        </w:rPr>
+      </w:pPr>
+      <w:r>
+        <w:rPr>
+          <w:lang w:val="en-US"/>
+        </w:rPr>
+        <w:t xml:space="preserve">Wait until Jenkins build job of </w:t>
+      </w:r>
+      <w:r>
+        <w:rPr>
+          <w:i/>
+          <w:lang w:val="en-US"/>
+        </w:rPr>
+        <w:t>QualiMaster.EASyRuntime</w:t>
+      </w:r>
+      <w:r>
+        <w:rPr>
+          <w:lang w:val="en-US"/>
+        </w:rPr>
+        <w:t xml:space="preserve"> is done</w:t>
+      </w:r>
+      <w:r>
+        <w:rPr>
+          <w:lang w:val="en-US"/>
+        </w:rPr>
+        <w:t>.</w:t>
+      </w:r>
+    </w:p>
+    <w:p>
+      <w:pPr>
+        <w:pStyle w:val="ListParagraph"/>
+        <w:numPr>
+          <w:ilvl w:val="1"/>
+          <w:numId w:val="5"/>
+        </w:numPr>
+        <w:rPr>
+          <w:lang w:val="en-US"/>
+        </w:rPr>
+      </w:pPr>
+      <w:r>
+        <w:rPr>
+          <w:lang w:val="en-US"/>
+        </w:rPr>
+        <w:t>Change all EASy-/Eclipse-related version numbers to the next expected EASy release version number and add the –SNAPSHOT prefix.</w:t>
+      </w:r>
+    </w:p>
+    <w:p>
+      <w:pPr>
+        <w:pStyle w:val="ListParagraph"/>
+        <w:numPr>
+          <w:ilvl w:val="1"/>
+          <w:numId w:val="5"/>
+        </w:numPr>
+        <w:rPr>
+          <w:lang w:val="en-US"/>
+        </w:rPr>
+      </w:pPr>
+      <w:r>
+        <w:rPr>
+          <w:lang w:val="en-US"/>
+        </w:rPr>
+        <w:t>Commit again (causes start of new snapshot series).</w:t>
+      </w:r>
+    </w:p>
+    <w:p>
+      <w:pPr>
+        <w:pStyle w:val="ListParagraph"/>
+        <w:numPr>
+          <w:ilvl w:val="1"/>
+          <w:numId w:val="5"/>
+        </w:numPr>
+        <w:rPr>
+          <w:lang w:val="en-US"/>
+        </w:rPr>
+      </w:pPr>
+      <w:r>
+        <w:rPr>
+          <w:lang w:val="en-US"/>
+        </w:rPr>
+        <w:t>Inform SSE-QM team about new version so that the infrastructure can be updated accordingly.</w:t>
       </w:r>
     </w:p>
     <w:p>
@@ -2862,9 +2435,16 @@
       </w:pPr>
       <w:r>
         <w:rPr>
-          <w:lang w:val="en-US"/>
-        </w:rPr>
-        <w:t xml:space="preserve">For QM: </w:t>
+          <w:b/>
+          <w:lang w:val="en-US"/>
+        </w:rPr>
+        <w:t>Inform about new release</w:t>
+      </w:r>
+      <w:r>
+        <w:rPr>
+          <w:lang w:val="en-US"/>
+        </w:rPr>
+        <w:t>:</w:t>
       </w:r>
     </w:p>
     <w:p>
@@ -2882,134 +2462,33 @@
         <w:rPr>
           <w:lang w:val="en-US"/>
         </w:rPr>
-        <w:t xml:space="preserve">With new version numbers </w:t>
-      </w:r>
-      <w:proofErr w:type="spellStart"/>
-      <w:r>
-        <w:rPr>
-          <w:lang w:val="en-US"/>
-        </w:rPr>
-        <w:t>commited</w:t>
-      </w:r>
-      <w:proofErr w:type="spellEnd"/>
-      <w:r>
-        <w:rPr>
-          <w:lang w:val="en-US"/>
-        </w:rPr>
-        <w:t xml:space="preserve">, wait until Jenkins built the </w:t>
-      </w:r>
-      <w:r>
-        <w:rPr>
-          <w:i/>
-          <w:lang w:val="en-US"/>
-        </w:rPr>
-        <w:t>Standalone</w:t>
-      </w:r>
-      <w:r>
-        <w:rPr>
-          <w:lang w:val="en-US"/>
-        </w:rPr>
-        <w:t xml:space="preserve"> job</w:t>
-      </w:r>
-    </w:p>
-    <w:p>
-      <w:pPr>
-        <w:pStyle w:val="ListParagraph"/>
-        <w:numPr>
-          <w:ilvl w:val="1"/>
-          <w:numId w:val="5"/>
-        </w:numPr>
-        <w:rPr>
-          <w:lang w:val="en-US"/>
-        </w:rPr>
-      </w:pPr>
-      <w:r>
-        <w:rPr>
-          <w:lang w:val="en-US"/>
-        </w:rPr>
-        <w:t xml:space="preserve">Change the version numbers in all </w:t>
-      </w:r>
-      <w:proofErr w:type="spellStart"/>
-      <w:r>
-        <w:rPr>
-          <w:lang w:val="en-US"/>
-        </w:rPr>
-        <w:t>pom</w:t>
-      </w:r>
-      <w:proofErr w:type="spellEnd"/>
-      <w:r>
-        <w:rPr>
-          <w:lang w:val="en-US"/>
-        </w:rPr>
-        <w:t xml:space="preserve"> files of </w:t>
-      </w:r>
-      <w:proofErr w:type="spellStart"/>
-      <w:r>
-        <w:rPr>
-          <w:i/>
-          <w:lang w:val="en-US"/>
-        </w:rPr>
-        <w:t>QualiMaster.EASyRuntime</w:t>
-      </w:r>
-      <w:proofErr w:type="spellEnd"/>
-      <w:r>
-        <w:rPr>
-          <w:lang w:val="en-US"/>
-        </w:rPr>
-        <w:t xml:space="preserve"> </w:t>
-      </w:r>
-      <w:r>
-        <w:rPr>
-          <w:lang w:val="en-US"/>
-        </w:rPr>
-        <w:t xml:space="preserve">to the (new) </w:t>
-      </w:r>
-      <w:proofErr w:type="spellStart"/>
-      <w:r>
-        <w:rPr>
-          <w:lang w:val="en-US"/>
-        </w:rPr>
-        <w:t>EASy</w:t>
-      </w:r>
-      <w:proofErr w:type="spellEnd"/>
-      <w:r>
-        <w:rPr>
-          <w:lang w:val="en-US"/>
-        </w:rPr>
-        <w:t xml:space="preserve"> release version number (without –SNAPSHOT). Please consider also the Eclipse dependencies. Commit the changes (causes a Maven release).</w:t>
-      </w:r>
-    </w:p>
-    <w:p>
-      <w:pPr>
-        <w:pStyle w:val="ListParagraph"/>
-        <w:numPr>
-          <w:ilvl w:val="1"/>
-          <w:numId w:val="5"/>
-        </w:numPr>
-        <w:rPr>
-          <w:lang w:val="en-US"/>
-        </w:rPr>
-      </w:pPr>
-      <w:r>
-        <w:rPr>
-          <w:lang w:val="en-US"/>
-        </w:rPr>
-        <w:t xml:space="preserve">Wait until Jenkins build job of </w:t>
-      </w:r>
-      <w:proofErr w:type="spellStart"/>
-      <w:r>
-        <w:rPr>
-          <w:i/>
-          <w:lang w:val="en-US"/>
-        </w:rPr>
-        <w:t>QualiMaster.EASyRuntime</w:t>
-      </w:r>
-      <w:proofErr w:type="spellEnd"/>
-      <w:r>
-        <w:rPr>
-          <w:lang w:val="en-US"/>
-        </w:rPr>
-        <w:t xml:space="preserve"> is done</w:t>
+        <w:t xml:space="preserve">If testing the new release was successful (no [new] errors found), the new release should be </w:t>
+      </w:r>
+      <w:r>
+        <w:rPr>
+          <w:lang w:val="en-US"/>
+        </w:rPr>
+        <w:t xml:space="preserve">announced, typically via mail. Mention explicitly the </w:t>
+      </w:r>
+      <w:r>
+        <w:rPr>
+          <w:b/>
+          <w:lang w:val="en-US"/>
+        </w:rPr>
+        <w:t>new features</w:t>
+      </w:r>
+      <w:r>
+        <w:rPr>
+          <w:lang w:val="en-US"/>
+        </w:rPr>
+        <w:t xml:space="preserve"> or the </w:t>
+      </w:r>
+      <w:r>
+        <w:rPr>
+          <w:b/>
+          <w:lang w:val="en-US"/>
+        </w:rPr>
+        <w:t>specific reason for the release</w:t>
       </w:r>
       <w:r>
         <w:rPr>
@@ -3022,163 +2501,6 @@
       <w:pPr>
         <w:pStyle w:val="ListParagraph"/>
         <w:numPr>
-          <w:ilvl w:val="1"/>
-          <w:numId w:val="5"/>
-        </w:numPr>
-        <w:rPr>
-          <w:lang w:val="en-US"/>
-        </w:rPr>
-      </w:pPr>
-      <w:r>
-        <w:rPr>
-          <w:lang w:val="en-US"/>
-        </w:rPr>
-        <w:t xml:space="preserve">Change all </w:t>
-      </w:r>
-      <w:proofErr w:type="spellStart"/>
-      <w:r>
-        <w:rPr>
-          <w:lang w:val="en-US"/>
-        </w:rPr>
-        <w:t>EASy</w:t>
-      </w:r>
-      <w:proofErr w:type="spellEnd"/>
-      <w:r>
-        <w:rPr>
-          <w:lang w:val="en-US"/>
-        </w:rPr>
-        <w:t xml:space="preserve">-/Eclipse-related version numbers to the next expected </w:t>
-      </w:r>
-      <w:proofErr w:type="spellStart"/>
-      <w:r>
-        <w:rPr>
-          <w:lang w:val="en-US"/>
-        </w:rPr>
-        <w:t>EASy</w:t>
-      </w:r>
-      <w:proofErr w:type="spellEnd"/>
-      <w:r>
-        <w:rPr>
-          <w:lang w:val="en-US"/>
-        </w:rPr>
-        <w:t xml:space="preserve"> release version number and add the –SNAPSHOT prefix.</w:t>
-      </w:r>
-    </w:p>
-    <w:p>
-      <w:pPr>
-        <w:pStyle w:val="ListParagraph"/>
-        <w:numPr>
-          <w:ilvl w:val="1"/>
-          <w:numId w:val="5"/>
-        </w:numPr>
-        <w:rPr>
-          <w:lang w:val="en-US"/>
-        </w:rPr>
-      </w:pPr>
-      <w:r>
-        <w:rPr>
-          <w:lang w:val="en-US"/>
-        </w:rPr>
-        <w:t>Commit again (causes start of new snapshot series).</w:t>
-      </w:r>
-    </w:p>
-    <w:p>
-      <w:pPr>
-        <w:pStyle w:val="ListParagraph"/>
-        <w:numPr>
-          <w:ilvl w:val="1"/>
-          <w:numId w:val="5"/>
-        </w:numPr>
-        <w:rPr>
-          <w:lang w:val="en-US"/>
-        </w:rPr>
-      </w:pPr>
-      <w:r>
-        <w:rPr>
-          <w:lang w:val="en-US"/>
-        </w:rPr>
-        <w:t>Inform SSE-QM team about new version so that the infrastructure can be updated accordingly.</w:t>
-      </w:r>
-    </w:p>
-    <w:p>
-      <w:pPr>
-        <w:pStyle w:val="ListParagraph"/>
-        <w:numPr>
-          <w:ilvl w:val="0"/>
-          <w:numId w:val="5"/>
-        </w:numPr>
-        <w:rPr>
-          <w:lang w:val="en-US"/>
-        </w:rPr>
-      </w:pPr>
-      <w:r>
-        <w:rPr>
-          <w:b/>
-          <w:lang w:val="en-US"/>
-        </w:rPr>
-        <w:t>Inform about new release</w:t>
-      </w:r>
-      <w:r>
-        <w:rPr>
-          <w:lang w:val="en-US"/>
-        </w:rPr>
-        <w:t>:</w:t>
-      </w:r>
-    </w:p>
-    <w:p>
-      <w:pPr>
-        <w:pStyle w:val="ListParagraph"/>
-        <w:numPr>
-          <w:ilvl w:val="1"/>
-          <w:numId w:val="5"/>
-        </w:numPr>
-        <w:rPr>
-          <w:lang w:val="en-US"/>
-        </w:rPr>
-      </w:pPr>
-      <w:r>
-        <w:rPr>
-          <w:lang w:val="en-US"/>
-        </w:rPr>
-        <w:t xml:space="preserve">If testing the new release was successful (no [new] errors found), the new release should be </w:t>
-      </w:r>
-      <w:r>
-        <w:rPr>
-          <w:lang w:val="en-US"/>
-        </w:rPr>
-        <w:t xml:space="preserve">announced, typically via mail. Mention explicitly the </w:t>
-      </w:r>
-      <w:r>
-        <w:rPr>
-          <w:b/>
-          <w:lang w:val="en-US"/>
-        </w:rPr>
-        <w:t>new features</w:t>
-      </w:r>
-      <w:r>
-        <w:rPr>
-          <w:lang w:val="en-US"/>
-        </w:rPr>
-        <w:t xml:space="preserve"> or the </w:t>
-      </w:r>
-      <w:r>
-        <w:rPr>
-          <w:b/>
-          <w:lang w:val="en-US"/>
-        </w:rPr>
-        <w:t>specific reason for the release</w:t>
-      </w:r>
-      <w:r>
-        <w:rPr>
-          <w:lang w:val="en-US"/>
-        </w:rPr>
-        <w:t>.</w:t>
-      </w:r>
-    </w:p>
-    <w:p>
-      <w:pPr>
-        <w:pStyle w:val="ListParagraph"/>
-        <w:numPr>
           <w:ilvl w:val="2"/>
           <w:numId w:val="5"/>
         </w:numPr>
@@ -3208,21 +2530,7 @@
         <w:rPr>
           <w:lang w:val="en-US"/>
         </w:rPr>
-        <w:t xml:space="preserve">Subject: [Release: </w:t>
-      </w:r>
-      <w:proofErr w:type="spellStart"/>
-      <w:r>
-        <w:rPr>
-          <w:lang w:val="en-US"/>
-        </w:rPr>
-        <w:t>EASy</w:t>
-      </w:r>
-      <w:proofErr w:type="spellEnd"/>
-      <w:r>
-        <w:rPr>
-          <w:lang w:val="en-US"/>
-        </w:rPr>
-        <w:t xml:space="preserve">] </w:t>
+        <w:t xml:space="preserve">Subject: [Release: EASy] </w:t>
       </w:r>
       <w:r>
         <w:rPr>
@@ -3234,21 +2542,7 @@
         <w:rPr>
           <w:lang w:val="en-US"/>
         </w:rPr>
-        <w:t>{</w:t>
-      </w:r>
-      <w:proofErr w:type="spellStart"/>
-      <w:r>
-        <w:rPr>
-          <w:lang w:val="en-US"/>
-        </w:rPr>
-        <w:t>ReleaseVersionNumber</w:t>
-      </w:r>
-      <w:proofErr w:type="spellEnd"/>
-      <w:r>
-        <w:rPr>
-          <w:lang w:val="en-US"/>
-        </w:rPr>
-        <w:t>}</w:t>
+        <w:t>{ReleaseVersionNumber}</w:t>
       </w:r>
     </w:p>
     <w:p>
@@ -3443,21 +2737,7 @@
         <w:rPr>
           <w:lang w:val="en-US"/>
         </w:rPr>
-        <w:t xml:space="preserve"> Due to historical reasons the core update site of </w:t>
-      </w:r>
-      <w:proofErr w:type="spellStart"/>
-      <w:r>
-        <w:rPr>
-          <w:lang w:val="en-US"/>
-        </w:rPr>
-        <w:t>EASy</w:t>
-      </w:r>
-      <w:proofErr w:type="spellEnd"/>
-      <w:r>
-        <w:rPr>
-          <w:lang w:val="en-US"/>
-        </w:rPr>
-        <w:t xml:space="preserve">-Producer also provides the features </w:t>
+        <w:t xml:space="preserve"> Due to historical reasons the core update site of EASy-Producer also provides the features </w:t>
       </w:r>
       <w:r>
         <w:rPr>
@@ -3475,21 +2755,7 @@
         <w:rPr>
           <w:lang w:val="en-US"/>
         </w:rPr>
-        <w:t xml:space="preserve">We will restructure this update site in the future to decouple the INDENICA-specific features from the core features of </w:t>
-      </w:r>
-      <w:proofErr w:type="spellStart"/>
-      <w:r>
-        <w:rPr>
-          <w:lang w:val="en-US"/>
-        </w:rPr>
-        <w:t>EASy</w:t>
-      </w:r>
-      <w:proofErr w:type="spellEnd"/>
-      <w:r>
-        <w:rPr>
-          <w:lang w:val="en-US"/>
-        </w:rPr>
-        <w:t>-Producer.</w:t>
+        <w:t>We will restructure this update site in the future to decouple the INDENICA-specific features from the core features of EASy-Producer.</w:t>
       </w:r>
     </w:p>
   </w:footnote>
@@ -3511,21 +2777,7 @@
         <w:rPr>
           <w:lang w:val="en-US"/>
         </w:rPr>
-        <w:t xml:space="preserve"> We decided to include the term „</w:t>
-      </w:r>
-      <w:proofErr w:type="gramStart"/>
-      <w:r>
-        <w:rPr>
-          <w:lang w:val="en-US"/>
-        </w:rPr>
-        <w:t>feature“ in</w:t>
-      </w:r>
-      <w:proofErr w:type="gramEnd"/>
-      <w:r>
-        <w:rPr>
-          <w:lang w:val="en-US"/>
-        </w:rPr>
-        <w:t xml:space="preserve"> the name of a feature project (at the end </w:t>
+        <w:t xml:space="preserve"> We decided to include the term „feature“ in the name of a feature project (at the end </w:t>
       </w:r>
       <w:r>
         <w:rPr>
@@ -5119,7 +4371,7 @@
 </file>
 
 <file path=customXml/itemProps1.xml><?xml version="1.0" encoding="utf-8"?>
-<ds:datastoreItem xmlns:ds="http://schemas.openxmlformats.org/officeDocument/2006/customXml" ds:itemID="{484551DC-8FA6-47F7-8E32-4B8DF126CF9C}">
+<ds:datastoreItem xmlns:ds="http://schemas.openxmlformats.org/officeDocument/2006/customXml" ds:itemID="{0731548D-4F59-404C-AD88-7DE0BE5F6AEC}">
   <ds:schemaRefs>
     <ds:schemaRef ds:uri="http://schemas.openxmlformats.org/officeDocument/2006/bibliography"/>
   </ds:schemaRefs>

</xml_diff>